<commit_message>
Add Yacine's version --> gestion des relations entre les parties prenantes, description des livrables and regles de validation
</commit_message>
<xml_diff>
--- a/Avant-Projet/Charte de projet History Treasures.docx
+++ b/Avant-Projet/Charte de projet History Treasures.docx
@@ -125,8 +125,6 @@
         </w:rPr>
         <w:t>s</w:t>
       </w:r>
-      <w:bookmarkStart w:id="0" w:name="_GoBack"/>
-      <w:bookmarkEnd w:id="0"/>
     </w:p>
     <w:p>
       <w:pPr>
@@ -331,15 +329,29 @@
           <w:szCs w:val="56"/>
         </w:rPr>
       </w:pPr>
-      <w:fldSimple w:instr=" DOCPROPERTY  Title  \* MERGEFORMAT ">
-        <w:r>
-          <w:rPr>
-            <w:rStyle w:val="TitreProjetCar"/>
-            <w:szCs w:val="56"/>
-          </w:rPr>
-          <w:t>Charte de projet</w:t>
-        </w:r>
-      </w:fldSimple>
+      <w:r>
+        <w:fldChar w:fldCharType="begin"/>
+      </w:r>
+      <w:r>
+        <w:instrText xml:space="preserve"> DOCPROPERTY  Title  \* MERGEFORMAT </w:instrText>
+      </w:r>
+      <w:r>
+        <w:fldChar w:fldCharType="separate"/>
+      </w:r>
+      <w:r>
+        <w:rPr>
+          <w:rStyle w:val="TitreProjetCar"/>
+          <w:szCs w:val="56"/>
+        </w:rPr>
+        <w:t>Charte de projet</w:t>
+      </w:r>
+      <w:r>
+        <w:rPr>
+          <w:rStyle w:val="TitreProjetCar"/>
+          <w:szCs w:val="56"/>
+        </w:rPr>
+        <w:fldChar w:fldCharType="end"/>
+      </w:r>
       <w:r>
         <w:rPr>
           <w:rStyle w:val="StyleTitreLatin36ptCar"/>
@@ -368,14 +380,24 @@
       <w:r>
         <w:t xml:space="preserve">Version </w:t>
       </w:r>
-      <w:fldSimple w:instr=" DOCPROPERTY  Version  \* MERGEFORMAT ">
-        <w:r>
-          <w:t>1.</w:t>
-        </w:r>
-        <w:r>
-          <w:t>0</w:t>
-        </w:r>
-      </w:fldSimple>
+      <w:r>
+        <w:fldChar w:fldCharType="begin"/>
+      </w:r>
+      <w:r>
+        <w:instrText xml:space="preserve"> DOCPROPERTY  Version  \* MERGEFORMAT </w:instrText>
+      </w:r>
+      <w:r>
+        <w:fldChar w:fldCharType="separate"/>
+      </w:r>
+      <w:r>
+        <w:t>1.</w:t>
+      </w:r>
+      <w:r>
+        <w:t>1</w:t>
+      </w:r>
+      <w:r>
+        <w:fldChar w:fldCharType="end"/>
+      </w:r>
     </w:p>
     <w:p>
       <w:pPr>
@@ -397,7 +419,10 @@
         </w:sectPr>
       </w:pPr>
       <w:r>
-        <w:t>08/04/2016</w:t>
+        <w:t>11</w:t>
+      </w:r>
+      <w:r>
+        <w:t>/04/2016</w:t>
       </w:r>
     </w:p>
     <w:p>
@@ -685,6 +710,13 @@
                 <w:lang w:val="fr-FR"/>
               </w:rPr>
             </w:pPr>
+            <w:r>
+              <w:rPr>
+                <w:rFonts w:ascii="Arial" w:hAnsi="Arial" w:cs="Arial"/>
+                <w:lang w:val="fr-FR"/>
+              </w:rPr>
+              <w:t>11/04/2016</w:t>
+            </w:r>
           </w:p>
         </w:tc>
         <w:tc>
@@ -706,6 +738,13 @@
                 <w:lang w:val="fr-FR"/>
               </w:rPr>
             </w:pPr>
+            <w:r>
+              <w:rPr>
+                <w:rFonts w:ascii="Arial" w:hAnsi="Arial" w:cs="Arial"/>
+                <w:lang w:val="fr-FR"/>
+              </w:rPr>
+              <w:t>1.1</w:t>
+            </w:r>
           </w:p>
         </w:tc>
         <w:tc>
@@ -727,6 +766,13 @@
                 <w:lang w:val="fr-FR"/>
               </w:rPr>
             </w:pPr>
+            <w:r>
+              <w:rPr>
+                <w:rFonts w:ascii="Arial" w:hAnsi="Arial" w:cs="Arial"/>
+                <w:lang w:val="fr-FR"/>
+              </w:rPr>
+              <w:t>Ajout d’éléments au sein du document</w:t>
+            </w:r>
           </w:p>
         </w:tc>
         <w:tc>
@@ -748,6 +794,13 @@
                 <w:lang w:val="fr-FR"/>
               </w:rPr>
             </w:pPr>
+            <w:r>
+              <w:rPr>
+                <w:rFonts w:ascii="Arial" w:hAnsi="Arial" w:cs="Arial"/>
+                <w:lang w:val="fr-FR"/>
+              </w:rPr>
+              <w:t>Yacine</w:t>
+            </w:r>
           </w:p>
         </w:tc>
       </w:tr>
@@ -1810,22 +1863,22 @@
       <w:pPr>
         <w:pStyle w:val="Titre1"/>
       </w:pPr>
-      <w:bookmarkStart w:id="1" w:name="_Toc415583632"/>
+      <w:bookmarkStart w:id="0" w:name="_Toc415583632"/>
       <w:r>
         <w:lastRenderedPageBreak/>
         <w:t>Rôles et responsabilités</w:t>
       </w:r>
+      <w:bookmarkEnd w:id="0"/>
+    </w:p>
+    <w:p>
+      <w:pPr>
+        <w:pStyle w:val="Titre2"/>
+      </w:pPr>
+      <w:bookmarkStart w:id="1" w:name="_Toc415583633"/>
+      <w:r>
+        <w:t>Parties prenantes, rôles et coordonnées</w:t>
+      </w:r>
       <w:bookmarkEnd w:id="1"/>
-    </w:p>
-    <w:p>
-      <w:pPr>
-        <w:pStyle w:val="Titre2"/>
-      </w:pPr>
-      <w:bookmarkStart w:id="2" w:name="_Toc415583633"/>
-      <w:r>
-        <w:t>Parties prenantes, rôles et coordonnées</w:t>
-      </w:r>
-      <w:bookmarkEnd w:id="2"/>
     </w:p>
     <w:p>
       <w:r>
@@ -1910,6 +1963,7 @@
                 </w:p>
               </w:txbxContent>
             </v:textbox>
+            <w10:wrap type="none"/>
             <w10:anchorlock/>
           </v:shape>
         </w:pict>
@@ -1919,11 +1973,11 @@
       <w:pPr>
         <w:pStyle w:val="Titre2"/>
       </w:pPr>
-      <w:bookmarkStart w:id="3" w:name="_Toc415583634"/>
+      <w:bookmarkStart w:id="2" w:name="_Toc415583634"/>
       <w:r>
         <w:t>Organigramme de synthèse</w:t>
       </w:r>
-      <w:bookmarkEnd w:id="3"/>
+      <w:bookmarkEnd w:id="2"/>
     </w:p>
     <w:p>
       <w:r>
@@ -1954,6 +2008,7 @@
                 <w:p/>
               </w:txbxContent>
             </v:textbox>
+            <w10:wrap type="none"/>
             <w10:anchorlock/>
           </v:shape>
         </w:pict>
@@ -1979,7 +2034,7 @@
       <w:pPr>
         <w:pStyle w:val="Titre1"/>
       </w:pPr>
-      <w:bookmarkStart w:id="4" w:name="_Toc415583635"/>
+      <w:bookmarkStart w:id="3" w:name="_Toc415583635"/>
       <w:r>
         <w:lastRenderedPageBreak/>
         <w:t>Modalités</w:t>
@@ -1987,23 +2042,23 @@
       <w:r>
         <w:t xml:space="preserve"> de déroulement du projet</w:t>
       </w:r>
+      <w:bookmarkEnd w:id="3"/>
+      <w:r>
+        <w:t xml:space="preserve"> </w:t>
+      </w:r>
+    </w:p>
+    <w:p>
+      <w:pPr>
+        <w:pStyle w:val="Titre2"/>
+      </w:pPr>
+      <w:bookmarkStart w:id="4" w:name="_Toc415583636"/>
+      <w:r>
+        <w:t xml:space="preserve">Gestion du </w:t>
+      </w:r>
+      <w:r>
+        <w:t>board agile</w:t>
+      </w:r>
       <w:bookmarkEnd w:id="4"/>
-      <w:r>
-        <w:t xml:space="preserve"> </w:t>
-      </w:r>
-    </w:p>
-    <w:p>
-      <w:pPr>
-        <w:pStyle w:val="Titre2"/>
-      </w:pPr>
-      <w:bookmarkStart w:id="5" w:name="_Toc415583636"/>
-      <w:r>
-        <w:t xml:space="preserve">Gestion du </w:t>
-      </w:r>
-      <w:r>
-        <w:t>board agile</w:t>
-      </w:r>
-      <w:bookmarkEnd w:id="5"/>
     </w:p>
     <w:p/>
     <w:p>
@@ -2107,6 +2162,7 @@
                 </w:p>
               </w:txbxContent>
             </v:textbox>
+            <w10:wrap type="none"/>
             <w10:anchorlock/>
           </v:shape>
         </w:pict>
@@ -2117,11 +2173,11 @@
       <w:pPr>
         <w:pStyle w:val="Titre2"/>
       </w:pPr>
-      <w:bookmarkStart w:id="6" w:name="_Toc415583637"/>
+      <w:bookmarkStart w:id="5" w:name="_Toc415583637"/>
       <w:r>
         <w:t>Evaluation des charges et calendrier cible</w:t>
       </w:r>
-      <w:bookmarkEnd w:id="6"/>
+      <w:bookmarkEnd w:id="5"/>
     </w:p>
     <w:p/>
     <w:p>
@@ -2203,11 +2259,11 @@
       <w:pPr>
         <w:pStyle w:val="Titre2"/>
       </w:pPr>
-      <w:bookmarkStart w:id="7" w:name="_Toc415583638"/>
+      <w:bookmarkStart w:id="6" w:name="_Toc415583638"/>
       <w:r>
         <w:t>Planification initiale</w:t>
       </w:r>
-      <w:bookmarkEnd w:id="7"/>
+      <w:bookmarkEnd w:id="6"/>
     </w:p>
     <w:p/>
     <w:p>
@@ -2260,12 +2316,12 @@
       <w:pPr>
         <w:pStyle w:val="Titre2"/>
       </w:pPr>
-      <w:bookmarkStart w:id="8" w:name="_Toc415583639"/>
+      <w:bookmarkStart w:id="7" w:name="_Toc415583639"/>
       <w:r>
         <w:lastRenderedPageBreak/>
         <w:t>Gestion du reporting</w:t>
       </w:r>
-      <w:bookmarkEnd w:id="8"/>
+      <w:bookmarkEnd w:id="7"/>
     </w:p>
     <w:p/>
     <w:p>
@@ -2299,7 +2355,6 @@
       </w:r>
     </w:p>
     <w:p/>
-    <w:p/>
     <w:p>
       <w:pPr>
         <w:rPr>
@@ -2308,7 +2363,7 @@
           <w:szCs w:val="26"/>
         </w:rPr>
       </w:pPr>
-      <w:bookmarkStart w:id="9" w:name="_Toc415583640"/>
+      <w:bookmarkStart w:id="8" w:name="_Toc415583640"/>
       <w:r>
         <w:rPr>
           <w:rStyle w:val="Titre3Car"/>
@@ -2327,7 +2382,7 @@
         </w:rPr>
         <w:t>avec les parties prenantes</w:t>
       </w:r>
-      <w:bookmarkEnd w:id="9"/>
+      <w:bookmarkEnd w:id="8"/>
     </w:p>
     <w:p>
       <w:pPr>
@@ -2335,132 +2390,6 @@
           <w:rStyle w:val="Titre3Car"/>
         </w:rPr>
       </w:pPr>
-      <w:r>
-        <w:rPr>
-          <w:rStyle w:val="Titre3Car"/>
-        </w:rPr>
-      </w:r>
-      <w:r>
-        <w:rPr>
-          <w:rStyle w:val="Titre3Car"/>
-        </w:rPr>
-        <w:pict>
-          <v:shape id="_x0000_s1028" type="#_x0000_t202" style="width:480.55pt;height:278.65pt;mso-left-percent:-10001;mso-top-percent:-10001;mso-position-horizontal:absolute;mso-position-horizontal-relative:char;mso-position-vertical:absolute;mso-position-vertical-relative:line;mso-left-percent:-10001;mso-top-percent:-10001;mso-width-relative:margin;mso-height-relative:margin" fillcolor="#9bbb59 [3206]" strokecolor="#f2f2f2 [3041]" strokeweight="3pt">
-            <v:shadow on="t" type="perspective" color="#4e6128 [1606]" opacity=".5" offset="1pt" offset2="-1pt"/>
-            <v:textbox style="mso-next-textbox:#_x0000_s1028">
-              <w:txbxContent>
-                <w:p>
-                  <w:r>
-                    <w:t>Pour chacune des relations suivantes :</w:t>
-                  </w:r>
-                </w:p>
-                <w:p>
-                  <w:pPr>
-                    <w:pStyle w:val="Paragraphedeliste"/>
-                    <w:numPr>
-                      <w:ilvl w:val="0"/>
-                      <w:numId w:val="1"/>
-                    </w:numPr>
-                  </w:pPr>
-                  <w:r>
-                    <w:t>communication spécifiques entre l’Equipe Projet, le Chef de Projet</w:t>
-                  </w:r>
-                </w:p>
-                <w:p>
-                  <w:pPr>
-                    <w:pStyle w:val="Paragraphedeliste"/>
-                    <w:numPr>
-                      <w:ilvl w:val="0"/>
-                      <w:numId w:val="1"/>
-                    </w:numPr>
-                  </w:pPr>
-                  <w:r>
-                    <w:t>autres communications entre les Parties Prenantes.</w:t>
-                  </w:r>
-                </w:p>
-                <w:p>
-                  <w:r>
-                    <w:t xml:space="preserve">vous devez expliquer </w:t>
-                  </w:r>
-                </w:p>
-                <w:p>
-                  <w:pPr>
-                    <w:pStyle w:val="Paragraphedeliste"/>
-                    <w:numPr>
-                      <w:ilvl w:val="0"/>
-                      <w:numId w:val="11"/>
-                    </w:numPr>
-                  </w:pPr>
-                  <w:r>
-                    <w:t>quoi et pourquoi : quel mode de communication (réunions physique ou virtuelles, conf call) pour quel objectif</w:t>
-                  </w:r>
-                </w:p>
-                <w:p>
-                  <w:pPr>
-                    <w:pStyle w:val="Paragraphedeliste"/>
-                    <w:numPr>
-                      <w:ilvl w:val="1"/>
-                      <w:numId w:val="11"/>
-                    </w:numPr>
-                  </w:pPr>
-                  <w:r>
-                    <w:t>par exemple : réunions quotidiennes entre l’équipe projet sous forme de stand-up meeting afin de faire le point sur l’avancement du projet</w:t>
-                  </w:r>
-                </w:p>
-                <w:p>
-                  <w:pPr>
-                    <w:pStyle w:val="Paragraphedeliste"/>
-                    <w:numPr>
-                      <w:ilvl w:val="0"/>
-                      <w:numId w:val="11"/>
-                    </w:numPr>
-                  </w:pPr>
-                  <w:r>
-                    <w:t>quand : fréquences et/ou dates</w:t>
-                  </w:r>
-                </w:p>
-                <w:p>
-                  <w:pPr>
-                    <w:pStyle w:val="Paragraphedeliste"/>
-                    <w:numPr>
-                      <w:ilvl w:val="1"/>
-                      <w:numId w:val="11"/>
-                    </w:numPr>
-                  </w:pPr>
-                  <w:r>
-                    <w:t>par exemple : réunion à l’issu du Jalon 27 le 04/04/20XX</w:t>
-                  </w:r>
-                </w:p>
-                <w:p>
-                  <w:pPr>
-                    <w:pStyle w:val="Paragraphedeliste"/>
-                    <w:numPr>
-                      <w:ilvl w:val="0"/>
-                      <w:numId w:val="11"/>
-                    </w:numPr>
-                  </w:pPr>
-                  <w:r>
-                    <w:t>qui : est responsable de quoi dans les réunions (préparation, animation et clôture, gestion des comptes rendus, suivi des actions)</w:t>
-                  </w:r>
-                </w:p>
-                <w:p>
-                  <w:pPr>
-                    <w:pStyle w:val="Paragraphedeliste"/>
-                    <w:numPr>
-                      <w:ilvl w:val="1"/>
-                      <w:numId w:val="11"/>
-                    </w:numPr>
-                  </w:pPr>
-                  <w:r>
-                    <w:t>par exemple : utilisation d’un wiki</w:t>
-                  </w:r>
-                </w:p>
-              </w:txbxContent>
-            </v:textbox>
-            <w10:anchorlock/>
-          </v:shape>
-        </w:pict>
-      </w:r>
     </w:p>
     <w:p>
       <w:pPr>
@@ -2468,8 +2397,7 @@
           <w:rStyle w:val="Titre3Car"/>
           <w:rFonts w:asciiTheme="minorHAnsi" w:hAnsiTheme="minorHAnsi"/>
           <w:b w:val="0"/>
-          <w:bCs w:val="0"/>
-          <w:color w:val="auto"/>
+          <w:color w:val="000000" w:themeColor="text1"/>
         </w:rPr>
       </w:pPr>
       <w:r>
@@ -2477,11 +2405,177 @@
           <w:rStyle w:val="Titre3Car"/>
           <w:rFonts w:asciiTheme="minorHAnsi" w:hAnsiTheme="minorHAnsi"/>
           <w:b w:val="0"/>
+          <w:color w:val="000000" w:themeColor="text1"/>
+        </w:rPr>
+        <w:t>La communication au sein de l’équipe se fera au travers de réunion physique et direct tout au long du projet, en cas d’indisponibilité la communication se fera par mail.</w:t>
+      </w:r>
+    </w:p>
+    <w:p>
+      <w:pPr>
+        <w:rPr>
+          <w:rStyle w:val="Titre3Car"/>
+          <w:rFonts w:asciiTheme="minorHAnsi" w:hAnsiTheme="minorHAnsi"/>
+          <w:b w:val="0"/>
+          <w:color w:val="000000" w:themeColor="text1"/>
+        </w:rPr>
+      </w:pPr>
+      <w:r>
+        <w:rPr>
+          <w:rStyle w:val="Titre3Car"/>
+          <w:rFonts w:asciiTheme="minorHAnsi" w:hAnsiTheme="minorHAnsi"/>
+          <w:b w:val="0"/>
+          <w:color w:val="000000" w:themeColor="text1"/>
+        </w:rPr>
+        <w:tab/>
+        <w:t>Ces communications auront pour but de faire des points réguliers sur l’avancée du projet, ainsi que sur les difficultés rencontrées et les moyens utilisés pour passer outre, elles auront lieu de façon journalière au sein de l’école.</w:t>
+      </w:r>
+    </w:p>
+    <w:p>
+      <w:pPr>
+        <w:rPr>
+          <w:rStyle w:val="Titre3Car"/>
+          <w:rFonts w:asciiTheme="minorHAnsi" w:hAnsiTheme="minorHAnsi"/>
+          <w:b w:val="0"/>
+          <w:color w:val="000000" w:themeColor="text1"/>
+        </w:rPr>
+      </w:pPr>
+      <w:r>
+        <w:rPr>
+          <w:rStyle w:val="Titre3Car"/>
+          <w:rFonts w:asciiTheme="minorHAnsi" w:hAnsiTheme="minorHAnsi"/>
+          <w:b w:val="0"/>
+          <w:color w:val="000000" w:themeColor="text1"/>
+        </w:rPr>
+        <w:tab/>
+        <w:t>Les rôles de chacun au sein des réunions seront décidés avant celle-ci.</w:t>
+      </w:r>
+    </w:p>
+    <w:p>
+      <w:pPr>
+        <w:rPr>
+          <w:rStyle w:val="Titre3Car"/>
+          <w:rFonts w:asciiTheme="minorHAnsi" w:hAnsiTheme="minorHAnsi"/>
+          <w:b w:val="0"/>
+          <w:color w:val="000000" w:themeColor="text1"/>
+        </w:rPr>
+      </w:pPr>
+    </w:p>
+    <w:p>
+      <w:pPr>
+        <w:rPr>
+          <w:rStyle w:val="Titre3Car"/>
+          <w:rFonts w:asciiTheme="minorHAnsi" w:hAnsiTheme="minorHAnsi"/>
+          <w:b w:val="0"/>
+          <w:color w:val="000000" w:themeColor="text1"/>
+        </w:rPr>
+      </w:pPr>
+      <w:r>
+        <w:rPr>
+          <w:rStyle w:val="Titre3Car"/>
+          <w:rFonts w:asciiTheme="minorHAnsi" w:hAnsiTheme="minorHAnsi"/>
+          <w:b w:val="0"/>
+          <w:color w:val="000000" w:themeColor="text1"/>
+        </w:rPr>
+        <w:tab/>
+        <w:t>La communication avec les suiveurs se fera également au travers de réunion physique et directe tout au long du projet et en cas d’indisponibilité la communication se fera par mail.</w:t>
+      </w:r>
+    </w:p>
+    <w:p>
+      <w:pPr>
+        <w:rPr>
+          <w:rStyle w:val="Titre3Car"/>
+          <w:rFonts w:asciiTheme="minorHAnsi" w:hAnsiTheme="minorHAnsi"/>
+          <w:b w:val="0"/>
+          <w:color w:val="000000" w:themeColor="text1"/>
+        </w:rPr>
+      </w:pPr>
+      <w:r>
+        <w:rPr>
+          <w:rStyle w:val="Titre3Car"/>
+          <w:rFonts w:asciiTheme="minorHAnsi" w:hAnsiTheme="minorHAnsi"/>
+          <w:b w:val="0"/>
+          <w:color w:val="000000" w:themeColor="text1"/>
+        </w:rPr>
+        <w:tab/>
+        <w:t>Ces communications auront pour but de faire un retour sur l’avancée global du projet et de soulever les problèmes rencontrés.</w:t>
+      </w:r>
+    </w:p>
+    <w:p>
+      <w:pPr>
+        <w:rPr>
+          <w:rStyle w:val="Titre3Car"/>
+          <w:rFonts w:asciiTheme="minorHAnsi" w:hAnsiTheme="minorHAnsi"/>
+          <w:b w:val="0"/>
+          <w:color w:val="000000" w:themeColor="text1"/>
+        </w:rPr>
+      </w:pPr>
+      <w:r>
+        <w:rPr>
+          <w:rStyle w:val="Titre3Car"/>
+          <w:rFonts w:asciiTheme="minorHAnsi" w:hAnsiTheme="minorHAnsi"/>
+          <w:b w:val="0"/>
+          <w:color w:val="000000" w:themeColor="text1"/>
+        </w:rPr>
+        <w:tab/>
+        <w:t>Ces réunions auront lieu une fois par semaine ainsi qu’à chaque fin d’itération et si besoin sur demande des suiveurs ou de l’équipe.</w:t>
+      </w:r>
+    </w:p>
+    <w:p>
+      <w:pPr>
+        <w:rPr>
+          <w:rStyle w:val="Titre3Car"/>
+          <w:rFonts w:asciiTheme="minorHAnsi" w:hAnsiTheme="minorHAnsi"/>
+          <w:b w:val="0"/>
+          <w:color w:val="000000" w:themeColor="text1"/>
+        </w:rPr>
+      </w:pPr>
+      <w:r>
+        <w:rPr>
+          <w:rStyle w:val="Titre3Car"/>
+          <w:rFonts w:asciiTheme="minorHAnsi" w:hAnsiTheme="minorHAnsi"/>
+          <w:b w:val="0"/>
+          <w:color w:val="000000" w:themeColor="text1"/>
+        </w:rPr>
+        <w:tab/>
+        <w:t>Les rôles de chacun au sein des réunions seront décidés avant celle-ci.</w:t>
+      </w:r>
+    </w:p>
+    <w:p>
+      <w:pPr>
+        <w:rPr>
+          <w:rStyle w:val="Titre3Car"/>
+          <w:b w:val="0"/>
           <w:bCs w:val="0"/>
-          <w:color w:val="auto"/>
-        </w:rPr>
-        <w:t>L’équipe communique entre elle par orale principalement, sinon le chef de projet envoie après chaque séance projet un résumé de ce qui a été fait et par qui il a été fait afin que tout soit limpide et que tout soit organisé comme il se doit.</w:t>
-      </w:r>
+        </w:rPr>
+      </w:pPr>
+      <w:bookmarkStart w:id="9" w:name="_Toc415583641"/>
+    </w:p>
+    <w:p>
+      <w:pPr>
+        <w:rPr>
+          <w:rStyle w:val="Titre3Car"/>
+          <w:b w:val="0"/>
+          <w:bCs w:val="0"/>
+        </w:rPr>
+      </w:pPr>
+    </w:p>
+    <w:p>
+      <w:pPr>
+        <w:rPr>
+          <w:rStyle w:val="Titre3Car"/>
+          <w:b w:val="0"/>
+          <w:bCs w:val="0"/>
+        </w:rPr>
+      </w:pPr>
+    </w:p>
+    <w:p>
+      <w:pPr>
+        <w:rPr>
+          <w:rStyle w:val="Titre3Car"/>
+          <w:b w:val="0"/>
+          <w:bCs w:val="0"/>
+        </w:rPr>
+      </w:pPr>
     </w:p>
     <w:p>
       <w:pPr>
@@ -2491,45 +2585,16 @@
           <w:szCs w:val="26"/>
         </w:rPr>
       </w:pPr>
+      <w:bookmarkStart w:id="10" w:name="_GoBack"/>
+      <w:bookmarkEnd w:id="10"/>
       <w:r>
         <w:rPr>
           <w:rStyle w:val="Titre3Car"/>
-          <w:rFonts w:asciiTheme="minorHAnsi" w:hAnsiTheme="minorHAnsi"/>
-          <w:b w:val="0"/>
-          <w:bCs w:val="0"/>
-          <w:color w:val="auto"/>
-        </w:rPr>
-        <w:t>En ce qui concerne la communication entre les membres de l’équipe et les parties prenantes, nous échangerons à l’aide de réunion hebdomadaire avec le suiveur ainsi que par échange de mail si besoin est.</w:t>
-      </w:r>
-      <w:r>
-        <w:rPr>
-          <w:rStyle w:val="Titre3Car"/>
-          <w:b w:val="0"/>
-          <w:bCs w:val="0"/>
-        </w:rPr>
-        <w:br w:type="page"/>
-      </w:r>
-    </w:p>
-    <w:p>
-      <w:pPr>
-        <w:pStyle w:val="Titre2"/>
-        <w:rPr>
-          <w:rStyle w:val="Titre3Car"/>
-          <w:b/>
-          <w:bCs/>
-        </w:rPr>
-      </w:pPr>
-      <w:bookmarkStart w:id="10" w:name="_Toc415583641"/>
-      <w:r>
-        <w:rPr>
-          <w:rStyle w:val="Titre3Car"/>
-          <w:b/>
-          <w:bCs/>
         </w:rPr>
         <w:lastRenderedPageBreak/>
         <w:t>Gestion de la documentation</w:t>
       </w:r>
-      <w:bookmarkEnd w:id="10"/>
+      <w:bookmarkEnd w:id="9"/>
     </w:p>
     <w:p/>
     <w:p>
@@ -2640,38 +2705,32 @@
       </w:r>
       <w:bookmarkEnd w:id="11"/>
     </w:p>
-    <w:p>
-      <w:r>
-        <w:pict>
-          <v:shape id="_x0000_s1027" type="#_x0000_t202" style="width:480.55pt;height:54.1pt;mso-left-percent:-10001;mso-top-percent:-10001;mso-position-horizontal:absolute;mso-position-horizontal-relative:char;mso-position-vertical:absolute;mso-position-vertical-relative:line;mso-left-percent:-10001;mso-top-percent:-10001;mso-width-relative:margin;mso-height-relative:margin" fillcolor="#9bbb59 [3206]" strokecolor="#f2f2f2 [3041]" strokeweight="3pt">
-            <v:shadow on="t" type="perspective" color="#4e6128 [1606]" opacity=".5" offset="1pt" offset2="-1pt"/>
-            <v:textbox style="mso-next-textbox:#_x0000_s1027">
-              <w:txbxContent>
-                <w:p>
-                  <w:r>
-                    <w:t xml:space="preserve">Vous préciserez  les livrables attendus pour chaque </w:t>
-                  </w:r>
-                  <w:r>
-                    <w:t>fin d’itération</w:t>
-                  </w:r>
-                  <w:r>
-                    <w:t xml:space="preserve">. </w:t>
-                  </w:r>
-                  <w:r>
-                    <w:br/>
-                    <w:t>Exemple : documentation utilisateur, documentation techni</w:t>
-                  </w:r>
-                  <w:r>
-                    <w:t>que, etc...</w:t>
-                  </w:r>
-                </w:p>
-              </w:txbxContent>
-            </v:textbox>
-            <w10:anchorlock/>
-          </v:shape>
-        </w:pict>
-      </w:r>
-    </w:p>
+    <w:p/>
+    <w:p>
+      <w:pPr>
+        <w:ind w:firstLine="708"/>
+      </w:pPr>
+      <w:r>
+        <w:t>Les livrables pour chaque fin d’itération se feront sous la forme d’une présentation résumant l’avancée du projet.</w:t>
+      </w:r>
+    </w:p>
+    <w:p>
+      <w:pPr>
+        <w:ind w:firstLine="708"/>
+      </w:pPr>
+      <w:r>
+        <w:t>Y seront présentés les objectifs atteints, non atteints et les objectifs pour l’itération suivante.</w:t>
+      </w:r>
+    </w:p>
+    <w:p>
+      <w:pPr>
+        <w:ind w:firstLine="708"/>
+      </w:pPr>
+      <w:r>
+        <w:t>Si possible, une version de démonstration compilée du projet sera présentée, en fonction des objectifs de l’itération en cours.</w:t>
+      </w:r>
+    </w:p>
+    <w:p/>
     <w:p>
       <w:pPr>
         <w:pStyle w:val="Titre2"/>
@@ -2696,37 +2755,24 @@
           <w:color w:val="4F81BD" w:themeColor="accent1"/>
         </w:rPr>
       </w:pPr>
-      <w:r>
-        <w:rPr>
-          <w:rStyle w:val="Titre3Car"/>
-        </w:rPr>
-      </w:r>
-      <w:r>
-        <w:rPr>
-          <w:rStyle w:val="Titre3Car"/>
-        </w:rPr>
-        <w:pict>
-          <v:shape id="_x0000_s1026" type="#_x0000_t202" style="width:480.55pt;height:73.9pt;mso-left-percent:-10001;mso-top-percent:-10001;mso-position-horizontal:absolute;mso-position-horizontal-relative:char;mso-position-vertical:absolute;mso-position-vertical-relative:line;mso-left-percent:-10001;mso-top-percent:-10001;mso-width-relative:margin;mso-height-relative:margin" fillcolor="#9bbb59 [3206]" strokecolor="#f2f2f2 [3041]" strokeweight="3pt">
-            <v:shadow on="t" type="perspective" color="#4e6128 [1606]" opacity=".5" offset="1pt" offset2="-1pt"/>
-            <v:textbox style="mso-next-textbox:#_x0000_s1026">
-              <w:txbxContent>
-                <w:p>
-                  <w:r>
-                    <w:t>Vous préciserez  les règles de validation d’un livrable par lesquels vous devrez passer avant de considérer qu’un objectif est atteint</w:t>
-                  </w:r>
-                  <w:r>
-                    <w:t>.</w:t>
-                  </w:r>
-                  <w:r>
-                    <w:br/>
-                    <w:t xml:space="preserve">Précisez la forme sous laquelle doivent être transmis les livrables, à qui, sous quel délais doivent-ils être validés, … </w:t>
-                  </w:r>
-                </w:p>
-              </w:txbxContent>
-            </v:textbox>
-            <w10:anchorlock/>
-          </v:shape>
-        </w:pict>
+    </w:p>
+    <w:p>
+      <w:r>
+        <w:t>Les livrables sont validés par l’équipe du projet, dans le cadre de l’application, un objectif est considéré comme atteint quand ce dernier est testable en utilisation réelle ou valider par des tests unitaires.</w:t>
+      </w:r>
+    </w:p>
+    <w:p>
+      <w:pPr>
+        <w:rPr>
+          <w:rFonts w:asciiTheme="majorHAnsi" w:eastAsiaTheme="majorEastAsia" w:hAnsiTheme="majorHAnsi" w:cstheme="majorBidi"/>
+          <w:b/>
+          <w:bCs/>
+          <w:color w:val="4F81BD" w:themeColor="accent1"/>
+        </w:rPr>
+      </w:pPr>
+      <w:r>
+        <w:tab/>
+        <w:t>Les livrables sont ensuite transmis au suiveur qui donnera la validation finale.</w:t>
       </w:r>
     </w:p>
     <w:sectPr>
@@ -2796,7 +2842,7 @@
       <w:rPr>
         <w:noProof/>
       </w:rPr>
-      <w:t>7</w:t>
+      <w:t>6</w:t>
     </w:r>
     <w:r>
       <w:rPr>
@@ -2807,14 +2853,27 @@
     <w:r>
       <w:t>/</w:t>
     </w:r>
-    <w:fldSimple w:instr=" NUMPAGES  \* Arabic  \* MERGEFORMAT ">
-      <w:r>
-        <w:rPr>
-          <w:noProof/>
-        </w:rPr>
-        <w:t>7</w:t>
-      </w:r>
-    </w:fldSimple>
+    <w:r>
+      <w:fldChar w:fldCharType="begin"/>
+    </w:r>
+    <w:r>
+      <w:instrText xml:space="preserve"> NUMPAGES  \* Arabic  \* MERGEFORMAT </w:instrText>
+    </w:r>
+    <w:r>
+      <w:fldChar w:fldCharType="separate"/>
+    </w:r>
+    <w:r>
+      <w:rPr>
+        <w:noProof/>
+      </w:rPr>
+      <w:t>7</w:t>
+    </w:r>
+    <w:r>
+      <w:rPr>
+        <w:noProof/>
+      </w:rPr>
+      <w:fldChar w:fldCharType="end"/>
+    </w:r>
   </w:p>
 </w:ftr>
 </file>
@@ -5375,7 +5434,7 @@
 </file>
 
 <file path=customXml/itemProps1.xml><?xml version="1.0" encoding="utf-8"?>
-<ds:datastoreItem xmlns:ds="http://schemas.openxmlformats.org/officeDocument/2006/customXml" ds:itemID="{9AD73225-613A-4792-87E9-DFE7BBE45D2C}">
+<ds:datastoreItem xmlns:ds="http://schemas.openxmlformats.org/officeDocument/2006/customXml" ds:itemID="{32D41719-01B0-481C-8A66-C57562730568}">
   <ds:schemaRefs>
     <ds:schemaRef ds:uri="http://schemas.openxmlformats.org/officeDocument/2006/bibliography"/>
   </ds:schemaRefs>

</xml_diff>

<commit_message>
Add Sandy's part + organigramme picture
organigramme picture is in Ressources
Sandy's part --> charte de projet
</commit_message>
<xml_diff>
--- a/Avant-Projet/Charte de projet History Treasures.docx
+++ b/Avant-Projet/Charte de projet History Treasures.docx
@@ -329,29 +329,15 @@
           <w:szCs w:val="56"/>
         </w:rPr>
       </w:pPr>
-      <w:r>
-        <w:fldChar w:fldCharType="begin"/>
-      </w:r>
-      <w:r>
-        <w:instrText xml:space="preserve"> DOCPROPERTY  Title  \* MERGEFORMAT </w:instrText>
-      </w:r>
-      <w:r>
-        <w:fldChar w:fldCharType="separate"/>
-      </w:r>
-      <w:r>
-        <w:rPr>
-          <w:rStyle w:val="TitreProjetCar"/>
-          <w:szCs w:val="56"/>
-        </w:rPr>
-        <w:t>Charte de projet</w:t>
-      </w:r>
-      <w:r>
-        <w:rPr>
-          <w:rStyle w:val="TitreProjetCar"/>
-          <w:szCs w:val="56"/>
-        </w:rPr>
-        <w:fldChar w:fldCharType="end"/>
-      </w:r>
+      <w:fldSimple w:instr=" DOCPROPERTY  Title  \* MERGEFORMAT ">
+        <w:r>
+          <w:rPr>
+            <w:rStyle w:val="TitreProjetCar"/>
+            <w:szCs w:val="56"/>
+          </w:rPr>
+          <w:t>Charte de projet</w:t>
+        </w:r>
+      </w:fldSimple>
       <w:r>
         <w:rPr>
           <w:rStyle w:val="StyleTitreLatin36ptCar"/>
@@ -380,24 +366,14 @@
       <w:r>
         <w:t xml:space="preserve">Version </w:t>
       </w:r>
-      <w:r>
-        <w:fldChar w:fldCharType="begin"/>
-      </w:r>
-      <w:r>
-        <w:instrText xml:space="preserve"> DOCPROPERTY  Version  \* MERGEFORMAT </w:instrText>
-      </w:r>
-      <w:r>
-        <w:fldChar w:fldCharType="separate"/>
-      </w:r>
-      <w:r>
-        <w:t>1.</w:t>
-      </w:r>
-      <w:r>
-        <w:t>1</w:t>
-      </w:r>
-      <w:r>
-        <w:fldChar w:fldCharType="end"/>
-      </w:r>
+      <w:fldSimple w:instr=" DOCPROPERTY  Version  \* MERGEFORMAT ">
+        <w:r>
+          <w:t>1.</w:t>
+        </w:r>
+        <w:r>
+          <w:t>1</w:t>
+        </w:r>
+      </w:fldSimple>
     </w:p>
     <w:p>
       <w:pPr>
@@ -824,6 +800,13 @@
                 <w:lang w:val="fr-FR"/>
               </w:rPr>
             </w:pPr>
+            <w:r>
+              <w:rPr>
+                <w:rFonts w:ascii="Arial" w:hAnsi="Arial" w:cs="Arial"/>
+                <w:lang w:val="fr-FR"/>
+              </w:rPr>
+              <w:t>11/04/2016</w:t>
+            </w:r>
           </w:p>
         </w:tc>
         <w:tc>
@@ -845,6 +828,13 @@
                 <w:lang w:val="fr-FR"/>
               </w:rPr>
             </w:pPr>
+            <w:r>
+              <w:rPr>
+                <w:rFonts w:ascii="Arial" w:hAnsi="Arial" w:cs="Arial"/>
+                <w:lang w:val="fr-FR"/>
+              </w:rPr>
+              <w:t>1.2</w:t>
+            </w:r>
           </w:p>
         </w:tc>
         <w:tc>
@@ -866,6 +856,13 @@
                 <w:lang w:val="fr-FR"/>
               </w:rPr>
             </w:pPr>
+            <w:r>
+              <w:rPr>
+                <w:rFonts w:ascii="Arial" w:hAnsi="Arial" w:cs="Arial"/>
+                <w:lang w:val="fr-FR"/>
+              </w:rPr>
+              <w:t>Ajout de rôles et responsabilité + board</w:t>
+            </w:r>
           </w:p>
         </w:tc>
         <w:tc>
@@ -887,6 +884,15 @@
                 <w:lang w:val="fr-FR"/>
               </w:rPr>
             </w:pPr>
+            <w:r>
+              <w:rPr>
+                <w:rFonts w:ascii="Arial" w:hAnsi="Arial" w:cs="Arial"/>
+                <w:lang w:val="fr-FR"/>
+              </w:rPr>
+              <w:t>Sandya</w:t>
+            </w:r>
+            <w:bookmarkStart w:id="0" w:name="_GoBack"/>
+            <w:bookmarkEnd w:id="0"/>
           </w:p>
         </w:tc>
       </w:tr>
@@ -1863,155 +1869,597 @@
       <w:pPr>
         <w:pStyle w:val="Titre1"/>
       </w:pPr>
-      <w:bookmarkStart w:id="0" w:name="_Toc415583632"/>
+      <w:bookmarkStart w:id="1" w:name="_Toc415583632"/>
       <w:r>
         <w:lastRenderedPageBreak/>
         <w:t>Rôles et responsabilités</w:t>
       </w:r>
-      <w:bookmarkEnd w:id="0"/>
-    </w:p>
+      <w:bookmarkEnd w:id="1"/>
+    </w:p>
+    <w:tbl>
+      <w:tblPr>
+        <w:tblStyle w:val="TableauGrille1Clair-Accentuation1"/>
+        <w:tblpPr w:leftFromText="141" w:rightFromText="141" w:vertAnchor="text" w:horzAnchor="margin" w:tblpXSpec="center" w:tblpY="1062"/>
+        <w:tblOverlap w:val="never"/>
+        <w:tblW w:w="10490" w:type="dxa"/>
+        <w:tblBorders>
+          <w:top w:val="single" w:sz="4" w:space="0" w:color="auto"/>
+          <w:left w:val="single" w:sz="4" w:space="0" w:color="auto"/>
+          <w:bottom w:val="single" w:sz="4" w:space="0" w:color="auto"/>
+          <w:right w:val="single" w:sz="4" w:space="0" w:color="auto"/>
+          <w:insideH w:val="single" w:sz="4" w:space="0" w:color="auto"/>
+          <w:insideV w:val="single" w:sz="4" w:space="0" w:color="auto"/>
+        </w:tblBorders>
+        <w:tblLook w:val="04A0" w:firstRow="1" w:lastRow="0" w:firstColumn="1" w:lastColumn="0" w:noHBand="0" w:noVBand="1"/>
+      </w:tblPr>
+      <w:tblGrid>
+        <w:gridCol w:w="2027"/>
+        <w:gridCol w:w="988"/>
+        <w:gridCol w:w="3091"/>
+        <w:gridCol w:w="1306"/>
+        <w:gridCol w:w="3078"/>
+      </w:tblGrid>
+      <w:tr>
+        <w:trPr>
+          <w:cnfStyle w:val="100000000000" w:firstRow="1" w:lastRow="0" w:firstColumn="0" w:lastColumn="0" w:oddVBand="0" w:evenVBand="0" w:oddHBand="0" w:evenHBand="0" w:firstRowFirstColumn="0" w:firstRowLastColumn="0" w:lastRowFirstColumn="0" w:lastRowLastColumn="0"/>
+          <w:trHeight w:val="383"/>
+        </w:trPr>
+        <w:tc>
+          <w:tcPr>
+            <w:cnfStyle w:val="001000000000" w:firstRow="0" w:lastRow="0" w:firstColumn="1" w:lastColumn="0" w:oddVBand="0" w:evenVBand="0" w:oddHBand="0" w:evenHBand="0" w:firstRowFirstColumn="0" w:firstRowLastColumn="0" w:lastRowFirstColumn="0" w:lastRowLastColumn="0"/>
+            <w:tcW w:w="2027" w:type="dxa"/>
+          </w:tcPr>
+          <w:p>
+            <w:pPr>
+              <w:jc w:val="center"/>
+            </w:pPr>
+            <w:bookmarkStart w:id="2" w:name="_Toc415583633"/>
+            <w:r>
+              <w:t>Nom, Prénom</w:t>
+            </w:r>
+          </w:p>
+        </w:tc>
+        <w:tc>
+          <w:tcPr>
+            <w:tcW w:w="988" w:type="dxa"/>
+          </w:tcPr>
+          <w:p>
+            <w:pPr>
+              <w:jc w:val="center"/>
+              <w:cnfStyle w:val="100000000000" w:firstRow="1" w:lastRow="0" w:firstColumn="0" w:lastColumn="0" w:oddVBand="0" w:evenVBand="0" w:oddHBand="0" w:evenHBand="0" w:firstRowFirstColumn="0" w:firstRowLastColumn="0" w:lastRowFirstColumn="0" w:lastRowLastColumn="0"/>
+            </w:pPr>
+            <w:r>
+              <w:t>Société</w:t>
+            </w:r>
+          </w:p>
+        </w:tc>
+        <w:tc>
+          <w:tcPr>
+            <w:tcW w:w="3091" w:type="dxa"/>
+          </w:tcPr>
+          <w:p>
+            <w:pPr>
+              <w:jc w:val="center"/>
+              <w:cnfStyle w:val="100000000000" w:firstRow="1" w:lastRow="0" w:firstColumn="0" w:lastColumn="0" w:oddVBand="0" w:evenVBand="0" w:oddHBand="0" w:evenHBand="0" w:firstRowFirstColumn="0" w:firstRowLastColumn="0" w:lastRowFirstColumn="0" w:lastRowLastColumn="0"/>
+            </w:pPr>
+            <w:r>
+              <w:t>Coordonnées</w:t>
+            </w:r>
+          </w:p>
+        </w:tc>
+        <w:tc>
+          <w:tcPr>
+            <w:tcW w:w="1306" w:type="dxa"/>
+          </w:tcPr>
+          <w:p>
+            <w:pPr>
+              <w:jc w:val="center"/>
+              <w:cnfStyle w:val="100000000000" w:firstRow="1" w:lastRow="0" w:firstColumn="0" w:lastColumn="0" w:oddVBand="0" w:evenVBand="0" w:oddHBand="0" w:evenHBand="0" w:firstRowFirstColumn="0" w:firstRowLastColumn="0" w:lastRowFirstColumn="0" w:lastRowLastColumn="0"/>
+            </w:pPr>
+            <w:r>
+              <w:t>Catégorie</w:t>
+            </w:r>
+          </w:p>
+        </w:tc>
+        <w:tc>
+          <w:tcPr>
+            <w:tcW w:w="3078" w:type="dxa"/>
+          </w:tcPr>
+          <w:p>
+            <w:pPr>
+              <w:jc w:val="center"/>
+              <w:cnfStyle w:val="100000000000" w:firstRow="1" w:lastRow="0" w:firstColumn="0" w:lastColumn="0" w:oddVBand="0" w:evenVBand="0" w:oddHBand="0" w:evenHBand="0" w:firstRowFirstColumn="0" w:firstRowLastColumn="0" w:lastRowFirstColumn="0" w:lastRowLastColumn="0"/>
+            </w:pPr>
+            <w:r>
+              <w:t>Rôle(s)</w:t>
+            </w:r>
+          </w:p>
+        </w:tc>
+      </w:tr>
+      <w:tr>
+        <w:trPr>
+          <w:trHeight w:val="582"/>
+        </w:trPr>
+        <w:tc>
+          <w:tcPr>
+            <w:cnfStyle w:val="001000000000" w:firstRow="0" w:lastRow="0" w:firstColumn="1" w:lastColumn="0" w:oddVBand="0" w:evenVBand="0" w:oddHBand="0" w:evenHBand="0" w:firstRowFirstColumn="0" w:firstRowLastColumn="0" w:lastRowFirstColumn="0" w:lastRowLastColumn="0"/>
+            <w:tcW w:w="2027" w:type="dxa"/>
+          </w:tcPr>
+          <w:p>
+            <w:pPr>
+              <w:jc w:val="center"/>
+            </w:pPr>
+          </w:p>
+          <w:p>
+            <w:r>
+              <w:t>Antoine Raquillet</w:t>
+            </w:r>
+          </w:p>
+          <w:p>
+            <w:pPr>
+              <w:jc w:val="center"/>
+            </w:pPr>
+            <w:r>
+              <w:t xml:space="preserve">Olivier Spinelli </w:t>
+            </w:r>
+          </w:p>
+        </w:tc>
+        <w:tc>
+          <w:tcPr>
+            <w:tcW w:w="988" w:type="dxa"/>
+          </w:tcPr>
+          <w:p>
+            <w:pPr>
+              <w:cnfStyle w:val="000000000000" w:firstRow="0" w:lastRow="0" w:firstColumn="0" w:lastColumn="0" w:oddVBand="0" w:evenVBand="0" w:oddHBand="0" w:evenHBand="0" w:firstRowFirstColumn="0" w:firstRowLastColumn="0" w:lastRowFirstColumn="0" w:lastRowLastColumn="0"/>
+            </w:pPr>
+          </w:p>
+          <w:p>
+            <w:pPr>
+              <w:cnfStyle w:val="000000000000" w:firstRow="0" w:lastRow="0" w:firstColumn="0" w:lastColumn="0" w:oddVBand="0" w:evenVBand="0" w:oddHBand="0" w:evenHBand="0" w:firstRowFirstColumn="0" w:firstRowLastColumn="0" w:lastRowFirstColumn="0" w:lastRowLastColumn="0"/>
+            </w:pPr>
+          </w:p>
+          <w:p>
+            <w:pPr>
+              <w:cnfStyle w:val="000000000000" w:firstRow="0" w:lastRow="0" w:firstColumn="0" w:lastColumn="0" w:oddVBand="0" w:evenVBand="0" w:oddHBand="0" w:evenHBand="0" w:firstRowFirstColumn="0" w:firstRowLastColumn="0" w:lastRowFirstColumn="0" w:lastRowLastColumn="0"/>
+            </w:pPr>
+            <w:r>
+              <w:t>IN ‘TECH</w:t>
+            </w:r>
+          </w:p>
+        </w:tc>
+        <w:tc>
+          <w:tcPr>
+            <w:tcW w:w="3091" w:type="dxa"/>
+          </w:tcPr>
+          <w:p>
+            <w:pPr>
+              <w:cnfStyle w:val="000000000000" w:firstRow="0" w:lastRow="0" w:firstColumn="0" w:lastColumn="0" w:oddVBand="0" w:evenVBand="0" w:oddHBand="0" w:evenHBand="0" w:firstRowFirstColumn="0" w:firstRowLastColumn="0" w:lastRowFirstColumn="0" w:lastRowLastColumn="0"/>
+              <w:rPr>
+                <w:rStyle w:val="allowtextselection"/>
+                <w:rFonts w:ascii="Segoe UI" w:hAnsi="Segoe UI" w:cs="Segoe UI"/>
+                <w:sz w:val="20"/>
+                <w:szCs w:val="18"/>
+              </w:rPr>
+            </w:pPr>
+          </w:p>
+          <w:p>
+            <w:pPr>
+              <w:cnfStyle w:val="000000000000" w:firstRow="0" w:lastRow="0" w:firstColumn="0" w:lastColumn="0" w:oddVBand="0" w:evenVBand="0" w:oddHBand="0" w:evenHBand="0" w:firstRowFirstColumn="0" w:firstRowLastColumn="0" w:lastRowFirstColumn="0" w:lastRowLastColumn="0"/>
+              <w:rPr>
+                <w:rStyle w:val="allowtextselection"/>
+                <w:rFonts w:ascii="Segoe UI" w:hAnsi="Segoe UI" w:cs="Segoe UI"/>
+                <w:sz w:val="20"/>
+                <w:szCs w:val="18"/>
+              </w:rPr>
+            </w:pPr>
+            <w:hyperlink r:id="rId10" w:history="1">
+              <w:r>
+                <w:rPr>
+                  <w:rStyle w:val="Lienhypertexte"/>
+                  <w:rFonts w:ascii="Segoe UI" w:hAnsi="Segoe UI" w:cs="Segoe UI"/>
+                  <w:color w:val="auto"/>
+                  <w:sz w:val="20"/>
+                  <w:szCs w:val="18"/>
+                  <w:u w:val="none"/>
+                </w:rPr>
+                <w:t>antoine.raquillet@invenietis.com</w:t>
+              </w:r>
+            </w:hyperlink>
+          </w:p>
+          <w:p>
+            <w:pPr>
+              <w:jc w:val="center"/>
+              <w:cnfStyle w:val="000000000000" w:firstRow="0" w:lastRow="0" w:firstColumn="0" w:lastColumn="0" w:oddVBand="0" w:evenVBand="0" w:oddHBand="0" w:evenHBand="0" w:firstRowFirstColumn="0" w:firstRowLastColumn="0" w:lastRowFirstColumn="0" w:lastRowLastColumn="0"/>
+              <w:rPr>
+                <w:sz w:val="20"/>
+              </w:rPr>
+            </w:pPr>
+            <w:r>
+              <w:rPr>
+                <w:rStyle w:val="allowtextselection"/>
+                <w:rFonts w:ascii="Segoe UI" w:hAnsi="Segoe UI" w:cs="Segoe UI"/>
+                <w:sz w:val="20"/>
+                <w:szCs w:val="18"/>
+              </w:rPr>
+              <w:t>olivier.spinelli@invenietis.com</w:t>
+            </w:r>
+          </w:p>
+        </w:tc>
+        <w:tc>
+          <w:tcPr>
+            <w:tcW w:w="1306" w:type="dxa"/>
+          </w:tcPr>
+          <w:p>
+            <w:pPr>
+              <w:jc w:val="center"/>
+              <w:cnfStyle w:val="000000000000" w:firstRow="0" w:lastRow="0" w:firstColumn="0" w:lastColumn="0" w:oddVBand="0" w:evenVBand="0" w:oddHBand="0" w:evenHBand="0" w:firstRowFirstColumn="0" w:firstRowLastColumn="0" w:lastRowFirstColumn="0" w:lastRowLastColumn="0"/>
+            </w:pPr>
+          </w:p>
+          <w:p>
+            <w:pPr>
+              <w:cnfStyle w:val="000000000000" w:firstRow="0" w:lastRow="0" w:firstColumn="0" w:lastColumn="0" w:oddVBand="0" w:evenVBand="0" w:oddHBand="0" w:evenHBand="0" w:firstRowFirstColumn="0" w:firstRowLastColumn="0" w:lastRowFirstColumn="0" w:lastRowLastColumn="0"/>
+            </w:pPr>
+            <w:r>
+              <w:t>Enseignants</w:t>
+            </w:r>
+          </w:p>
+          <w:p>
+            <w:pPr>
+              <w:jc w:val="center"/>
+              <w:cnfStyle w:val="000000000000" w:firstRow="0" w:lastRow="0" w:firstColumn="0" w:lastColumn="0" w:oddVBand="0" w:evenVBand="0" w:oddHBand="0" w:evenHBand="0" w:firstRowFirstColumn="0" w:firstRowLastColumn="0" w:lastRowFirstColumn="0" w:lastRowLastColumn="0"/>
+              <w:rPr>
+                <w:color w:val="FF0000"/>
+              </w:rPr>
+            </w:pPr>
+            <w:r>
+              <w:t>suiveur</w:t>
+            </w:r>
+          </w:p>
+        </w:tc>
+        <w:tc>
+          <w:tcPr>
+            <w:tcW w:w="3078" w:type="dxa"/>
+          </w:tcPr>
+          <w:p>
+            <w:pPr>
+              <w:pStyle w:val="Paragraphedeliste"/>
+              <w:numPr>
+                <w:ilvl w:val="0"/>
+                <w:numId w:val="17"/>
+              </w:numPr>
+              <w:cnfStyle w:val="000000000000" w:firstRow="0" w:lastRow="0" w:firstColumn="0" w:lastColumn="0" w:oddVBand="0" w:evenVBand="0" w:oddHBand="0" w:evenHBand="0" w:firstRowFirstColumn="0" w:firstRowLastColumn="0" w:lastRowFirstColumn="0" w:lastRowLastColumn="0"/>
+            </w:pPr>
+            <w:r>
+              <w:t xml:space="preserve">Valider </w:t>
+            </w:r>
+            <w:r>
+              <w:t>nos différents documents et tâches</w:t>
+            </w:r>
+          </w:p>
+          <w:p>
+            <w:pPr>
+              <w:pStyle w:val="Paragraphedeliste"/>
+              <w:numPr>
+                <w:ilvl w:val="0"/>
+                <w:numId w:val="17"/>
+              </w:numPr>
+              <w:cnfStyle w:val="000000000000" w:firstRow="0" w:lastRow="0" w:firstColumn="0" w:lastColumn="0" w:oddVBand="0" w:evenVBand="0" w:oddHBand="0" w:evenHBand="0" w:firstRowFirstColumn="0" w:firstRowLastColumn="0" w:lastRowFirstColumn="0" w:lastRowLastColumn="0"/>
+            </w:pPr>
+            <w:r>
+              <w:t>Suivre l’avancement du projet</w:t>
+            </w:r>
+          </w:p>
+        </w:tc>
+      </w:tr>
+      <w:tr>
+        <w:trPr>
+          <w:trHeight w:val="1020"/>
+        </w:trPr>
+        <w:tc>
+          <w:tcPr>
+            <w:cnfStyle w:val="001000000000" w:firstRow="0" w:lastRow="0" w:firstColumn="1" w:lastColumn="0" w:oddVBand="0" w:evenVBand="0" w:oddHBand="0" w:evenHBand="0" w:firstRowFirstColumn="0" w:firstRowLastColumn="0" w:lastRowFirstColumn="0" w:lastRowLastColumn="0"/>
+            <w:tcW w:w="2027" w:type="dxa"/>
+          </w:tcPr>
+          <w:p>
+            <w:pPr>
+              <w:jc w:val="center"/>
+            </w:pPr>
+          </w:p>
+          <w:p>
+            <w:pPr>
+              <w:jc w:val="center"/>
+            </w:pPr>
+            <w:r>
+              <w:t>L’équipe</w:t>
+            </w:r>
+          </w:p>
+          <w:p>
+            <w:pPr>
+              <w:jc w:val="center"/>
+            </w:pPr>
+            <w:r>
+              <w:t>History Treasure</w:t>
+            </w:r>
+          </w:p>
+        </w:tc>
+        <w:tc>
+          <w:tcPr>
+            <w:tcW w:w="988" w:type="dxa"/>
+          </w:tcPr>
+          <w:p>
+            <w:pPr>
+              <w:cnfStyle w:val="000000000000" w:firstRow="0" w:lastRow="0" w:firstColumn="0" w:lastColumn="0" w:oddVBand="0" w:evenVBand="0" w:oddHBand="0" w:evenHBand="0" w:firstRowFirstColumn="0" w:firstRowLastColumn="0" w:lastRowFirstColumn="0" w:lastRowLastColumn="0"/>
+            </w:pPr>
+          </w:p>
+          <w:p>
+            <w:pPr>
+              <w:cnfStyle w:val="000000000000" w:firstRow="0" w:lastRow="0" w:firstColumn="0" w:lastColumn="0" w:oddVBand="0" w:evenVBand="0" w:oddHBand="0" w:evenHBand="0" w:firstRowFirstColumn="0" w:firstRowLastColumn="0" w:lastRowFirstColumn="0" w:lastRowLastColumn="0"/>
+            </w:pPr>
+          </w:p>
+          <w:p>
+            <w:pPr>
+              <w:cnfStyle w:val="000000000000" w:firstRow="0" w:lastRow="0" w:firstColumn="0" w:lastColumn="0" w:oddVBand="0" w:evenVBand="0" w:oddHBand="0" w:evenHBand="0" w:firstRowFirstColumn="0" w:firstRowLastColumn="0" w:lastRowFirstColumn="0" w:lastRowLastColumn="0"/>
+            </w:pPr>
+            <w:r>
+              <w:t>IN’TECH</w:t>
+            </w:r>
+          </w:p>
+        </w:tc>
+        <w:tc>
+          <w:tcPr>
+            <w:tcW w:w="3091" w:type="dxa"/>
+          </w:tcPr>
+          <w:p>
+            <w:pPr>
+              <w:cnfStyle w:val="000000000000" w:firstRow="0" w:lastRow="0" w:firstColumn="0" w:lastColumn="0" w:oddVBand="0" w:evenVBand="0" w:oddHBand="0" w:evenHBand="0" w:firstRowFirstColumn="0" w:firstRowLastColumn="0" w:lastRowFirstColumn="0" w:lastRowLastColumn="0"/>
+            </w:pPr>
+          </w:p>
+          <w:p>
+            <w:pPr>
+              <w:jc w:val="center"/>
+              <w:cnfStyle w:val="000000000000" w:firstRow="0" w:lastRow="0" w:firstColumn="0" w:lastColumn="0" w:oddVBand="0" w:evenVBand="0" w:oddHBand="0" w:evenHBand="0" w:firstRowFirstColumn="0" w:firstRowLastColumn="0" w:lastRowFirstColumn="0" w:lastRowLastColumn="0"/>
+            </w:pPr>
+            <w:r>
+              <w:t>lacognata@intechinfo.fr</w:t>
+            </w:r>
+          </w:p>
+        </w:tc>
+        <w:tc>
+          <w:tcPr>
+            <w:tcW w:w="1306" w:type="dxa"/>
+          </w:tcPr>
+          <w:p>
+            <w:pPr>
+              <w:jc w:val="center"/>
+              <w:cnfStyle w:val="000000000000" w:firstRow="0" w:lastRow="0" w:firstColumn="0" w:lastColumn="0" w:oddVBand="0" w:evenVBand="0" w:oddHBand="0" w:evenHBand="0" w:firstRowFirstColumn="0" w:firstRowLastColumn="0" w:lastRowFirstColumn="0" w:lastRowLastColumn="0"/>
+            </w:pPr>
+          </w:p>
+          <w:p>
+            <w:pPr>
+              <w:jc w:val="center"/>
+              <w:cnfStyle w:val="000000000000" w:firstRow="0" w:lastRow="0" w:firstColumn="0" w:lastColumn="0" w:oddVBand="0" w:evenVBand="0" w:oddHBand="0" w:evenHBand="0" w:firstRowFirstColumn="0" w:firstRowLastColumn="0" w:lastRowFirstColumn="0" w:lastRowLastColumn="0"/>
+            </w:pPr>
+            <w:r>
+              <w:t>Réalisateurs du projet</w:t>
+            </w:r>
+          </w:p>
+          <w:p>
+            <w:pPr>
+              <w:cnfStyle w:val="000000000000" w:firstRow="0" w:lastRow="0" w:firstColumn="0" w:lastColumn="0" w:oddVBand="0" w:evenVBand="0" w:oddHBand="0" w:evenHBand="0" w:firstRowFirstColumn="0" w:firstRowLastColumn="0" w:lastRowFirstColumn="0" w:lastRowLastColumn="0"/>
+              <w:rPr>
+                <w:color w:val="FF0000"/>
+              </w:rPr>
+            </w:pPr>
+          </w:p>
+        </w:tc>
+        <w:tc>
+          <w:tcPr>
+            <w:tcW w:w="3078" w:type="dxa"/>
+          </w:tcPr>
+          <w:p>
+            <w:pPr>
+              <w:pStyle w:val="Paragraphedeliste"/>
+              <w:numPr>
+                <w:ilvl w:val="0"/>
+                <w:numId w:val="18"/>
+              </w:numPr>
+              <w:cnfStyle w:val="000000000000" w:firstRow="0" w:lastRow="0" w:firstColumn="0" w:lastColumn="0" w:oddVBand="0" w:evenVBand="0" w:oddHBand="0" w:evenHBand="0" w:firstRowFirstColumn="0" w:firstRowLastColumn="0" w:lastRowFirstColumn="0" w:lastRowLastColumn="0"/>
+            </w:pPr>
+            <w:r>
+              <w:t>Réaliser le projet</w:t>
+            </w:r>
+          </w:p>
+          <w:p>
+            <w:pPr>
+              <w:pStyle w:val="Paragraphedeliste"/>
+              <w:numPr>
+                <w:ilvl w:val="0"/>
+                <w:numId w:val="18"/>
+              </w:numPr>
+              <w:cnfStyle w:val="000000000000" w:firstRow="0" w:lastRow="0" w:firstColumn="0" w:lastColumn="0" w:oddVBand="0" w:evenVBand="0" w:oddHBand="0" w:evenHBand="0" w:firstRowFirstColumn="0" w:firstRowLastColumn="0" w:lastRowFirstColumn="0" w:lastRowLastColumn="0"/>
+            </w:pPr>
+            <w:r>
+              <w:t>Prendre en compte les différents demandes des suiveurs</w:t>
+            </w:r>
+          </w:p>
+        </w:tc>
+      </w:tr>
+      <w:tr>
+        <w:trPr>
+          <w:trHeight w:val="383"/>
+        </w:trPr>
+        <w:tc>
+          <w:tcPr>
+            <w:cnfStyle w:val="001000000000" w:firstRow="0" w:lastRow="0" w:firstColumn="1" w:lastColumn="0" w:oddVBand="0" w:evenVBand="0" w:oddHBand="0" w:evenHBand="0" w:firstRowFirstColumn="0" w:firstRowLastColumn="0" w:lastRowFirstColumn="0" w:lastRowLastColumn="0"/>
+            <w:tcW w:w="2027" w:type="dxa"/>
+          </w:tcPr>
+          <w:p>
+            <w:pPr>
+              <w:jc w:val="center"/>
+            </w:pPr>
+            <w:r>
+              <w:t>Public de tout âge</w:t>
+            </w:r>
+          </w:p>
+        </w:tc>
+        <w:tc>
+          <w:tcPr>
+            <w:tcW w:w="988" w:type="dxa"/>
+          </w:tcPr>
+          <w:p>
+            <w:pPr>
+              <w:cnfStyle w:val="000000000000" w:firstRow="0" w:lastRow="0" w:firstColumn="0" w:lastColumn="0" w:oddVBand="0" w:evenVBand="0" w:oddHBand="0" w:evenHBand="0" w:firstRowFirstColumn="0" w:firstRowLastColumn="0" w:lastRowFirstColumn="0" w:lastRowLastColumn="0"/>
+            </w:pPr>
+            <w:r>
+              <w:t>PUBLIC</w:t>
+            </w:r>
+          </w:p>
+        </w:tc>
+        <w:tc>
+          <w:tcPr>
+            <w:tcW w:w="3091" w:type="dxa"/>
+          </w:tcPr>
+          <w:p>
+            <w:pPr>
+              <w:cnfStyle w:val="000000000000" w:firstRow="0" w:lastRow="0" w:firstColumn="0" w:lastColumn="0" w:oddVBand="0" w:evenVBand="0" w:oddHBand="0" w:evenHBand="0" w:firstRowFirstColumn="0" w:firstRowLastColumn="0" w:lastRowFirstColumn="0" w:lastRowLastColumn="0"/>
+            </w:pPr>
+            <w:r>
+              <w:t>xxxxxxxxxxxxxxxxxxxxxxxxxxxxxx</w:t>
+            </w:r>
+          </w:p>
+        </w:tc>
+        <w:tc>
+          <w:tcPr>
+            <w:tcW w:w="1306" w:type="dxa"/>
+          </w:tcPr>
+          <w:p>
+            <w:pPr>
+              <w:jc w:val="center"/>
+              <w:cnfStyle w:val="000000000000" w:firstRow="0" w:lastRow="0" w:firstColumn="0" w:lastColumn="0" w:oddVBand="0" w:evenVBand="0" w:oddHBand="0" w:evenHBand="0" w:firstRowFirstColumn="0" w:firstRowLastColumn="0" w:lastRowFirstColumn="0" w:lastRowLastColumn="0"/>
+            </w:pPr>
+            <w:r>
+              <w:t>Participants au projet</w:t>
+            </w:r>
+          </w:p>
+        </w:tc>
+        <w:tc>
+          <w:tcPr>
+            <w:tcW w:w="3078" w:type="dxa"/>
+          </w:tcPr>
+          <w:p>
+            <w:pPr>
+              <w:pStyle w:val="Paragraphedeliste"/>
+              <w:numPr>
+                <w:ilvl w:val="0"/>
+                <w:numId w:val="19"/>
+              </w:numPr>
+              <w:cnfStyle w:val="000000000000" w:firstRow="0" w:lastRow="0" w:firstColumn="0" w:lastColumn="0" w:oddVBand="0" w:evenVBand="0" w:oddHBand="0" w:evenHBand="0" w:firstRowFirstColumn="0" w:firstRowLastColumn="0" w:lastRowFirstColumn="0" w:lastRowLastColumn="0"/>
+            </w:pPr>
+            <w:r>
+              <w:t xml:space="preserve">Apprendre avec le jeu </w:t>
+            </w:r>
+          </w:p>
+          <w:p>
+            <w:pPr>
+              <w:pStyle w:val="Paragraphedeliste"/>
+              <w:numPr>
+                <w:ilvl w:val="0"/>
+                <w:numId w:val="19"/>
+              </w:numPr>
+              <w:cnfStyle w:val="000000000000" w:firstRow="0" w:lastRow="0" w:firstColumn="0" w:lastColumn="0" w:oddVBand="0" w:evenVBand="0" w:oddHBand="0" w:evenHBand="0" w:firstRowFirstColumn="0" w:firstRowLastColumn="0" w:lastRowFirstColumn="0" w:lastRowLastColumn="0"/>
+            </w:pPr>
+            <w:r>
+              <w:t>Essayer le jeu</w:t>
+            </w:r>
+          </w:p>
+        </w:tc>
+      </w:tr>
+    </w:tbl>
     <w:p>
       <w:pPr>
         <w:pStyle w:val="Titre2"/>
       </w:pPr>
-      <w:bookmarkStart w:id="1" w:name="_Toc415583633"/>
       <w:r>
         <w:t>Parties prenantes, rôles et coordonnées</w:t>
       </w:r>
-      <w:bookmarkEnd w:id="1"/>
-    </w:p>
-    <w:p>
-      <w:r>
-        <w:pict>
-          <v:shapetype id="_x0000_t202" coordsize="21600,21600" o:spt="202" path="m,l,21600r21600,l21600,xe">
-            <v:stroke joinstyle="miter"/>
-            <v:path gradientshapeok="t" o:connecttype="rect"/>
-          </v:shapetype>
-          <v:shape id="_x0000_s1031" type="#_x0000_t202" style="width:480.55pt;height:165.75pt;mso-left-percent:-10001;mso-top-percent:-10001;mso-position-horizontal:absolute;mso-position-horizontal-relative:char;mso-position-vertical:absolute;mso-position-vertical-relative:line;mso-left-percent:-10001;mso-top-percent:-10001;mso-width-relative:margin;mso-height-relative:margin" fillcolor="#9bbb59 [3206]" strokecolor="#f2f2f2 [3041]" strokeweight="3pt">
-            <v:shadow on="t" type="perspective" color="#4e6128 [1606]" opacity=".5" offset="1pt" offset2="-1pt"/>
-            <v:textbox>
-              <w:txbxContent>
-                <w:p>
-                  <w:r>
-                    <w:t xml:space="preserve">Il s’agit du cadrage définitif du projet : identifiez les parties prenantes du projet, leur(s) rôle(s) ainsi que leur(s) responsabilité(s). </w:t>
-                  </w:r>
-                </w:p>
-                <w:p>
-                  <w:r>
-                    <w:t xml:space="preserve">Pour chaque partie prenante préciser : </w:t>
-                  </w:r>
-                </w:p>
-                <w:p>
-                  <w:pPr>
-                    <w:pStyle w:val="Paragraphedeliste"/>
-                    <w:numPr>
-                      <w:ilvl w:val="0"/>
-                      <w:numId w:val="5"/>
-                    </w:numPr>
-                  </w:pPr>
-                  <w:r>
-                    <w:t>Nom / Prénom</w:t>
-                  </w:r>
-                </w:p>
-                <w:p>
-                  <w:pPr>
-                    <w:pStyle w:val="Paragraphedeliste"/>
-                    <w:numPr>
-                      <w:ilvl w:val="0"/>
-                      <w:numId w:val="5"/>
-                    </w:numPr>
-                  </w:pPr>
-                  <w:r>
-                    <w:t>Société</w:t>
-                  </w:r>
-                </w:p>
-                <w:p>
-                  <w:pPr>
-                    <w:pStyle w:val="Paragraphedeliste"/>
-                    <w:numPr>
-                      <w:ilvl w:val="0"/>
-                      <w:numId w:val="5"/>
-                    </w:numPr>
-                  </w:pPr>
-                  <w:r>
-                    <w:t>Coordonnées (si possible mail et téléphone)</w:t>
-                  </w:r>
-                </w:p>
-                <w:p>
-                  <w:pPr>
-                    <w:pStyle w:val="Paragraphedeliste"/>
-                    <w:numPr>
-                      <w:ilvl w:val="0"/>
-                      <w:numId w:val="5"/>
-                    </w:numPr>
-                  </w:pPr>
-                  <w:r>
-                    <w:t>Catégorie (Enseignant suiveur  / MOA / MOE)</w:t>
-                  </w:r>
-                </w:p>
-                <w:p>
-                  <w:pPr>
-                    <w:pStyle w:val="Paragraphedeliste"/>
-                    <w:numPr>
-                      <w:ilvl w:val="0"/>
-                      <w:numId w:val="5"/>
-                    </w:numPr>
-                  </w:pPr>
-                  <w:r>
-                    <w:t>Rôle(s)</w:t>
-                  </w:r>
-                </w:p>
-              </w:txbxContent>
-            </v:textbox>
-            <w10:wrap type="none"/>
-            <w10:anchorlock/>
-          </v:shape>
-        </w:pict>
-      </w:r>
-    </w:p>
+      <w:bookmarkEnd w:id="2"/>
+    </w:p>
+    <w:p/>
+    <w:p/>
     <w:p>
       <w:pPr>
         <w:pStyle w:val="Titre2"/>
       </w:pPr>
-      <w:bookmarkStart w:id="2" w:name="_Toc415583634"/>
+      <w:bookmarkStart w:id="3" w:name="_Toc415583634"/>
       <w:r>
         <w:t>Organigramme de synthèse</w:t>
       </w:r>
-      <w:bookmarkEnd w:id="2"/>
-    </w:p>
-    <w:p>
-      <w:r>
-        <w:pict>
-          <v:shape id="_x0000_s1030" type="#_x0000_t202" style="width:480.55pt;height:41.35pt;mso-left-percent:-10001;mso-top-percent:-10001;mso-position-horizontal:absolute;mso-position-horizontal-relative:char;mso-position-vertical:absolute;mso-position-vertical-relative:line;mso-left-percent:-10001;mso-top-percent:-10001;mso-width-relative:margin;mso-height-relative:margin" fillcolor="#9bbb59 [3206]" strokecolor="#f2f2f2 [3041]" strokeweight="3pt">
-            <v:shadow on="t" type="perspective" color="#4e6128 [1606]" opacity=".5" offset="1pt" offset2="-1pt"/>
-            <v:textbox>
-              <w:txbxContent>
-                <w:p>
-                  <w:r>
-                    <w:t>Incluez</w:t>
-                  </w:r>
-                  <w:r>
-                    <w:t xml:space="preserve"> un organigramme afin de représenter visuellement les interactions entre acteurs (</w:t>
-                  </w:r>
-                  <w:hyperlink r:id="rId10" w:history="1">
-                    <w:r>
-                      <w:rPr>
-                        <w:rStyle w:val="Lienhypertexte"/>
-                      </w:rPr>
-                      <w:t>http://fr.wikipedia.org/wiki/Organigramme</w:t>
-                    </w:r>
-                  </w:hyperlink>
-                  <w:r>
-                    <w:t>)</w:t>
-                  </w:r>
-                </w:p>
-                <w:p/>
-              </w:txbxContent>
-            </v:textbox>
-            <w10:wrap type="none"/>
-            <w10:anchorlock/>
-          </v:shape>
-        </w:pict>
+      <w:bookmarkEnd w:id="3"/>
+    </w:p>
+    <w:p/>
+    <w:p>
+      <w:r>
+        <w:rPr>
+          <w:noProof/>
+          <w:lang w:eastAsia="fr-FR"/>
+        </w:rPr>
+        <w:drawing>
+          <wp:anchor distT="0" distB="0" distL="114300" distR="114300" simplePos="0" relativeHeight="251660288" behindDoc="1" locked="0" layoutInCell="1" allowOverlap="1">
+            <wp:simplePos x="0" y="0"/>
+            <wp:positionH relativeFrom="column">
+              <wp:posOffset>281305</wp:posOffset>
+            </wp:positionH>
+            <wp:positionV relativeFrom="paragraph">
+              <wp:posOffset>44450</wp:posOffset>
+            </wp:positionV>
+            <wp:extent cx="5191850" cy="4363059"/>
+            <wp:effectExtent l="0" t="0" r="0" b="0"/>
+            <wp:wrapTight wrapText="bothSides">
+              <wp:wrapPolygon edited="0">
+                <wp:start x="0" y="0"/>
+                <wp:lineTo x="0" y="21506"/>
+                <wp:lineTo x="21558" y="21506"/>
+                <wp:lineTo x="21558" y="0"/>
+                <wp:lineTo x="0" y="0"/>
+              </wp:wrapPolygon>
+            </wp:wrapTight>
+            <wp:docPr id="1" name="Image 1"/>
+            <wp:cNvGraphicFramePr>
+              <a:graphicFrameLocks xmlns:a="http://schemas.openxmlformats.org/drawingml/2006/main" noChangeAspect="1"/>
+            </wp:cNvGraphicFramePr>
+            <a:graphic xmlns:a="http://schemas.openxmlformats.org/drawingml/2006/main">
+              <a:graphicData uri="http://schemas.openxmlformats.org/drawingml/2006/picture">
+                <pic:pic xmlns:pic="http://schemas.openxmlformats.org/drawingml/2006/picture">
+                  <pic:nvPicPr>
+                    <pic:cNvPr id="1" name="organigramme.png"/>
+                    <pic:cNvPicPr/>
+                  </pic:nvPicPr>
+                  <pic:blipFill>
+                    <a:blip r:embed="rId11">
+                      <a:extLst>
+                        <a:ext uri="{28A0092B-C50C-407E-A947-70E740481C1C}">
+                          <a14:useLocalDpi xmlns:a14="http://schemas.microsoft.com/office/drawing/2010/main" val="0"/>
+                        </a:ext>
+                      </a:extLst>
+                    </a:blip>
+                    <a:stretch>
+                      <a:fillRect/>
+                    </a:stretch>
+                  </pic:blipFill>
+                  <pic:spPr>
+                    <a:xfrm>
+                      <a:off x="0" y="0"/>
+                      <a:ext cx="5191850" cy="4363059"/>
+                    </a:xfrm>
+                    <a:prstGeom prst="rect">
+                      <a:avLst/>
+                    </a:prstGeom>
+                  </pic:spPr>
+                </pic:pic>
+              </a:graphicData>
+            </a:graphic>
+          </wp:anchor>
+        </w:drawing>
       </w:r>
     </w:p>
     <w:p/>
@@ -2034,7 +2482,7 @@
       <w:pPr>
         <w:pStyle w:val="Titre1"/>
       </w:pPr>
-      <w:bookmarkStart w:id="3" w:name="_Toc415583635"/>
+      <w:bookmarkStart w:id="4" w:name="_Toc415583635"/>
       <w:r>
         <w:lastRenderedPageBreak/>
         <w:t>Modalités</w:t>
@@ -2042,7 +2490,7 @@
       <w:r>
         <w:t xml:space="preserve"> de déroulement du projet</w:t>
       </w:r>
-      <w:bookmarkEnd w:id="3"/>
+      <w:bookmarkEnd w:id="4"/>
       <w:r>
         <w:t xml:space="preserve"> </w:t>
       </w:r>
@@ -2051,121 +2499,158 @@
       <w:pPr>
         <w:pStyle w:val="Titre2"/>
       </w:pPr>
-      <w:bookmarkStart w:id="4" w:name="_Toc415583636"/>
+      <w:bookmarkStart w:id="5" w:name="_Toc415583636"/>
       <w:r>
         <w:t xml:space="preserve">Gestion du </w:t>
       </w:r>
       <w:r>
         <w:t>board agile</w:t>
       </w:r>
-      <w:bookmarkEnd w:id="4"/>
+      <w:bookmarkEnd w:id="5"/>
     </w:p>
     <w:p/>
     <w:p>
-      <w:r>
-        <w:pict>
-          <v:shape id="_x0000_s1029" type="#_x0000_t202" style="width:480.55pt;height:150.25pt;mso-left-percent:-10001;mso-top-percent:-10001;mso-position-horizontal:absolute;mso-position-horizontal-relative:char;mso-position-vertical:absolute;mso-position-vertical-relative:line;mso-left-percent:-10001;mso-top-percent:-10001;mso-width-relative:margin;mso-height-relative:margin" fillcolor="#9bbb59 [3206]" strokecolor="#f2f2f2 [3041]" strokeweight="3pt">
-            <v:shadow on="t" type="perspective" color="#4e6128 [1606]" opacity=".5" offset="1pt" offset2="-1pt"/>
-            <v:textbox>
-              <w:txbxContent>
-                <w:p>
-                  <w:r>
-                    <w:t xml:space="preserve">Vous préciserez à minima comment le </w:t>
-                  </w:r>
-                  <w:r>
-                    <w:t>board (typiquement un board trello) va évoluer</w:t>
-                  </w:r>
-                  <w:r>
-                    <w:t xml:space="preserve"> sur les axes suivants:</w:t>
-                  </w:r>
-                </w:p>
-                <w:p>
-                  <w:pPr>
-                    <w:pStyle w:val="Paragraphedeliste"/>
-                    <w:numPr>
-                      <w:ilvl w:val="0"/>
-                      <w:numId w:val="7"/>
-                    </w:numPr>
-                  </w:pPr>
-                  <w:r>
-                    <w:t>où se trouve le board ?</w:t>
-                  </w:r>
-                </w:p>
-                <w:p>
-                  <w:pPr>
-                    <w:pStyle w:val="Paragraphedeliste"/>
-                    <w:numPr>
-                      <w:ilvl w:val="0"/>
-                      <w:numId w:val="7"/>
-                    </w:numPr>
-                  </w:pPr>
-                  <w:r>
-                    <w:t>qui le fait évoluer</w:t>
-                  </w:r>
-                </w:p>
-                <w:p>
-                  <w:pPr>
-                    <w:pStyle w:val="Paragraphedeliste"/>
-                    <w:numPr>
-                      <w:ilvl w:val="0"/>
-                      <w:numId w:val="7"/>
-                    </w:numPr>
-                  </w:pPr>
-                  <w:r>
-                    <w:t>quand / à quelle fréquence</w:t>
-                  </w:r>
-                </w:p>
-                <w:p>
-                  <w:pPr>
-                    <w:pStyle w:val="Paragraphedeliste"/>
-                    <w:numPr>
-                      <w:ilvl w:val="0"/>
-                      <w:numId w:val="7"/>
-                    </w:numPr>
-                  </w:pPr>
-                  <w:r>
-                    <w:t xml:space="preserve">comment : quelles sont les règles à suivre pour faire évoluer le </w:t>
-                  </w:r>
-                  <w:r>
-                    <w:t>board</w:t>
-                  </w:r>
-                </w:p>
-                <w:p>
-                  <w:pPr>
-                    <w:pStyle w:val="Paragraphedeliste"/>
-                    <w:numPr>
-                      <w:ilvl w:val="1"/>
-                      <w:numId w:val="7"/>
-                    </w:numPr>
-                  </w:pPr>
-                  <w:r>
-                    <w:t>vue macro (</w:t>
-                  </w:r>
-                  <w:r>
-                    <w:t>epics, user stories</w:t>
-                  </w:r>
-                  <w:r>
-                    <w:t>)</w:t>
-                  </w:r>
-                </w:p>
-                <w:p>
-                  <w:pPr>
-                    <w:pStyle w:val="Paragraphedeliste"/>
-                    <w:numPr>
-                      <w:ilvl w:val="1"/>
-                      <w:numId w:val="7"/>
-                    </w:numPr>
-                  </w:pPr>
-                  <w:r>
-                    <w:t>vue micro (niveau tâches individuelles)</w:t>
-                  </w:r>
-                </w:p>
-              </w:txbxContent>
-            </v:textbox>
-            <w10:wrap type="none"/>
-            <w10:anchorlock/>
-          </v:shape>
-        </w:pict>
+      <w:pPr>
+        <w:pStyle w:val="Paragraphedeliste"/>
+        <w:numPr>
+          <w:ilvl w:val="0"/>
+          <w:numId w:val="13"/>
+        </w:numPr>
+      </w:pPr>
+      <w:r>
+        <w:t>Le board de notre équipe se trouve sur Trello et celui-ci est nommé « HISTORY TREASURE ».</w:t>
+      </w:r>
+    </w:p>
+    <w:p>
+      <w:pPr>
+        <w:pStyle w:val="Paragraphedeliste"/>
+        <w:numPr>
+          <w:ilvl w:val="0"/>
+          <w:numId w:val="13"/>
+        </w:numPr>
+      </w:pPr>
+      <w:r>
+        <w:t>Tous Les membres de l’équipe feront évoluer le board.</w:t>
+      </w:r>
+    </w:p>
+    <w:p>
+      <w:pPr>
+        <w:pStyle w:val="Paragraphedeliste"/>
+        <w:numPr>
+          <w:ilvl w:val="0"/>
+          <w:numId w:val="13"/>
+        </w:numPr>
+      </w:pPr>
+      <w:r>
+        <w:t>A chaque fin de séance de PI, nous le mettrons à jour.</w:t>
+      </w:r>
+    </w:p>
+    <w:p>
+      <w:pPr>
+        <w:pStyle w:val="Paragraphedeliste"/>
+        <w:numPr>
+          <w:ilvl w:val="0"/>
+          <w:numId w:val="13"/>
+        </w:numPr>
+      </w:pPr>
+      <w:r>
+        <w:t>Le board sera organisé en différentes parties :</w:t>
+      </w:r>
+    </w:p>
+    <w:p>
+      <w:pPr>
+        <w:pStyle w:val="Paragraphedeliste"/>
+        <w:numPr>
+          <w:ilvl w:val="0"/>
+          <w:numId w:val="15"/>
+        </w:numPr>
+      </w:pPr>
+      <w:r>
+        <w:t>Vue Macro</w:t>
+      </w:r>
+    </w:p>
+    <w:p>
+      <w:pPr>
+        <w:pStyle w:val="Paragraphedeliste"/>
+        <w:numPr>
+          <w:ilvl w:val="0"/>
+          <w:numId w:val="14"/>
+        </w:numPr>
+      </w:pPr>
+      <w:r>
+        <w:t>To do</w:t>
+      </w:r>
+    </w:p>
+    <w:p>
+      <w:pPr>
+        <w:pStyle w:val="Paragraphedeliste"/>
+        <w:numPr>
+          <w:ilvl w:val="0"/>
+          <w:numId w:val="14"/>
+        </w:numPr>
+      </w:pPr>
+      <w:r>
+        <w:t>To validate</w:t>
+      </w:r>
+    </w:p>
+    <w:p>
+      <w:pPr>
+        <w:pStyle w:val="Paragraphedeliste"/>
+        <w:numPr>
+          <w:ilvl w:val="0"/>
+          <w:numId w:val="14"/>
+        </w:numPr>
+      </w:pPr>
+      <w:r>
+        <w:t>Done</w:t>
+      </w:r>
+    </w:p>
+    <w:p>
+      <w:pPr>
+        <w:pStyle w:val="Paragraphedeliste"/>
+        <w:numPr>
+          <w:ilvl w:val="0"/>
+          <w:numId w:val="14"/>
+        </w:numPr>
+      </w:pPr>
+      <w:r>
+        <w:t>Etc…</w:t>
+      </w:r>
+    </w:p>
+    <w:p>
+      <w:pPr>
+        <w:pStyle w:val="Paragraphedeliste"/>
+        <w:numPr>
+          <w:ilvl w:val="0"/>
+          <w:numId w:val="15"/>
+        </w:numPr>
+      </w:pPr>
+      <w:r>
+        <w:t>Vue micro</w:t>
+      </w:r>
+    </w:p>
+    <w:p>
+      <w:pPr>
+        <w:pStyle w:val="Paragraphedeliste"/>
+        <w:numPr>
+          <w:ilvl w:val="0"/>
+          <w:numId w:val="16"/>
+        </w:numPr>
+      </w:pPr>
+      <w:r>
+        <w:t>Une légende permettra de voir qui fait quoi</w:t>
+      </w:r>
+    </w:p>
+    <w:p>
+      <w:pPr>
+        <w:pStyle w:val="Paragraphedeliste"/>
+        <w:numPr>
+          <w:ilvl w:val="0"/>
+          <w:numId w:val="16"/>
+        </w:numPr>
+      </w:pPr>
+      <w:r>
+        <w:t>Un code couleur permettra le voir le niveau des tâches individuelles</w:t>
       </w:r>
     </w:p>
     <w:p/>
@@ -2173,11 +2658,11 @@
       <w:pPr>
         <w:pStyle w:val="Titre2"/>
       </w:pPr>
-      <w:bookmarkStart w:id="5" w:name="_Toc415583637"/>
+      <w:bookmarkStart w:id="6" w:name="_Toc415583637"/>
       <w:r>
         <w:t>Evaluation des charges et calendrier cible</w:t>
       </w:r>
-      <w:bookmarkEnd w:id="5"/>
+      <w:bookmarkEnd w:id="6"/>
     </w:p>
     <w:p/>
     <w:p>
@@ -2259,11 +2744,11 @@
       <w:pPr>
         <w:pStyle w:val="Titre2"/>
       </w:pPr>
-      <w:bookmarkStart w:id="6" w:name="_Toc415583638"/>
+      <w:bookmarkStart w:id="7" w:name="_Toc415583638"/>
       <w:r>
         <w:t>Planification initiale</w:t>
       </w:r>
-      <w:bookmarkEnd w:id="6"/>
+      <w:bookmarkEnd w:id="7"/>
     </w:p>
     <w:p/>
     <w:p>
@@ -2316,12 +2801,12 @@
       <w:pPr>
         <w:pStyle w:val="Titre2"/>
       </w:pPr>
-      <w:bookmarkStart w:id="7" w:name="_Toc415583639"/>
+      <w:bookmarkStart w:id="8" w:name="_Toc415583639"/>
       <w:r>
         <w:lastRenderedPageBreak/>
         <w:t>Gestion du reporting</w:t>
       </w:r>
-      <w:bookmarkEnd w:id="7"/>
+      <w:bookmarkEnd w:id="8"/>
     </w:p>
     <w:p/>
     <w:p>
@@ -2363,7 +2848,7 @@
           <w:szCs w:val="26"/>
         </w:rPr>
       </w:pPr>
-      <w:bookmarkStart w:id="8" w:name="_Toc415583640"/>
+      <w:bookmarkStart w:id="9" w:name="_Toc415583640"/>
       <w:r>
         <w:rPr>
           <w:rStyle w:val="Titre3Car"/>
@@ -2382,7 +2867,7 @@
         </w:rPr>
         <w:t>avec les parties prenantes</w:t>
       </w:r>
-      <w:bookmarkEnd w:id="8"/>
+      <w:bookmarkEnd w:id="9"/>
     </w:p>
     <w:p>
       <w:pPr>
@@ -2548,7 +3033,7 @@
           <w:bCs w:val="0"/>
         </w:rPr>
       </w:pPr>
-      <w:bookmarkStart w:id="9" w:name="_Toc415583641"/>
+      <w:bookmarkStart w:id="10" w:name="_Toc415583641"/>
     </w:p>
     <w:p>
       <w:pPr>
@@ -2585,8 +3070,6 @@
           <w:szCs w:val="26"/>
         </w:rPr>
       </w:pPr>
-      <w:bookmarkStart w:id="10" w:name="_GoBack"/>
-      <w:bookmarkEnd w:id="10"/>
       <w:r>
         <w:rPr>
           <w:rStyle w:val="Titre3Car"/>
@@ -2594,7 +3077,7 @@
         <w:lastRenderedPageBreak/>
         <w:t>Gestion de la documentation</w:t>
       </w:r>
-      <w:bookmarkEnd w:id="9"/>
+      <w:bookmarkEnd w:id="10"/>
     </w:p>
     <w:p/>
     <w:p>
@@ -2636,7 +3119,7 @@
                     <pic:cNvPicPr/>
                   </pic:nvPicPr>
                   <pic:blipFill>
-                    <a:blip r:embed="rId11">
+                    <a:blip r:embed="rId12">
                       <a:extLst>
                         <a:ext uri="{28A0092B-C50C-407E-A947-70E740481C1C}">
                           <a14:useLocalDpi xmlns:a14="http://schemas.microsoft.com/office/drawing/2010/main" val="0"/>
@@ -2674,7 +3157,7 @@
           <w:lang w:val="en-US"/>
         </w:rPr>
       </w:pPr>
-      <w:hyperlink r:id="rId12" w:history="1">
+      <w:hyperlink r:id="rId13" w:history="1">
         <w:r>
           <w:rPr>
             <w:rStyle w:val="Lienhypertexte"/>
@@ -2776,7 +3259,7 @@
       </w:r>
     </w:p>
     <w:sectPr>
-      <w:footerReference w:type="default" r:id="rId13"/>
+      <w:footerReference w:type="default" r:id="rId14"/>
       <w:pgSz w:w="11906" w:h="16838"/>
       <w:pgMar w:top="1417" w:right="1417" w:bottom="1417" w:left="1417" w:header="708" w:footer="708" w:gutter="0"/>
       <w:cols w:space="708"/>
@@ -2842,7 +3325,7 @@
       <w:rPr>
         <w:noProof/>
       </w:rPr>
-      <w:t>6</w:t>
+      <w:t>8</w:t>
     </w:r>
     <w:r>
       <w:rPr>
@@ -2853,27 +3336,14 @@
     <w:r>
       <w:t>/</w:t>
     </w:r>
-    <w:r>
-      <w:fldChar w:fldCharType="begin"/>
-    </w:r>
-    <w:r>
-      <w:instrText xml:space="preserve"> NUMPAGES  \* Arabic  \* MERGEFORMAT </w:instrText>
-    </w:r>
-    <w:r>
-      <w:fldChar w:fldCharType="separate"/>
-    </w:r>
-    <w:r>
-      <w:rPr>
-        <w:noProof/>
-      </w:rPr>
-      <w:t>7</w:t>
-    </w:r>
-    <w:r>
-      <w:rPr>
-        <w:noProof/>
-      </w:rPr>
-      <w:fldChar w:fldCharType="end"/>
-    </w:r>
+    <w:fldSimple w:instr=" NUMPAGES  \* Arabic  \* MERGEFORMAT ">
+      <w:r>
+        <w:rPr>
+          <w:noProof/>
+        </w:rPr>
+        <w:t>8</w:t>
+      </w:r>
+    </w:fldSimple>
   </w:p>
 </w:ftr>
 </file>
@@ -2906,6 +3376,232 @@
 <file path=word/numbering.xml><?xml version="1.0" encoding="utf-8"?>
 <w:numbering xmlns:wpc="http://schemas.microsoft.com/office/word/2010/wordprocessingCanvas" xmlns:cx="http://schemas.microsoft.com/office/drawing/2014/chartex" xmlns:cx1="http://schemas.microsoft.com/office/drawing/2015/9/8/chartex" xmlns:mc="http://schemas.openxmlformats.org/markup-compatibility/2006" xmlns:o="urn:schemas-microsoft-com:office:office" xmlns:r="http://schemas.openxmlformats.org/officeDocument/2006/relationships" xmlns:m="http://schemas.openxmlformats.org/officeDocument/2006/math" xmlns:v="urn:schemas-microsoft-com:vml" xmlns:wp14="http://schemas.microsoft.com/office/word/2010/wordprocessingDrawing" xmlns:wp="http://schemas.openxmlformats.org/drawingml/2006/wordprocessingDrawing" xmlns:w10="urn:schemas-microsoft-com:office:word" xmlns:w="http://schemas.openxmlformats.org/wordprocessingml/2006/main" xmlns:w14="http://schemas.microsoft.com/office/word/2010/wordml" xmlns:w15="http://schemas.microsoft.com/office/word/2012/wordml" xmlns:w16se="http://schemas.microsoft.com/office/word/2015/wordml/symex" xmlns:wpg="http://schemas.microsoft.com/office/word/2010/wordprocessingGroup" xmlns:wpi="http://schemas.microsoft.com/office/word/2010/wordprocessingInk" xmlns:wne="http://schemas.microsoft.com/office/word/2006/wordml" xmlns:wps="http://schemas.microsoft.com/office/word/2010/wordprocessingShape" mc:Ignorable="w14 w15 w16se wp14">
   <w:abstractNum w:abstractNumId="0" w15:restartNumberingAfterBreak="0">
+    <w:nsid w:val="064B1C73"/>
+    <w:multiLevelType w:val="hybridMultilevel"/>
+    <w:tmpl w:val="1C7E7242"/>
+    <w:lvl w:ilvl="0" w:tplc="040C0001">
+      <w:start w:val="1"/>
+      <w:numFmt w:val="bullet"/>
+      <w:lvlText w:val=""/>
+      <w:lvlJc w:val="left"/>
+      <w:pPr>
+        <w:ind w:left="720" w:hanging="360"/>
+      </w:pPr>
+      <w:rPr>
+        <w:rFonts w:ascii="Symbol" w:hAnsi="Symbol" w:hint="default"/>
+      </w:rPr>
+    </w:lvl>
+    <w:lvl w:ilvl="1" w:tplc="040C0003" w:tentative="1">
+      <w:start w:val="1"/>
+      <w:numFmt w:val="bullet"/>
+      <w:lvlText w:val="o"/>
+      <w:lvlJc w:val="left"/>
+      <w:pPr>
+        <w:ind w:left="1440" w:hanging="360"/>
+      </w:pPr>
+      <w:rPr>
+        <w:rFonts w:ascii="Courier New" w:hAnsi="Courier New" w:cs="Courier New" w:hint="default"/>
+      </w:rPr>
+    </w:lvl>
+    <w:lvl w:ilvl="2" w:tplc="040C0005" w:tentative="1">
+      <w:start w:val="1"/>
+      <w:numFmt w:val="bullet"/>
+      <w:lvlText w:val=""/>
+      <w:lvlJc w:val="left"/>
+      <w:pPr>
+        <w:ind w:left="2160" w:hanging="360"/>
+      </w:pPr>
+      <w:rPr>
+        <w:rFonts w:ascii="Wingdings" w:hAnsi="Wingdings" w:hint="default"/>
+      </w:rPr>
+    </w:lvl>
+    <w:lvl w:ilvl="3" w:tplc="040C0001" w:tentative="1">
+      <w:start w:val="1"/>
+      <w:numFmt w:val="bullet"/>
+      <w:lvlText w:val=""/>
+      <w:lvlJc w:val="left"/>
+      <w:pPr>
+        <w:ind w:left="2880" w:hanging="360"/>
+      </w:pPr>
+      <w:rPr>
+        <w:rFonts w:ascii="Symbol" w:hAnsi="Symbol" w:hint="default"/>
+      </w:rPr>
+    </w:lvl>
+    <w:lvl w:ilvl="4" w:tplc="040C0003" w:tentative="1">
+      <w:start w:val="1"/>
+      <w:numFmt w:val="bullet"/>
+      <w:lvlText w:val="o"/>
+      <w:lvlJc w:val="left"/>
+      <w:pPr>
+        <w:ind w:left="3600" w:hanging="360"/>
+      </w:pPr>
+      <w:rPr>
+        <w:rFonts w:ascii="Courier New" w:hAnsi="Courier New" w:cs="Courier New" w:hint="default"/>
+      </w:rPr>
+    </w:lvl>
+    <w:lvl w:ilvl="5" w:tplc="040C0005" w:tentative="1">
+      <w:start w:val="1"/>
+      <w:numFmt w:val="bullet"/>
+      <w:lvlText w:val=""/>
+      <w:lvlJc w:val="left"/>
+      <w:pPr>
+        <w:ind w:left="4320" w:hanging="360"/>
+      </w:pPr>
+      <w:rPr>
+        <w:rFonts w:ascii="Wingdings" w:hAnsi="Wingdings" w:hint="default"/>
+      </w:rPr>
+    </w:lvl>
+    <w:lvl w:ilvl="6" w:tplc="040C0001" w:tentative="1">
+      <w:start w:val="1"/>
+      <w:numFmt w:val="bullet"/>
+      <w:lvlText w:val=""/>
+      <w:lvlJc w:val="left"/>
+      <w:pPr>
+        <w:ind w:left="5040" w:hanging="360"/>
+      </w:pPr>
+      <w:rPr>
+        <w:rFonts w:ascii="Symbol" w:hAnsi="Symbol" w:hint="default"/>
+      </w:rPr>
+    </w:lvl>
+    <w:lvl w:ilvl="7" w:tplc="040C0003" w:tentative="1">
+      <w:start w:val="1"/>
+      <w:numFmt w:val="bullet"/>
+      <w:lvlText w:val="o"/>
+      <w:lvlJc w:val="left"/>
+      <w:pPr>
+        <w:ind w:left="5760" w:hanging="360"/>
+      </w:pPr>
+      <w:rPr>
+        <w:rFonts w:ascii="Courier New" w:hAnsi="Courier New" w:cs="Courier New" w:hint="default"/>
+      </w:rPr>
+    </w:lvl>
+    <w:lvl w:ilvl="8" w:tplc="040C0005" w:tentative="1">
+      <w:start w:val="1"/>
+      <w:numFmt w:val="bullet"/>
+      <w:lvlText w:val=""/>
+      <w:lvlJc w:val="left"/>
+      <w:pPr>
+        <w:ind w:left="6480" w:hanging="360"/>
+      </w:pPr>
+      <w:rPr>
+        <w:rFonts w:ascii="Wingdings" w:hAnsi="Wingdings" w:hint="default"/>
+      </w:rPr>
+    </w:lvl>
+  </w:abstractNum>
+  <w:abstractNum w:abstractNumId="1" w15:restartNumberingAfterBreak="0">
+    <w:nsid w:val="073819C1"/>
+    <w:multiLevelType w:val="hybridMultilevel"/>
+    <w:tmpl w:val="5F4ED2B8"/>
+    <w:lvl w:ilvl="0" w:tplc="040C0003">
+      <w:start w:val="1"/>
+      <w:numFmt w:val="bullet"/>
+      <w:lvlText w:val="o"/>
+      <w:lvlJc w:val="left"/>
+      <w:pPr>
+        <w:ind w:left="1776" w:hanging="360"/>
+      </w:pPr>
+      <w:rPr>
+        <w:rFonts w:ascii="Courier New" w:hAnsi="Courier New" w:cs="Courier New" w:hint="default"/>
+      </w:rPr>
+    </w:lvl>
+    <w:lvl w:ilvl="1" w:tplc="040C0003" w:tentative="1">
+      <w:start w:val="1"/>
+      <w:numFmt w:val="bullet"/>
+      <w:lvlText w:val="o"/>
+      <w:lvlJc w:val="left"/>
+      <w:pPr>
+        <w:ind w:left="2496" w:hanging="360"/>
+      </w:pPr>
+      <w:rPr>
+        <w:rFonts w:ascii="Courier New" w:hAnsi="Courier New" w:cs="Courier New" w:hint="default"/>
+      </w:rPr>
+    </w:lvl>
+    <w:lvl w:ilvl="2" w:tplc="040C0005" w:tentative="1">
+      <w:start w:val="1"/>
+      <w:numFmt w:val="bullet"/>
+      <w:lvlText w:val=""/>
+      <w:lvlJc w:val="left"/>
+      <w:pPr>
+        <w:ind w:left="3216" w:hanging="360"/>
+      </w:pPr>
+      <w:rPr>
+        <w:rFonts w:ascii="Wingdings" w:hAnsi="Wingdings" w:hint="default"/>
+      </w:rPr>
+    </w:lvl>
+    <w:lvl w:ilvl="3" w:tplc="040C0001" w:tentative="1">
+      <w:start w:val="1"/>
+      <w:numFmt w:val="bullet"/>
+      <w:lvlText w:val=""/>
+      <w:lvlJc w:val="left"/>
+      <w:pPr>
+        <w:ind w:left="3936" w:hanging="360"/>
+      </w:pPr>
+      <w:rPr>
+        <w:rFonts w:ascii="Symbol" w:hAnsi="Symbol" w:hint="default"/>
+      </w:rPr>
+    </w:lvl>
+    <w:lvl w:ilvl="4" w:tplc="040C0003" w:tentative="1">
+      <w:start w:val="1"/>
+      <w:numFmt w:val="bullet"/>
+      <w:lvlText w:val="o"/>
+      <w:lvlJc w:val="left"/>
+      <w:pPr>
+        <w:ind w:left="4656" w:hanging="360"/>
+      </w:pPr>
+      <w:rPr>
+        <w:rFonts w:ascii="Courier New" w:hAnsi="Courier New" w:cs="Courier New" w:hint="default"/>
+      </w:rPr>
+    </w:lvl>
+    <w:lvl w:ilvl="5" w:tplc="040C0005" w:tentative="1">
+      <w:start w:val="1"/>
+      <w:numFmt w:val="bullet"/>
+      <w:lvlText w:val=""/>
+      <w:lvlJc w:val="left"/>
+      <w:pPr>
+        <w:ind w:left="5376" w:hanging="360"/>
+      </w:pPr>
+      <w:rPr>
+        <w:rFonts w:ascii="Wingdings" w:hAnsi="Wingdings" w:hint="default"/>
+      </w:rPr>
+    </w:lvl>
+    <w:lvl w:ilvl="6" w:tplc="040C0001" w:tentative="1">
+      <w:start w:val="1"/>
+      <w:numFmt w:val="bullet"/>
+      <w:lvlText w:val=""/>
+      <w:lvlJc w:val="left"/>
+      <w:pPr>
+        <w:ind w:left="6096" w:hanging="360"/>
+      </w:pPr>
+      <w:rPr>
+        <w:rFonts w:ascii="Symbol" w:hAnsi="Symbol" w:hint="default"/>
+      </w:rPr>
+    </w:lvl>
+    <w:lvl w:ilvl="7" w:tplc="040C0003" w:tentative="1">
+      <w:start w:val="1"/>
+      <w:numFmt w:val="bullet"/>
+      <w:lvlText w:val="o"/>
+      <w:lvlJc w:val="left"/>
+      <w:pPr>
+        <w:ind w:left="6816" w:hanging="360"/>
+      </w:pPr>
+      <w:rPr>
+        <w:rFonts w:ascii="Courier New" w:hAnsi="Courier New" w:cs="Courier New" w:hint="default"/>
+      </w:rPr>
+    </w:lvl>
+    <w:lvl w:ilvl="8" w:tplc="040C0005" w:tentative="1">
+      <w:start w:val="1"/>
+      <w:numFmt w:val="bullet"/>
+      <w:lvlText w:val=""/>
+      <w:lvlJc w:val="left"/>
+      <w:pPr>
+        <w:ind w:left="7536" w:hanging="360"/>
+      </w:pPr>
+      <w:rPr>
+        <w:rFonts w:ascii="Wingdings" w:hAnsi="Wingdings" w:hint="default"/>
+      </w:rPr>
+    </w:lvl>
+  </w:abstractNum>
+  <w:abstractNum w:abstractNumId="2" w15:restartNumberingAfterBreak="0">
     <w:nsid w:val="0D5E1042"/>
     <w:multiLevelType w:val="hybridMultilevel"/>
     <w:tmpl w:val="DB340BE0"/>
@@ -3018,7 +3714,7 @@
       </w:rPr>
     </w:lvl>
   </w:abstractNum>
-  <w:abstractNum w:abstractNumId="1" w15:restartNumberingAfterBreak="0">
+  <w:abstractNum w:abstractNumId="3" w15:restartNumberingAfterBreak="0">
     <w:nsid w:val="0E93572F"/>
     <w:multiLevelType w:val="hybridMultilevel"/>
     <w:tmpl w:val="FAC8738A"/>
@@ -3131,7 +3827,233 @@
       </w:rPr>
     </w:lvl>
   </w:abstractNum>
-  <w:abstractNum w:abstractNumId="2" w15:restartNumberingAfterBreak="0">
+  <w:abstractNum w:abstractNumId="4" w15:restartNumberingAfterBreak="0">
+    <w:nsid w:val="2165648F"/>
+    <w:multiLevelType w:val="hybridMultilevel"/>
+    <w:tmpl w:val="21B43FAE"/>
+    <w:lvl w:ilvl="0" w:tplc="040C0001">
+      <w:start w:val="1"/>
+      <w:numFmt w:val="bullet"/>
+      <w:lvlText w:val=""/>
+      <w:lvlJc w:val="left"/>
+      <w:pPr>
+        <w:ind w:left="720" w:hanging="360"/>
+      </w:pPr>
+      <w:rPr>
+        <w:rFonts w:ascii="Symbol" w:hAnsi="Symbol" w:hint="default"/>
+      </w:rPr>
+    </w:lvl>
+    <w:lvl w:ilvl="1" w:tplc="040C0003" w:tentative="1">
+      <w:start w:val="1"/>
+      <w:numFmt w:val="bullet"/>
+      <w:lvlText w:val="o"/>
+      <w:lvlJc w:val="left"/>
+      <w:pPr>
+        <w:ind w:left="1440" w:hanging="360"/>
+      </w:pPr>
+      <w:rPr>
+        <w:rFonts w:ascii="Courier New" w:hAnsi="Courier New" w:cs="Courier New" w:hint="default"/>
+      </w:rPr>
+    </w:lvl>
+    <w:lvl w:ilvl="2" w:tplc="040C0005" w:tentative="1">
+      <w:start w:val="1"/>
+      <w:numFmt w:val="bullet"/>
+      <w:lvlText w:val=""/>
+      <w:lvlJc w:val="left"/>
+      <w:pPr>
+        <w:ind w:left="2160" w:hanging="360"/>
+      </w:pPr>
+      <w:rPr>
+        <w:rFonts w:ascii="Wingdings" w:hAnsi="Wingdings" w:hint="default"/>
+      </w:rPr>
+    </w:lvl>
+    <w:lvl w:ilvl="3" w:tplc="040C0001" w:tentative="1">
+      <w:start w:val="1"/>
+      <w:numFmt w:val="bullet"/>
+      <w:lvlText w:val=""/>
+      <w:lvlJc w:val="left"/>
+      <w:pPr>
+        <w:ind w:left="2880" w:hanging="360"/>
+      </w:pPr>
+      <w:rPr>
+        <w:rFonts w:ascii="Symbol" w:hAnsi="Symbol" w:hint="default"/>
+      </w:rPr>
+    </w:lvl>
+    <w:lvl w:ilvl="4" w:tplc="040C0003" w:tentative="1">
+      <w:start w:val="1"/>
+      <w:numFmt w:val="bullet"/>
+      <w:lvlText w:val="o"/>
+      <w:lvlJc w:val="left"/>
+      <w:pPr>
+        <w:ind w:left="3600" w:hanging="360"/>
+      </w:pPr>
+      <w:rPr>
+        <w:rFonts w:ascii="Courier New" w:hAnsi="Courier New" w:cs="Courier New" w:hint="default"/>
+      </w:rPr>
+    </w:lvl>
+    <w:lvl w:ilvl="5" w:tplc="040C0005" w:tentative="1">
+      <w:start w:val="1"/>
+      <w:numFmt w:val="bullet"/>
+      <w:lvlText w:val=""/>
+      <w:lvlJc w:val="left"/>
+      <w:pPr>
+        <w:ind w:left="4320" w:hanging="360"/>
+      </w:pPr>
+      <w:rPr>
+        <w:rFonts w:ascii="Wingdings" w:hAnsi="Wingdings" w:hint="default"/>
+      </w:rPr>
+    </w:lvl>
+    <w:lvl w:ilvl="6" w:tplc="040C0001" w:tentative="1">
+      <w:start w:val="1"/>
+      <w:numFmt w:val="bullet"/>
+      <w:lvlText w:val=""/>
+      <w:lvlJc w:val="left"/>
+      <w:pPr>
+        <w:ind w:left="5040" w:hanging="360"/>
+      </w:pPr>
+      <w:rPr>
+        <w:rFonts w:ascii="Symbol" w:hAnsi="Symbol" w:hint="default"/>
+      </w:rPr>
+    </w:lvl>
+    <w:lvl w:ilvl="7" w:tplc="040C0003" w:tentative="1">
+      <w:start w:val="1"/>
+      <w:numFmt w:val="bullet"/>
+      <w:lvlText w:val="o"/>
+      <w:lvlJc w:val="left"/>
+      <w:pPr>
+        <w:ind w:left="5760" w:hanging="360"/>
+      </w:pPr>
+      <w:rPr>
+        <w:rFonts w:ascii="Courier New" w:hAnsi="Courier New" w:cs="Courier New" w:hint="default"/>
+      </w:rPr>
+    </w:lvl>
+    <w:lvl w:ilvl="8" w:tplc="040C0005" w:tentative="1">
+      <w:start w:val="1"/>
+      <w:numFmt w:val="bullet"/>
+      <w:lvlText w:val=""/>
+      <w:lvlJc w:val="left"/>
+      <w:pPr>
+        <w:ind w:left="6480" w:hanging="360"/>
+      </w:pPr>
+      <w:rPr>
+        <w:rFonts w:ascii="Wingdings" w:hAnsi="Wingdings" w:hint="default"/>
+      </w:rPr>
+    </w:lvl>
+  </w:abstractNum>
+  <w:abstractNum w:abstractNumId="5" w15:restartNumberingAfterBreak="0">
+    <w:nsid w:val="24160EAC"/>
+    <w:multiLevelType w:val="hybridMultilevel"/>
+    <w:tmpl w:val="DCFE90D8"/>
+    <w:lvl w:ilvl="0" w:tplc="040C0005">
+      <w:start w:val="1"/>
+      <w:numFmt w:val="bullet"/>
+      <w:lvlText w:val=""/>
+      <w:lvlJc w:val="left"/>
+      <w:pPr>
+        <w:ind w:left="1440" w:hanging="360"/>
+      </w:pPr>
+      <w:rPr>
+        <w:rFonts w:ascii="Wingdings" w:hAnsi="Wingdings" w:hint="default"/>
+      </w:rPr>
+    </w:lvl>
+    <w:lvl w:ilvl="1" w:tplc="040C0003" w:tentative="1">
+      <w:start w:val="1"/>
+      <w:numFmt w:val="bullet"/>
+      <w:lvlText w:val="o"/>
+      <w:lvlJc w:val="left"/>
+      <w:pPr>
+        <w:ind w:left="2160" w:hanging="360"/>
+      </w:pPr>
+      <w:rPr>
+        <w:rFonts w:ascii="Courier New" w:hAnsi="Courier New" w:cs="Courier New" w:hint="default"/>
+      </w:rPr>
+    </w:lvl>
+    <w:lvl w:ilvl="2" w:tplc="040C0005" w:tentative="1">
+      <w:start w:val="1"/>
+      <w:numFmt w:val="bullet"/>
+      <w:lvlText w:val=""/>
+      <w:lvlJc w:val="left"/>
+      <w:pPr>
+        <w:ind w:left="2880" w:hanging="360"/>
+      </w:pPr>
+      <w:rPr>
+        <w:rFonts w:ascii="Wingdings" w:hAnsi="Wingdings" w:hint="default"/>
+      </w:rPr>
+    </w:lvl>
+    <w:lvl w:ilvl="3" w:tplc="040C0001" w:tentative="1">
+      <w:start w:val="1"/>
+      <w:numFmt w:val="bullet"/>
+      <w:lvlText w:val=""/>
+      <w:lvlJc w:val="left"/>
+      <w:pPr>
+        <w:ind w:left="3600" w:hanging="360"/>
+      </w:pPr>
+      <w:rPr>
+        <w:rFonts w:ascii="Symbol" w:hAnsi="Symbol" w:hint="default"/>
+      </w:rPr>
+    </w:lvl>
+    <w:lvl w:ilvl="4" w:tplc="040C0003" w:tentative="1">
+      <w:start w:val="1"/>
+      <w:numFmt w:val="bullet"/>
+      <w:lvlText w:val="o"/>
+      <w:lvlJc w:val="left"/>
+      <w:pPr>
+        <w:ind w:left="4320" w:hanging="360"/>
+      </w:pPr>
+      <w:rPr>
+        <w:rFonts w:ascii="Courier New" w:hAnsi="Courier New" w:cs="Courier New" w:hint="default"/>
+      </w:rPr>
+    </w:lvl>
+    <w:lvl w:ilvl="5" w:tplc="040C0005" w:tentative="1">
+      <w:start w:val="1"/>
+      <w:numFmt w:val="bullet"/>
+      <w:lvlText w:val=""/>
+      <w:lvlJc w:val="left"/>
+      <w:pPr>
+        <w:ind w:left="5040" w:hanging="360"/>
+      </w:pPr>
+      <w:rPr>
+        <w:rFonts w:ascii="Wingdings" w:hAnsi="Wingdings" w:hint="default"/>
+      </w:rPr>
+    </w:lvl>
+    <w:lvl w:ilvl="6" w:tplc="040C0001" w:tentative="1">
+      <w:start w:val="1"/>
+      <w:numFmt w:val="bullet"/>
+      <w:lvlText w:val=""/>
+      <w:lvlJc w:val="left"/>
+      <w:pPr>
+        <w:ind w:left="5760" w:hanging="360"/>
+      </w:pPr>
+      <w:rPr>
+        <w:rFonts w:ascii="Symbol" w:hAnsi="Symbol" w:hint="default"/>
+      </w:rPr>
+    </w:lvl>
+    <w:lvl w:ilvl="7" w:tplc="040C0003" w:tentative="1">
+      <w:start w:val="1"/>
+      <w:numFmt w:val="bullet"/>
+      <w:lvlText w:val="o"/>
+      <w:lvlJc w:val="left"/>
+      <w:pPr>
+        <w:ind w:left="6480" w:hanging="360"/>
+      </w:pPr>
+      <w:rPr>
+        <w:rFonts w:ascii="Courier New" w:hAnsi="Courier New" w:cs="Courier New" w:hint="default"/>
+      </w:rPr>
+    </w:lvl>
+    <w:lvl w:ilvl="8" w:tplc="040C0005" w:tentative="1">
+      <w:start w:val="1"/>
+      <w:numFmt w:val="bullet"/>
+      <w:lvlText w:val=""/>
+      <w:lvlJc w:val="left"/>
+      <w:pPr>
+        <w:ind w:left="7200" w:hanging="360"/>
+      </w:pPr>
+      <w:rPr>
+        <w:rFonts w:ascii="Wingdings" w:hAnsi="Wingdings" w:hint="default"/>
+      </w:rPr>
+    </w:lvl>
+  </w:abstractNum>
+  <w:abstractNum w:abstractNumId="6" w15:restartNumberingAfterBreak="0">
     <w:nsid w:val="29E87388"/>
     <w:multiLevelType w:val="hybridMultilevel"/>
     <w:tmpl w:val="0D0A8CFA"/>
@@ -3244,7 +4166,120 @@
       </w:rPr>
     </w:lvl>
   </w:abstractNum>
-  <w:abstractNum w:abstractNumId="3" w15:restartNumberingAfterBreak="0">
+  <w:abstractNum w:abstractNumId="7" w15:restartNumberingAfterBreak="0">
+    <w:nsid w:val="2EDC78E0"/>
+    <w:multiLevelType w:val="hybridMultilevel"/>
+    <w:tmpl w:val="0108D1CC"/>
+    <w:lvl w:ilvl="0" w:tplc="040C0003">
+      <w:start w:val="1"/>
+      <w:numFmt w:val="bullet"/>
+      <w:lvlText w:val="o"/>
+      <w:lvlJc w:val="left"/>
+      <w:pPr>
+        <w:ind w:left="1776" w:hanging="360"/>
+      </w:pPr>
+      <w:rPr>
+        <w:rFonts w:ascii="Courier New" w:hAnsi="Courier New" w:cs="Courier New" w:hint="default"/>
+      </w:rPr>
+    </w:lvl>
+    <w:lvl w:ilvl="1" w:tplc="040C0003" w:tentative="1">
+      <w:start w:val="1"/>
+      <w:numFmt w:val="bullet"/>
+      <w:lvlText w:val="o"/>
+      <w:lvlJc w:val="left"/>
+      <w:pPr>
+        <w:ind w:left="2496" w:hanging="360"/>
+      </w:pPr>
+      <w:rPr>
+        <w:rFonts w:ascii="Courier New" w:hAnsi="Courier New" w:cs="Courier New" w:hint="default"/>
+      </w:rPr>
+    </w:lvl>
+    <w:lvl w:ilvl="2" w:tplc="040C0005" w:tentative="1">
+      <w:start w:val="1"/>
+      <w:numFmt w:val="bullet"/>
+      <w:lvlText w:val=""/>
+      <w:lvlJc w:val="left"/>
+      <w:pPr>
+        <w:ind w:left="3216" w:hanging="360"/>
+      </w:pPr>
+      <w:rPr>
+        <w:rFonts w:ascii="Wingdings" w:hAnsi="Wingdings" w:hint="default"/>
+      </w:rPr>
+    </w:lvl>
+    <w:lvl w:ilvl="3" w:tplc="040C0001" w:tentative="1">
+      <w:start w:val="1"/>
+      <w:numFmt w:val="bullet"/>
+      <w:lvlText w:val=""/>
+      <w:lvlJc w:val="left"/>
+      <w:pPr>
+        <w:ind w:left="3936" w:hanging="360"/>
+      </w:pPr>
+      <w:rPr>
+        <w:rFonts w:ascii="Symbol" w:hAnsi="Symbol" w:hint="default"/>
+      </w:rPr>
+    </w:lvl>
+    <w:lvl w:ilvl="4" w:tplc="040C0003" w:tentative="1">
+      <w:start w:val="1"/>
+      <w:numFmt w:val="bullet"/>
+      <w:lvlText w:val="o"/>
+      <w:lvlJc w:val="left"/>
+      <w:pPr>
+        <w:ind w:left="4656" w:hanging="360"/>
+      </w:pPr>
+      <w:rPr>
+        <w:rFonts w:ascii="Courier New" w:hAnsi="Courier New" w:cs="Courier New" w:hint="default"/>
+      </w:rPr>
+    </w:lvl>
+    <w:lvl w:ilvl="5" w:tplc="040C0005" w:tentative="1">
+      <w:start w:val="1"/>
+      <w:numFmt w:val="bullet"/>
+      <w:lvlText w:val=""/>
+      <w:lvlJc w:val="left"/>
+      <w:pPr>
+        <w:ind w:left="5376" w:hanging="360"/>
+      </w:pPr>
+      <w:rPr>
+        <w:rFonts w:ascii="Wingdings" w:hAnsi="Wingdings" w:hint="default"/>
+      </w:rPr>
+    </w:lvl>
+    <w:lvl w:ilvl="6" w:tplc="040C0001" w:tentative="1">
+      <w:start w:val="1"/>
+      <w:numFmt w:val="bullet"/>
+      <w:lvlText w:val=""/>
+      <w:lvlJc w:val="left"/>
+      <w:pPr>
+        <w:ind w:left="6096" w:hanging="360"/>
+      </w:pPr>
+      <w:rPr>
+        <w:rFonts w:ascii="Symbol" w:hAnsi="Symbol" w:hint="default"/>
+      </w:rPr>
+    </w:lvl>
+    <w:lvl w:ilvl="7" w:tplc="040C0003" w:tentative="1">
+      <w:start w:val="1"/>
+      <w:numFmt w:val="bullet"/>
+      <w:lvlText w:val="o"/>
+      <w:lvlJc w:val="left"/>
+      <w:pPr>
+        <w:ind w:left="6816" w:hanging="360"/>
+      </w:pPr>
+      <w:rPr>
+        <w:rFonts w:ascii="Courier New" w:hAnsi="Courier New" w:cs="Courier New" w:hint="default"/>
+      </w:rPr>
+    </w:lvl>
+    <w:lvl w:ilvl="8" w:tplc="040C0005" w:tentative="1">
+      <w:start w:val="1"/>
+      <w:numFmt w:val="bullet"/>
+      <w:lvlText w:val=""/>
+      <w:lvlJc w:val="left"/>
+      <w:pPr>
+        <w:ind w:left="7536" w:hanging="360"/>
+      </w:pPr>
+      <w:rPr>
+        <w:rFonts w:ascii="Wingdings" w:hAnsi="Wingdings" w:hint="default"/>
+      </w:rPr>
+    </w:lvl>
+  </w:abstractNum>
+  <w:abstractNum w:abstractNumId="8" w15:restartNumberingAfterBreak="0">
     <w:nsid w:val="2F087C05"/>
     <w:multiLevelType w:val="hybridMultilevel"/>
     <w:tmpl w:val="6324FAB2"/>
@@ -3357,7 +4392,120 @@
       </w:rPr>
     </w:lvl>
   </w:abstractNum>
-  <w:abstractNum w:abstractNumId="4" w15:restartNumberingAfterBreak="0">
+  <w:abstractNum w:abstractNumId="9" w15:restartNumberingAfterBreak="0">
+    <w:nsid w:val="32CF7AB5"/>
+    <w:multiLevelType w:val="hybridMultilevel"/>
+    <w:tmpl w:val="A1E0B3C0"/>
+    <w:lvl w:ilvl="0" w:tplc="040C0001">
+      <w:start w:val="1"/>
+      <w:numFmt w:val="bullet"/>
+      <w:lvlText w:val=""/>
+      <w:lvlJc w:val="left"/>
+      <w:pPr>
+        <w:ind w:left="720" w:hanging="360"/>
+      </w:pPr>
+      <w:rPr>
+        <w:rFonts w:ascii="Symbol" w:hAnsi="Symbol" w:hint="default"/>
+      </w:rPr>
+    </w:lvl>
+    <w:lvl w:ilvl="1" w:tplc="040C0003" w:tentative="1">
+      <w:start w:val="1"/>
+      <w:numFmt w:val="bullet"/>
+      <w:lvlText w:val="o"/>
+      <w:lvlJc w:val="left"/>
+      <w:pPr>
+        <w:ind w:left="1440" w:hanging="360"/>
+      </w:pPr>
+      <w:rPr>
+        <w:rFonts w:ascii="Courier New" w:hAnsi="Courier New" w:cs="Courier New" w:hint="default"/>
+      </w:rPr>
+    </w:lvl>
+    <w:lvl w:ilvl="2" w:tplc="040C0005" w:tentative="1">
+      <w:start w:val="1"/>
+      <w:numFmt w:val="bullet"/>
+      <w:lvlText w:val=""/>
+      <w:lvlJc w:val="left"/>
+      <w:pPr>
+        <w:ind w:left="2160" w:hanging="360"/>
+      </w:pPr>
+      <w:rPr>
+        <w:rFonts w:ascii="Wingdings" w:hAnsi="Wingdings" w:hint="default"/>
+      </w:rPr>
+    </w:lvl>
+    <w:lvl w:ilvl="3" w:tplc="040C0001" w:tentative="1">
+      <w:start w:val="1"/>
+      <w:numFmt w:val="bullet"/>
+      <w:lvlText w:val=""/>
+      <w:lvlJc w:val="left"/>
+      <w:pPr>
+        <w:ind w:left="2880" w:hanging="360"/>
+      </w:pPr>
+      <w:rPr>
+        <w:rFonts w:ascii="Symbol" w:hAnsi="Symbol" w:hint="default"/>
+      </w:rPr>
+    </w:lvl>
+    <w:lvl w:ilvl="4" w:tplc="040C0003" w:tentative="1">
+      <w:start w:val="1"/>
+      <w:numFmt w:val="bullet"/>
+      <w:lvlText w:val="o"/>
+      <w:lvlJc w:val="left"/>
+      <w:pPr>
+        <w:ind w:left="3600" w:hanging="360"/>
+      </w:pPr>
+      <w:rPr>
+        <w:rFonts w:ascii="Courier New" w:hAnsi="Courier New" w:cs="Courier New" w:hint="default"/>
+      </w:rPr>
+    </w:lvl>
+    <w:lvl w:ilvl="5" w:tplc="040C0005" w:tentative="1">
+      <w:start w:val="1"/>
+      <w:numFmt w:val="bullet"/>
+      <w:lvlText w:val=""/>
+      <w:lvlJc w:val="left"/>
+      <w:pPr>
+        <w:ind w:left="4320" w:hanging="360"/>
+      </w:pPr>
+      <w:rPr>
+        <w:rFonts w:ascii="Wingdings" w:hAnsi="Wingdings" w:hint="default"/>
+      </w:rPr>
+    </w:lvl>
+    <w:lvl w:ilvl="6" w:tplc="040C0001" w:tentative="1">
+      <w:start w:val="1"/>
+      <w:numFmt w:val="bullet"/>
+      <w:lvlText w:val=""/>
+      <w:lvlJc w:val="left"/>
+      <w:pPr>
+        <w:ind w:left="5040" w:hanging="360"/>
+      </w:pPr>
+      <w:rPr>
+        <w:rFonts w:ascii="Symbol" w:hAnsi="Symbol" w:hint="default"/>
+      </w:rPr>
+    </w:lvl>
+    <w:lvl w:ilvl="7" w:tplc="040C0003" w:tentative="1">
+      <w:start w:val="1"/>
+      <w:numFmt w:val="bullet"/>
+      <w:lvlText w:val="o"/>
+      <w:lvlJc w:val="left"/>
+      <w:pPr>
+        <w:ind w:left="5760" w:hanging="360"/>
+      </w:pPr>
+      <w:rPr>
+        <w:rFonts w:ascii="Courier New" w:hAnsi="Courier New" w:cs="Courier New" w:hint="default"/>
+      </w:rPr>
+    </w:lvl>
+    <w:lvl w:ilvl="8" w:tplc="040C0005" w:tentative="1">
+      <w:start w:val="1"/>
+      <w:numFmt w:val="bullet"/>
+      <w:lvlText w:val=""/>
+      <w:lvlJc w:val="left"/>
+      <w:pPr>
+        <w:ind w:left="6480" w:hanging="360"/>
+      </w:pPr>
+      <w:rPr>
+        <w:rFonts w:ascii="Wingdings" w:hAnsi="Wingdings" w:hint="default"/>
+      </w:rPr>
+    </w:lvl>
+  </w:abstractNum>
+  <w:abstractNum w:abstractNumId="10" w15:restartNumberingAfterBreak="0">
     <w:nsid w:val="52A70A3B"/>
     <w:multiLevelType w:val="hybridMultilevel"/>
     <w:tmpl w:val="3D3EEFA6"/>
@@ -3470,7 +4618,7 @@
       </w:rPr>
     </w:lvl>
   </w:abstractNum>
-  <w:abstractNum w:abstractNumId="5" w15:restartNumberingAfterBreak="0">
+  <w:abstractNum w:abstractNumId="11" w15:restartNumberingAfterBreak="0">
     <w:nsid w:val="565A0AF0"/>
     <w:multiLevelType w:val="hybridMultilevel"/>
     <w:tmpl w:val="3D72C64E"/>
@@ -3583,7 +4731,7 @@
       </w:rPr>
     </w:lvl>
   </w:abstractNum>
-  <w:abstractNum w:abstractNumId="6" w15:restartNumberingAfterBreak="0">
+  <w:abstractNum w:abstractNumId="12" w15:restartNumberingAfterBreak="0">
     <w:nsid w:val="5A13463F"/>
     <w:multiLevelType w:val="hybridMultilevel"/>
     <w:tmpl w:val="36220E84"/>
@@ -3696,7 +4844,120 @@
       </w:rPr>
     </w:lvl>
   </w:abstractNum>
-  <w:abstractNum w:abstractNumId="7" w15:restartNumberingAfterBreak="0">
+  <w:abstractNum w:abstractNumId="13" w15:restartNumberingAfterBreak="0">
+    <w:nsid w:val="5B6F7D50"/>
+    <w:multiLevelType w:val="hybridMultilevel"/>
+    <w:tmpl w:val="927E7FB6"/>
+    <w:lvl w:ilvl="0" w:tplc="040C0001">
+      <w:start w:val="1"/>
+      <w:numFmt w:val="bullet"/>
+      <w:lvlText w:val=""/>
+      <w:lvlJc w:val="left"/>
+      <w:pPr>
+        <w:ind w:left="720" w:hanging="360"/>
+      </w:pPr>
+      <w:rPr>
+        <w:rFonts w:ascii="Symbol" w:hAnsi="Symbol" w:hint="default"/>
+      </w:rPr>
+    </w:lvl>
+    <w:lvl w:ilvl="1" w:tplc="040C0003" w:tentative="1">
+      <w:start w:val="1"/>
+      <w:numFmt w:val="bullet"/>
+      <w:lvlText w:val="o"/>
+      <w:lvlJc w:val="left"/>
+      <w:pPr>
+        <w:ind w:left="1440" w:hanging="360"/>
+      </w:pPr>
+      <w:rPr>
+        <w:rFonts w:ascii="Courier New" w:hAnsi="Courier New" w:cs="Courier New" w:hint="default"/>
+      </w:rPr>
+    </w:lvl>
+    <w:lvl w:ilvl="2" w:tplc="040C0005" w:tentative="1">
+      <w:start w:val="1"/>
+      <w:numFmt w:val="bullet"/>
+      <w:lvlText w:val=""/>
+      <w:lvlJc w:val="left"/>
+      <w:pPr>
+        <w:ind w:left="2160" w:hanging="360"/>
+      </w:pPr>
+      <w:rPr>
+        <w:rFonts w:ascii="Wingdings" w:hAnsi="Wingdings" w:hint="default"/>
+      </w:rPr>
+    </w:lvl>
+    <w:lvl w:ilvl="3" w:tplc="040C0001" w:tentative="1">
+      <w:start w:val="1"/>
+      <w:numFmt w:val="bullet"/>
+      <w:lvlText w:val=""/>
+      <w:lvlJc w:val="left"/>
+      <w:pPr>
+        <w:ind w:left="2880" w:hanging="360"/>
+      </w:pPr>
+      <w:rPr>
+        <w:rFonts w:ascii="Symbol" w:hAnsi="Symbol" w:hint="default"/>
+      </w:rPr>
+    </w:lvl>
+    <w:lvl w:ilvl="4" w:tplc="040C0003" w:tentative="1">
+      <w:start w:val="1"/>
+      <w:numFmt w:val="bullet"/>
+      <w:lvlText w:val="o"/>
+      <w:lvlJc w:val="left"/>
+      <w:pPr>
+        <w:ind w:left="3600" w:hanging="360"/>
+      </w:pPr>
+      <w:rPr>
+        <w:rFonts w:ascii="Courier New" w:hAnsi="Courier New" w:cs="Courier New" w:hint="default"/>
+      </w:rPr>
+    </w:lvl>
+    <w:lvl w:ilvl="5" w:tplc="040C0005" w:tentative="1">
+      <w:start w:val="1"/>
+      <w:numFmt w:val="bullet"/>
+      <w:lvlText w:val=""/>
+      <w:lvlJc w:val="left"/>
+      <w:pPr>
+        <w:ind w:left="4320" w:hanging="360"/>
+      </w:pPr>
+      <w:rPr>
+        <w:rFonts w:ascii="Wingdings" w:hAnsi="Wingdings" w:hint="default"/>
+      </w:rPr>
+    </w:lvl>
+    <w:lvl w:ilvl="6" w:tplc="040C0001" w:tentative="1">
+      <w:start w:val="1"/>
+      <w:numFmt w:val="bullet"/>
+      <w:lvlText w:val=""/>
+      <w:lvlJc w:val="left"/>
+      <w:pPr>
+        <w:ind w:left="5040" w:hanging="360"/>
+      </w:pPr>
+      <w:rPr>
+        <w:rFonts w:ascii="Symbol" w:hAnsi="Symbol" w:hint="default"/>
+      </w:rPr>
+    </w:lvl>
+    <w:lvl w:ilvl="7" w:tplc="040C0003" w:tentative="1">
+      <w:start w:val="1"/>
+      <w:numFmt w:val="bullet"/>
+      <w:lvlText w:val="o"/>
+      <w:lvlJc w:val="left"/>
+      <w:pPr>
+        <w:ind w:left="5760" w:hanging="360"/>
+      </w:pPr>
+      <w:rPr>
+        <w:rFonts w:ascii="Courier New" w:hAnsi="Courier New" w:cs="Courier New" w:hint="default"/>
+      </w:rPr>
+    </w:lvl>
+    <w:lvl w:ilvl="8" w:tplc="040C0005" w:tentative="1">
+      <w:start w:val="1"/>
+      <w:numFmt w:val="bullet"/>
+      <w:lvlText w:val=""/>
+      <w:lvlJc w:val="left"/>
+      <w:pPr>
+        <w:ind w:left="6480" w:hanging="360"/>
+      </w:pPr>
+      <w:rPr>
+        <w:rFonts w:ascii="Wingdings" w:hAnsi="Wingdings" w:hint="default"/>
+      </w:rPr>
+    </w:lvl>
+  </w:abstractNum>
+  <w:abstractNum w:abstractNumId="14" w15:restartNumberingAfterBreak="0">
     <w:nsid w:val="5EE00489"/>
     <w:multiLevelType w:val="hybridMultilevel"/>
     <w:tmpl w:val="421A5592"/>
@@ -3809,7 +5070,7 @@
       </w:rPr>
     </w:lvl>
   </w:abstractNum>
-  <w:abstractNum w:abstractNumId="8" w15:restartNumberingAfterBreak="0">
+  <w:abstractNum w:abstractNumId="15" w15:restartNumberingAfterBreak="0">
     <w:nsid w:val="6A9C27F0"/>
     <w:multiLevelType w:val="hybridMultilevel"/>
     <w:tmpl w:val="ABDEE9F0"/>
@@ -3922,7 +5183,7 @@
       </w:rPr>
     </w:lvl>
   </w:abstractNum>
-  <w:abstractNum w:abstractNumId="9" w15:restartNumberingAfterBreak="0">
+  <w:abstractNum w:abstractNumId="16" w15:restartNumberingAfterBreak="0">
     <w:nsid w:val="7B401E89"/>
     <w:multiLevelType w:val="hybridMultilevel"/>
     <w:tmpl w:val="B7384F54"/>
@@ -4035,7 +5296,7 @@
       </w:rPr>
     </w:lvl>
   </w:abstractNum>
-  <w:abstractNum w:abstractNumId="10" w15:restartNumberingAfterBreak="0">
+  <w:abstractNum w:abstractNumId="17" w15:restartNumberingAfterBreak="0">
     <w:nsid w:val="7C437162"/>
     <w:multiLevelType w:val="hybridMultilevel"/>
     <w:tmpl w:val="8560305A"/>
@@ -4147,7 +5408,7 @@
       </w:rPr>
     </w:lvl>
   </w:abstractNum>
-  <w:abstractNum w:abstractNumId="11" w15:restartNumberingAfterBreak="0">
+  <w:abstractNum w:abstractNumId="18" w15:restartNumberingAfterBreak="0">
     <w:nsid w:val="7C8D7CF3"/>
     <w:multiLevelType w:val="hybridMultilevel"/>
     <w:tmpl w:val="9EAEEADC"/>
@@ -4261,40 +5522,61 @@
     </w:lvl>
   </w:abstractNum>
   <w:num w:numId="1">
+    <w:abstractNumId w:val="14"/>
+  </w:num>
+  <w:num w:numId="2">
+    <w:abstractNumId w:val="6"/>
+  </w:num>
+  <w:num w:numId="3">
+    <w:abstractNumId w:val="3"/>
+  </w:num>
+  <w:num w:numId="4">
+    <w:abstractNumId w:val="11"/>
+  </w:num>
+  <w:num w:numId="5">
+    <w:abstractNumId w:val="15"/>
+  </w:num>
+  <w:num w:numId="6">
+    <w:abstractNumId w:val="12"/>
+  </w:num>
+  <w:num w:numId="7">
+    <w:abstractNumId w:val="18"/>
+  </w:num>
+  <w:num w:numId="8">
+    <w:abstractNumId w:val="17"/>
+  </w:num>
+  <w:num w:numId="9">
+    <w:abstractNumId w:val="16"/>
+  </w:num>
+  <w:num w:numId="10">
+    <w:abstractNumId w:val="10"/>
+  </w:num>
+  <w:num w:numId="11">
+    <w:abstractNumId w:val="8"/>
+  </w:num>
+  <w:num w:numId="12">
+    <w:abstractNumId w:val="2"/>
+  </w:num>
+  <w:num w:numId="13">
+    <w:abstractNumId w:val="13"/>
+  </w:num>
+  <w:num w:numId="14">
     <w:abstractNumId w:val="7"/>
   </w:num>
-  <w:num w:numId="2">
-    <w:abstractNumId w:val="2"/>
+  <w:num w:numId="15">
+    <w:abstractNumId w:val="5"/>
   </w:num>
-  <w:num w:numId="3">
+  <w:num w:numId="16">
     <w:abstractNumId w:val="1"/>
   </w:num>
-  <w:num w:numId="4">
-    <w:abstractNumId w:val="5"/>
-  </w:num>
-  <w:num w:numId="5">
-    <w:abstractNumId w:val="8"/>
-  </w:num>
-  <w:num w:numId="6">
-    <w:abstractNumId w:val="6"/>
-  </w:num>
-  <w:num w:numId="7">
-    <w:abstractNumId w:val="11"/>
-  </w:num>
-  <w:num w:numId="8">
-    <w:abstractNumId w:val="10"/>
-  </w:num>
-  <w:num w:numId="9">
+  <w:num w:numId="17">
     <w:abstractNumId w:val="9"/>
   </w:num>
-  <w:num w:numId="10">
+  <w:num w:numId="18">
+    <w:abstractNumId w:val="0"/>
+  </w:num>
+  <w:num w:numId="19">
     <w:abstractNumId w:val="4"/>
-  </w:num>
-  <w:num w:numId="11">
-    <w:abstractNumId w:val="3"/>
-  </w:num>
-  <w:num w:numId="12">
-    <w:abstractNumId w:val="0"/>
   </w:num>
 </w:numbering>
 </file>
@@ -5143,6 +6425,68 @@
     <w:semiHidden/>
     <w:rsid w:val="00FB3090"/>
   </w:style>
+  <w:style w:type="table" w:styleId="TableauGrille1Clair-Accentuation1">
+    <w:name w:val="Grid Table 1 Light Accent 1"/>
+    <w:basedOn w:val="TableauNormal"/>
+    <w:uiPriority w:val="46"/>
+    <w:rsid w:val="002911E7"/>
+    <w:pPr>
+      <w:spacing w:after="0" w:line="240" w:lineRule="auto"/>
+    </w:pPr>
+    <w:tblPr>
+      <w:tblStyleRowBandSize w:val="1"/>
+      <w:tblStyleColBandSize w:val="1"/>
+      <w:tblBorders>
+        <w:top w:val="single" w:sz="4" w:space="0" w:color="B8CCE4" w:themeColor="accent1" w:themeTint="66"/>
+        <w:left w:val="single" w:sz="4" w:space="0" w:color="B8CCE4" w:themeColor="accent1" w:themeTint="66"/>
+        <w:bottom w:val="single" w:sz="4" w:space="0" w:color="B8CCE4" w:themeColor="accent1" w:themeTint="66"/>
+        <w:right w:val="single" w:sz="4" w:space="0" w:color="B8CCE4" w:themeColor="accent1" w:themeTint="66"/>
+        <w:insideH w:val="single" w:sz="4" w:space="0" w:color="B8CCE4" w:themeColor="accent1" w:themeTint="66"/>
+        <w:insideV w:val="single" w:sz="4" w:space="0" w:color="B8CCE4" w:themeColor="accent1" w:themeTint="66"/>
+      </w:tblBorders>
+    </w:tblPr>
+    <w:tblStylePr w:type="firstRow">
+      <w:rPr>
+        <w:b/>
+        <w:bCs/>
+      </w:rPr>
+      <w:tblPr/>
+      <w:tcPr>
+        <w:tcBorders>
+          <w:bottom w:val="single" w:sz="12" w:space="0" w:color="95B3D7" w:themeColor="accent1" w:themeTint="99"/>
+        </w:tcBorders>
+      </w:tcPr>
+    </w:tblStylePr>
+    <w:tblStylePr w:type="lastRow">
+      <w:rPr>
+        <w:b/>
+        <w:bCs/>
+      </w:rPr>
+      <w:tblPr/>
+      <w:tcPr>
+        <w:tcBorders>
+          <w:top w:val="double" w:sz="2" w:space="0" w:color="95B3D7" w:themeColor="accent1" w:themeTint="99"/>
+        </w:tcBorders>
+      </w:tcPr>
+    </w:tblStylePr>
+    <w:tblStylePr w:type="firstCol">
+      <w:rPr>
+        <w:b/>
+        <w:bCs/>
+      </w:rPr>
+    </w:tblStylePr>
+    <w:tblStylePr w:type="lastCol">
+      <w:rPr>
+        <w:b/>
+        <w:bCs/>
+      </w:rPr>
+    </w:tblStylePr>
+  </w:style>
+  <w:style w:type="character" w:customStyle="1" w:styleId="allowtextselection">
+    <w:name w:val="allowtextselection"/>
+    <w:basedOn w:val="Policepardfaut"/>
+    <w:rsid w:val="002911E7"/>
+  </w:style>
 </w:styles>
 </file>
 
@@ -5434,7 +6778,7 @@
 </file>
 
 <file path=customXml/itemProps1.xml><?xml version="1.0" encoding="utf-8"?>
-<ds:datastoreItem xmlns:ds="http://schemas.openxmlformats.org/officeDocument/2006/customXml" ds:itemID="{32D41719-01B0-481C-8A66-C57562730568}">
+<ds:datastoreItem xmlns:ds="http://schemas.openxmlformats.org/officeDocument/2006/customXml" ds:itemID="{119602BE-D89E-4615-8C61-6D053BEF6283}">
   <ds:schemaRefs>
     <ds:schemaRef ds:uri="http://schemas.openxmlformats.org/officeDocument/2006/bibliography"/>
   </ds:schemaRefs>

</xml_diff>

<commit_message>
Modified Charte de Projet
</commit_message>
<xml_diff>
--- a/Avant-Projet/Charte de projet History Treasures.docx
+++ b/Avant-Projet/Charte de projet History Treasures.docx
@@ -1,6 +1,6 @@
 
 <file path=word/document.xml><?xml version="1.0" encoding="utf-8"?>
-<w:document xmlns:wpc="http://schemas.microsoft.com/office/word/2010/wordprocessingCanvas" xmlns:cx="http://schemas.microsoft.com/office/drawing/2014/chartex" xmlns:cx1="http://schemas.microsoft.com/office/drawing/2015/9/8/chartex" xmlns:mc="http://schemas.openxmlformats.org/markup-compatibility/2006" xmlns:o="urn:schemas-microsoft-com:office:office" xmlns:r="http://schemas.openxmlformats.org/officeDocument/2006/relationships" xmlns:m="http://schemas.openxmlformats.org/officeDocument/2006/math" xmlns:v="urn:schemas-microsoft-com:vml" xmlns:wp14="http://schemas.microsoft.com/office/word/2010/wordprocessingDrawing" xmlns:wp="http://schemas.openxmlformats.org/drawingml/2006/wordprocessingDrawing" xmlns:w10="urn:schemas-microsoft-com:office:word" xmlns:w="http://schemas.openxmlformats.org/wordprocessingml/2006/main" xmlns:w14="http://schemas.microsoft.com/office/word/2010/wordml" xmlns:w15="http://schemas.microsoft.com/office/word/2012/wordml" xmlns:w16se="http://schemas.microsoft.com/office/word/2015/wordml/symex" xmlns:wpg="http://schemas.microsoft.com/office/word/2010/wordprocessingGroup" xmlns:wpi="http://schemas.microsoft.com/office/word/2010/wordprocessingInk" xmlns:wne="http://schemas.microsoft.com/office/word/2006/wordml" xmlns:wps="http://schemas.microsoft.com/office/word/2010/wordprocessingShape" mc:Ignorable="w14 w15 w16se wp14">
+<w:document xmlns:wpc="http://schemas.microsoft.com/office/word/2010/wordprocessingCanvas" xmlns:mc="http://schemas.openxmlformats.org/markup-compatibility/2006" xmlns:o="urn:schemas-microsoft-com:office:office" xmlns:r="http://schemas.openxmlformats.org/officeDocument/2006/relationships" xmlns:m="http://schemas.openxmlformats.org/officeDocument/2006/math" xmlns:v="urn:schemas-microsoft-com:vml" xmlns:wp14="http://schemas.microsoft.com/office/word/2010/wordprocessingDrawing" xmlns:wp="http://schemas.openxmlformats.org/drawingml/2006/wordprocessingDrawing" xmlns:w10="urn:schemas-microsoft-com:office:word" xmlns:w="http://schemas.openxmlformats.org/wordprocessingml/2006/main" xmlns:w14="http://schemas.microsoft.com/office/word/2010/wordml" xmlns:w15="http://schemas.microsoft.com/office/word/2012/wordml" xmlns:wpg="http://schemas.microsoft.com/office/word/2010/wordprocessingGroup" xmlns:wpi="http://schemas.microsoft.com/office/word/2010/wordprocessingInk" xmlns:wne="http://schemas.microsoft.com/office/word/2006/wordml" xmlns:wps="http://schemas.microsoft.com/office/word/2010/wordprocessingShape" mc:Ignorable="w14 w15 wp14">
   <w:body>
     <w:p>
       <w:pPr>
@@ -421,15 +421,29 @@
           <w:szCs w:val="56"/>
         </w:rPr>
       </w:pPr>
-      <w:fldSimple w:instr=" DOCPROPERTY  Title  \* MERGEFORMAT ">
-        <w:r>
-          <w:rPr>
-            <w:rStyle w:val="TitreProjetCar"/>
-            <w:szCs w:val="56"/>
-          </w:rPr>
-          <w:t>Charte de projet</w:t>
-        </w:r>
-      </w:fldSimple>
+      <w:r>
+        <w:fldChar w:fldCharType="begin"/>
+      </w:r>
+      <w:r>
+        <w:instrText xml:space="preserve"> DOCPROPERTY  Title  \* MERGEFORMAT </w:instrText>
+      </w:r>
+      <w:r>
+        <w:fldChar w:fldCharType="separate"/>
+      </w:r>
+      <w:r>
+        <w:rPr>
+          <w:rStyle w:val="TitreProjetCar"/>
+          <w:szCs w:val="56"/>
+        </w:rPr>
+        <w:t>Charte de projet</w:t>
+      </w:r>
+      <w:r>
+        <w:rPr>
+          <w:rStyle w:val="TitreProjetCar"/>
+          <w:szCs w:val="56"/>
+        </w:rPr>
+        <w:fldChar w:fldCharType="end"/>
+      </w:r>
       <w:r>
         <w:rPr>
           <w:rStyle w:val="StyleTitreLatin36ptCar"/>
@@ -452,16 +466,24 @@
       <w:r>
         <w:t xml:space="preserve">Version </w:t>
       </w:r>
-      <w:fldSimple w:instr=" DOCPROPERTY  Version  \* MERGEFORMAT ">
-        <w:r>
-          <w:t>1.</w:t>
-        </w:r>
-        <w:r>
-          <w:t>3</w:t>
-        </w:r>
-        <w:bookmarkStart w:id="0" w:name="_GoBack"/>
-        <w:bookmarkEnd w:id="0"/>
-      </w:fldSimple>
+      <w:r>
+        <w:fldChar w:fldCharType="begin"/>
+      </w:r>
+      <w:r>
+        <w:instrText xml:space="preserve"> DOCPROPERTY  Version  \* MERGEFORMAT </w:instrText>
+      </w:r>
+      <w:r>
+        <w:fldChar w:fldCharType="separate"/>
+      </w:r>
+      <w:r>
+        <w:t>1.</w:t>
+      </w:r>
+      <w:r>
+        <w:t>3</w:t>
+      </w:r>
+      <w:r>
+        <w:fldChar w:fldCharType="end"/>
+      </w:r>
     </w:p>
     <w:p>
       <w:pPr>
@@ -1983,12 +2005,12 @@
       <w:pPr>
         <w:pStyle w:val="Titre1"/>
       </w:pPr>
-      <w:bookmarkStart w:id="1" w:name="_Toc415583632"/>
+      <w:bookmarkStart w:id="0" w:name="_Toc415583632"/>
       <w:r>
         <w:lastRenderedPageBreak/>
         <w:t>Rôles et responsabilités</w:t>
       </w:r>
-      <w:bookmarkEnd w:id="1"/>
+      <w:bookmarkEnd w:id="0"/>
     </w:p>
     <w:tbl>
       <w:tblPr>
@@ -2027,7 +2049,7 @@
             <w:pPr>
               <w:jc w:val="center"/>
             </w:pPr>
-            <w:bookmarkStart w:id="2" w:name="_Toc415583633"/>
+            <w:bookmarkStart w:id="1" w:name="_Toc415583633"/>
             <w:r>
               <w:t>Nom, Prénom</w:t>
             </w:r>
@@ -2496,7 +2518,7 @@
       <w:r>
         <w:t>Parties prenantes, rôles et coordonnées</w:t>
       </w:r>
-      <w:bookmarkEnd w:id="2"/>
+      <w:bookmarkEnd w:id="1"/>
     </w:p>
     <w:p/>
     <w:p/>
@@ -2504,11 +2526,11 @@
       <w:pPr>
         <w:pStyle w:val="Titre2"/>
       </w:pPr>
-      <w:bookmarkStart w:id="3" w:name="_Toc415583634"/>
+      <w:bookmarkStart w:id="2" w:name="_Toc415583634"/>
       <w:r>
         <w:t>Organigramme de synthèse</w:t>
       </w:r>
-      <w:bookmarkEnd w:id="3"/>
+      <w:bookmarkEnd w:id="2"/>
     </w:p>
     <w:p/>
     <w:p>
@@ -2596,7 +2618,7 @@
       <w:pPr>
         <w:pStyle w:val="Titre1"/>
       </w:pPr>
-      <w:bookmarkStart w:id="4" w:name="_Toc415583635"/>
+      <w:bookmarkStart w:id="3" w:name="_Toc415583635"/>
       <w:r>
         <w:lastRenderedPageBreak/>
         <w:t>Modalités</w:t>
@@ -2604,23 +2626,23 @@
       <w:r>
         <w:t xml:space="preserve"> de déroulement du projet</w:t>
       </w:r>
+      <w:bookmarkEnd w:id="3"/>
+      <w:r>
+        <w:t xml:space="preserve"> </w:t>
+      </w:r>
+    </w:p>
+    <w:p>
+      <w:pPr>
+        <w:pStyle w:val="Titre2"/>
+      </w:pPr>
+      <w:bookmarkStart w:id="4" w:name="_Toc415583636"/>
+      <w:r>
+        <w:t xml:space="preserve">Gestion du </w:t>
+      </w:r>
+      <w:r>
+        <w:t>board agile</w:t>
+      </w:r>
       <w:bookmarkEnd w:id="4"/>
-      <w:r>
-        <w:t xml:space="preserve"> </w:t>
-      </w:r>
-    </w:p>
-    <w:p>
-      <w:pPr>
-        <w:pStyle w:val="Titre2"/>
-      </w:pPr>
-      <w:bookmarkStart w:id="5" w:name="_Toc415583636"/>
-      <w:r>
-        <w:t xml:space="preserve">Gestion du </w:t>
-      </w:r>
-      <w:r>
-        <w:t>board agile</w:t>
-      </w:r>
-      <w:bookmarkEnd w:id="5"/>
     </w:p>
     <w:p/>
     <w:p>
@@ -2772,11 +2794,11 @@
       <w:pPr>
         <w:pStyle w:val="Titre2"/>
       </w:pPr>
-      <w:bookmarkStart w:id="6" w:name="_Toc415583637"/>
+      <w:bookmarkStart w:id="5" w:name="_Toc415583637"/>
       <w:r>
         <w:t>Evaluation des charges et calendrier cible</w:t>
       </w:r>
-      <w:bookmarkEnd w:id="6"/>
+      <w:bookmarkEnd w:id="5"/>
     </w:p>
     <w:p/>
     <w:p>
@@ -2800,7 +2822,43 @@
           <w:color w:val="auto"/>
           <w:u w:val="none"/>
         </w:rPr>
-        <w:t>Le projet sera divisé en 3 itérations. Chaque itération donnera lieu à une recette d’itération avec le suiveur. Les dates de ces recettes sont le 26 avril, 18 mai, le 8 juin, et le 29 juin.</w:t>
+        <w:t>Le projet sera divisé en 3 itérations. Chaque itération donnera lieu à une recette d’i</w:t>
+      </w:r>
+      <w:r>
+        <w:rPr>
+          <w:rStyle w:val="Lienhypertexte"/>
+          <w:noProof/>
+          <w:color w:val="auto"/>
+          <w:u w:val="none"/>
+        </w:rPr>
+        <w:t>t</w:t>
+      </w:r>
+      <w:r>
+        <w:rPr>
+          <w:rStyle w:val="Lienhypertexte"/>
+          <w:noProof/>
+          <w:color w:val="auto"/>
+          <w:u w:val="none"/>
+        </w:rPr>
+        <w:t xml:space="preserve">ération avec le suiveur. Les dates de ces recettes sont le </w:t>
+      </w:r>
+      <w:r>
+        <w:rPr>
+          <w:rStyle w:val="Lienhypertexte"/>
+          <w:noProof/>
+          <w:color w:val="auto"/>
+          <w:u w:val="none"/>
+        </w:rPr>
+        <w:t xml:space="preserve">19 </w:t>
+      </w:r>
+      <w:r>
+        <w:rPr>
+          <w:rStyle w:val="Lienhypertexte"/>
+          <w:noProof/>
+          <w:color w:val="auto"/>
+          <w:u w:val="none"/>
+        </w:rPr>
+        <w:t xml:space="preserve"> avril, 18 mai, le 8 juin, et le 29 juin.</w:t>
       </w:r>
     </w:p>
     <w:p>
@@ -2811,19 +2869,11 @@
         </w:tabs>
         <w:jc w:val="both"/>
         <w:rPr>
-          <w:rStyle w:val="Lienhypertexte"/>
           <w:noProof/>
-          <w:color w:val="auto"/>
-        </w:rPr>
-      </w:pPr>
-      <w:r>
-        <w:rPr>
-          <w:rStyle w:val="Lienhypertexte"/>
-          <w:noProof/>
-          <w:color w:val="auto"/>
-        </w:rPr>
-        <w:t>//Pas sur de ça</w:t>
-      </w:r>
+        </w:rPr>
+      </w:pPr>
+      <w:bookmarkStart w:id="6" w:name="_GoBack"/>
+      <w:bookmarkEnd w:id="6"/>
       <w:r>
         <w:rPr>
           <w:rStyle w:val="Lienhypertexte"/>
@@ -2831,25 +2881,6 @@
           <w:color w:val="auto"/>
           <w:u w:val="none"/>
         </w:rPr>
-        <w:tab/>
-      </w:r>
-    </w:p>
-    <w:p>
-      <w:r>
-        <w:rPr>
-          <w:rStyle w:val="Lienhypertexte"/>
-          <w:noProof/>
-          <w:color w:val="auto"/>
-        </w:rPr>
-        <w:t>//</w:t>
-      </w:r>
-      <w:r>
-        <w:rPr>
-          <w:rStyle w:val="Lienhypertexte"/>
-          <w:noProof/>
-          <w:color w:val="auto"/>
-          <w:u w:val="none"/>
-        </w:rPr>
         <w:t>La première itération contiendra 17 séances de cours, soit 51 heures à raison de 3 heures par séance. La deuxième itération contiendra 17 séances de cours, soit 51 heures. La troisième itération contiendra 17 séances de cours, soit 51 heures. On obtient un total de 76 jours/homme.</w:t>
       </w:r>
     </w:p>
@@ -2872,7 +2903,13 @@
         </w:tabs>
       </w:pPr>
       <w:r>
-        <w:t>A la fin de l’itération 1, le moteur sera développé. Les classes nécessaires au développement du jeu seront présentes, ainsi qu’une carte de test par défaut et quelques premiers éléments de gameplays. Nous n’aurons pas réalisé un générateur de carte, ni de graphismes ou de sons.</w:t>
+        <w:t>A la fin de l’itération 1, le moteur sera développé. Les classes nécessaires au développement du jeu seront présentes, ainsi qu’une carte de test par défaut et quelque</w:t>
+      </w:r>
+      <w:r>
+        <w:t>s premiers éléments de gameplay</w:t>
+      </w:r>
+      <w:r>
+        <w:t>. Nous n’aurons pas réalisé un générateur de carte, ni de graphismes ou de sons.</w:t>
       </w:r>
     </w:p>
     <w:p>
@@ -2882,7 +2919,7 @@
         </w:tabs>
       </w:pPr>
       <w:r>
-        <w:t xml:space="preserve">Itération 2 </w:t>
+        <w:t>En fin d’Itération 2, le générateur de carte sera présent ainsi que les graphismes et peut-être les sons, une partie du premier niveau sera jouable.</w:t>
       </w:r>
     </w:p>
     <w:p>
@@ -2892,11 +2929,18 @@
         </w:tabs>
       </w:pPr>
       <w:r>
+        <w:t xml:space="preserve">En </w:t>
+      </w:r>
+      <w:r>
         <w:t>Itération 3</w:t>
       </w:r>
-    </w:p>
-    <w:p/>
-    <w:p/>
+      <w:r>
+        <w:t xml:space="preserve">, </w:t>
+      </w:r>
+      <w:r>
+        <w:t>complétion des fonctions manquantes et réglages des bugs.</w:t>
+      </w:r>
+    </w:p>
     <w:p/>
     <w:p>
       <w:pPr>
@@ -2907,9 +2951,6 @@
           <w:szCs w:val="26"/>
         </w:rPr>
       </w:pPr>
-      <w:r>
-        <w:br w:type="page"/>
-      </w:r>
     </w:p>
     <w:p>
       <w:pPr>
@@ -2940,7 +2981,22 @@
         </w:tabs>
       </w:pPr>
       <w:r>
-        <w:t>Le reporting sera sous forme Ms Project (.mpp), qui sera fréquemment mis à jour à l’aide de GitHub. Ce reporting s’adresse à l’équipe de réalisation ainsi qu’aux suiveurs du projet et éventuellement si on en avait un, un commanditaire.</w:t>
+        <w:t xml:space="preserve">Le reporting sera sous forme Ms Project (.mpp), </w:t>
+      </w:r>
+      <w:r>
+        <w:t xml:space="preserve">ainsi qu’un fichier excel pour </w:t>
+      </w:r>
+      <w:r>
+        <w:t>le planning individuel</w:t>
+      </w:r>
+      <w:r>
+        <w:t xml:space="preserve"> où chaque tâche est assignée par personne, </w:t>
+      </w:r>
+      <w:r>
+        <w:t>qui sera fréquemment mis à jour à l’aide de GitHub. Ce reporting s’adresse à l’équipe de réalisation ainsi qu’aux suiveurs du proje</w:t>
+      </w:r>
+      <w:r>
+        <w:t>t.</w:t>
       </w:r>
     </w:p>
     <w:p>
@@ -3280,6 +3336,13 @@
           <w:t>\\hugo\PI\2016M\S3\History_Treasure</w:t>
         </w:r>
       </w:hyperlink>
+      <w:r>
+        <w:rPr>
+          <w:rStyle w:val="Lienhypertexte"/>
+          <w:lang w:val="en-US"/>
+        </w:rPr>
+        <w:t>s</w:t>
+      </w:r>
     </w:p>
     <w:p>
       <w:r>
@@ -3384,7 +3447,7 @@
 </file>
 
 <file path=word/endnotes.xml><?xml version="1.0" encoding="utf-8"?>
-<w:endnotes xmlns:wpc="http://schemas.microsoft.com/office/word/2010/wordprocessingCanvas" xmlns:cx="http://schemas.microsoft.com/office/drawing/2014/chartex" xmlns:cx1="http://schemas.microsoft.com/office/drawing/2015/9/8/chartex" xmlns:mc="http://schemas.openxmlformats.org/markup-compatibility/2006" xmlns:o="urn:schemas-microsoft-com:office:office" xmlns:r="http://schemas.openxmlformats.org/officeDocument/2006/relationships" xmlns:m="http://schemas.openxmlformats.org/officeDocument/2006/math" xmlns:v="urn:schemas-microsoft-com:vml" xmlns:wp14="http://schemas.microsoft.com/office/word/2010/wordprocessingDrawing" xmlns:wp="http://schemas.openxmlformats.org/drawingml/2006/wordprocessingDrawing" xmlns:w10="urn:schemas-microsoft-com:office:word" xmlns:w="http://schemas.openxmlformats.org/wordprocessingml/2006/main" xmlns:w14="http://schemas.microsoft.com/office/word/2010/wordml" xmlns:w15="http://schemas.microsoft.com/office/word/2012/wordml" xmlns:w16se="http://schemas.microsoft.com/office/word/2015/wordml/symex" xmlns:wpg="http://schemas.microsoft.com/office/word/2010/wordprocessingGroup" xmlns:wpi="http://schemas.microsoft.com/office/word/2010/wordprocessingInk" xmlns:wne="http://schemas.microsoft.com/office/word/2006/wordml" xmlns:wps="http://schemas.microsoft.com/office/word/2010/wordprocessingShape" mc:Ignorable="w14 w15 w16se wp14">
+<w:endnotes xmlns:wpc="http://schemas.microsoft.com/office/word/2010/wordprocessingCanvas" xmlns:mc="http://schemas.openxmlformats.org/markup-compatibility/2006" xmlns:o="urn:schemas-microsoft-com:office:office" xmlns:r="http://schemas.openxmlformats.org/officeDocument/2006/relationships" xmlns:m="http://schemas.openxmlformats.org/officeDocument/2006/math" xmlns:v="urn:schemas-microsoft-com:vml" xmlns:wp14="http://schemas.microsoft.com/office/word/2010/wordprocessingDrawing" xmlns:wp="http://schemas.openxmlformats.org/drawingml/2006/wordprocessingDrawing" xmlns:w10="urn:schemas-microsoft-com:office:word" xmlns:w="http://schemas.openxmlformats.org/wordprocessingml/2006/main" xmlns:w14="http://schemas.microsoft.com/office/word/2010/wordml" xmlns:w15="http://schemas.microsoft.com/office/word/2012/wordml" xmlns:wpg="http://schemas.microsoft.com/office/word/2010/wordprocessingGroup" xmlns:wpi="http://schemas.microsoft.com/office/word/2010/wordprocessingInk" xmlns:wne="http://schemas.microsoft.com/office/word/2006/wordml" xmlns:wps="http://schemas.microsoft.com/office/word/2010/wordprocessingShape" mc:Ignorable="w14 w15 wp14">
   <w:endnote w:type="separator" w:id="-1">
     <w:p>
       <w:pPr>
@@ -3409,7 +3472,7 @@
 </file>
 
 <file path=word/footer1.xml><?xml version="1.0" encoding="utf-8"?>
-<w:ftr xmlns:wpc="http://schemas.microsoft.com/office/word/2010/wordprocessingCanvas" xmlns:cx="http://schemas.microsoft.com/office/drawing/2014/chartex" xmlns:cx1="http://schemas.microsoft.com/office/drawing/2015/9/8/chartex" xmlns:mc="http://schemas.openxmlformats.org/markup-compatibility/2006" xmlns:o="urn:schemas-microsoft-com:office:office" xmlns:r="http://schemas.openxmlformats.org/officeDocument/2006/relationships" xmlns:m="http://schemas.openxmlformats.org/officeDocument/2006/math" xmlns:v="urn:schemas-microsoft-com:vml" xmlns:wp14="http://schemas.microsoft.com/office/word/2010/wordprocessingDrawing" xmlns:wp="http://schemas.openxmlformats.org/drawingml/2006/wordprocessingDrawing" xmlns:w10="urn:schemas-microsoft-com:office:word" xmlns:w="http://schemas.openxmlformats.org/wordprocessingml/2006/main" xmlns:w14="http://schemas.microsoft.com/office/word/2010/wordml" xmlns:w15="http://schemas.microsoft.com/office/word/2012/wordml" xmlns:w16se="http://schemas.microsoft.com/office/word/2015/wordml/symex" xmlns:wpg="http://schemas.microsoft.com/office/word/2010/wordprocessingGroup" xmlns:wpi="http://schemas.microsoft.com/office/word/2010/wordprocessingInk" xmlns:wne="http://schemas.microsoft.com/office/word/2006/wordml" xmlns:wps="http://schemas.microsoft.com/office/word/2010/wordprocessingShape" mc:Ignorable="w14 w15 w16se wp14">
+<w:ftr xmlns:wpc="http://schemas.microsoft.com/office/word/2010/wordprocessingCanvas" xmlns:mc="http://schemas.openxmlformats.org/markup-compatibility/2006" xmlns:o="urn:schemas-microsoft-com:office:office" xmlns:r="http://schemas.openxmlformats.org/officeDocument/2006/relationships" xmlns:m="http://schemas.openxmlformats.org/officeDocument/2006/math" xmlns:v="urn:schemas-microsoft-com:vml" xmlns:wp14="http://schemas.microsoft.com/office/word/2010/wordprocessingDrawing" xmlns:wp="http://schemas.openxmlformats.org/drawingml/2006/wordprocessingDrawing" xmlns:w10="urn:schemas-microsoft-com:office:word" xmlns:w="http://schemas.openxmlformats.org/wordprocessingml/2006/main" xmlns:w14="http://schemas.microsoft.com/office/word/2010/wordml" xmlns:w15="http://schemas.microsoft.com/office/word/2012/wordml" xmlns:wpg="http://schemas.microsoft.com/office/word/2010/wordprocessingGroup" xmlns:wpi="http://schemas.microsoft.com/office/word/2010/wordprocessingInk" xmlns:wne="http://schemas.microsoft.com/office/word/2006/wordml" xmlns:wps="http://schemas.microsoft.com/office/word/2010/wordprocessingShape" mc:Ignorable="w14 w15 wp14">
   <w:p>
     <w:pPr>
       <w:pStyle w:val="Pieddepage"/>
@@ -3420,7 +3483,7 @@
 </file>
 
 <file path=word/footer2.xml><?xml version="1.0" encoding="utf-8"?>
-<w:ftr xmlns:wpc="http://schemas.microsoft.com/office/word/2010/wordprocessingCanvas" xmlns:cx="http://schemas.microsoft.com/office/drawing/2014/chartex" xmlns:cx1="http://schemas.microsoft.com/office/drawing/2015/9/8/chartex" xmlns:mc="http://schemas.openxmlformats.org/markup-compatibility/2006" xmlns:o="urn:schemas-microsoft-com:office:office" xmlns:r="http://schemas.openxmlformats.org/officeDocument/2006/relationships" xmlns:m="http://schemas.openxmlformats.org/officeDocument/2006/math" xmlns:v="urn:schemas-microsoft-com:vml" xmlns:wp14="http://schemas.microsoft.com/office/word/2010/wordprocessingDrawing" xmlns:wp="http://schemas.openxmlformats.org/drawingml/2006/wordprocessingDrawing" xmlns:w10="urn:schemas-microsoft-com:office:word" xmlns:w="http://schemas.openxmlformats.org/wordprocessingml/2006/main" xmlns:w14="http://schemas.microsoft.com/office/word/2010/wordml" xmlns:w15="http://schemas.microsoft.com/office/word/2012/wordml" xmlns:w16se="http://schemas.microsoft.com/office/word/2015/wordml/symex" xmlns:wpg="http://schemas.microsoft.com/office/word/2010/wordprocessingGroup" xmlns:wpi="http://schemas.microsoft.com/office/word/2010/wordprocessingInk" xmlns:wne="http://schemas.microsoft.com/office/word/2006/wordml" xmlns:wps="http://schemas.microsoft.com/office/word/2010/wordprocessingShape" mc:Ignorable="w14 w15 w16se wp14">
+<w:ftr xmlns:wpc="http://schemas.microsoft.com/office/word/2010/wordprocessingCanvas" xmlns:mc="http://schemas.openxmlformats.org/markup-compatibility/2006" xmlns:o="urn:schemas-microsoft-com:office:office" xmlns:r="http://schemas.openxmlformats.org/officeDocument/2006/relationships" xmlns:m="http://schemas.openxmlformats.org/officeDocument/2006/math" xmlns:v="urn:schemas-microsoft-com:vml" xmlns:wp14="http://schemas.microsoft.com/office/word/2010/wordprocessingDrawing" xmlns:wp="http://schemas.openxmlformats.org/drawingml/2006/wordprocessingDrawing" xmlns:w10="urn:schemas-microsoft-com:office:word" xmlns:w="http://schemas.openxmlformats.org/wordprocessingml/2006/main" xmlns:w14="http://schemas.microsoft.com/office/word/2010/wordml" xmlns:w15="http://schemas.microsoft.com/office/word/2012/wordml" xmlns:wpg="http://schemas.microsoft.com/office/word/2010/wordprocessingGroup" xmlns:wpi="http://schemas.microsoft.com/office/word/2010/wordprocessingInk" xmlns:wne="http://schemas.microsoft.com/office/word/2006/wordml" xmlns:wps="http://schemas.microsoft.com/office/word/2010/wordprocessingShape" mc:Ignorable="w14 w15 wp14">
   <w:p>
     <w:pPr>
       <w:pStyle w:val="Pieddepage"/>
@@ -3439,7 +3502,7 @@
       <w:rPr>
         <w:noProof/>
       </w:rPr>
-      <w:t>8</w:t>
+      <w:t>7</w:t>
     </w:r>
     <w:r>
       <w:rPr>
@@ -3450,20 +3513,33 @@
     <w:r>
       <w:t>/</w:t>
     </w:r>
-    <w:fldSimple w:instr=" NUMPAGES  \* Arabic  \* MERGEFORMAT ">
-      <w:r>
-        <w:rPr>
-          <w:noProof/>
-        </w:rPr>
-        <w:t>8</w:t>
-      </w:r>
-    </w:fldSimple>
+    <w:r>
+      <w:fldChar w:fldCharType="begin"/>
+    </w:r>
+    <w:r>
+      <w:instrText xml:space="preserve"> NUMPAGES  \* Arabic  \* MERGEFORMAT </w:instrText>
+    </w:r>
+    <w:r>
+      <w:fldChar w:fldCharType="separate"/>
+    </w:r>
+    <w:r>
+      <w:rPr>
+        <w:noProof/>
+      </w:rPr>
+      <w:t>7</w:t>
+    </w:r>
+    <w:r>
+      <w:rPr>
+        <w:noProof/>
+      </w:rPr>
+      <w:fldChar w:fldCharType="end"/>
+    </w:r>
   </w:p>
 </w:ftr>
 </file>
 
 <file path=word/footnotes.xml><?xml version="1.0" encoding="utf-8"?>
-<w:footnotes xmlns:wpc="http://schemas.microsoft.com/office/word/2010/wordprocessingCanvas" xmlns:cx="http://schemas.microsoft.com/office/drawing/2014/chartex" xmlns:cx1="http://schemas.microsoft.com/office/drawing/2015/9/8/chartex" xmlns:mc="http://schemas.openxmlformats.org/markup-compatibility/2006" xmlns:o="urn:schemas-microsoft-com:office:office" xmlns:r="http://schemas.openxmlformats.org/officeDocument/2006/relationships" xmlns:m="http://schemas.openxmlformats.org/officeDocument/2006/math" xmlns:v="urn:schemas-microsoft-com:vml" xmlns:wp14="http://schemas.microsoft.com/office/word/2010/wordprocessingDrawing" xmlns:wp="http://schemas.openxmlformats.org/drawingml/2006/wordprocessingDrawing" xmlns:w10="urn:schemas-microsoft-com:office:word" xmlns:w="http://schemas.openxmlformats.org/wordprocessingml/2006/main" xmlns:w14="http://schemas.microsoft.com/office/word/2010/wordml" xmlns:w15="http://schemas.microsoft.com/office/word/2012/wordml" xmlns:w16se="http://schemas.microsoft.com/office/word/2015/wordml/symex" xmlns:wpg="http://schemas.microsoft.com/office/word/2010/wordprocessingGroup" xmlns:wpi="http://schemas.microsoft.com/office/word/2010/wordprocessingInk" xmlns:wne="http://schemas.microsoft.com/office/word/2006/wordml" xmlns:wps="http://schemas.microsoft.com/office/word/2010/wordprocessingShape" mc:Ignorable="w14 w15 w16se wp14">
+<w:footnotes xmlns:wpc="http://schemas.microsoft.com/office/word/2010/wordprocessingCanvas" xmlns:mc="http://schemas.openxmlformats.org/markup-compatibility/2006" xmlns:o="urn:schemas-microsoft-com:office:office" xmlns:r="http://schemas.openxmlformats.org/officeDocument/2006/relationships" xmlns:m="http://schemas.openxmlformats.org/officeDocument/2006/math" xmlns:v="urn:schemas-microsoft-com:vml" xmlns:wp14="http://schemas.microsoft.com/office/word/2010/wordprocessingDrawing" xmlns:wp="http://schemas.openxmlformats.org/drawingml/2006/wordprocessingDrawing" xmlns:w10="urn:schemas-microsoft-com:office:word" xmlns:w="http://schemas.openxmlformats.org/wordprocessingml/2006/main" xmlns:w14="http://schemas.microsoft.com/office/word/2010/wordml" xmlns:w15="http://schemas.microsoft.com/office/word/2012/wordml" xmlns:wpg="http://schemas.microsoft.com/office/word/2010/wordprocessingGroup" xmlns:wpi="http://schemas.microsoft.com/office/word/2010/wordprocessingInk" xmlns:wne="http://schemas.microsoft.com/office/word/2006/wordml" xmlns:wps="http://schemas.microsoft.com/office/word/2010/wordprocessingShape" mc:Ignorable="w14 w15 wp14">
   <w:footnote w:type="separator" w:id="-1">
     <w:p>
       <w:pPr>
@@ -3488,7 +3564,7 @@
 </file>
 
 <file path=word/numbering.xml><?xml version="1.0" encoding="utf-8"?>
-<w:numbering xmlns:wpc="http://schemas.microsoft.com/office/word/2010/wordprocessingCanvas" xmlns:cx="http://schemas.microsoft.com/office/drawing/2014/chartex" xmlns:cx1="http://schemas.microsoft.com/office/drawing/2015/9/8/chartex" xmlns:mc="http://schemas.openxmlformats.org/markup-compatibility/2006" xmlns:o="urn:schemas-microsoft-com:office:office" xmlns:r="http://schemas.openxmlformats.org/officeDocument/2006/relationships" xmlns:m="http://schemas.openxmlformats.org/officeDocument/2006/math" xmlns:v="urn:schemas-microsoft-com:vml" xmlns:wp14="http://schemas.microsoft.com/office/word/2010/wordprocessingDrawing" xmlns:wp="http://schemas.openxmlformats.org/drawingml/2006/wordprocessingDrawing" xmlns:w10="urn:schemas-microsoft-com:office:word" xmlns:w="http://schemas.openxmlformats.org/wordprocessingml/2006/main" xmlns:w14="http://schemas.microsoft.com/office/word/2010/wordml" xmlns:w15="http://schemas.microsoft.com/office/word/2012/wordml" xmlns:w16se="http://schemas.microsoft.com/office/word/2015/wordml/symex" xmlns:wpg="http://schemas.microsoft.com/office/word/2010/wordprocessingGroup" xmlns:wpi="http://schemas.microsoft.com/office/word/2010/wordprocessingInk" xmlns:wne="http://schemas.microsoft.com/office/word/2006/wordml" xmlns:wps="http://schemas.microsoft.com/office/word/2010/wordprocessingShape" mc:Ignorable="w14 w15 w16se wp14">
+<w:numbering xmlns:wpc="http://schemas.microsoft.com/office/word/2010/wordprocessingCanvas" xmlns:mc="http://schemas.openxmlformats.org/markup-compatibility/2006" xmlns:o="urn:schemas-microsoft-com:office:office" xmlns:r="http://schemas.openxmlformats.org/officeDocument/2006/relationships" xmlns:m="http://schemas.openxmlformats.org/officeDocument/2006/math" xmlns:v="urn:schemas-microsoft-com:vml" xmlns:wp14="http://schemas.microsoft.com/office/word/2010/wordprocessingDrawing" xmlns:wp="http://schemas.openxmlformats.org/drawingml/2006/wordprocessingDrawing" xmlns:w10="urn:schemas-microsoft-com:office:word" xmlns:w="http://schemas.openxmlformats.org/wordprocessingml/2006/main" xmlns:w14="http://schemas.microsoft.com/office/word/2010/wordml" xmlns:w15="http://schemas.microsoft.com/office/word/2012/wordml" xmlns:wpg="http://schemas.microsoft.com/office/word/2010/wordprocessingGroup" xmlns:wpi="http://schemas.microsoft.com/office/word/2010/wordprocessingInk" xmlns:wne="http://schemas.microsoft.com/office/word/2006/wordml" xmlns:wps="http://schemas.microsoft.com/office/word/2010/wordprocessingShape" mc:Ignorable="w14 w15 wp14">
   <w:abstractNum w:abstractNumId="0" w15:restartNumberingAfterBreak="0">
     <w:nsid w:val="064B1C73"/>
     <w:multiLevelType w:val="hybridMultilevel"/>
@@ -5696,7 +5772,7 @@
 </file>
 
 <file path=word/styles.xml><?xml version="1.0" encoding="utf-8"?>
-<w:styles xmlns:mc="http://schemas.openxmlformats.org/markup-compatibility/2006" xmlns:r="http://schemas.openxmlformats.org/officeDocument/2006/relationships" xmlns:w="http://schemas.openxmlformats.org/wordprocessingml/2006/main" xmlns:w14="http://schemas.microsoft.com/office/word/2010/wordml" xmlns:w15="http://schemas.microsoft.com/office/word/2012/wordml" xmlns:w16se="http://schemas.microsoft.com/office/word/2015/wordml/symex" mc:Ignorable="w14 w15 w16se">
+<w:styles xmlns:mc="http://schemas.openxmlformats.org/markup-compatibility/2006" xmlns:r="http://schemas.openxmlformats.org/officeDocument/2006/relationships" xmlns:w="http://schemas.openxmlformats.org/wordprocessingml/2006/main" xmlns:w14="http://schemas.microsoft.com/office/word/2010/wordml" xmlns:w15="http://schemas.microsoft.com/office/word/2012/wordml" mc:Ignorable="w14 w15">
   <w:docDefaults>
     <w:rPrDefault>
       <w:rPr>
@@ -6892,7 +6968,7 @@
 </file>
 
 <file path=customXml/itemProps1.xml><?xml version="1.0" encoding="utf-8"?>
-<ds:datastoreItem xmlns:ds="http://schemas.openxmlformats.org/officeDocument/2006/customXml" ds:itemID="{935BCE04-BDA7-4B68-A98A-F45E899CEF3D}">
+<ds:datastoreItem xmlns:ds="http://schemas.openxmlformats.org/officeDocument/2006/customXml" ds:itemID="{9DBC3186-CD25-47F9-AF18-9649B0392C26}">
   <ds:schemaRefs>
     <ds:schemaRef ds:uri="http://schemas.openxmlformats.org/officeDocument/2006/bibliography"/>
   </ds:schemaRefs>

</xml_diff>

<commit_message>
Modified date of itérations
</commit_message>
<xml_diff>
--- a/Avant-Projet/Charte de projet History Treasures.docx
+++ b/Avant-Projet/Charte de projet History Treasures.docx
@@ -1,6 +1,6 @@
 
 <file path=word/document.xml><?xml version="1.0" encoding="utf-8"?>
-<w:document xmlns:wpc="http://schemas.microsoft.com/office/word/2010/wordprocessingCanvas" xmlns:mc="http://schemas.openxmlformats.org/markup-compatibility/2006" xmlns:o="urn:schemas-microsoft-com:office:office" xmlns:r="http://schemas.openxmlformats.org/officeDocument/2006/relationships" xmlns:m="http://schemas.openxmlformats.org/officeDocument/2006/math" xmlns:v="urn:schemas-microsoft-com:vml" xmlns:wp14="http://schemas.microsoft.com/office/word/2010/wordprocessingDrawing" xmlns:wp="http://schemas.openxmlformats.org/drawingml/2006/wordprocessingDrawing" xmlns:w10="urn:schemas-microsoft-com:office:word" xmlns:w="http://schemas.openxmlformats.org/wordprocessingml/2006/main" xmlns:w14="http://schemas.microsoft.com/office/word/2010/wordml" xmlns:w15="http://schemas.microsoft.com/office/word/2012/wordml" xmlns:wpg="http://schemas.microsoft.com/office/word/2010/wordprocessingGroup" xmlns:wpi="http://schemas.microsoft.com/office/word/2010/wordprocessingInk" xmlns:wne="http://schemas.microsoft.com/office/word/2006/wordml" xmlns:wps="http://schemas.microsoft.com/office/word/2010/wordprocessingShape" mc:Ignorable="w14 w15 wp14">
+<w:document xmlns:wpc="http://schemas.microsoft.com/office/word/2010/wordprocessingCanvas" xmlns:cx="http://schemas.microsoft.com/office/drawing/2014/chartex" xmlns:cx1="http://schemas.microsoft.com/office/drawing/2015/9/8/chartex" xmlns:mc="http://schemas.openxmlformats.org/markup-compatibility/2006" xmlns:o="urn:schemas-microsoft-com:office:office" xmlns:r="http://schemas.openxmlformats.org/officeDocument/2006/relationships" xmlns:m="http://schemas.openxmlformats.org/officeDocument/2006/math" xmlns:v="urn:schemas-microsoft-com:vml" xmlns:wp14="http://schemas.microsoft.com/office/word/2010/wordprocessingDrawing" xmlns:wp="http://schemas.openxmlformats.org/drawingml/2006/wordprocessingDrawing" xmlns:w10="urn:schemas-microsoft-com:office:word" xmlns:w="http://schemas.openxmlformats.org/wordprocessingml/2006/main" xmlns:w14="http://schemas.microsoft.com/office/word/2010/wordml" xmlns:w15="http://schemas.microsoft.com/office/word/2012/wordml" xmlns:w16se="http://schemas.microsoft.com/office/word/2015/wordml/symex" xmlns:wpg="http://schemas.microsoft.com/office/word/2010/wordprocessingGroup" xmlns:wpi="http://schemas.microsoft.com/office/word/2010/wordprocessingInk" xmlns:wne="http://schemas.microsoft.com/office/word/2006/wordml" xmlns:wps="http://schemas.microsoft.com/office/word/2010/wordprocessingShape" mc:Ignorable="w14 w15 w16se wp14">
   <w:body>
     <w:p>
       <w:pPr>
@@ -421,29 +421,15 @@
           <w:szCs w:val="56"/>
         </w:rPr>
       </w:pPr>
-      <w:r>
-        <w:fldChar w:fldCharType="begin"/>
-      </w:r>
-      <w:r>
-        <w:instrText xml:space="preserve"> DOCPROPERTY  Title  \* MERGEFORMAT </w:instrText>
-      </w:r>
-      <w:r>
-        <w:fldChar w:fldCharType="separate"/>
-      </w:r>
-      <w:r>
-        <w:rPr>
-          <w:rStyle w:val="TitreProjetCar"/>
-          <w:szCs w:val="56"/>
-        </w:rPr>
-        <w:t>Charte de projet</w:t>
-      </w:r>
-      <w:r>
-        <w:rPr>
-          <w:rStyle w:val="TitreProjetCar"/>
-          <w:szCs w:val="56"/>
-        </w:rPr>
-        <w:fldChar w:fldCharType="end"/>
-      </w:r>
+      <w:fldSimple w:instr=" DOCPROPERTY  Title  \* MERGEFORMAT ">
+        <w:r>
+          <w:rPr>
+            <w:rStyle w:val="TitreProjetCar"/>
+            <w:szCs w:val="56"/>
+          </w:rPr>
+          <w:t>Charte de projet</w:t>
+        </w:r>
+      </w:fldSimple>
       <w:r>
         <w:rPr>
           <w:rStyle w:val="StyleTitreLatin36ptCar"/>
@@ -466,24 +452,14 @@
       <w:r>
         <w:t xml:space="preserve">Version </w:t>
       </w:r>
-      <w:r>
-        <w:fldChar w:fldCharType="begin"/>
-      </w:r>
-      <w:r>
-        <w:instrText xml:space="preserve"> DOCPROPERTY  Version  \* MERGEFORMAT </w:instrText>
-      </w:r>
-      <w:r>
-        <w:fldChar w:fldCharType="separate"/>
-      </w:r>
-      <w:r>
-        <w:t>1.</w:t>
-      </w:r>
-      <w:r>
-        <w:t>3</w:t>
-      </w:r>
-      <w:r>
-        <w:fldChar w:fldCharType="end"/>
-      </w:r>
+      <w:fldSimple w:instr=" DOCPROPERTY  Version  \* MERGEFORMAT ">
+        <w:r>
+          <w:t>1.</w:t>
+        </w:r>
+        <w:r>
+          <w:t>3</w:t>
+        </w:r>
+      </w:fldSimple>
     </w:p>
     <w:p>
       <w:pPr>
@@ -2858,7 +2834,63 @@
           <w:color w:val="auto"/>
           <w:u w:val="none"/>
         </w:rPr>
-        <w:t xml:space="preserve"> avril, 18 mai, le 8 juin, et le 29 juin.</w:t>
+        <w:t xml:space="preserve"> avril, 1</w:t>
+      </w:r>
+      <w:r>
+        <w:rPr>
+          <w:rStyle w:val="Lienhypertexte"/>
+          <w:noProof/>
+          <w:color w:val="auto"/>
+          <w:u w:val="none"/>
+        </w:rPr>
+        <w:t>7</w:t>
+      </w:r>
+      <w:r>
+        <w:rPr>
+          <w:rStyle w:val="Lienhypertexte"/>
+          <w:noProof/>
+          <w:color w:val="auto"/>
+          <w:u w:val="none"/>
+        </w:rPr>
+        <w:t xml:space="preserve"> mai, le </w:t>
+      </w:r>
+      <w:r>
+        <w:rPr>
+          <w:rStyle w:val="Lienhypertexte"/>
+          <w:noProof/>
+          <w:color w:val="auto"/>
+          <w:u w:val="none"/>
+        </w:rPr>
+        <w:t>7</w:t>
+      </w:r>
+      <w:r>
+        <w:rPr>
+          <w:rStyle w:val="Lienhypertexte"/>
+          <w:noProof/>
+          <w:color w:val="auto"/>
+          <w:u w:val="none"/>
+        </w:rPr>
+        <w:t xml:space="preserve"> juin, et le 2</w:t>
+      </w:r>
+      <w:r>
+        <w:rPr>
+          <w:rStyle w:val="Lienhypertexte"/>
+          <w:noProof/>
+          <w:color w:val="auto"/>
+          <w:u w:val="none"/>
+        </w:rPr>
+        <w:t>8</w:t>
+      </w:r>
+      <w:bookmarkStart w:id="6" w:name="_GoBack"/>
+      <w:bookmarkEnd w:id="6"/>
+      <w:r>
+        <w:rPr>
+          <w:rStyle w:val="Lienhypertexte"/>
+          <w:noProof/>
+          <w:color w:val="auto"/>
+          <w:u w:val="none"/>
+        </w:rPr>
+        <w:t xml:space="preserve"> juin.</w:t>
       </w:r>
     </w:p>
     <w:p>
@@ -2872,8 +2904,6 @@
           <w:noProof/>
         </w:rPr>
       </w:pPr>
-      <w:bookmarkStart w:id="6" w:name="_GoBack"/>
-      <w:bookmarkEnd w:id="6"/>
       <w:r>
         <w:rPr>
           <w:rStyle w:val="Lienhypertexte"/>
@@ -3447,7 +3477,7 @@
 </file>
 
 <file path=word/endnotes.xml><?xml version="1.0" encoding="utf-8"?>
-<w:endnotes xmlns:wpc="http://schemas.microsoft.com/office/word/2010/wordprocessingCanvas" xmlns:mc="http://schemas.openxmlformats.org/markup-compatibility/2006" xmlns:o="urn:schemas-microsoft-com:office:office" xmlns:r="http://schemas.openxmlformats.org/officeDocument/2006/relationships" xmlns:m="http://schemas.openxmlformats.org/officeDocument/2006/math" xmlns:v="urn:schemas-microsoft-com:vml" xmlns:wp14="http://schemas.microsoft.com/office/word/2010/wordprocessingDrawing" xmlns:wp="http://schemas.openxmlformats.org/drawingml/2006/wordprocessingDrawing" xmlns:w10="urn:schemas-microsoft-com:office:word" xmlns:w="http://schemas.openxmlformats.org/wordprocessingml/2006/main" xmlns:w14="http://schemas.microsoft.com/office/word/2010/wordml" xmlns:w15="http://schemas.microsoft.com/office/word/2012/wordml" xmlns:wpg="http://schemas.microsoft.com/office/word/2010/wordprocessingGroup" xmlns:wpi="http://schemas.microsoft.com/office/word/2010/wordprocessingInk" xmlns:wne="http://schemas.microsoft.com/office/word/2006/wordml" xmlns:wps="http://schemas.microsoft.com/office/word/2010/wordprocessingShape" mc:Ignorable="w14 w15 wp14">
+<w:endnotes xmlns:wpc="http://schemas.microsoft.com/office/word/2010/wordprocessingCanvas" xmlns:cx="http://schemas.microsoft.com/office/drawing/2014/chartex" xmlns:cx1="http://schemas.microsoft.com/office/drawing/2015/9/8/chartex" xmlns:mc="http://schemas.openxmlformats.org/markup-compatibility/2006" xmlns:o="urn:schemas-microsoft-com:office:office" xmlns:r="http://schemas.openxmlformats.org/officeDocument/2006/relationships" xmlns:m="http://schemas.openxmlformats.org/officeDocument/2006/math" xmlns:v="urn:schemas-microsoft-com:vml" xmlns:wp14="http://schemas.microsoft.com/office/word/2010/wordprocessingDrawing" xmlns:wp="http://schemas.openxmlformats.org/drawingml/2006/wordprocessingDrawing" xmlns:w10="urn:schemas-microsoft-com:office:word" xmlns:w="http://schemas.openxmlformats.org/wordprocessingml/2006/main" xmlns:w14="http://schemas.microsoft.com/office/word/2010/wordml" xmlns:w15="http://schemas.microsoft.com/office/word/2012/wordml" xmlns:w16se="http://schemas.microsoft.com/office/word/2015/wordml/symex" xmlns:wpg="http://schemas.microsoft.com/office/word/2010/wordprocessingGroup" xmlns:wpi="http://schemas.microsoft.com/office/word/2010/wordprocessingInk" xmlns:wne="http://schemas.microsoft.com/office/word/2006/wordml" xmlns:wps="http://schemas.microsoft.com/office/word/2010/wordprocessingShape" mc:Ignorable="w14 w15 w16se wp14">
   <w:endnote w:type="separator" w:id="-1">
     <w:p>
       <w:pPr>
@@ -3472,7 +3502,7 @@
 </file>
 
 <file path=word/footer1.xml><?xml version="1.0" encoding="utf-8"?>
-<w:ftr xmlns:wpc="http://schemas.microsoft.com/office/word/2010/wordprocessingCanvas" xmlns:mc="http://schemas.openxmlformats.org/markup-compatibility/2006" xmlns:o="urn:schemas-microsoft-com:office:office" xmlns:r="http://schemas.openxmlformats.org/officeDocument/2006/relationships" xmlns:m="http://schemas.openxmlformats.org/officeDocument/2006/math" xmlns:v="urn:schemas-microsoft-com:vml" xmlns:wp14="http://schemas.microsoft.com/office/word/2010/wordprocessingDrawing" xmlns:wp="http://schemas.openxmlformats.org/drawingml/2006/wordprocessingDrawing" xmlns:w10="urn:schemas-microsoft-com:office:word" xmlns:w="http://schemas.openxmlformats.org/wordprocessingml/2006/main" xmlns:w14="http://schemas.microsoft.com/office/word/2010/wordml" xmlns:w15="http://schemas.microsoft.com/office/word/2012/wordml" xmlns:wpg="http://schemas.microsoft.com/office/word/2010/wordprocessingGroup" xmlns:wpi="http://schemas.microsoft.com/office/word/2010/wordprocessingInk" xmlns:wne="http://schemas.microsoft.com/office/word/2006/wordml" xmlns:wps="http://schemas.microsoft.com/office/word/2010/wordprocessingShape" mc:Ignorable="w14 w15 wp14">
+<w:ftr xmlns:wpc="http://schemas.microsoft.com/office/word/2010/wordprocessingCanvas" xmlns:cx="http://schemas.microsoft.com/office/drawing/2014/chartex" xmlns:cx1="http://schemas.microsoft.com/office/drawing/2015/9/8/chartex" xmlns:mc="http://schemas.openxmlformats.org/markup-compatibility/2006" xmlns:o="urn:schemas-microsoft-com:office:office" xmlns:r="http://schemas.openxmlformats.org/officeDocument/2006/relationships" xmlns:m="http://schemas.openxmlformats.org/officeDocument/2006/math" xmlns:v="urn:schemas-microsoft-com:vml" xmlns:wp14="http://schemas.microsoft.com/office/word/2010/wordprocessingDrawing" xmlns:wp="http://schemas.openxmlformats.org/drawingml/2006/wordprocessingDrawing" xmlns:w10="urn:schemas-microsoft-com:office:word" xmlns:w="http://schemas.openxmlformats.org/wordprocessingml/2006/main" xmlns:w14="http://schemas.microsoft.com/office/word/2010/wordml" xmlns:w15="http://schemas.microsoft.com/office/word/2012/wordml" xmlns:w16se="http://schemas.microsoft.com/office/word/2015/wordml/symex" xmlns:wpg="http://schemas.microsoft.com/office/word/2010/wordprocessingGroup" xmlns:wpi="http://schemas.microsoft.com/office/word/2010/wordprocessingInk" xmlns:wne="http://schemas.microsoft.com/office/word/2006/wordml" xmlns:wps="http://schemas.microsoft.com/office/word/2010/wordprocessingShape" mc:Ignorable="w14 w15 w16se wp14">
   <w:p>
     <w:pPr>
       <w:pStyle w:val="Pieddepage"/>
@@ -3483,7 +3513,7 @@
 </file>
 
 <file path=word/footer2.xml><?xml version="1.0" encoding="utf-8"?>
-<w:ftr xmlns:wpc="http://schemas.microsoft.com/office/word/2010/wordprocessingCanvas" xmlns:mc="http://schemas.openxmlformats.org/markup-compatibility/2006" xmlns:o="urn:schemas-microsoft-com:office:office" xmlns:r="http://schemas.openxmlformats.org/officeDocument/2006/relationships" xmlns:m="http://schemas.openxmlformats.org/officeDocument/2006/math" xmlns:v="urn:schemas-microsoft-com:vml" xmlns:wp14="http://schemas.microsoft.com/office/word/2010/wordprocessingDrawing" xmlns:wp="http://schemas.openxmlformats.org/drawingml/2006/wordprocessingDrawing" xmlns:w10="urn:schemas-microsoft-com:office:word" xmlns:w="http://schemas.openxmlformats.org/wordprocessingml/2006/main" xmlns:w14="http://schemas.microsoft.com/office/word/2010/wordml" xmlns:w15="http://schemas.microsoft.com/office/word/2012/wordml" xmlns:wpg="http://schemas.microsoft.com/office/word/2010/wordprocessingGroup" xmlns:wpi="http://schemas.microsoft.com/office/word/2010/wordprocessingInk" xmlns:wne="http://schemas.microsoft.com/office/word/2006/wordml" xmlns:wps="http://schemas.microsoft.com/office/word/2010/wordprocessingShape" mc:Ignorable="w14 w15 wp14">
+<w:ftr xmlns:wpc="http://schemas.microsoft.com/office/word/2010/wordprocessingCanvas" xmlns:cx="http://schemas.microsoft.com/office/drawing/2014/chartex" xmlns:cx1="http://schemas.microsoft.com/office/drawing/2015/9/8/chartex" xmlns:mc="http://schemas.openxmlformats.org/markup-compatibility/2006" xmlns:o="urn:schemas-microsoft-com:office:office" xmlns:r="http://schemas.openxmlformats.org/officeDocument/2006/relationships" xmlns:m="http://schemas.openxmlformats.org/officeDocument/2006/math" xmlns:v="urn:schemas-microsoft-com:vml" xmlns:wp14="http://schemas.microsoft.com/office/word/2010/wordprocessingDrawing" xmlns:wp="http://schemas.openxmlformats.org/drawingml/2006/wordprocessingDrawing" xmlns:w10="urn:schemas-microsoft-com:office:word" xmlns:w="http://schemas.openxmlformats.org/wordprocessingml/2006/main" xmlns:w14="http://schemas.microsoft.com/office/word/2010/wordml" xmlns:w15="http://schemas.microsoft.com/office/word/2012/wordml" xmlns:w16se="http://schemas.microsoft.com/office/word/2015/wordml/symex" xmlns:wpg="http://schemas.microsoft.com/office/word/2010/wordprocessingGroup" xmlns:wpi="http://schemas.microsoft.com/office/word/2010/wordprocessingInk" xmlns:wne="http://schemas.microsoft.com/office/word/2006/wordml" xmlns:wps="http://schemas.microsoft.com/office/word/2010/wordprocessingShape" mc:Ignorable="w14 w15 w16se wp14">
   <w:p>
     <w:pPr>
       <w:pStyle w:val="Pieddepage"/>
@@ -3502,7 +3532,7 @@
       <w:rPr>
         <w:noProof/>
       </w:rPr>
-      <w:t>7</w:t>
+      <w:t>5</w:t>
     </w:r>
     <w:r>
       <w:rPr>
@@ -3513,33 +3543,20 @@
     <w:r>
       <w:t>/</w:t>
     </w:r>
-    <w:r>
-      <w:fldChar w:fldCharType="begin"/>
-    </w:r>
-    <w:r>
-      <w:instrText xml:space="preserve"> NUMPAGES  \* Arabic  \* MERGEFORMAT </w:instrText>
-    </w:r>
-    <w:r>
-      <w:fldChar w:fldCharType="separate"/>
-    </w:r>
-    <w:r>
-      <w:rPr>
-        <w:noProof/>
-      </w:rPr>
-      <w:t>7</w:t>
-    </w:r>
-    <w:r>
-      <w:rPr>
-        <w:noProof/>
-      </w:rPr>
-      <w:fldChar w:fldCharType="end"/>
-    </w:r>
+    <w:fldSimple w:instr=" NUMPAGES  \* Arabic  \* MERGEFORMAT ">
+      <w:r>
+        <w:rPr>
+          <w:noProof/>
+        </w:rPr>
+        <w:t>7</w:t>
+      </w:r>
+    </w:fldSimple>
   </w:p>
 </w:ftr>
 </file>
 
 <file path=word/footnotes.xml><?xml version="1.0" encoding="utf-8"?>
-<w:footnotes xmlns:wpc="http://schemas.microsoft.com/office/word/2010/wordprocessingCanvas" xmlns:mc="http://schemas.openxmlformats.org/markup-compatibility/2006" xmlns:o="urn:schemas-microsoft-com:office:office" xmlns:r="http://schemas.openxmlformats.org/officeDocument/2006/relationships" xmlns:m="http://schemas.openxmlformats.org/officeDocument/2006/math" xmlns:v="urn:schemas-microsoft-com:vml" xmlns:wp14="http://schemas.microsoft.com/office/word/2010/wordprocessingDrawing" xmlns:wp="http://schemas.openxmlformats.org/drawingml/2006/wordprocessingDrawing" xmlns:w10="urn:schemas-microsoft-com:office:word" xmlns:w="http://schemas.openxmlformats.org/wordprocessingml/2006/main" xmlns:w14="http://schemas.microsoft.com/office/word/2010/wordml" xmlns:w15="http://schemas.microsoft.com/office/word/2012/wordml" xmlns:wpg="http://schemas.microsoft.com/office/word/2010/wordprocessingGroup" xmlns:wpi="http://schemas.microsoft.com/office/word/2010/wordprocessingInk" xmlns:wne="http://schemas.microsoft.com/office/word/2006/wordml" xmlns:wps="http://schemas.microsoft.com/office/word/2010/wordprocessingShape" mc:Ignorable="w14 w15 wp14">
+<w:footnotes xmlns:wpc="http://schemas.microsoft.com/office/word/2010/wordprocessingCanvas" xmlns:cx="http://schemas.microsoft.com/office/drawing/2014/chartex" xmlns:cx1="http://schemas.microsoft.com/office/drawing/2015/9/8/chartex" xmlns:mc="http://schemas.openxmlformats.org/markup-compatibility/2006" xmlns:o="urn:schemas-microsoft-com:office:office" xmlns:r="http://schemas.openxmlformats.org/officeDocument/2006/relationships" xmlns:m="http://schemas.openxmlformats.org/officeDocument/2006/math" xmlns:v="urn:schemas-microsoft-com:vml" xmlns:wp14="http://schemas.microsoft.com/office/word/2010/wordprocessingDrawing" xmlns:wp="http://schemas.openxmlformats.org/drawingml/2006/wordprocessingDrawing" xmlns:w10="urn:schemas-microsoft-com:office:word" xmlns:w="http://schemas.openxmlformats.org/wordprocessingml/2006/main" xmlns:w14="http://schemas.microsoft.com/office/word/2010/wordml" xmlns:w15="http://schemas.microsoft.com/office/word/2012/wordml" xmlns:w16se="http://schemas.microsoft.com/office/word/2015/wordml/symex" xmlns:wpg="http://schemas.microsoft.com/office/word/2010/wordprocessingGroup" xmlns:wpi="http://schemas.microsoft.com/office/word/2010/wordprocessingInk" xmlns:wne="http://schemas.microsoft.com/office/word/2006/wordml" xmlns:wps="http://schemas.microsoft.com/office/word/2010/wordprocessingShape" mc:Ignorable="w14 w15 w16se wp14">
   <w:footnote w:type="separator" w:id="-1">
     <w:p>
       <w:pPr>
@@ -3564,7 +3581,7 @@
 </file>
 
 <file path=word/numbering.xml><?xml version="1.0" encoding="utf-8"?>
-<w:numbering xmlns:wpc="http://schemas.microsoft.com/office/word/2010/wordprocessingCanvas" xmlns:mc="http://schemas.openxmlformats.org/markup-compatibility/2006" xmlns:o="urn:schemas-microsoft-com:office:office" xmlns:r="http://schemas.openxmlformats.org/officeDocument/2006/relationships" xmlns:m="http://schemas.openxmlformats.org/officeDocument/2006/math" xmlns:v="urn:schemas-microsoft-com:vml" xmlns:wp14="http://schemas.microsoft.com/office/word/2010/wordprocessingDrawing" xmlns:wp="http://schemas.openxmlformats.org/drawingml/2006/wordprocessingDrawing" xmlns:w10="urn:schemas-microsoft-com:office:word" xmlns:w="http://schemas.openxmlformats.org/wordprocessingml/2006/main" xmlns:w14="http://schemas.microsoft.com/office/word/2010/wordml" xmlns:w15="http://schemas.microsoft.com/office/word/2012/wordml" xmlns:wpg="http://schemas.microsoft.com/office/word/2010/wordprocessingGroup" xmlns:wpi="http://schemas.microsoft.com/office/word/2010/wordprocessingInk" xmlns:wne="http://schemas.microsoft.com/office/word/2006/wordml" xmlns:wps="http://schemas.microsoft.com/office/word/2010/wordprocessingShape" mc:Ignorable="w14 w15 wp14">
+<w:numbering xmlns:wpc="http://schemas.microsoft.com/office/word/2010/wordprocessingCanvas" xmlns:cx="http://schemas.microsoft.com/office/drawing/2014/chartex" xmlns:cx1="http://schemas.microsoft.com/office/drawing/2015/9/8/chartex" xmlns:mc="http://schemas.openxmlformats.org/markup-compatibility/2006" xmlns:o="urn:schemas-microsoft-com:office:office" xmlns:r="http://schemas.openxmlformats.org/officeDocument/2006/relationships" xmlns:m="http://schemas.openxmlformats.org/officeDocument/2006/math" xmlns:v="urn:schemas-microsoft-com:vml" xmlns:wp14="http://schemas.microsoft.com/office/word/2010/wordprocessingDrawing" xmlns:wp="http://schemas.openxmlformats.org/drawingml/2006/wordprocessingDrawing" xmlns:w10="urn:schemas-microsoft-com:office:word" xmlns:w="http://schemas.openxmlformats.org/wordprocessingml/2006/main" xmlns:w14="http://schemas.microsoft.com/office/word/2010/wordml" xmlns:w15="http://schemas.microsoft.com/office/word/2012/wordml" xmlns:w16se="http://schemas.microsoft.com/office/word/2015/wordml/symex" xmlns:wpg="http://schemas.microsoft.com/office/word/2010/wordprocessingGroup" xmlns:wpi="http://schemas.microsoft.com/office/word/2010/wordprocessingInk" xmlns:wne="http://schemas.microsoft.com/office/word/2006/wordml" xmlns:wps="http://schemas.microsoft.com/office/word/2010/wordprocessingShape" mc:Ignorable="w14 w15 w16se wp14">
   <w:abstractNum w:abstractNumId="0" w15:restartNumberingAfterBreak="0">
     <w:nsid w:val="064B1C73"/>
     <w:multiLevelType w:val="hybridMultilevel"/>
@@ -5772,7 +5789,7 @@
 </file>
 
 <file path=word/styles.xml><?xml version="1.0" encoding="utf-8"?>
-<w:styles xmlns:mc="http://schemas.openxmlformats.org/markup-compatibility/2006" xmlns:r="http://schemas.openxmlformats.org/officeDocument/2006/relationships" xmlns:w="http://schemas.openxmlformats.org/wordprocessingml/2006/main" xmlns:w14="http://schemas.microsoft.com/office/word/2010/wordml" xmlns:w15="http://schemas.microsoft.com/office/word/2012/wordml" mc:Ignorable="w14 w15">
+<w:styles xmlns:mc="http://schemas.openxmlformats.org/markup-compatibility/2006" xmlns:r="http://schemas.openxmlformats.org/officeDocument/2006/relationships" xmlns:w="http://schemas.openxmlformats.org/wordprocessingml/2006/main" xmlns:w14="http://schemas.microsoft.com/office/word/2010/wordml" xmlns:w15="http://schemas.microsoft.com/office/word/2012/wordml" xmlns:w16se="http://schemas.microsoft.com/office/word/2015/wordml/symex" mc:Ignorable="w14 w15 w16se">
   <w:docDefaults>
     <w:rPrDefault>
       <w:rPr>
@@ -6968,7 +6985,7 @@
 </file>
 
 <file path=customXml/itemProps1.xml><?xml version="1.0" encoding="utf-8"?>
-<ds:datastoreItem xmlns:ds="http://schemas.openxmlformats.org/officeDocument/2006/customXml" ds:itemID="{9DBC3186-CD25-47F9-AF18-9649B0392C26}">
+<ds:datastoreItem xmlns:ds="http://schemas.openxmlformats.org/officeDocument/2006/customXml" ds:itemID="{9BC65EC0-9AFB-4DB7-A28F-CB861D6293E6}">
   <ds:schemaRefs>
     <ds:schemaRef ds:uri="http://schemas.openxmlformats.org/officeDocument/2006/bibliography"/>
   </ds:schemaRefs>

</xml_diff>

<commit_message>
Modified a lot of file
Charte of Projet --> just correct fault, modified date and verified with all team
Spécifications History Treasures --> Add my part of works
Planning --> change date of Itération 0
Reportin indiv --> for specification to allow correctly
Add 2 pictures (we put this picture in charte)
</commit_message>
<xml_diff>
--- a/Avant-Projet/Charte de projet History Treasures.docx
+++ b/Avant-Projet/Charte de projet History Treasures.docx
@@ -457,7 +457,7 @@
           <w:t>1.</w:t>
         </w:r>
         <w:r>
-          <w:t>3</w:t>
+          <w:t>4</w:t>
         </w:r>
       </w:fldSimple>
     </w:p>
@@ -473,7 +473,12 @@
       <w:pPr>
         <w:jc w:val="center"/>
         <w:sectPr>
-          <w:footerReference w:type="default" r:id="rId10"/>
+          <w:headerReference w:type="even" r:id="rId10"/>
+          <w:headerReference w:type="default" r:id="rId11"/>
+          <w:footerReference w:type="even" r:id="rId12"/>
+          <w:footerReference w:type="default" r:id="rId13"/>
+          <w:headerReference w:type="first" r:id="rId14"/>
+          <w:footerReference w:type="first" r:id="rId15"/>
           <w:pgSz w:w="11906" w:h="16838"/>
           <w:pgMar w:top="1134" w:right="1418" w:bottom="1134" w:left="1418" w:header="567" w:footer="567" w:gutter="0"/>
           <w:cols w:space="720"/>
@@ -481,7 +486,10 @@
         </w:sectPr>
       </w:pPr>
       <w:r>
-        <w:t>11</w:t>
+        <w:t>1</w:t>
+      </w:r>
+      <w:r>
+        <w:t>2</w:t>
       </w:r>
       <w:r>
         <w:t>/04/2016</w:t>
@@ -498,7 +506,7 @@
     </w:p>
     <w:tbl>
       <w:tblPr>
-        <w:tblW w:w="0" w:type="auto"/>
+        <w:tblW w:w="9578" w:type="dxa"/>
         <w:tblBorders>
           <w:top w:val="single" w:sz="6" w:space="0" w:color="auto"/>
           <w:left w:val="single" w:sz="6" w:space="0" w:color="auto"/>
@@ -511,15 +519,18 @@
         <w:tblLook w:val="0000" w:firstRow="0" w:lastRow="0" w:firstColumn="0" w:lastColumn="0" w:noHBand="0" w:noVBand="0"/>
       </w:tblPr>
       <w:tblGrid>
-        <w:gridCol w:w="2304"/>
-        <w:gridCol w:w="1152"/>
-        <w:gridCol w:w="3744"/>
-        <w:gridCol w:w="2304"/>
+        <w:gridCol w:w="2322"/>
+        <w:gridCol w:w="1161"/>
+        <w:gridCol w:w="3773"/>
+        <w:gridCol w:w="2322"/>
       </w:tblGrid>
       <w:tr>
+        <w:trPr>
+          <w:trHeight w:val="368"/>
+        </w:trPr>
         <w:tc>
           <w:tcPr>
-            <w:tcW w:w="2304" w:type="dxa"/>
+            <w:tcW w:w="2322" w:type="dxa"/>
             <w:tcBorders>
               <w:top w:val="single" w:sz="6" w:space="0" w:color="auto"/>
               <w:left w:val="single" w:sz="6" w:space="0" w:color="auto"/>
@@ -549,7 +560,7 @@
         </w:tc>
         <w:tc>
           <w:tcPr>
-            <w:tcW w:w="1152" w:type="dxa"/>
+            <w:tcW w:w="1161" w:type="dxa"/>
             <w:tcBorders>
               <w:top w:val="single" w:sz="6" w:space="0" w:color="auto"/>
               <w:left w:val="single" w:sz="6" w:space="0" w:color="auto"/>
@@ -579,7 +590,7 @@
         </w:tc>
         <w:tc>
           <w:tcPr>
-            <w:tcW w:w="3744" w:type="dxa"/>
+            <w:tcW w:w="3773" w:type="dxa"/>
             <w:tcBorders>
               <w:top w:val="single" w:sz="6" w:space="0" w:color="auto"/>
               <w:left w:val="single" w:sz="6" w:space="0" w:color="auto"/>
@@ -609,7 +620,7 @@
         </w:tc>
         <w:tc>
           <w:tcPr>
-            <w:tcW w:w="2304" w:type="dxa"/>
+            <w:tcW w:w="2322" w:type="dxa"/>
             <w:tcBorders>
               <w:top w:val="single" w:sz="6" w:space="0" w:color="auto"/>
               <w:left w:val="single" w:sz="6" w:space="0" w:color="auto"/>
@@ -639,9 +650,12 @@
         </w:tc>
       </w:tr>
       <w:tr>
+        <w:trPr>
+          <w:trHeight w:val="368"/>
+        </w:trPr>
         <w:tc>
           <w:tcPr>
-            <w:tcW w:w="2304" w:type="dxa"/>
+            <w:tcW w:w="2322" w:type="dxa"/>
             <w:tcBorders>
               <w:top w:val="single" w:sz="6" w:space="0" w:color="auto"/>
               <w:left w:val="single" w:sz="6" w:space="0" w:color="auto"/>
@@ -669,7 +683,7 @@
         </w:tc>
         <w:tc>
           <w:tcPr>
-            <w:tcW w:w="1152" w:type="dxa"/>
+            <w:tcW w:w="1161" w:type="dxa"/>
             <w:tcBorders>
               <w:top w:val="single" w:sz="6" w:space="0" w:color="auto"/>
               <w:left w:val="single" w:sz="6" w:space="0" w:color="auto"/>
@@ -697,7 +711,7 @@
         </w:tc>
         <w:tc>
           <w:tcPr>
-            <w:tcW w:w="3744" w:type="dxa"/>
+            <w:tcW w:w="3773" w:type="dxa"/>
             <w:tcBorders>
               <w:top w:val="single" w:sz="6" w:space="0" w:color="auto"/>
               <w:left w:val="single" w:sz="6" w:space="0" w:color="auto"/>
@@ -725,7 +739,7 @@
         </w:tc>
         <w:tc>
           <w:tcPr>
-            <w:tcW w:w="2304" w:type="dxa"/>
+            <w:tcW w:w="2322" w:type="dxa"/>
             <w:tcBorders>
               <w:top w:val="single" w:sz="6" w:space="0" w:color="auto"/>
               <w:left w:val="single" w:sz="6" w:space="0" w:color="auto"/>
@@ -753,9 +767,12 @@
         </w:tc>
       </w:tr>
       <w:tr>
+        <w:trPr>
+          <w:trHeight w:val="368"/>
+        </w:trPr>
         <w:tc>
           <w:tcPr>
-            <w:tcW w:w="2304" w:type="dxa"/>
+            <w:tcW w:w="2322" w:type="dxa"/>
             <w:tcBorders>
               <w:top w:val="single" w:sz="6" w:space="0" w:color="auto"/>
               <w:left w:val="single" w:sz="6" w:space="0" w:color="auto"/>
@@ -783,7 +800,7 @@
         </w:tc>
         <w:tc>
           <w:tcPr>
-            <w:tcW w:w="1152" w:type="dxa"/>
+            <w:tcW w:w="1161" w:type="dxa"/>
             <w:tcBorders>
               <w:top w:val="single" w:sz="6" w:space="0" w:color="auto"/>
               <w:left w:val="single" w:sz="6" w:space="0" w:color="auto"/>
@@ -811,7 +828,7 @@
         </w:tc>
         <w:tc>
           <w:tcPr>
-            <w:tcW w:w="3744" w:type="dxa"/>
+            <w:tcW w:w="3773" w:type="dxa"/>
             <w:tcBorders>
               <w:top w:val="single" w:sz="6" w:space="0" w:color="auto"/>
               <w:left w:val="single" w:sz="6" w:space="0" w:color="auto"/>
@@ -839,7 +856,7 @@
         </w:tc>
         <w:tc>
           <w:tcPr>
-            <w:tcW w:w="2304" w:type="dxa"/>
+            <w:tcW w:w="2322" w:type="dxa"/>
             <w:tcBorders>
               <w:top w:val="single" w:sz="6" w:space="0" w:color="auto"/>
               <w:left w:val="single" w:sz="6" w:space="0" w:color="auto"/>
@@ -867,9 +884,12 @@
         </w:tc>
       </w:tr>
       <w:tr>
+        <w:trPr>
+          <w:trHeight w:val="368"/>
+        </w:trPr>
         <w:tc>
           <w:tcPr>
-            <w:tcW w:w="2304" w:type="dxa"/>
+            <w:tcW w:w="2322" w:type="dxa"/>
             <w:tcBorders>
               <w:top w:val="single" w:sz="6" w:space="0" w:color="auto"/>
               <w:left w:val="single" w:sz="6" w:space="0" w:color="auto"/>
@@ -897,7 +917,7 @@
         </w:tc>
         <w:tc>
           <w:tcPr>
-            <w:tcW w:w="1152" w:type="dxa"/>
+            <w:tcW w:w="1161" w:type="dxa"/>
             <w:tcBorders>
               <w:top w:val="single" w:sz="6" w:space="0" w:color="auto"/>
               <w:left w:val="single" w:sz="6" w:space="0" w:color="auto"/>
@@ -925,7 +945,7 @@
         </w:tc>
         <w:tc>
           <w:tcPr>
-            <w:tcW w:w="3744" w:type="dxa"/>
+            <w:tcW w:w="3773" w:type="dxa"/>
             <w:tcBorders>
               <w:top w:val="single" w:sz="6" w:space="0" w:color="auto"/>
               <w:left w:val="single" w:sz="6" w:space="0" w:color="auto"/>
@@ -953,7 +973,7 @@
         </w:tc>
         <w:tc>
           <w:tcPr>
-            <w:tcW w:w="2304" w:type="dxa"/>
+            <w:tcW w:w="2322" w:type="dxa"/>
             <w:tcBorders>
               <w:top w:val="single" w:sz="6" w:space="0" w:color="auto"/>
               <w:left w:val="single" w:sz="6" w:space="0" w:color="auto"/>
@@ -981,9 +1001,12 @@
         </w:tc>
       </w:tr>
       <w:tr>
+        <w:trPr>
+          <w:trHeight w:val="368"/>
+        </w:trPr>
         <w:tc>
           <w:tcPr>
-            <w:tcW w:w="2304" w:type="dxa"/>
+            <w:tcW w:w="2322" w:type="dxa"/>
             <w:tcBorders>
               <w:top w:val="single" w:sz="6" w:space="0" w:color="auto"/>
               <w:left w:val="single" w:sz="6" w:space="0" w:color="auto"/>
@@ -1011,7 +1034,7 @@
         </w:tc>
         <w:tc>
           <w:tcPr>
-            <w:tcW w:w="1152" w:type="dxa"/>
+            <w:tcW w:w="1161" w:type="dxa"/>
             <w:tcBorders>
               <w:top w:val="single" w:sz="6" w:space="0" w:color="auto"/>
               <w:left w:val="single" w:sz="6" w:space="0" w:color="auto"/>
@@ -1039,7 +1062,7 @@
         </w:tc>
         <w:tc>
           <w:tcPr>
-            <w:tcW w:w="3744" w:type="dxa"/>
+            <w:tcW w:w="3773" w:type="dxa"/>
             <w:tcBorders>
               <w:top w:val="single" w:sz="6" w:space="0" w:color="auto"/>
               <w:left w:val="single" w:sz="6" w:space="0" w:color="auto"/>
@@ -1067,7 +1090,7 @@
         </w:tc>
         <w:tc>
           <w:tcPr>
-            <w:tcW w:w="2304" w:type="dxa"/>
+            <w:tcW w:w="2322" w:type="dxa"/>
             <w:tcBorders>
               <w:top w:val="single" w:sz="6" w:space="0" w:color="auto"/>
               <w:left w:val="single" w:sz="6" w:space="0" w:color="auto"/>
@@ -1090,6 +1113,130 @@
                 <w:lang w:val="fr-FR"/>
               </w:rPr>
               <w:t>Estéban</w:t>
+            </w:r>
+          </w:p>
+        </w:tc>
+      </w:tr>
+      <w:tr>
+        <w:trPr>
+          <w:trHeight w:val="368"/>
+        </w:trPr>
+        <w:tc>
+          <w:tcPr>
+            <w:tcW w:w="2322" w:type="dxa"/>
+            <w:tcBorders>
+              <w:top w:val="single" w:sz="6" w:space="0" w:color="auto"/>
+              <w:left w:val="single" w:sz="6" w:space="0" w:color="auto"/>
+              <w:bottom w:val="single" w:sz="6" w:space="0" w:color="auto"/>
+              <w:right w:val="single" w:sz="6" w:space="0" w:color="auto"/>
+            </w:tcBorders>
+          </w:tcPr>
+          <w:p>
+            <w:pPr>
+              <w:pStyle w:val="Tabletext"/>
+              <w:jc w:val="center"/>
+              <w:rPr>
+                <w:rFonts w:ascii="Arial" w:hAnsi="Arial" w:cs="Arial"/>
+                <w:lang w:val="fr-FR"/>
+              </w:rPr>
+            </w:pPr>
+            <w:r>
+              <w:rPr>
+                <w:rFonts w:ascii="Arial" w:hAnsi="Arial" w:cs="Arial"/>
+                <w:lang w:val="fr-FR"/>
+              </w:rPr>
+              <w:t>12/04/2016</w:t>
+            </w:r>
+          </w:p>
+        </w:tc>
+        <w:tc>
+          <w:tcPr>
+            <w:tcW w:w="1161" w:type="dxa"/>
+            <w:tcBorders>
+              <w:top w:val="single" w:sz="6" w:space="0" w:color="auto"/>
+              <w:left w:val="single" w:sz="6" w:space="0" w:color="auto"/>
+              <w:bottom w:val="single" w:sz="6" w:space="0" w:color="auto"/>
+              <w:right w:val="single" w:sz="6" w:space="0" w:color="auto"/>
+            </w:tcBorders>
+          </w:tcPr>
+          <w:p>
+            <w:pPr>
+              <w:pStyle w:val="Tabletext"/>
+              <w:jc w:val="center"/>
+              <w:rPr>
+                <w:rFonts w:ascii="Arial" w:hAnsi="Arial" w:cs="Arial"/>
+                <w:lang w:val="fr-FR"/>
+              </w:rPr>
+            </w:pPr>
+            <w:r>
+              <w:rPr>
+                <w:rFonts w:ascii="Arial" w:hAnsi="Arial" w:cs="Arial"/>
+                <w:lang w:val="fr-FR"/>
+              </w:rPr>
+              <w:t>1.4</w:t>
+            </w:r>
+          </w:p>
+        </w:tc>
+        <w:tc>
+          <w:tcPr>
+            <w:tcW w:w="3773" w:type="dxa"/>
+            <w:tcBorders>
+              <w:top w:val="single" w:sz="6" w:space="0" w:color="auto"/>
+              <w:left w:val="single" w:sz="6" w:space="0" w:color="auto"/>
+              <w:bottom w:val="single" w:sz="6" w:space="0" w:color="auto"/>
+              <w:right w:val="single" w:sz="6" w:space="0" w:color="auto"/>
+            </w:tcBorders>
+          </w:tcPr>
+          <w:p>
+            <w:pPr>
+              <w:pStyle w:val="Tabletext"/>
+              <w:jc w:val="center"/>
+              <w:rPr>
+                <w:rFonts w:ascii="Arial" w:hAnsi="Arial" w:cs="Arial"/>
+                <w:lang w:val="fr-FR"/>
+              </w:rPr>
+            </w:pPr>
+            <w:r>
+              <w:rPr>
+                <w:rFonts w:ascii="Arial" w:hAnsi="Arial" w:cs="Arial"/>
+                <w:lang w:val="fr-FR"/>
+              </w:rPr>
+              <w:t>Vérification du document</w:t>
+            </w:r>
+          </w:p>
+        </w:tc>
+        <w:tc>
+          <w:tcPr>
+            <w:tcW w:w="2322" w:type="dxa"/>
+            <w:tcBorders>
+              <w:top w:val="single" w:sz="6" w:space="0" w:color="auto"/>
+              <w:left w:val="single" w:sz="6" w:space="0" w:color="auto"/>
+              <w:bottom w:val="single" w:sz="6" w:space="0" w:color="auto"/>
+              <w:right w:val="single" w:sz="6" w:space="0" w:color="auto"/>
+            </w:tcBorders>
+          </w:tcPr>
+          <w:p>
+            <w:pPr>
+              <w:pStyle w:val="Tabletext"/>
+              <w:jc w:val="center"/>
+              <w:rPr>
+                <w:rFonts w:ascii="Arial" w:hAnsi="Arial" w:cs="Arial"/>
+                <w:lang w:val="fr-FR"/>
+              </w:rPr>
+            </w:pPr>
+            <w:r>
+              <w:rPr>
+                <w:rFonts w:ascii="Arial" w:hAnsi="Arial" w:cs="Arial"/>
+                <w:lang w:val="fr-FR"/>
+              </w:rPr>
+              <w:t>É</w:t>
+            </w:r>
+            <w:r>
+              <w:rPr>
+                <w:rFonts w:ascii="Arial" w:hAnsi="Arial" w:cs="Arial"/>
+                <w:lang w:val="fr-FR"/>
+              </w:rPr>
+              <w:t>quipe</w:t>
             </w:r>
           </w:p>
         </w:tc>
@@ -2164,7 +2311,7 @@
                 <w:szCs w:val="18"/>
               </w:rPr>
             </w:pPr>
-            <w:hyperlink r:id="rId11" w:history="1">
+            <w:hyperlink r:id="rId16" w:history="1">
               <w:r>
                 <w:rPr>
                   <w:rStyle w:val="Lienhypertexte"/>
@@ -2225,6 +2372,9 @@
             </w:pPr>
             <w:r>
               <w:t>suiveur</w:t>
+            </w:r>
+            <w:r>
+              <w:t>s</w:t>
             </w:r>
           </w:p>
         </w:tc>
@@ -2547,7 +2697,7 @@
                     <pic:cNvPicPr/>
                   </pic:nvPicPr>
                   <pic:blipFill>
-                    <a:blip r:embed="rId12">
+                    <a:blip r:embed="rId17">
                       <a:extLst>
                         <a:ext uri="{28A0092B-C50C-407E-A947-70E740481C1C}">
                           <a14:useLocalDpi xmlns:a14="http://schemas.microsoft.com/office/drawing/2010/main" val="0"/>
@@ -2630,7 +2780,13 @@
         </w:numPr>
       </w:pPr>
       <w:r>
-        <w:t>Le board de notre équipe se trouve sur Trello et celui-ci est nommé « HISTORY TREASURE ».</w:t>
+        <w:t>Le board de notre équipe se trouve sur Trello et celui-ci est nommé « HISTORY TREASURE</w:t>
+      </w:r>
+      <w:r>
+        <w:t>S</w:t>
+      </w:r>
+      <w:r>
+        <w:t> ».</w:t>
       </w:r>
     </w:p>
     <w:p>
@@ -2642,7 +2798,10 @@
         </w:numPr>
       </w:pPr>
       <w:r>
-        <w:t>Tous Les membres de l’équipe feront évoluer le board.</w:t>
+        <w:t>Tous l</w:t>
+      </w:r>
+      <w:r>
+        <w:t>es membres de l’équipe feront évoluer le board.</w:t>
       </w:r>
     </w:p>
     <w:p>
@@ -2762,7 +2921,13 @@
         </w:numPr>
       </w:pPr>
       <w:r>
-        <w:t>Un code couleur permettra le voir le niveau des tâches individuelles</w:t>
+        <w:t xml:space="preserve">Un code couleur permettra </w:t>
+      </w:r>
+      <w:r>
+        <w:t>d</w:t>
+      </w:r>
+      <w:r>
+        <w:t>e voir le niveau des tâches individuelles</w:t>
       </w:r>
     </w:p>
     <w:p/>
@@ -2825,8 +2990,10 @@
           <w:color w:val="auto"/>
           <w:u w:val="none"/>
         </w:rPr>
-        <w:t xml:space="preserve">19 </w:t>
-      </w:r>
+        <w:t>26 avril</w:t>
+      </w:r>
+      <w:bookmarkStart w:id="6" w:name="_GoBack"/>
+      <w:bookmarkEnd w:id="6"/>
       <w:r>
         <w:rPr>
           <w:rStyle w:val="Lienhypertexte"/>
@@ -2834,7 +3001,7 @@
           <w:color w:val="auto"/>
           <w:u w:val="none"/>
         </w:rPr>
-        <w:t xml:space="preserve"> avril, 1</w:t>
+        <w:t>, 1</w:t>
       </w:r>
       <w:r>
         <w:rPr>
@@ -2881,8 +3048,6 @@
         </w:rPr>
         <w:t>8</w:t>
       </w:r>
-      <w:bookmarkStart w:id="6" w:name="_GoBack"/>
-      <w:bookmarkEnd w:id="6"/>
       <w:r>
         <w:rPr>
           <w:rStyle w:val="Lienhypertexte"/>
@@ -2933,13 +3098,35 @@
         </w:tabs>
       </w:pPr>
       <w:r>
-        <w:t>A la fin de l’itération 1, le moteur sera développé. Les classes nécessaires au développement du jeu seront présentes, ainsi qu’une carte de test par défaut et quelque</w:t>
+        <w:t xml:space="preserve">A la fin de l’itération 1, </w:t>
+      </w:r>
+      <w:r>
+        <w:t>l</w:t>
+      </w:r>
+      <w:r>
+        <w:t>es classes nécessaires au développement du jeu seront présentes, ainsi qu’une carte de test par défaut et quelque</w:t>
       </w:r>
       <w:r>
         <w:t>s premiers éléments de gameplay</w:t>
       </w:r>
       <w:r>
+        <w:t>*</w:t>
+      </w:r>
+      <w:r>
         <w:t>. Nous n’aurons pas réalisé un générateur de carte, ni de graphismes ou de sons.</w:t>
+      </w:r>
+    </w:p>
+    <w:p>
+      <w:pPr>
+        <w:tabs>
+          <w:tab w:val="left" w:pos="1230"/>
+        </w:tabs>
+      </w:pPr>
+      <w:r>
+        <w:t>(le terme gameplay sera expliqué dans les Spécifications)</w:t>
+      </w:r>
+      <w:r>
+        <w:t>.</w:t>
       </w:r>
     </w:p>
     <w:p>
@@ -3001,6 +3188,75 @@
         </w:tabs>
       </w:pPr>
       <w:r>
+        <w:rPr>
+          <w:noProof/>
+          <w:lang w:eastAsia="fr-FR"/>
+        </w:rPr>
+        <w:drawing>
+          <wp:anchor distT="0" distB="0" distL="114300" distR="114300" simplePos="0" relativeHeight="251661312" behindDoc="1" locked="0" layoutInCell="1" allowOverlap="1" wp14:anchorId="0A18AAC4" wp14:editId="6F5BD43A">
+            <wp:simplePos x="0" y="0"/>
+            <wp:positionH relativeFrom="column">
+              <wp:posOffset>-741680</wp:posOffset>
+            </wp:positionH>
+            <wp:positionV relativeFrom="paragraph">
+              <wp:posOffset>945515</wp:posOffset>
+            </wp:positionV>
+            <wp:extent cx="7202617" cy="1332230"/>
+            <wp:effectExtent l="0" t="0" r="0" b="0"/>
+            <wp:wrapTight wrapText="bothSides">
+              <wp:wrapPolygon edited="0">
+                <wp:start x="0" y="0"/>
+                <wp:lineTo x="0" y="21312"/>
+                <wp:lineTo x="21539" y="21312"/>
+                <wp:lineTo x="21539" y="0"/>
+                <wp:lineTo x="0" y="0"/>
+              </wp:wrapPolygon>
+            </wp:wrapTight>
+            <wp:docPr id="4" name="Image 4"/>
+            <wp:cNvGraphicFramePr>
+              <a:graphicFrameLocks xmlns:a="http://schemas.openxmlformats.org/drawingml/2006/main" noChangeAspect="1"/>
+            </wp:cNvGraphicFramePr>
+            <a:graphic xmlns:a="http://schemas.openxmlformats.org/drawingml/2006/main">
+              <a:graphicData uri="http://schemas.openxmlformats.org/drawingml/2006/picture">
+                <pic:pic xmlns:pic="http://schemas.openxmlformats.org/drawingml/2006/picture">
+                  <pic:nvPicPr>
+                    <pic:cNvPr id="4" name="image_planning.png"/>
+                    <pic:cNvPicPr/>
+                  </pic:nvPicPr>
+                  <pic:blipFill>
+                    <a:blip r:embed="rId18">
+                      <a:extLst>
+                        <a:ext uri="{28A0092B-C50C-407E-A947-70E740481C1C}">
+                          <a14:useLocalDpi xmlns:a14="http://schemas.microsoft.com/office/drawing/2010/main" val="0"/>
+                        </a:ext>
+                      </a:extLst>
+                    </a:blip>
+                    <a:stretch>
+                      <a:fillRect/>
+                    </a:stretch>
+                  </pic:blipFill>
+                  <pic:spPr>
+                    <a:xfrm>
+                      <a:off x="0" y="0"/>
+                      <a:ext cx="7202617" cy="1332230"/>
+                    </a:xfrm>
+                    <a:prstGeom prst="rect">
+                      <a:avLst/>
+                    </a:prstGeom>
+                  </pic:spPr>
+                </pic:pic>
+              </a:graphicData>
+            </a:graphic>
+            <wp14:sizeRelH relativeFrom="margin">
+              <wp14:pctWidth>0</wp14:pctWidth>
+            </wp14:sizeRelH>
+            <wp14:sizeRelV relativeFrom="margin">
+              <wp14:pctHeight>0</wp14:pctHeight>
+            </wp14:sizeRelV>
+          </wp:anchor>
+        </w:drawing>
+      </w:r>
+      <w:r>
         <w:t>Le reporting aura une fréquence de réalisation à chaque séance de Projet Informatique. Son contenu sera composé du nom de la tâche, de la durée, du début ainsi que de la fin de la tâche ainsi que des prédécesseurs (éléments qui dépendent des autres) ainsi que du ou des nom(s) de la personne de l’équipe l’ayant réalisée.</w:t>
       </w:r>
     </w:p>
@@ -3010,11 +3266,93 @@
           <w:tab w:val="left" w:pos="1230"/>
         </w:tabs>
       </w:pPr>
+    </w:p>
+    <w:p>
+      <w:pPr>
+        <w:tabs>
+          <w:tab w:val="left" w:pos="1230"/>
+        </w:tabs>
+      </w:pPr>
+      <w:r>
+        <w:rPr>
+          <w:noProof/>
+          <w:lang w:eastAsia="fr-FR"/>
+        </w:rPr>
+        <w:drawing>
+          <wp:anchor distT="0" distB="0" distL="114300" distR="114300" simplePos="0" relativeHeight="251662336" behindDoc="1" locked="0" layoutInCell="1" allowOverlap="1" wp14:anchorId="2B0B3D29" wp14:editId="6936263C">
+            <wp:simplePos x="0" y="0"/>
+            <wp:positionH relativeFrom="column">
+              <wp:posOffset>-99695</wp:posOffset>
+            </wp:positionH>
+            <wp:positionV relativeFrom="paragraph">
+              <wp:posOffset>775335</wp:posOffset>
+            </wp:positionV>
+            <wp:extent cx="5858510" cy="2270760"/>
+            <wp:effectExtent l="0" t="0" r="0" b="0"/>
+            <wp:wrapTight wrapText="bothSides">
+              <wp:wrapPolygon edited="0">
+                <wp:start x="0" y="0"/>
+                <wp:lineTo x="0" y="21383"/>
+                <wp:lineTo x="21563" y="21383"/>
+                <wp:lineTo x="21563" y="0"/>
+                <wp:lineTo x="0" y="0"/>
+              </wp:wrapPolygon>
+            </wp:wrapTight>
+            <wp:docPr id="6" name="Image 6"/>
+            <wp:cNvGraphicFramePr>
+              <a:graphicFrameLocks xmlns:a="http://schemas.openxmlformats.org/drawingml/2006/main" noChangeAspect="1"/>
+            </wp:cNvGraphicFramePr>
+            <a:graphic xmlns:a="http://schemas.openxmlformats.org/drawingml/2006/main">
+              <a:graphicData uri="http://schemas.openxmlformats.org/drawingml/2006/picture">
+                <pic:pic xmlns:pic="http://schemas.openxmlformats.org/drawingml/2006/picture">
+                  <pic:nvPicPr>
+                    <pic:cNvPr id="6" name="report_invid.png"/>
+                    <pic:cNvPicPr/>
+                  </pic:nvPicPr>
+                  <pic:blipFill>
+                    <a:blip r:embed="rId19">
+                      <a:extLst>
+                        <a:ext uri="{28A0092B-C50C-407E-A947-70E740481C1C}">
+                          <a14:useLocalDpi xmlns:a14="http://schemas.microsoft.com/office/drawing/2010/main" val="0"/>
+                        </a:ext>
+                      </a:extLst>
+                    </a:blip>
+                    <a:stretch>
+                      <a:fillRect/>
+                    </a:stretch>
+                  </pic:blipFill>
+                  <pic:spPr>
+                    <a:xfrm>
+                      <a:off x="0" y="0"/>
+                      <a:ext cx="5858510" cy="2270760"/>
+                    </a:xfrm>
+                    <a:prstGeom prst="rect">
+                      <a:avLst/>
+                    </a:prstGeom>
+                  </pic:spPr>
+                </pic:pic>
+              </a:graphicData>
+            </a:graphic>
+            <wp14:sizeRelH relativeFrom="margin">
+              <wp14:pctWidth>0</wp14:pctWidth>
+            </wp14:sizeRelH>
+            <wp14:sizeRelV relativeFrom="margin">
+              <wp14:pctHeight>0</wp14:pctHeight>
+            </wp14:sizeRelV>
+          </wp:anchor>
+        </w:drawing>
+      </w:r>
       <w:r>
         <w:t xml:space="preserve">Le reporting sera sous forme Ms Project (.mpp), </w:t>
       </w:r>
       <w:r>
-        <w:t xml:space="preserve">ainsi qu’un fichier excel pour </w:t>
+        <w:t xml:space="preserve">ainsi qu’un fichier </w:t>
+      </w:r>
+      <w:r>
+        <w:t>E</w:t>
+      </w:r>
+      <w:r>
+        <w:t xml:space="preserve">xcel pour </w:t>
       </w:r>
       <w:r>
         <w:t>le planning individuel</w:t>
@@ -3028,6 +3366,13 @@
       <w:r>
         <w:t>t.</w:t>
       </w:r>
+    </w:p>
+    <w:p>
+      <w:pPr>
+        <w:tabs>
+          <w:tab w:val="left" w:pos="1230"/>
+        </w:tabs>
+      </w:pPr>
     </w:p>
     <w:p>
       <w:pPr>
@@ -3111,6 +3456,7 @@
           <w:b w:val="0"/>
           <w:color w:val="000000" w:themeColor="text1"/>
         </w:rPr>
+        <w:lastRenderedPageBreak/>
         <w:tab/>
         <w:t>Ces communications auront pour but de faire des points réguliers sur l’avancée du projet, ainsi que sur les difficultés rencontrées et les moyens utilisés pour passer outre, elles auront lieu de façon journalière au sein de l’école.</w:t>
       </w:r>
@@ -3182,18 +3528,17 @@
           <w:color w:val="000000" w:themeColor="text1"/>
         </w:rPr>
         <w:tab/>
-        <w:t>Ces communications auront pour but de faire un retour sur l’avancée global du projet et de soulever les problèmes rencontrés.</w:t>
-      </w:r>
-    </w:p>
-    <w:p>
-      <w:pPr>
+        <w:t>Ces communications auront pour but de faire un retour sur l’avancée global</w:t>
+      </w:r>
+      <w:r>
         <w:rPr>
           <w:rStyle w:val="Titre3Car"/>
           <w:rFonts w:asciiTheme="minorHAnsi" w:hAnsiTheme="minorHAnsi"/>
           <w:b w:val="0"/>
           <w:color w:val="000000" w:themeColor="text1"/>
         </w:rPr>
-      </w:pPr>
+        <w:t xml:space="preserve">e </w:t>
+      </w:r>
       <w:r>
         <w:rPr>
           <w:rStyle w:val="Titre3Car"/>
@@ -3201,8 +3546,7 @@
           <w:b w:val="0"/>
           <w:color w:val="000000" w:themeColor="text1"/>
         </w:rPr>
-        <w:tab/>
-        <w:t>Ces réunions auront lieu une fois par semaine ainsi qu’à chaque fin d’itération et si besoin sur demande des suiveurs ou de l’équipe.</w:t>
+        <w:t>du projet et de soulever les problèmes rencontrés.</w:t>
       </w:r>
     </w:p>
     <w:p>
@@ -3222,6 +3566,26 @@
           <w:color w:val="000000" w:themeColor="text1"/>
         </w:rPr>
         <w:tab/>
+        <w:t>Ces réunions auront lieu une fois par semaine ainsi qu’à chaque fin d’itération et si besoin sur demande des suiveurs ou de l’équipe.</w:t>
+      </w:r>
+    </w:p>
+    <w:p>
+      <w:pPr>
+        <w:rPr>
+          <w:rStyle w:val="Titre3Car"/>
+          <w:rFonts w:asciiTheme="minorHAnsi" w:hAnsiTheme="minorHAnsi"/>
+          <w:b w:val="0"/>
+          <w:color w:val="000000" w:themeColor="text1"/>
+        </w:rPr>
+      </w:pPr>
+      <w:r>
+        <w:rPr>
+          <w:rStyle w:val="Titre3Car"/>
+          <w:rFonts w:asciiTheme="minorHAnsi" w:hAnsiTheme="minorHAnsi"/>
+          <w:b w:val="0"/>
+          <w:color w:val="000000" w:themeColor="text1"/>
+        </w:rPr>
+        <w:tab/>
         <w:t>Les rôles de chacun au sein des réunions seront décidés avant celle-ci.</w:t>
       </w:r>
     </w:p>
@@ -3239,33 +3603,6 @@
       <w:pPr>
         <w:rPr>
           <w:rStyle w:val="Titre3Car"/>
-          <w:b w:val="0"/>
-          <w:bCs w:val="0"/>
-        </w:rPr>
-      </w:pPr>
-    </w:p>
-    <w:p>
-      <w:pPr>
-        <w:rPr>
-          <w:rStyle w:val="Titre3Car"/>
-          <w:b w:val="0"/>
-          <w:bCs w:val="0"/>
-        </w:rPr>
-      </w:pPr>
-    </w:p>
-    <w:p>
-      <w:pPr>
-        <w:rPr>
-          <w:rStyle w:val="Titre3Car"/>
-          <w:b w:val="0"/>
-          <w:bCs w:val="0"/>
-        </w:rPr>
-      </w:pPr>
-    </w:p>
-    <w:p>
-      <w:pPr>
-        <w:rPr>
-          <w:rStyle w:val="Titre3Car"/>
           <w:sz w:val="26"/>
           <w:szCs w:val="26"/>
         </w:rPr>
@@ -3274,7 +3611,6 @@
         <w:rPr>
           <w:rStyle w:val="Titre3Car"/>
         </w:rPr>
-        <w:lastRenderedPageBreak/>
         <w:t>Gestion de la documentation</w:t>
       </w:r>
       <w:bookmarkEnd w:id="10"/>
@@ -3282,7 +3618,7 @@
     <w:p/>
     <w:p>
       <w:r>
-        <w:t>Les fichiers seront stockés et partagés sur GitHub. Nous mettrons une archives sur Hugo afin de ne pas perdre le travail.</w:t>
+        <w:t>Les fichiers seront stockés et partagés sur GitHub. Nous mettrons une archive sur Hugo afin de ne pas perdre le travail.</w:t>
       </w:r>
       <w:r>
         <w:br/>
@@ -3319,7 +3655,7 @@
                     <pic:cNvPicPr/>
                   </pic:nvPicPr>
                   <pic:blipFill>
-                    <a:blip r:embed="rId13">
+                    <a:blip r:embed="rId20">
                       <a:extLst>
                         <a:ext uri="{28A0092B-C50C-407E-A947-70E740481C1C}">
                           <a14:useLocalDpi xmlns:a14="http://schemas.microsoft.com/office/drawing/2010/main" val="0"/>
@@ -3357,7 +3693,7 @@
           <w:lang w:val="en-US"/>
         </w:rPr>
       </w:pPr>
-      <w:hyperlink r:id="rId14" w:history="1">
+      <w:hyperlink r:id="rId21" w:history="1">
         <w:r>
           <w:rPr>
             <w:rStyle w:val="Lienhypertexte"/>
@@ -3391,6 +3727,7 @@
       </w:pPr>
       <w:bookmarkStart w:id="11" w:name="_Toc415583642"/>
       <w:r>
+        <w:lastRenderedPageBreak/>
         <w:t>Description des livrables</w:t>
       </w:r>
       <w:bookmarkEnd w:id="11"/>
@@ -3466,7 +3803,7 @@
       </w:r>
     </w:p>
     <w:sectPr>
-      <w:footerReference w:type="default" r:id="rId15"/>
+      <w:footerReference w:type="default" r:id="rId22"/>
       <w:pgSz w:w="11906" w:h="16838"/>
       <w:pgMar w:top="1417" w:right="1417" w:bottom="1417" w:left="1417" w:header="708" w:footer="708" w:gutter="0"/>
       <w:cols w:space="708"/>
@@ -3506,13 +3843,33 @@
   <w:p>
     <w:pPr>
       <w:pStyle w:val="Pieddepage"/>
+    </w:pPr>
+  </w:p>
+</w:ftr>
+</file>
+
+<file path=word/footer2.xml><?xml version="1.0" encoding="utf-8"?>
+<w:ftr xmlns:wpc="http://schemas.microsoft.com/office/word/2010/wordprocessingCanvas" xmlns:cx="http://schemas.microsoft.com/office/drawing/2014/chartex" xmlns:cx1="http://schemas.microsoft.com/office/drawing/2015/9/8/chartex" xmlns:mc="http://schemas.openxmlformats.org/markup-compatibility/2006" xmlns:o="urn:schemas-microsoft-com:office:office" xmlns:r="http://schemas.openxmlformats.org/officeDocument/2006/relationships" xmlns:m="http://schemas.openxmlformats.org/officeDocument/2006/math" xmlns:v="urn:schemas-microsoft-com:vml" xmlns:wp14="http://schemas.microsoft.com/office/word/2010/wordprocessingDrawing" xmlns:wp="http://schemas.openxmlformats.org/drawingml/2006/wordprocessingDrawing" xmlns:w10="urn:schemas-microsoft-com:office:word" xmlns:w="http://schemas.openxmlformats.org/wordprocessingml/2006/main" xmlns:w14="http://schemas.microsoft.com/office/word/2010/wordml" xmlns:w15="http://schemas.microsoft.com/office/word/2012/wordml" xmlns:w16se="http://schemas.microsoft.com/office/word/2015/wordml/symex" xmlns:wpg="http://schemas.microsoft.com/office/word/2010/wordprocessingGroup" xmlns:wpi="http://schemas.microsoft.com/office/word/2010/wordprocessingInk" xmlns:wne="http://schemas.microsoft.com/office/word/2006/wordml" xmlns:wps="http://schemas.microsoft.com/office/word/2010/wordprocessingShape" mc:Ignorable="w14 w15 w16se wp14">
+  <w:p>
+    <w:pPr>
+      <w:pStyle w:val="Pieddepage"/>
       <w:jc w:val="center"/>
     </w:pPr>
   </w:p>
 </w:ftr>
 </file>
 
-<file path=word/footer2.xml><?xml version="1.0" encoding="utf-8"?>
+<file path=word/footer3.xml><?xml version="1.0" encoding="utf-8"?>
+<w:ftr xmlns:wpc="http://schemas.microsoft.com/office/word/2010/wordprocessingCanvas" xmlns:cx="http://schemas.microsoft.com/office/drawing/2014/chartex" xmlns:cx1="http://schemas.microsoft.com/office/drawing/2015/9/8/chartex" xmlns:mc="http://schemas.openxmlformats.org/markup-compatibility/2006" xmlns:o="urn:schemas-microsoft-com:office:office" xmlns:r="http://schemas.openxmlformats.org/officeDocument/2006/relationships" xmlns:m="http://schemas.openxmlformats.org/officeDocument/2006/math" xmlns:v="urn:schemas-microsoft-com:vml" xmlns:wp14="http://schemas.microsoft.com/office/word/2010/wordprocessingDrawing" xmlns:wp="http://schemas.openxmlformats.org/drawingml/2006/wordprocessingDrawing" xmlns:w10="urn:schemas-microsoft-com:office:word" xmlns:w="http://schemas.openxmlformats.org/wordprocessingml/2006/main" xmlns:w14="http://schemas.microsoft.com/office/word/2010/wordml" xmlns:w15="http://schemas.microsoft.com/office/word/2012/wordml" xmlns:w16se="http://schemas.microsoft.com/office/word/2015/wordml/symex" xmlns:wpg="http://schemas.microsoft.com/office/word/2010/wordprocessingGroup" xmlns:wpi="http://schemas.microsoft.com/office/word/2010/wordprocessingInk" xmlns:wne="http://schemas.microsoft.com/office/word/2006/wordml" xmlns:wps="http://schemas.microsoft.com/office/word/2010/wordprocessingShape" mc:Ignorable="w14 w15 w16se wp14">
+  <w:p>
+    <w:pPr>
+      <w:pStyle w:val="Pieddepage"/>
+    </w:pPr>
+  </w:p>
+</w:ftr>
+</file>
+
+<file path=word/footer4.xml><?xml version="1.0" encoding="utf-8"?>
 <w:ftr xmlns:wpc="http://schemas.microsoft.com/office/word/2010/wordprocessingCanvas" xmlns:cx="http://schemas.microsoft.com/office/drawing/2014/chartex" xmlns:cx1="http://schemas.microsoft.com/office/drawing/2015/9/8/chartex" xmlns:mc="http://schemas.openxmlformats.org/markup-compatibility/2006" xmlns:o="urn:schemas-microsoft-com:office:office" xmlns:r="http://schemas.openxmlformats.org/officeDocument/2006/relationships" xmlns:m="http://schemas.openxmlformats.org/officeDocument/2006/math" xmlns:v="urn:schemas-microsoft-com:vml" xmlns:wp14="http://schemas.microsoft.com/office/word/2010/wordprocessingDrawing" xmlns:wp="http://schemas.openxmlformats.org/drawingml/2006/wordprocessingDrawing" xmlns:w10="urn:schemas-microsoft-com:office:word" xmlns:w="http://schemas.openxmlformats.org/wordprocessingml/2006/main" xmlns:w14="http://schemas.microsoft.com/office/word/2010/wordml" xmlns:w15="http://schemas.microsoft.com/office/word/2012/wordml" xmlns:w16se="http://schemas.microsoft.com/office/word/2015/wordml/symex" xmlns:wpg="http://schemas.microsoft.com/office/word/2010/wordprocessingGroup" xmlns:wpi="http://schemas.microsoft.com/office/word/2010/wordprocessingInk" xmlns:wne="http://schemas.microsoft.com/office/word/2006/wordml" xmlns:wps="http://schemas.microsoft.com/office/word/2010/wordprocessingShape" mc:Ignorable="w14 w15 w16se wp14">
   <w:p>
     <w:pPr>
@@ -3548,7 +3905,7 @@
         <w:rPr>
           <w:noProof/>
         </w:rPr>
-        <w:t>7</w:t>
+        <w:t>8</w:t>
       </w:r>
     </w:fldSimple>
   </w:p>
@@ -3578,6 +3935,36 @@
     </w:p>
   </w:footnote>
 </w:footnotes>
+</file>
+
+<file path=word/header1.xml><?xml version="1.0" encoding="utf-8"?>
+<w:hdr xmlns:wpc="http://schemas.microsoft.com/office/word/2010/wordprocessingCanvas" xmlns:cx="http://schemas.microsoft.com/office/drawing/2014/chartex" xmlns:cx1="http://schemas.microsoft.com/office/drawing/2015/9/8/chartex" xmlns:mc="http://schemas.openxmlformats.org/markup-compatibility/2006" xmlns:o="urn:schemas-microsoft-com:office:office" xmlns:r="http://schemas.openxmlformats.org/officeDocument/2006/relationships" xmlns:m="http://schemas.openxmlformats.org/officeDocument/2006/math" xmlns:v="urn:schemas-microsoft-com:vml" xmlns:wp14="http://schemas.microsoft.com/office/word/2010/wordprocessingDrawing" xmlns:wp="http://schemas.openxmlformats.org/drawingml/2006/wordprocessingDrawing" xmlns:w10="urn:schemas-microsoft-com:office:word" xmlns:w="http://schemas.openxmlformats.org/wordprocessingml/2006/main" xmlns:w14="http://schemas.microsoft.com/office/word/2010/wordml" xmlns:w15="http://schemas.microsoft.com/office/word/2012/wordml" xmlns:w16se="http://schemas.microsoft.com/office/word/2015/wordml/symex" xmlns:wpg="http://schemas.microsoft.com/office/word/2010/wordprocessingGroup" xmlns:wpi="http://schemas.microsoft.com/office/word/2010/wordprocessingInk" xmlns:wne="http://schemas.microsoft.com/office/word/2006/wordml" xmlns:wps="http://schemas.microsoft.com/office/word/2010/wordprocessingShape" mc:Ignorable="w14 w15 w16se wp14">
+  <w:p>
+    <w:pPr>
+      <w:pStyle w:val="En-tte"/>
+    </w:pPr>
+  </w:p>
+</w:hdr>
+</file>
+
+<file path=word/header2.xml><?xml version="1.0" encoding="utf-8"?>
+<w:hdr xmlns:wpc="http://schemas.microsoft.com/office/word/2010/wordprocessingCanvas" xmlns:cx="http://schemas.microsoft.com/office/drawing/2014/chartex" xmlns:cx1="http://schemas.microsoft.com/office/drawing/2015/9/8/chartex" xmlns:mc="http://schemas.openxmlformats.org/markup-compatibility/2006" xmlns:o="urn:schemas-microsoft-com:office:office" xmlns:r="http://schemas.openxmlformats.org/officeDocument/2006/relationships" xmlns:m="http://schemas.openxmlformats.org/officeDocument/2006/math" xmlns:v="urn:schemas-microsoft-com:vml" xmlns:wp14="http://schemas.microsoft.com/office/word/2010/wordprocessingDrawing" xmlns:wp="http://schemas.openxmlformats.org/drawingml/2006/wordprocessingDrawing" xmlns:w10="urn:schemas-microsoft-com:office:word" xmlns:w="http://schemas.openxmlformats.org/wordprocessingml/2006/main" xmlns:w14="http://schemas.microsoft.com/office/word/2010/wordml" xmlns:w15="http://schemas.microsoft.com/office/word/2012/wordml" xmlns:w16se="http://schemas.microsoft.com/office/word/2015/wordml/symex" xmlns:wpg="http://schemas.microsoft.com/office/word/2010/wordprocessingGroup" xmlns:wpi="http://schemas.microsoft.com/office/word/2010/wordprocessingInk" xmlns:wne="http://schemas.microsoft.com/office/word/2006/wordml" xmlns:wps="http://schemas.microsoft.com/office/word/2010/wordprocessingShape" mc:Ignorable="w14 w15 w16se wp14">
+  <w:p>
+    <w:pPr>
+      <w:pStyle w:val="En-tte"/>
+    </w:pPr>
+  </w:p>
+</w:hdr>
+</file>
+
+<file path=word/header3.xml><?xml version="1.0" encoding="utf-8"?>
+<w:hdr xmlns:wpc="http://schemas.microsoft.com/office/word/2010/wordprocessingCanvas" xmlns:cx="http://schemas.microsoft.com/office/drawing/2014/chartex" xmlns:cx1="http://schemas.microsoft.com/office/drawing/2015/9/8/chartex" xmlns:mc="http://schemas.openxmlformats.org/markup-compatibility/2006" xmlns:o="urn:schemas-microsoft-com:office:office" xmlns:r="http://schemas.openxmlformats.org/officeDocument/2006/relationships" xmlns:m="http://schemas.openxmlformats.org/officeDocument/2006/math" xmlns:v="urn:schemas-microsoft-com:vml" xmlns:wp14="http://schemas.microsoft.com/office/word/2010/wordprocessingDrawing" xmlns:wp="http://schemas.openxmlformats.org/drawingml/2006/wordprocessingDrawing" xmlns:w10="urn:schemas-microsoft-com:office:word" xmlns:w="http://schemas.openxmlformats.org/wordprocessingml/2006/main" xmlns:w14="http://schemas.microsoft.com/office/word/2010/wordml" xmlns:w15="http://schemas.microsoft.com/office/word/2012/wordml" xmlns:w16se="http://schemas.microsoft.com/office/word/2015/wordml/symex" xmlns:wpg="http://schemas.microsoft.com/office/word/2010/wordprocessingGroup" xmlns:wpi="http://schemas.microsoft.com/office/word/2010/wordprocessingInk" xmlns:wne="http://schemas.microsoft.com/office/word/2006/wordml" xmlns:wps="http://schemas.microsoft.com/office/word/2010/wordprocessingShape" mc:Ignorable="w14 w15 w16se wp14">
+  <w:p>
+    <w:pPr>
+      <w:pStyle w:val="En-tte"/>
+    </w:pPr>
+  </w:p>
+</w:hdr>
 </file>
 
 <file path=word/numbering.xml><?xml version="1.0" encoding="utf-8"?>
@@ -6589,7 +6976,6 @@
     <w:basedOn w:val="Normal"/>
     <w:link w:val="En-tteCar"/>
     <w:uiPriority w:val="99"/>
-    <w:semiHidden/>
     <w:unhideWhenUsed/>
     <w:rsid w:val="00FB3090"/>
     <w:pPr>
@@ -6605,7 +6991,6 @@
     <w:basedOn w:val="Policepardfaut"/>
     <w:link w:val="En-tte"/>
     <w:uiPriority w:val="99"/>
-    <w:semiHidden/>
     <w:rsid w:val="00FB3090"/>
   </w:style>
   <w:style w:type="paragraph" w:styleId="Pieddepage">
@@ -6613,7 +6998,6 @@
     <w:basedOn w:val="Normal"/>
     <w:link w:val="PieddepageCar"/>
     <w:uiPriority w:val="99"/>
-    <w:semiHidden/>
     <w:unhideWhenUsed/>
     <w:rsid w:val="00FB3090"/>
     <w:pPr>
@@ -6629,7 +7013,6 @@
     <w:basedOn w:val="Policepardfaut"/>
     <w:link w:val="Pieddepage"/>
     <w:uiPriority w:val="99"/>
-    <w:semiHidden/>
     <w:rsid w:val="00FB3090"/>
   </w:style>
   <w:style w:type="table" w:styleId="TableauGrille1Clair-Accentuation1">
@@ -6985,7 +7368,7 @@
 </file>
 
 <file path=customXml/itemProps1.xml><?xml version="1.0" encoding="utf-8"?>
-<ds:datastoreItem xmlns:ds="http://schemas.openxmlformats.org/officeDocument/2006/customXml" ds:itemID="{9BC65EC0-9AFB-4DB7-A28F-CB861D6293E6}">
+<ds:datastoreItem xmlns:ds="http://schemas.openxmlformats.org/officeDocument/2006/customXml" ds:itemID="{C6213524-1025-464A-81B5-91EF2B2505EF}">
   <ds:schemaRefs>
     <ds:schemaRef ds:uri="http://schemas.openxmlformats.org/officeDocument/2006/bibliography"/>
   </ds:schemaRefs>

</xml_diff>

<commit_message>
Make some correction on the Charte de projet History Treasures
Charte sandy.docx deleted because we don't need it anymore (copied in the charte).
</commit_message>
<xml_diff>
--- a/Avant-Projet/Charte de projet History Treasures.docx
+++ b/Avant-Projet/Charte de projet History Treasures.docx
@@ -14,7 +14,7 @@
       <w:r>
         <w:rPr>
           <w:noProof/>
-          <w:lang w:val="fr-FR" w:eastAsia="fr-FR" w:bidi="ar-SA"/>
+          <w:lang w:val="fr-FR" w:eastAsia="ja-JP" w:bidi="ar-SA"/>
         </w:rPr>
         <w:drawing>
           <wp:anchor distT="0" distB="0" distL="114300" distR="114300" simplePos="0" relativeHeight="251659264" behindDoc="1" locked="0" layoutInCell="1" allowOverlap="1" wp14:anchorId="57FC8047" wp14:editId="0CD21A2F">
@@ -99,6 +99,7 @@
         <w:rPr>
           <w:rFonts w:ascii="Pristina" w:hAnsi="Pristina"/>
           <w:noProof/>
+          <w:lang w:eastAsia="ja-JP"/>
         </w:rPr>
         <w:drawing>
           <wp:anchor distT="0" distB="0" distL="114300" distR="114300" simplePos="0" relativeHeight="251658752" behindDoc="1" locked="0" layoutInCell="1" allowOverlap="1" wp14:anchorId="353D7A10" wp14:editId="12809A59">
@@ -421,15 +422,29 @@
           <w:szCs w:val="56"/>
         </w:rPr>
       </w:pPr>
-      <w:fldSimple w:instr=" DOCPROPERTY  Title  \* MERGEFORMAT ">
-        <w:r>
-          <w:rPr>
-            <w:rStyle w:val="TitreProjetCar"/>
-            <w:szCs w:val="56"/>
-          </w:rPr>
-          <w:t>Charte de projet</w:t>
-        </w:r>
-      </w:fldSimple>
+      <w:r>
+        <w:fldChar w:fldCharType="begin"/>
+      </w:r>
+      <w:r>
+        <w:instrText xml:space="preserve"> DOCPROPERTY  Title  \* MERGEFORMAT </w:instrText>
+      </w:r>
+      <w:r>
+        <w:fldChar w:fldCharType="separate"/>
+      </w:r>
+      <w:r>
+        <w:rPr>
+          <w:rStyle w:val="TitreProjetCar"/>
+          <w:szCs w:val="56"/>
+        </w:rPr>
+        <w:t>Charte de projet</w:t>
+      </w:r>
+      <w:r>
+        <w:rPr>
+          <w:rStyle w:val="TitreProjetCar"/>
+          <w:szCs w:val="56"/>
+        </w:rPr>
+        <w:fldChar w:fldCharType="end"/>
+      </w:r>
       <w:r>
         <w:rPr>
           <w:rStyle w:val="StyleTitreLatin36ptCar"/>
@@ -452,14 +467,24 @@
       <w:r>
         <w:t xml:space="preserve">Version </w:t>
       </w:r>
-      <w:fldSimple w:instr=" DOCPROPERTY  Version  \* MERGEFORMAT ">
-        <w:r>
-          <w:t>1.</w:t>
-        </w:r>
-        <w:r>
-          <w:t>4</w:t>
-        </w:r>
-      </w:fldSimple>
+      <w:r>
+        <w:fldChar w:fldCharType="begin"/>
+      </w:r>
+      <w:r>
+        <w:instrText xml:space="preserve"> DOCPROPERTY  Version  \* MERGEFORMAT </w:instrText>
+      </w:r>
+      <w:r>
+        <w:fldChar w:fldCharType="separate"/>
+      </w:r>
+      <w:r>
+        <w:t>1.</w:t>
+      </w:r>
+      <w:r>
+        <w:t>4</w:t>
+      </w:r>
+      <w:r>
+        <w:fldChar w:fldCharType="end"/>
+      </w:r>
     </w:p>
     <w:p>
       <w:pPr>
@@ -2442,6 +2467,9 @@
             <w:r>
               <w:t>History Treasure</w:t>
             </w:r>
+            <w:r>
+              <w:t>s</w:t>
+            </w:r>
           </w:p>
         </w:tc>
         <w:tc>
@@ -2663,7 +2691,7 @@
       <w:r>
         <w:rPr>
           <w:noProof/>
-          <w:lang w:eastAsia="fr-FR"/>
+          <w:lang w:eastAsia="ja-JP"/>
         </w:rPr>
         <w:drawing>
           <wp:anchor distT="0" distB="0" distL="114300" distR="114300" simplePos="0" relativeHeight="251660288" behindDoc="1" locked="0" layoutInCell="1" allowOverlap="1">
@@ -2992,8 +3020,6 @@
         </w:rPr>
         <w:t>26 avril</w:t>
       </w:r>
-      <w:bookmarkStart w:id="6" w:name="_GoBack"/>
-      <w:bookmarkEnd w:id="6"/>
       <w:r>
         <w:rPr>
           <w:rStyle w:val="Lienhypertexte"/>
@@ -3084,11 +3110,11 @@
       <w:pPr>
         <w:pStyle w:val="Titre2"/>
       </w:pPr>
-      <w:bookmarkStart w:id="7" w:name="_Toc415583638"/>
+      <w:bookmarkStart w:id="6" w:name="_Toc415583638"/>
       <w:r>
         <w:t>Planification initiale</w:t>
       </w:r>
-      <w:bookmarkEnd w:id="7"/>
+      <w:bookmarkEnd w:id="6"/>
     </w:p>
     <w:p/>
     <w:p>
@@ -3173,12 +3199,12 @@
       <w:pPr>
         <w:pStyle w:val="Titre2"/>
       </w:pPr>
-      <w:bookmarkStart w:id="8" w:name="_Toc415583639"/>
+      <w:bookmarkStart w:id="7" w:name="_Toc415583639"/>
       <w:r>
         <w:lastRenderedPageBreak/>
         <w:t>Gestion du reporting</w:t>
       </w:r>
-      <w:bookmarkEnd w:id="8"/>
+      <w:bookmarkEnd w:id="7"/>
     </w:p>
     <w:p/>
     <w:p>
@@ -3190,7 +3216,7 @@
       <w:r>
         <w:rPr>
           <w:noProof/>
-          <w:lang w:eastAsia="fr-FR"/>
+          <w:lang w:eastAsia="ja-JP"/>
         </w:rPr>
         <w:drawing>
           <wp:anchor distT="0" distB="0" distL="114300" distR="114300" simplePos="0" relativeHeight="251661312" behindDoc="1" locked="0" layoutInCell="1" allowOverlap="1" wp14:anchorId="0A18AAC4" wp14:editId="6F5BD43A">
@@ -3276,7 +3302,7 @@
       <w:r>
         <w:rPr>
           <w:noProof/>
-          <w:lang w:eastAsia="fr-FR"/>
+          <w:lang w:eastAsia="ja-JP"/>
         </w:rPr>
         <w:drawing>
           <wp:anchor distT="0" distB="0" distL="114300" distR="114300" simplePos="0" relativeHeight="251662336" behindDoc="1" locked="0" layoutInCell="1" allowOverlap="1" wp14:anchorId="2B0B3D29" wp14:editId="6936263C">
@@ -3393,7 +3419,7 @@
           <w:szCs w:val="26"/>
         </w:rPr>
       </w:pPr>
-      <w:bookmarkStart w:id="9" w:name="_Toc415583640"/>
+      <w:bookmarkStart w:id="8" w:name="_Toc415583640"/>
       <w:r>
         <w:rPr>
           <w:rStyle w:val="Titre3Car"/>
@@ -3412,7 +3438,7 @@
         </w:rPr>
         <w:t>avec les parties prenantes</w:t>
       </w:r>
-      <w:bookmarkEnd w:id="9"/>
+      <w:bookmarkEnd w:id="8"/>
     </w:p>
     <w:p>
       <w:pPr>
@@ -3457,7 +3483,6 @@
           <w:color w:val="000000" w:themeColor="text1"/>
         </w:rPr>
         <w:lastRenderedPageBreak/>
-        <w:tab/>
         <w:t>Ces communications auront pour but de faire des points réguliers sur l’avancée du projet, ainsi que sur les difficultés rencontrées et les moyens utilisés pour passer outre, elles auront lieu de façon journalière au sein de l’école.</w:t>
       </w:r>
     </w:p>
@@ -3477,7 +3502,6 @@
           <w:b w:val="0"/>
           <w:color w:val="000000" w:themeColor="text1"/>
         </w:rPr>
-        <w:tab/>
         <w:t>Les rôles de chacun au sein des réunions seront décidés avant celle-ci.</w:t>
       </w:r>
     </w:p>
@@ -3490,36 +3514,34 @@
           <w:color w:val="000000" w:themeColor="text1"/>
         </w:rPr>
       </w:pPr>
-    </w:p>
-    <w:p>
-      <w:pPr>
+      <w:r>
         <w:rPr>
           <w:rStyle w:val="Titre3Car"/>
           <w:rFonts w:asciiTheme="minorHAnsi" w:hAnsiTheme="minorHAnsi"/>
           <w:b w:val="0"/>
           <w:color w:val="000000" w:themeColor="text1"/>
         </w:rPr>
-      </w:pPr>
-      <w:r>
+        <w:t>La communication avec les suiveurs se fera également au travers de réunion physique et directe tout au long du projet et en cas d’indisponibilité la communication se fera par mail.</w:t>
+      </w:r>
+    </w:p>
+    <w:p>
+      <w:pPr>
         <w:rPr>
           <w:rStyle w:val="Titre3Car"/>
           <w:rFonts w:asciiTheme="minorHAnsi" w:hAnsiTheme="minorHAnsi"/>
           <w:b w:val="0"/>
           <w:color w:val="000000" w:themeColor="text1"/>
         </w:rPr>
-        <w:tab/>
-        <w:t>La communication avec les suiveurs se fera également au travers de réunion physique et directe tout au long du projet et en cas d’indisponibilité la communication se fera par mail.</w:t>
-      </w:r>
-    </w:p>
-    <w:p>
-      <w:pPr>
+      </w:pPr>
+      <w:r>
         <w:rPr>
           <w:rStyle w:val="Titre3Car"/>
           <w:rFonts w:asciiTheme="minorHAnsi" w:hAnsiTheme="minorHAnsi"/>
           <w:b w:val="0"/>
           <w:color w:val="000000" w:themeColor="text1"/>
         </w:rPr>
-      </w:pPr>
+        <w:t>Ces communications auront pour but de faire un retour sur l’avancée global</w:t>
+      </w:r>
       <w:r>
         <w:rPr>
           <w:rStyle w:val="Titre3Car"/>
@@ -3527,8 +3549,7 @@
           <w:b w:val="0"/>
           <w:color w:val="000000" w:themeColor="text1"/>
         </w:rPr>
-        <w:tab/>
-        <w:t>Ces communications auront pour but de faire un retour sur l’avancée global</w:t>
+        <w:t xml:space="preserve">e </w:t>
       </w:r>
       <w:r>
         <w:rPr>
@@ -3537,55 +3558,44 @@
           <w:b w:val="0"/>
           <w:color w:val="000000" w:themeColor="text1"/>
         </w:rPr>
-        <w:t xml:space="preserve">e </w:t>
-      </w:r>
-      <w:r>
+        <w:t>du projet et de soulever les problèmes rencontrés.</w:t>
+      </w:r>
+    </w:p>
+    <w:p>
+      <w:pPr>
         <w:rPr>
           <w:rStyle w:val="Titre3Car"/>
           <w:rFonts w:asciiTheme="minorHAnsi" w:hAnsiTheme="minorHAnsi"/>
           <w:b w:val="0"/>
           <w:color w:val="000000" w:themeColor="text1"/>
         </w:rPr>
-        <w:t>du projet et de soulever les problèmes rencontrés.</w:t>
-      </w:r>
-    </w:p>
-    <w:p>
-      <w:pPr>
+      </w:pPr>
+      <w:r>
         <w:rPr>
           <w:rStyle w:val="Titre3Car"/>
           <w:rFonts w:asciiTheme="minorHAnsi" w:hAnsiTheme="minorHAnsi"/>
           <w:b w:val="0"/>
           <w:color w:val="000000" w:themeColor="text1"/>
         </w:rPr>
-      </w:pPr>
-      <w:r>
+        <w:t>Ces réunions auront lieu une fois par semaine ainsi qu’à chaque fin d’itération et si besoin sur demande des suiveurs ou de l’équipe.</w:t>
+      </w:r>
+    </w:p>
+    <w:p>
+      <w:pPr>
         <w:rPr>
           <w:rStyle w:val="Titre3Car"/>
           <w:rFonts w:asciiTheme="minorHAnsi" w:hAnsiTheme="minorHAnsi"/>
           <w:b w:val="0"/>
           <w:color w:val="000000" w:themeColor="text1"/>
         </w:rPr>
-        <w:tab/>
-        <w:t>Ces réunions auront lieu une fois par semaine ainsi qu’à chaque fin d’itération et si besoin sur demande des suiveurs ou de l’équipe.</w:t>
-      </w:r>
-    </w:p>
-    <w:p>
-      <w:pPr>
+      </w:pPr>
+      <w:r>
         <w:rPr>
           <w:rStyle w:val="Titre3Car"/>
           <w:rFonts w:asciiTheme="minorHAnsi" w:hAnsiTheme="minorHAnsi"/>
           <w:b w:val="0"/>
           <w:color w:val="000000" w:themeColor="text1"/>
         </w:rPr>
-      </w:pPr>
-      <w:r>
-        <w:rPr>
-          <w:rStyle w:val="Titre3Car"/>
-          <w:rFonts w:asciiTheme="minorHAnsi" w:hAnsiTheme="minorHAnsi"/>
-          <w:b w:val="0"/>
-          <w:color w:val="000000" w:themeColor="text1"/>
-        </w:rPr>
-        <w:tab/>
         <w:t>Les rôles de chacun au sein des réunions seront décidés avant celle-ci.</w:t>
       </w:r>
     </w:p>
@@ -3597,7 +3607,7 @@
           <w:bCs w:val="0"/>
         </w:rPr>
       </w:pPr>
-      <w:bookmarkStart w:id="10" w:name="_Toc415583641"/>
+      <w:bookmarkStart w:id="9" w:name="_Toc415583641"/>
     </w:p>
     <w:p>
       <w:pPr>
@@ -3613,7 +3623,7 @@
         </w:rPr>
         <w:t>Gestion de la documentation</w:t>
       </w:r>
-      <w:bookmarkEnd w:id="10"/>
+      <w:bookmarkEnd w:id="9"/>
     </w:p>
     <w:p/>
     <w:p>
@@ -3637,7 +3647,7 @@
           <w:noProof/>
           <w:color w:val="00420B"/>
           <w:sz w:val="28"/>
-          <w:lang w:eastAsia="fr-FR"/>
+          <w:lang w:eastAsia="ja-JP"/>
         </w:rPr>
         <w:drawing>
           <wp:inline distT="0" distB="0" distL="0" distR="0" wp14:anchorId="02595002" wp14:editId="375F0D0E">
@@ -3722,6 +3732,10 @@
     </w:p>
     <w:p/>
     <w:p>
+      <w:bookmarkStart w:id="10" w:name="_GoBack"/>
+      <w:bookmarkEnd w:id="10"/>
+    </w:p>
+    <w:p>
       <w:pPr>
         <w:pStyle w:val="Titre2"/>
       </w:pPr>
@@ -3734,25 +3748,16 @@
     </w:p>
     <w:p/>
     <w:p>
-      <w:pPr>
-        <w:ind w:firstLine="708"/>
-      </w:pPr>
       <w:r>
         <w:t>Les livrables pour chaque fin d’itération se feront sous la forme d’une présentation résumant l’avancée du projet.</w:t>
       </w:r>
     </w:p>
     <w:p>
-      <w:pPr>
-        <w:ind w:firstLine="708"/>
-      </w:pPr>
       <w:r>
         <w:t>Y seront présentés les objectifs atteints, non atteints et les objectifs pour l’itération suivante.</w:t>
       </w:r>
     </w:p>
     <w:p>
-      <w:pPr>
-        <w:ind w:firstLine="708"/>
-      </w:pPr>
       <w:r>
         <w:t>Si possible, une version de démonstration compilée du projet sera présentée, en fonction des objectifs de l’itération en cours.</w:t>
       </w:r>
@@ -3798,7 +3803,6 @@
         </w:rPr>
       </w:pPr>
       <w:r>
-        <w:tab/>
         <w:t>Les livrables sont ensuite transmis au suiveur qui donnera la validation finale.</w:t>
       </w:r>
     </w:p>
@@ -3889,7 +3893,7 @@
       <w:rPr>
         <w:noProof/>
       </w:rPr>
-      <w:t>5</w:t>
+      <w:t>4</w:t>
     </w:r>
     <w:r>
       <w:rPr>
@@ -3900,14 +3904,27 @@
     <w:r>
       <w:t>/</w:t>
     </w:r>
-    <w:fldSimple w:instr=" NUMPAGES  \* Arabic  \* MERGEFORMAT ">
-      <w:r>
-        <w:rPr>
-          <w:noProof/>
-        </w:rPr>
-        <w:t>8</w:t>
-      </w:r>
-    </w:fldSimple>
+    <w:r>
+      <w:fldChar w:fldCharType="begin"/>
+    </w:r>
+    <w:r>
+      <w:instrText xml:space="preserve"> NUMPAGES  \* Arabic  \* MERGEFORMAT </w:instrText>
+    </w:r>
+    <w:r>
+      <w:fldChar w:fldCharType="separate"/>
+    </w:r>
+    <w:r>
+      <w:rPr>
+        <w:noProof/>
+      </w:rPr>
+      <w:t>8</w:t>
+    </w:r>
+    <w:r>
+      <w:rPr>
+        <w:noProof/>
+      </w:rPr>
+      <w:fldChar w:fldCharType="end"/>
+    </w:r>
   </w:p>
 </w:ftr>
 </file>
@@ -7368,7 +7385,7 @@
 </file>
 
 <file path=customXml/itemProps1.xml><?xml version="1.0" encoding="utf-8"?>
-<ds:datastoreItem xmlns:ds="http://schemas.openxmlformats.org/officeDocument/2006/customXml" ds:itemID="{C6213524-1025-464A-81B5-91EF2B2505EF}">
+<ds:datastoreItem xmlns:ds="http://schemas.openxmlformats.org/officeDocument/2006/customXml" ds:itemID="{912B665C-8B46-4642-90B7-7327DF301BA9}">
   <ds:schemaRefs>
     <ds:schemaRef ds:uri="http://schemas.openxmlformats.org/officeDocument/2006/bibliography"/>
   </ds:schemaRefs>

</xml_diff>

<commit_message>
Make some correction on the Charte and specification
Date of IT3 modified
Add the adress of the repositorie

Specification modified to type .docx
</commit_message>
<xml_diff>
--- a/Avant-Projet/Charte de projet History Treasures.docx
+++ b/Avant-Projet/Charte de projet History Treasures.docx
@@ -422,29 +422,15 @@
           <w:szCs w:val="56"/>
         </w:rPr>
       </w:pPr>
-      <w:r>
-        <w:fldChar w:fldCharType="begin"/>
-      </w:r>
-      <w:r>
-        <w:instrText xml:space="preserve"> DOCPROPERTY  Title  \* MERGEFORMAT </w:instrText>
-      </w:r>
-      <w:r>
-        <w:fldChar w:fldCharType="separate"/>
-      </w:r>
-      <w:r>
-        <w:rPr>
-          <w:rStyle w:val="TitreProjetCar"/>
-          <w:szCs w:val="56"/>
-        </w:rPr>
-        <w:t>Charte de projet</w:t>
-      </w:r>
-      <w:r>
-        <w:rPr>
-          <w:rStyle w:val="TitreProjetCar"/>
-          <w:szCs w:val="56"/>
-        </w:rPr>
-        <w:fldChar w:fldCharType="end"/>
-      </w:r>
+      <w:fldSimple w:instr=" DOCPROPERTY  Title  \* MERGEFORMAT ">
+        <w:r>
+          <w:rPr>
+            <w:rStyle w:val="TitreProjetCar"/>
+            <w:szCs w:val="56"/>
+          </w:rPr>
+          <w:t>Charte de projet</w:t>
+        </w:r>
+      </w:fldSimple>
       <w:r>
         <w:rPr>
           <w:rStyle w:val="StyleTitreLatin36ptCar"/>
@@ -467,24 +453,14 @@
       <w:r>
         <w:t xml:space="preserve">Version </w:t>
       </w:r>
-      <w:r>
-        <w:fldChar w:fldCharType="begin"/>
-      </w:r>
-      <w:r>
-        <w:instrText xml:space="preserve"> DOCPROPERTY  Version  \* MERGEFORMAT </w:instrText>
-      </w:r>
-      <w:r>
-        <w:fldChar w:fldCharType="separate"/>
-      </w:r>
-      <w:r>
-        <w:t>1.</w:t>
-      </w:r>
-      <w:r>
-        <w:t>4</w:t>
-      </w:r>
-      <w:r>
-        <w:fldChar w:fldCharType="end"/>
-      </w:r>
+      <w:fldSimple w:instr=" DOCPROPERTY  Version  \* MERGEFORMAT ">
+        <w:r>
+          <w:t>1.</w:t>
+        </w:r>
+        <w:r>
+          <w:t>4</w:t>
+        </w:r>
+      </w:fldSimple>
     </w:p>
     <w:p>
       <w:pPr>
@@ -3072,8 +3048,10 @@
           <w:color w:val="auto"/>
           <w:u w:val="none"/>
         </w:rPr>
-        <w:t>8</w:t>
-      </w:r>
+        <w:t>9</w:t>
+      </w:r>
+      <w:bookmarkStart w:id="6" w:name="_GoBack"/>
+      <w:bookmarkEnd w:id="6"/>
       <w:r>
         <w:rPr>
           <w:rStyle w:val="Lienhypertexte"/>
@@ -3110,11 +3088,11 @@
       <w:pPr>
         <w:pStyle w:val="Titre2"/>
       </w:pPr>
-      <w:bookmarkStart w:id="6" w:name="_Toc415583638"/>
+      <w:bookmarkStart w:id="7" w:name="_Toc415583638"/>
       <w:r>
         <w:t>Planification initiale</w:t>
       </w:r>
-      <w:bookmarkEnd w:id="6"/>
+      <w:bookmarkEnd w:id="7"/>
     </w:p>
     <w:p/>
     <w:p>
@@ -3199,12 +3177,12 @@
       <w:pPr>
         <w:pStyle w:val="Titre2"/>
       </w:pPr>
-      <w:bookmarkStart w:id="7" w:name="_Toc415583639"/>
+      <w:bookmarkStart w:id="8" w:name="_Toc415583639"/>
       <w:r>
         <w:lastRenderedPageBreak/>
         <w:t>Gestion du reporting</w:t>
       </w:r>
-      <w:bookmarkEnd w:id="7"/>
+      <w:bookmarkEnd w:id="8"/>
     </w:p>
     <w:p/>
     <w:p>
@@ -3419,7 +3397,7 @@
           <w:szCs w:val="26"/>
         </w:rPr>
       </w:pPr>
-      <w:bookmarkStart w:id="8" w:name="_Toc415583640"/>
+      <w:bookmarkStart w:id="9" w:name="_Toc415583640"/>
       <w:r>
         <w:rPr>
           <w:rStyle w:val="Titre3Car"/>
@@ -3438,7 +3416,7 @@
         </w:rPr>
         <w:t>avec les parties prenantes</w:t>
       </w:r>
-      <w:bookmarkEnd w:id="8"/>
+      <w:bookmarkEnd w:id="9"/>
     </w:p>
     <w:p>
       <w:pPr>
@@ -3607,7 +3585,7 @@
           <w:bCs w:val="0"/>
         </w:rPr>
       </w:pPr>
-      <w:bookmarkStart w:id="9" w:name="_Toc415583641"/>
+      <w:bookmarkStart w:id="10" w:name="_Toc415583641"/>
     </w:p>
     <w:p>
       <w:pPr>
@@ -3623,12 +3601,25 @@
         </w:rPr>
         <w:t>Gestion de la documentation</w:t>
       </w:r>
-      <w:bookmarkEnd w:id="9"/>
+      <w:bookmarkEnd w:id="10"/>
     </w:p>
     <w:p/>
     <w:p>
       <w:r>
-        <w:t>Les fichiers seront stockés et partagés sur GitHub. Nous mettrons une archive sur Hugo afin de ne pas perdre le travail.</w:t>
+        <w:t xml:space="preserve">Les fichiers seront stockés et partagés sur GitHub. </w:t>
+      </w:r>
+    </w:p>
+    <w:p>
+      <w:r>
+        <w:t xml:space="preserve">L’adresse du dépôt est la suivante : </w:t>
+      </w:r>
+      <w:r>
+        <w:t>https://github.com/HistoryTreasure/HistoryTreasures.git</w:t>
+      </w:r>
+    </w:p>
+    <w:p>
+      <w:r>
+        <w:t>Nous mettrons une archive sur Hugo afin de ne pas perdre le travail.</w:t>
       </w:r>
       <w:r>
         <w:br/>
@@ -3731,17 +3722,13 @@
       </w:r>
     </w:p>
     <w:p/>
-    <w:p>
-      <w:bookmarkStart w:id="10" w:name="_GoBack"/>
-      <w:bookmarkEnd w:id="10"/>
-    </w:p>
+    <w:p/>
     <w:p>
       <w:pPr>
         <w:pStyle w:val="Titre2"/>
       </w:pPr>
       <w:bookmarkStart w:id="11" w:name="_Toc415583642"/>
       <w:r>
-        <w:lastRenderedPageBreak/>
         <w:t>Description des livrables</w:t>
       </w:r>
       <w:bookmarkEnd w:id="11"/>
@@ -3893,7 +3880,7 @@
       <w:rPr>
         <w:noProof/>
       </w:rPr>
-      <w:t>4</w:t>
+      <w:t>5</w:t>
     </w:r>
     <w:r>
       <w:rPr>
@@ -3904,27 +3891,14 @@
     <w:r>
       <w:t>/</w:t>
     </w:r>
-    <w:r>
-      <w:fldChar w:fldCharType="begin"/>
-    </w:r>
-    <w:r>
-      <w:instrText xml:space="preserve"> NUMPAGES  \* Arabic  \* MERGEFORMAT </w:instrText>
-    </w:r>
-    <w:r>
-      <w:fldChar w:fldCharType="separate"/>
-    </w:r>
-    <w:r>
-      <w:rPr>
-        <w:noProof/>
-      </w:rPr>
-      <w:t>8</w:t>
-    </w:r>
-    <w:r>
-      <w:rPr>
-        <w:noProof/>
-      </w:rPr>
-      <w:fldChar w:fldCharType="end"/>
-    </w:r>
+    <w:fldSimple w:instr=" NUMPAGES  \* Arabic  \* MERGEFORMAT ">
+      <w:r>
+        <w:rPr>
+          <w:noProof/>
+        </w:rPr>
+        <w:t>8</w:t>
+      </w:r>
+    </w:fldSimple>
   </w:p>
 </w:ftr>
 </file>
@@ -7385,7 +7359,7 @@
 </file>
 
 <file path=customXml/itemProps1.xml><?xml version="1.0" encoding="utf-8"?>
-<ds:datastoreItem xmlns:ds="http://schemas.openxmlformats.org/officeDocument/2006/customXml" ds:itemID="{912B665C-8B46-4642-90B7-7327DF301BA9}">
+<ds:datastoreItem xmlns:ds="http://schemas.openxmlformats.org/officeDocument/2006/customXml" ds:itemID="{BA0495A7-5A2A-4636-9BA3-E160C0DC4DA4}">
   <ds:schemaRefs>
     <ds:schemaRef ds:uri="http://schemas.openxmlformats.org/officeDocument/2006/bibliography"/>
   </ds:schemaRefs>

</xml_diff>

<commit_message>
Just changed picture of organisation Hugo
Add picture organisation in Ressources
</commit_message>
<xml_diff>
--- a/Avant-Projet/Charte de projet History Treasures.docx
+++ b/Avant-Projet/Charte de projet History Treasures.docx
@@ -14,7 +14,7 @@
       <w:r>
         <w:rPr>
           <w:noProof/>
-          <w:lang w:val="fr-FR" w:eastAsia="ja-JP" w:bidi="ar-SA"/>
+          <w:lang w:val="fr-FR" w:eastAsia="fr-FR" w:bidi="ar-SA"/>
         </w:rPr>
         <w:drawing>
           <wp:anchor distT="0" distB="0" distL="114300" distR="114300" simplePos="0" relativeHeight="251659264" behindDoc="1" locked="0" layoutInCell="1" allowOverlap="1" wp14:anchorId="57FC8047" wp14:editId="0CD21A2F">
@@ -99,7 +99,6 @@
         <w:rPr>
           <w:rFonts w:ascii="Pristina" w:hAnsi="Pristina"/>
           <w:noProof/>
-          <w:lang w:eastAsia="ja-JP"/>
         </w:rPr>
         <w:drawing>
           <wp:anchor distT="0" distB="0" distL="114300" distR="114300" simplePos="0" relativeHeight="251658752" behindDoc="1" locked="0" layoutInCell="1" allowOverlap="1" wp14:anchorId="353D7A10" wp14:editId="12809A59">
@@ -422,15 +421,29 @@
           <w:szCs w:val="56"/>
         </w:rPr>
       </w:pPr>
-      <w:fldSimple w:instr=" DOCPROPERTY  Title  \* MERGEFORMAT ">
-        <w:r>
-          <w:rPr>
-            <w:rStyle w:val="TitreProjetCar"/>
-            <w:szCs w:val="56"/>
-          </w:rPr>
-          <w:t>Charte de projet</w:t>
-        </w:r>
-      </w:fldSimple>
+      <w:r>
+        <w:fldChar w:fldCharType="begin"/>
+      </w:r>
+      <w:r>
+        <w:instrText xml:space="preserve"> DOCPROPERTY  Title  \* MERGEFORMAT </w:instrText>
+      </w:r>
+      <w:r>
+        <w:fldChar w:fldCharType="separate"/>
+      </w:r>
+      <w:r>
+        <w:rPr>
+          <w:rStyle w:val="TitreProjetCar"/>
+          <w:szCs w:val="56"/>
+        </w:rPr>
+        <w:t>Charte de projet</w:t>
+      </w:r>
+      <w:r>
+        <w:rPr>
+          <w:rStyle w:val="TitreProjetCar"/>
+          <w:szCs w:val="56"/>
+        </w:rPr>
+        <w:fldChar w:fldCharType="end"/>
+      </w:r>
       <w:r>
         <w:rPr>
           <w:rStyle w:val="StyleTitreLatin36ptCar"/>
@@ -453,14 +466,24 @@
       <w:r>
         <w:t xml:space="preserve">Version </w:t>
       </w:r>
-      <w:fldSimple w:instr=" DOCPROPERTY  Version  \* MERGEFORMAT ">
-        <w:r>
-          <w:t>1.</w:t>
-        </w:r>
-        <w:r>
-          <w:t>4</w:t>
-        </w:r>
-      </w:fldSimple>
+      <w:r>
+        <w:fldChar w:fldCharType="begin"/>
+      </w:r>
+      <w:r>
+        <w:instrText xml:space="preserve"> DOCPROPERTY  Version  \* MERGEFORMAT </w:instrText>
+      </w:r>
+      <w:r>
+        <w:fldChar w:fldCharType="separate"/>
+      </w:r>
+      <w:r>
+        <w:t>1.</w:t>
+      </w:r>
+      <w:r>
+        <w:t>4</w:t>
+      </w:r>
+      <w:r>
+        <w:fldChar w:fldCharType="end"/>
+      </w:r>
     </w:p>
     <w:p>
       <w:pPr>
@@ -2667,7 +2690,7 @@
       <w:r>
         <w:rPr>
           <w:noProof/>
-          <w:lang w:eastAsia="ja-JP"/>
+          <w:lang w:eastAsia="fr-FR"/>
         </w:rPr>
         <w:drawing>
           <wp:anchor distT="0" distB="0" distL="114300" distR="114300" simplePos="0" relativeHeight="251660288" behindDoc="1" locked="0" layoutInCell="1" allowOverlap="1">
@@ -3050,8 +3073,6 @@
         </w:rPr>
         <w:t>9</w:t>
       </w:r>
-      <w:bookmarkStart w:id="6" w:name="_GoBack"/>
-      <w:bookmarkEnd w:id="6"/>
       <w:r>
         <w:rPr>
           <w:rStyle w:val="Lienhypertexte"/>
@@ -3088,11 +3109,11 @@
       <w:pPr>
         <w:pStyle w:val="Titre2"/>
       </w:pPr>
-      <w:bookmarkStart w:id="7" w:name="_Toc415583638"/>
+      <w:bookmarkStart w:id="6" w:name="_Toc415583638"/>
       <w:r>
         <w:t>Planification initiale</w:t>
       </w:r>
-      <w:bookmarkEnd w:id="7"/>
+      <w:bookmarkEnd w:id="6"/>
     </w:p>
     <w:p/>
     <w:p>
@@ -3177,12 +3198,12 @@
       <w:pPr>
         <w:pStyle w:val="Titre2"/>
       </w:pPr>
-      <w:bookmarkStart w:id="8" w:name="_Toc415583639"/>
+      <w:bookmarkStart w:id="7" w:name="_Toc415583639"/>
       <w:r>
         <w:lastRenderedPageBreak/>
         <w:t>Gestion du reporting</w:t>
       </w:r>
-      <w:bookmarkEnd w:id="8"/>
+      <w:bookmarkEnd w:id="7"/>
     </w:p>
     <w:p/>
     <w:p>
@@ -3194,7 +3215,7 @@
       <w:r>
         <w:rPr>
           <w:noProof/>
-          <w:lang w:eastAsia="ja-JP"/>
+          <w:lang w:eastAsia="fr-FR"/>
         </w:rPr>
         <w:drawing>
           <wp:anchor distT="0" distB="0" distL="114300" distR="114300" simplePos="0" relativeHeight="251661312" behindDoc="1" locked="0" layoutInCell="1" allowOverlap="1" wp14:anchorId="0A18AAC4" wp14:editId="6F5BD43A">
@@ -3280,7 +3301,7 @@
       <w:r>
         <w:rPr>
           <w:noProof/>
-          <w:lang w:eastAsia="ja-JP"/>
+          <w:lang w:eastAsia="fr-FR"/>
         </w:rPr>
         <w:drawing>
           <wp:anchor distT="0" distB="0" distL="114300" distR="114300" simplePos="0" relativeHeight="251662336" behindDoc="1" locked="0" layoutInCell="1" allowOverlap="1" wp14:anchorId="2B0B3D29" wp14:editId="6936263C">
@@ -3397,7 +3418,7 @@
           <w:szCs w:val="26"/>
         </w:rPr>
       </w:pPr>
-      <w:bookmarkStart w:id="9" w:name="_Toc415583640"/>
+      <w:bookmarkStart w:id="8" w:name="_Toc415583640"/>
       <w:r>
         <w:rPr>
           <w:rStyle w:val="Titre3Car"/>
@@ -3416,7 +3437,7 @@
         </w:rPr>
         <w:t>avec les parties prenantes</w:t>
       </w:r>
-      <w:bookmarkEnd w:id="9"/>
+      <w:bookmarkEnd w:id="8"/>
     </w:p>
     <w:p>
       <w:pPr>
@@ -3585,7 +3606,7 @@
           <w:bCs w:val="0"/>
         </w:rPr>
       </w:pPr>
-      <w:bookmarkStart w:id="10" w:name="_Toc415583641"/>
+      <w:bookmarkStart w:id="9" w:name="_Toc415583641"/>
     </w:p>
     <w:p>
       <w:pPr>
@@ -3601,7 +3622,7 @@
         </w:rPr>
         <w:t>Gestion de la documentation</w:t>
       </w:r>
-      <w:bookmarkEnd w:id="10"/>
+      <w:bookmarkEnd w:id="9"/>
     </w:p>
     <w:p/>
     <w:p>
@@ -3636,15 +3657,13 @@
       <w:r>
         <w:rPr>
           <w:noProof/>
-          <w:color w:val="00420B"/>
-          <w:sz w:val="28"/>
-          <w:lang w:eastAsia="ja-JP"/>
+          <w:lang w:eastAsia="fr-FR"/>
         </w:rPr>
         <w:drawing>
-          <wp:inline distT="0" distB="0" distL="0" distR="0" wp14:anchorId="02595002" wp14:editId="375F0D0E">
-            <wp:extent cx="4763165" cy="1162212"/>
+          <wp:inline distT="0" distB="0" distL="0" distR="0">
+            <wp:extent cx="5048955" cy="1533739"/>
             <wp:effectExtent l="0" t="0" r="0" b="0"/>
-            <wp:docPr id="5" name="Image 5"/>
+            <wp:docPr id="8" name="Image 8"/>
             <wp:cNvGraphicFramePr>
               <a:graphicFrameLocks xmlns:a="http://schemas.openxmlformats.org/drawingml/2006/main" noChangeAspect="1"/>
             </wp:cNvGraphicFramePr>
@@ -3652,7 +3671,7 @@
               <a:graphicData uri="http://schemas.openxmlformats.org/drawingml/2006/picture">
                 <pic:pic xmlns:pic="http://schemas.openxmlformats.org/drawingml/2006/picture">
                   <pic:nvPicPr>
-                    <pic:cNvPr id="5" name="Screenshot_35.png"/>
+                    <pic:cNvPr id="8" name="organisation.png"/>
                     <pic:cNvPicPr/>
                   </pic:nvPicPr>
                   <pic:blipFill>
@@ -3670,7 +3689,7 @@
                   <pic:spPr>
                     <a:xfrm>
                       <a:off x="0" y="0"/>
-                      <a:ext cx="4763165" cy="1162212"/>
+                      <a:ext cx="5048955" cy="1533739"/>
                     </a:xfrm>
                     <a:prstGeom prst="rect">
                       <a:avLst/>
@@ -3727,11 +3746,13 @@
       <w:pPr>
         <w:pStyle w:val="Titre2"/>
       </w:pPr>
-      <w:bookmarkStart w:id="11" w:name="_Toc415583642"/>
+      <w:bookmarkStart w:id="10" w:name="_Toc415583642"/>
+      <w:bookmarkStart w:id="11" w:name="_GoBack"/>
+      <w:bookmarkEnd w:id="11"/>
       <w:r>
         <w:t>Description des livrables</w:t>
       </w:r>
-      <w:bookmarkEnd w:id="11"/>
+      <w:bookmarkEnd w:id="10"/>
     </w:p>
     <w:p/>
     <w:p>
@@ -3880,7 +3901,7 @@
       <w:rPr>
         <w:noProof/>
       </w:rPr>
-      <w:t>5</w:t>
+      <w:t>8</w:t>
     </w:r>
     <w:r>
       <w:rPr>
@@ -3891,14 +3912,27 @@
     <w:r>
       <w:t>/</w:t>
     </w:r>
-    <w:fldSimple w:instr=" NUMPAGES  \* Arabic  \* MERGEFORMAT ">
-      <w:r>
-        <w:rPr>
-          <w:noProof/>
-        </w:rPr>
-        <w:t>8</w:t>
-      </w:r>
-    </w:fldSimple>
+    <w:r>
+      <w:fldChar w:fldCharType="begin"/>
+    </w:r>
+    <w:r>
+      <w:instrText xml:space="preserve"> NUMPAGES  \* Arabic  \* MERGEFORMAT </w:instrText>
+    </w:r>
+    <w:r>
+      <w:fldChar w:fldCharType="separate"/>
+    </w:r>
+    <w:r>
+      <w:rPr>
+        <w:noProof/>
+      </w:rPr>
+      <w:t>8</w:t>
+    </w:r>
+    <w:r>
+      <w:rPr>
+        <w:noProof/>
+      </w:rPr>
+      <w:fldChar w:fldCharType="end"/>
+    </w:r>
   </w:p>
 </w:ftr>
 </file>
@@ -6633,7 +6667,6 @@
   <w:style w:type="character" w:default="1" w:styleId="Policepardfaut">
     <w:name w:val="Default Paragraph Font"/>
     <w:uiPriority w:val="1"/>
-    <w:semiHidden/>
     <w:unhideWhenUsed/>
   </w:style>
   <w:style w:type="table" w:default="1" w:styleId="TableauNormal">
@@ -7359,7 +7392,7 @@
 </file>
 
 <file path=customXml/itemProps1.xml><?xml version="1.0" encoding="utf-8"?>
-<ds:datastoreItem xmlns:ds="http://schemas.openxmlformats.org/officeDocument/2006/customXml" ds:itemID="{BA0495A7-5A2A-4636-9BA3-E160C0DC4DA4}">
+<ds:datastoreItem xmlns:ds="http://schemas.openxmlformats.org/officeDocument/2006/customXml" ds:itemID="{9A5B5AB3-D750-417B-B982-488D5B28E107}">
   <ds:schemaRefs>
     <ds:schemaRef ds:uri="http://schemas.openxmlformats.org/officeDocument/2006/bibliography"/>
   </ds:schemaRefs>

</xml_diff>

<commit_message>
Correction of Charte de projet History Treasures
</commit_message>
<xml_diff>
--- a/Avant-Projet/Charte de projet History Treasures.docx
+++ b/Avant-Projet/Charte de projet History Treasures.docx
@@ -421,15 +421,29 @@
           <w:szCs w:val="56"/>
         </w:rPr>
       </w:pPr>
-      <w:fldSimple w:instr=" DOCPROPERTY  Title  \* MERGEFORMAT ">
-        <w:r>
-          <w:rPr>
-            <w:rStyle w:val="TitreProjetCar"/>
-            <w:szCs w:val="56"/>
-          </w:rPr>
-          <w:t>Charte de projet</w:t>
-        </w:r>
-      </w:fldSimple>
+      <w:r>
+        <w:fldChar w:fldCharType="begin"/>
+      </w:r>
+      <w:r>
+        <w:instrText xml:space="preserve"> DOCPROPERTY  Title  \* MERGEFORMAT </w:instrText>
+      </w:r>
+      <w:r>
+        <w:fldChar w:fldCharType="separate"/>
+      </w:r>
+      <w:r>
+        <w:rPr>
+          <w:rStyle w:val="TitreProjetCar"/>
+          <w:szCs w:val="56"/>
+        </w:rPr>
+        <w:t>Charte de projet</w:t>
+      </w:r>
+      <w:r>
+        <w:rPr>
+          <w:rStyle w:val="TitreProjetCar"/>
+          <w:szCs w:val="56"/>
+        </w:rPr>
+        <w:fldChar w:fldCharType="end"/>
+      </w:r>
       <w:r>
         <w:rPr>
           <w:rStyle w:val="StyleTitreLatin36ptCar"/>
@@ -452,14 +466,24 @@
       <w:r>
         <w:t xml:space="preserve">Version </w:t>
       </w:r>
-      <w:fldSimple w:instr=" DOCPROPERTY  Version  \* MERGEFORMAT ">
-        <w:r>
-          <w:t>1.</w:t>
-        </w:r>
-        <w:r>
-          <w:t>4</w:t>
-        </w:r>
-      </w:fldSimple>
+      <w:r>
+        <w:fldChar w:fldCharType="begin"/>
+      </w:r>
+      <w:r>
+        <w:instrText xml:space="preserve"> DOCPROPERTY  Version  \* MERGEFORMAT </w:instrText>
+      </w:r>
+      <w:r>
+        <w:fldChar w:fldCharType="separate"/>
+      </w:r>
+      <w:r>
+        <w:t>1.</w:t>
+      </w:r>
+      <w:r>
+        <w:t>4</w:t>
+      </w:r>
+      <w:r>
+        <w:fldChar w:fldCharType="end"/>
+      </w:r>
     </w:p>
     <w:p>
       <w:pPr>
@@ -2623,19 +2647,8 @@
             <w:r>
               <w:t xml:space="preserve">Apprendre avec le jeu </w:t>
             </w:r>
-          </w:p>
-          <w:p>
-            <w:pPr>
-              <w:pStyle w:val="Paragraphedeliste"/>
-              <w:numPr>
-                <w:ilvl w:val="0"/>
-                <w:numId w:val="19"/>
-              </w:numPr>
-              <w:cnfStyle w:val="000000000000" w:firstRow="0" w:lastRow="0" w:firstColumn="0" w:lastColumn="0" w:oddVBand="0" w:evenVBand="0" w:oddHBand="0" w:evenHBand="0" w:firstRowFirstColumn="0" w:firstRowLastColumn="0" w:lastRowFirstColumn="0" w:lastRowLastColumn="0"/>
-            </w:pPr>
-            <w:r>
-              <w:t>Essayer le jeu</w:t>
-            </w:r>
+            <w:bookmarkStart w:id="2" w:name="_GoBack"/>
+            <w:bookmarkEnd w:id="2"/>
           </w:p>
         </w:tc>
       </w:tr>
@@ -2655,11 +2668,11 @@
       <w:pPr>
         <w:pStyle w:val="Titre2"/>
       </w:pPr>
-      <w:bookmarkStart w:id="2" w:name="_Toc415583634"/>
+      <w:bookmarkStart w:id="3" w:name="_Toc415583634"/>
       <w:r>
         <w:t>Organigramme de synthèse</w:t>
       </w:r>
-      <w:bookmarkEnd w:id="2"/>
+      <w:bookmarkEnd w:id="3"/>
     </w:p>
     <w:p/>
     <w:p>
@@ -2747,7 +2760,7 @@
       <w:pPr>
         <w:pStyle w:val="Titre1"/>
       </w:pPr>
-      <w:bookmarkStart w:id="3" w:name="_Toc415583635"/>
+      <w:bookmarkStart w:id="4" w:name="_Toc415583635"/>
       <w:r>
         <w:lastRenderedPageBreak/>
         <w:t>Modalités</w:t>
@@ -2755,7 +2768,7 @@
       <w:r>
         <w:t xml:space="preserve"> de déroulement du projet</w:t>
       </w:r>
-      <w:bookmarkEnd w:id="3"/>
+      <w:bookmarkEnd w:id="4"/>
       <w:r>
         <w:t xml:space="preserve"> </w:t>
       </w:r>
@@ -2764,16 +2777,24 @@
       <w:pPr>
         <w:pStyle w:val="Titre2"/>
       </w:pPr>
-      <w:bookmarkStart w:id="4" w:name="_Toc415583636"/>
+      <w:bookmarkStart w:id="5" w:name="_Toc415583636"/>
       <w:r>
         <w:t xml:space="preserve">Gestion du </w:t>
       </w:r>
       <w:r>
         <w:t>board agile</w:t>
       </w:r>
-      <w:bookmarkEnd w:id="4"/>
+      <w:bookmarkEnd w:id="5"/>
     </w:p>
     <w:p/>
+    <w:p>
+      <w:r>
+        <w:t xml:space="preserve">L’adresse du Trello est la suivante : </w:t>
+      </w:r>
+      <w:r>
+        <w:t>https://trello.com/b/6ukOde3z/history-treasures</w:t>
+      </w:r>
+    </w:p>
     <w:p>
       <w:pPr>
         <w:pStyle w:val="Paragraphedeliste"/>
@@ -2804,7 +2825,10 @@
         <w:t>Tous l</w:t>
       </w:r>
       <w:r>
-        <w:t>es membres de l’équipe feront évoluer le board.</w:t>
+        <w:t xml:space="preserve">es membres de l’équipe feront </w:t>
+      </w:r>
+      <w:r>
+        <w:t xml:space="preserve">évoluer le board, le chef de projet assignera les tâches à réaliser. Si une tâche est assignée à une personne celle-ci mettra à jour l’avancée de sa tâche. </w:t>
       </w:r>
     </w:p>
     <w:p>
@@ -2854,6 +2878,9 @@
       <w:r>
         <w:t>To do</w:t>
       </w:r>
+      <w:r>
+        <w:t xml:space="preserve"> (tâches à faire)</w:t>
+      </w:r>
     </w:p>
     <w:p>
       <w:pPr>
@@ -2866,6 +2893,9 @@
       <w:r>
         <w:t>To validate</w:t>
       </w:r>
+      <w:r>
+        <w:t xml:space="preserve"> (tâches à valider)</w:t>
+      </w:r>
     </w:p>
     <w:p>
       <w:pPr>
@@ -2878,6 +2908,9 @@
       <w:r>
         <w:t>Done</w:t>
       </w:r>
+      <w:r>
+        <w:t xml:space="preserve"> (tâches faites)</w:t>
+      </w:r>
     </w:p>
     <w:p>
       <w:pPr>
@@ -2888,7 +2921,58 @@
         </w:numPr>
       </w:pPr>
       <w:r>
-        <w:t>Etc…</w:t>
+        <w:t xml:space="preserve">Equipe (contenant chaque </w:t>
+      </w:r>
+      <w:r>
+        <w:t>membre</w:t>
+      </w:r>
+      <w:r>
+        <w:t xml:space="preserve"> avec une couleur le </w:t>
+      </w:r>
+      <w:r>
+        <w:t>désignant</w:t>
+      </w:r>
+      <w:r>
+        <w:t>)</w:t>
+      </w:r>
+    </w:p>
+    <w:p>
+      <w:pPr>
+        <w:pStyle w:val="Paragraphedeliste"/>
+        <w:numPr>
+          <w:ilvl w:val="0"/>
+          <w:numId w:val="14"/>
+        </w:numPr>
+      </w:pPr>
+      <w:r>
+        <w:t>Légendes (code couleur résumant l’avancée des tâches)</w:t>
+      </w:r>
+    </w:p>
+    <w:p>
+      <w:pPr>
+        <w:pStyle w:val="Paragraphedeliste"/>
+        <w:numPr>
+          <w:ilvl w:val="0"/>
+          <w:numId w:val="14"/>
+        </w:numPr>
+      </w:pPr>
+      <w:r>
+        <w:t>Précision (p</w:t>
+      </w:r>
+      <w:r>
+        <w:t>our indiquer les dates, et les détails important)</w:t>
+      </w:r>
+    </w:p>
+    <w:p>
+      <w:pPr>
+        <w:pStyle w:val="Paragraphedeliste"/>
+        <w:numPr>
+          <w:ilvl w:val="0"/>
+          <w:numId w:val="14"/>
+        </w:numPr>
+      </w:pPr>
+      <w:r>
+        <w:t>Avant-projet (pour résumer les documents à réaliser pour l’itération 0)</w:t>
       </w:r>
     </w:p>
     <w:p>
@@ -2912,18 +2996,6 @@
         </w:numPr>
       </w:pPr>
       <w:r>
-        <w:t>Une légende permettra de voir qui fait quoi</w:t>
-      </w:r>
-    </w:p>
-    <w:p>
-      <w:pPr>
-        <w:pStyle w:val="Paragraphedeliste"/>
-        <w:numPr>
-          <w:ilvl w:val="0"/>
-          <w:numId w:val="16"/>
-        </w:numPr>
-      </w:pPr>
-      <w:r>
         <w:t xml:space="preserve">Un code couleur permettra </w:t>
       </w:r>
       <w:r>
@@ -2932,17 +3004,32 @@
       <w:r>
         <w:t>e voir le niveau des tâches individuelles</w:t>
       </w:r>
+      <w:r>
+        <w:t xml:space="preserve"> (une couleur est </w:t>
+      </w:r>
+      <w:r>
+        <w:t>attribuée</w:t>
+      </w:r>
+      <w:r>
+        <w:t xml:space="preserve"> à un membre de l’équipe) mais aussi une couleur est </w:t>
+      </w:r>
+      <w:r>
+        <w:t>attribuée</w:t>
+      </w:r>
+      <w:r>
+        <w:t xml:space="preserve"> à l’état de la tâche en cours.</w:t>
+      </w:r>
     </w:p>
     <w:p/>
     <w:p>
       <w:pPr>
         <w:pStyle w:val="Titre2"/>
       </w:pPr>
-      <w:bookmarkStart w:id="5" w:name="_Toc415583637"/>
+      <w:bookmarkStart w:id="6" w:name="_Toc415583637"/>
       <w:r>
         <w:t>Evaluation des charges et calendrier cible</w:t>
       </w:r>
-      <w:bookmarkEnd w:id="5"/>
+      <w:bookmarkEnd w:id="6"/>
     </w:p>
     <w:p/>
     <w:p>
@@ -3077,7 +3164,7 @@
           <w:color w:val="auto"/>
           <w:u w:val="none"/>
         </w:rPr>
-        <w:t>La première itération contiendra 17 séances de cours, soit 51 heures à raison de 3 heures par séance. La deuxième itération contiendra 17 séances de cours, soit 51 heures. La troisième itération contiendra 17 séances de cours, soit 51 heures. On obtient un total de 76 jours/homme.</w:t>
+        <w:t>Nous disposons de 5 créneaux PI par semaine. Ce qui nous donne en jours 2,5 jours. Nous savons que le projet dure 12 semaine. En multipliant la durée du projet avec les 2,5 jours et en comptant que nous sommes une équipe de 4 personnes, cela nous donne 120 jours/hommes.</w:t>
       </w:r>
     </w:p>
     <w:p/>
@@ -3085,11 +3172,11 @@
       <w:pPr>
         <w:pStyle w:val="Titre2"/>
       </w:pPr>
-      <w:bookmarkStart w:id="6" w:name="_Toc415583638"/>
+      <w:bookmarkStart w:id="7" w:name="_Toc415583638"/>
       <w:r>
         <w:t>Planification initiale</w:t>
       </w:r>
-      <w:bookmarkEnd w:id="6"/>
+      <w:bookmarkEnd w:id="7"/>
     </w:p>
     <w:p/>
     <w:p>
@@ -3116,6 +3203,12 @@
       <w:r>
         <w:t>. Nous n’aurons pas réalisé un générateur de carte, ni de graphismes ou de sons.</w:t>
       </w:r>
+      <w:r>
+        <w:t xml:space="preserve"> Le joueur devra pouvoir </w:t>
+      </w:r>
+      <w:r>
+        <w:t>déplacer le personnage sur le plateau de jeu.</w:t>
+      </w:r>
     </w:p>
     <w:p>
       <w:pPr>
@@ -3126,8 +3219,6 @@
       <w:r>
         <w:t>(</w:t>
       </w:r>
-      <w:bookmarkStart w:id="7" w:name="_GoBack"/>
-      <w:bookmarkEnd w:id="7"/>
       <w:r>
         <w:t>Le</w:t>
       </w:r>
@@ -3145,6 +3236,7 @@
         </w:tabs>
       </w:pPr>
       <w:r>
+        <w:lastRenderedPageBreak/>
         <w:t>En fin d’Itération 2, le générateur de carte sera présent ainsi que les graphismes et peut-être les sons, une partie du premier niveau sera jouable.</w:t>
       </w:r>
     </w:p>
@@ -3184,7 +3276,6 @@
       </w:pPr>
       <w:bookmarkStart w:id="8" w:name="_Toc415583639"/>
       <w:r>
-        <w:lastRenderedPageBreak/>
         <w:t>Gestion du reporting</w:t>
       </w:r>
       <w:bookmarkEnd w:id="8"/>
@@ -3202,26 +3293,26 @@
           <w:lang w:eastAsia="fr-FR"/>
         </w:rPr>
         <w:drawing>
-          <wp:anchor distT="0" distB="0" distL="114300" distR="114300" simplePos="0" relativeHeight="251661312" behindDoc="1" locked="0" layoutInCell="1" allowOverlap="1" wp14:anchorId="0A18AAC4" wp14:editId="6F5BD43A">
+          <wp:anchor distT="0" distB="0" distL="114300" distR="114300" simplePos="0" relativeHeight="251663360" behindDoc="1" locked="0" layoutInCell="1" allowOverlap="1" wp14:anchorId="3F4B085A" wp14:editId="3C8C467A">
             <wp:simplePos x="0" y="0"/>
             <wp:positionH relativeFrom="column">
-              <wp:posOffset>-741680</wp:posOffset>
+              <wp:posOffset>-737870</wp:posOffset>
             </wp:positionH>
             <wp:positionV relativeFrom="paragraph">
-              <wp:posOffset>945515</wp:posOffset>
+              <wp:posOffset>979170</wp:posOffset>
             </wp:positionV>
-            <wp:extent cx="7202617" cy="1332230"/>
+            <wp:extent cx="7258050" cy="1905000"/>
             <wp:effectExtent l="0" t="0" r="0" b="0"/>
             <wp:wrapTight wrapText="bothSides">
               <wp:wrapPolygon edited="0">
                 <wp:start x="0" y="0"/>
-                <wp:lineTo x="0" y="21312"/>
-                <wp:lineTo x="21539" y="21312"/>
-                <wp:lineTo x="21539" y="0"/>
+                <wp:lineTo x="0" y="21384"/>
+                <wp:lineTo x="21543" y="21384"/>
+                <wp:lineTo x="21543" y="0"/>
                 <wp:lineTo x="0" y="0"/>
               </wp:wrapPolygon>
             </wp:wrapTight>
-            <wp:docPr id="4" name="Image 4"/>
+            <wp:docPr id="5" name="Image 5"/>
             <wp:cNvGraphicFramePr>
               <a:graphicFrameLocks xmlns:a="http://schemas.openxmlformats.org/drawingml/2006/main" noChangeAspect="1"/>
             </wp:cNvGraphicFramePr>
@@ -3229,7 +3320,7 @@
               <a:graphicData uri="http://schemas.openxmlformats.org/drawingml/2006/picture">
                 <pic:pic xmlns:pic="http://schemas.openxmlformats.org/drawingml/2006/picture">
                   <pic:nvPicPr>
-                    <pic:cNvPr id="4" name="image_planning.png"/>
+                    <pic:cNvPr id="5" name="trello.png"/>
                     <pic:cNvPicPr/>
                   </pic:nvPicPr>
                   <pic:blipFill>
@@ -3247,7 +3338,7 @@
                   <pic:spPr>
                     <a:xfrm>
                       <a:off x="0" y="0"/>
-                      <a:ext cx="7202617" cy="1332230"/>
+                      <a:ext cx="7258050" cy="1905000"/>
                     </a:xfrm>
                     <a:prstGeom prst="rect">
                       <a:avLst/>
@@ -3266,7 +3357,13 @@
         </w:drawing>
       </w:r>
       <w:r>
-        <w:t>Le reporting aura une fréquence de réalisation à chaque séance de Projet Informatique. Son contenu sera composé du nom de la tâche, de la durée, du début ainsi que de la fin de la tâche ainsi que des prédécesseurs (éléments qui dépendent des autres) ainsi que du ou des nom(s) de la personne de l’équipe l’ayant réalisée.</w:t>
+        <w:t xml:space="preserve">Le reporting aura une fréquence de réalisation </w:t>
+      </w:r>
+      <w:r>
+        <w:t>une fois par jour lors des séances de Projet Informatique</w:t>
+      </w:r>
+      <w:r>
+        <w:t>. Son contenu sera composé du nom de la tâche, de la durée, du début ainsi que de la fin de la tâche ainsi que des prédécesseurs (éléments qui dépendent des autres) ainsi que du ou des nom(s) de la personne de l’équipe l’ayant réalisée.</w:t>
       </w:r>
     </w:p>
     <w:p>
@@ -3352,7 +3449,13 @@
         </w:drawing>
       </w:r>
       <w:r>
-        <w:t xml:space="preserve">Le reporting sera sous forme Ms Project (.mpp), </w:t>
+        <w:t xml:space="preserve">Le reporting sera sous forme </w:t>
+      </w:r>
+      <w:r>
+        <w:t>de board (Trello)</w:t>
+      </w:r>
+      <w:r>
+        <w:t xml:space="preserve">, </w:t>
       </w:r>
       <w:r>
         <w:t xml:space="preserve">ainsi qu’un fichier </w:t>
@@ -3390,9 +3493,13 @@
         </w:tabs>
       </w:pPr>
       <w:r>
+        <w:lastRenderedPageBreak/>
         <w:t xml:space="preserve">Nous précisons que les différents membres de l’équipe feront un reporting à chaque début de séance avec le chef de projet afin que celui-ci indique sur le planning les différentes tâches réalisées par les différents membres et donc synthétiser ce qu’il s’est passé. </w:t>
       </w:r>
     </w:p>
+    <w:p/>
+    <w:p/>
+    <w:p/>
     <w:p/>
     <w:p>
       <w:pPr>
@@ -3465,7 +3572,6 @@
           <w:b w:val="0"/>
           <w:color w:val="000000" w:themeColor="text1"/>
         </w:rPr>
-        <w:lastRenderedPageBreak/>
         <w:t>Ces communications auront pour but de faire des points réguliers sur l’avancée du projet, ainsi que sur les difficultés rencontrées et les moyens utilisés pour passer outre, elles auront lieu de façon journalière au sein de l’école.</w:t>
       </w:r>
     </w:p>
@@ -3560,25 +3666,62 @@
           <w:b w:val="0"/>
           <w:color w:val="000000" w:themeColor="text1"/>
         </w:rPr>
-        <w:t>Ces réunions auront lieu une fois par semaine ainsi qu’à chaque fin d’itération et si besoin sur demande des suiveurs ou de l’équipe.</w:t>
-      </w:r>
-    </w:p>
-    <w:p>
-      <w:pPr>
+        <w:t>Ces réunions auront lieu une fois par semaine</w:t>
+      </w:r>
+      <w:r>
         <w:rPr>
           <w:rStyle w:val="Titre3Car"/>
           <w:rFonts w:asciiTheme="minorHAnsi" w:hAnsiTheme="minorHAnsi"/>
           <w:b w:val="0"/>
           <w:color w:val="000000" w:themeColor="text1"/>
         </w:rPr>
-      </w:pPr>
-      <w:r>
+        <w:t xml:space="preserve"> avec l’enseignant suiveur.</w:t>
+      </w:r>
+    </w:p>
+    <w:p>
+      <w:pPr>
         <w:rPr>
           <w:rStyle w:val="Titre3Car"/>
           <w:rFonts w:asciiTheme="minorHAnsi" w:hAnsiTheme="minorHAnsi"/>
           <w:b w:val="0"/>
           <w:color w:val="000000" w:themeColor="text1"/>
         </w:rPr>
+      </w:pPr>
+      <w:r>
+        <w:rPr>
+          <w:rStyle w:val="Titre3Car"/>
+          <w:rFonts w:asciiTheme="minorHAnsi" w:hAnsiTheme="minorHAnsi"/>
+          <w:b w:val="0"/>
+          <w:color w:val="000000" w:themeColor="text1"/>
+        </w:rPr>
+        <w:t>Pour chaque itération nous aurons également un rendez-vous avec le suiveur afin de valider les objectifs que nous aurons préalablement défini avec lui.</w:t>
+      </w:r>
+      <w:r>
+        <w:rPr>
+          <w:rStyle w:val="Titre3Car"/>
+          <w:rFonts w:asciiTheme="minorHAnsi" w:hAnsiTheme="minorHAnsi"/>
+          <w:b w:val="0"/>
+          <w:color w:val="000000" w:themeColor="text1"/>
+        </w:rPr>
+        <w:t xml:space="preserve"> Et si l’équipe à des interrogations ou des problèmes urgent à régler nous pourrons demander une réunion pour pouvoir avancer.</w:t>
+      </w:r>
+    </w:p>
+    <w:p>
+      <w:pPr>
+        <w:rPr>
+          <w:rStyle w:val="Titre3Car"/>
+          <w:rFonts w:asciiTheme="minorHAnsi" w:hAnsiTheme="minorHAnsi"/>
+          <w:b w:val="0"/>
+          <w:color w:val="000000" w:themeColor="text1"/>
+        </w:rPr>
+      </w:pPr>
+      <w:r>
+        <w:rPr>
+          <w:rStyle w:val="Titre3Car"/>
+          <w:rFonts w:asciiTheme="minorHAnsi" w:hAnsiTheme="minorHAnsi"/>
+          <w:b w:val="0"/>
+          <w:color w:val="000000" w:themeColor="text1"/>
+        </w:rPr>
         <w:t>Les rôles de chacun au sein des réunions seront décidés avant celle-ci.</w:t>
       </w:r>
     </w:p>
@@ -3611,7 +3754,22 @@
     <w:p/>
     <w:p>
       <w:r>
-        <w:t xml:space="preserve">Les fichiers seront stockés et partagés sur GitHub. </w:t>
+        <w:t xml:space="preserve">Les fichiers </w:t>
+      </w:r>
+      <w:r>
+        <w:t xml:space="preserve">concernant la documentation avant-projet </w:t>
+      </w:r>
+      <w:r>
+        <w:t xml:space="preserve">seront stockés </w:t>
+      </w:r>
+      <w:r>
+        <w:t xml:space="preserve">dans la branche documents </w:t>
+      </w:r>
+      <w:r>
+        <w:t xml:space="preserve">et partagés sur GitHub. </w:t>
+      </w:r>
+      <w:r>
+        <w:t>Par la suite lorsque nous serons sur notre projet en terme de code, nos travaux sauront envoyés sur GitHub afin que tous les membres de l’équipe puissent récupérer les codes de chacun. Pour l’organisation des branches concernant le code, nous aurons une branche principale contenant la version valide et des branches contenant les versions de chacun.</w:t>
       </w:r>
     </w:p>
     <w:p>
@@ -3624,6 +3782,7 @@
     </w:p>
     <w:p>
       <w:r>
+        <w:lastRenderedPageBreak/>
         <w:t>Nous mettrons une archive sur Hugo afin de ne pas perdre le travail.</w:t>
       </w:r>
       <w:r>
@@ -3716,12 +3875,30 @@
     </w:p>
     <w:p>
       <w:r>
-        <w:t>Les fichiers seront nommés par leur titre.</w:t>
-      </w:r>
-    </w:p>
-    <w:p>
-      <w:r>
-        <w:t>Après validation par l’équipe et le chef de projet, puis par le suiveur, les fichiers seront sauvegardés sur Hugo.</w:t>
+        <w:t xml:space="preserve">Les dossiers auront les mêmes noms que sur notre </w:t>
+      </w:r>
+      <w:r>
+        <w:t>dépôt</w:t>
+      </w:r>
+      <w:r>
+        <w:t xml:space="preserve"> GitHub. Cela nous servira à sauvegarder les différentes étapes de notre projet (au cas où un problème surviendrait).</w:t>
+      </w:r>
+    </w:p>
+    <w:p>
+      <w:r>
+        <w:t xml:space="preserve">Après validation par l’équipe et le chef de projet, puis par le suiveur, les </w:t>
+      </w:r>
+      <w:r>
+        <w:t>différents éléments du dossier GitHub</w:t>
+      </w:r>
+      <w:r>
+        <w:t xml:space="preserve"> seront sauvegardés sur Hugo</w:t>
+      </w:r>
+      <w:r>
+        <w:t xml:space="preserve"> afin de garder les versions antérieur par précaution</w:t>
+      </w:r>
+      <w:r>
+        <w:t>.</w:t>
       </w:r>
     </w:p>
     <w:p/>
@@ -3749,7 +3926,10 @@
     </w:p>
     <w:p>
       <w:r>
-        <w:t>Si possible, une version de démonstration compilée du projet sera présentée, en fonction des objectifs de l’itération en cours.</w:t>
+        <w:t>U</w:t>
+      </w:r>
+      <w:r>
+        <w:t>ne version de démonstration compilée du projet sera présentée, en fonction des objectifs de l’itération en cours.</w:t>
       </w:r>
     </w:p>
     <w:p/>
@@ -3883,7 +4063,7 @@
       <w:rPr>
         <w:noProof/>
       </w:rPr>
-      <w:t>5</w:t>
+      <w:t>4</w:t>
     </w:r>
     <w:r>
       <w:rPr>
@@ -3894,14 +4074,27 @@
     <w:r>
       <w:t>/</w:t>
     </w:r>
-    <w:fldSimple w:instr=" NUMPAGES  \* Arabic  \* MERGEFORMAT ">
-      <w:r>
-        <w:rPr>
-          <w:noProof/>
-        </w:rPr>
-        <w:t>8</w:t>
-      </w:r>
-    </w:fldSimple>
+    <w:r>
+      <w:fldChar w:fldCharType="begin"/>
+    </w:r>
+    <w:r>
+      <w:instrText xml:space="preserve"> NUMPAGES  \* Arabic  \* MERGEFORMAT </w:instrText>
+    </w:r>
+    <w:r>
+      <w:fldChar w:fldCharType="separate"/>
+    </w:r>
+    <w:r>
+      <w:rPr>
+        <w:noProof/>
+      </w:rPr>
+      <w:t>8</w:t>
+    </w:r>
+    <w:r>
+      <w:rPr>
+        <w:noProof/>
+      </w:rPr>
+      <w:fldChar w:fldCharType="end"/>
+    </w:r>
   </w:p>
 </w:ftr>
 </file>
@@ -4544,7 +4737,7 @@
         <w:rFonts w:ascii="Wingdings" w:hAnsi="Wingdings" w:hint="default"/>
       </w:rPr>
     </w:lvl>
-    <w:lvl w:ilvl="1" w:tplc="040C0003" w:tentative="1">
+    <w:lvl w:ilvl="1" w:tplc="040C0003">
       <w:start w:val="1"/>
       <w:numFmt w:val="bullet"/>
       <w:lvlText w:val="o"/>
@@ -7362,7 +7555,7 @@
 </file>
 
 <file path=customXml/itemProps1.xml><?xml version="1.0" encoding="utf-8"?>
-<ds:datastoreItem xmlns:ds="http://schemas.openxmlformats.org/officeDocument/2006/customXml" ds:itemID="{4CF968DA-70BB-49AA-A198-1E89F49ABA58}">
+<ds:datastoreItem xmlns:ds="http://schemas.openxmlformats.org/officeDocument/2006/customXml" ds:itemID="{547C1B09-1703-4EAA-A360-123F5CE9B659}">
   <ds:schemaRefs>
     <ds:schemaRef ds:uri="http://schemas.openxmlformats.org/officeDocument/2006/bibliography"/>
   </ds:schemaRefs>

</xml_diff>

<commit_message>
Update of charte de projet
</commit_message>
<xml_diff>
--- a/Avant-Projet/Charte de projet History Treasures.docx
+++ b/Avant-Projet/Charte de projet History Treasures.docx
@@ -421,29 +421,15 @@
           <w:szCs w:val="56"/>
         </w:rPr>
       </w:pPr>
-      <w:r>
-        <w:fldChar w:fldCharType="begin"/>
-      </w:r>
-      <w:r>
-        <w:instrText xml:space="preserve"> DOCPROPERTY  Title  \* MERGEFORMAT </w:instrText>
-      </w:r>
-      <w:r>
-        <w:fldChar w:fldCharType="separate"/>
-      </w:r>
-      <w:r>
-        <w:rPr>
-          <w:rStyle w:val="TitreProjetCar"/>
-          <w:szCs w:val="56"/>
-        </w:rPr>
-        <w:t>Charte de projet</w:t>
-      </w:r>
-      <w:r>
-        <w:rPr>
-          <w:rStyle w:val="TitreProjetCar"/>
-          <w:szCs w:val="56"/>
-        </w:rPr>
-        <w:fldChar w:fldCharType="end"/>
-      </w:r>
+      <w:fldSimple w:instr=" DOCPROPERTY  Title  \* MERGEFORMAT ">
+        <w:r>
+          <w:rPr>
+            <w:rStyle w:val="TitreProjetCar"/>
+            <w:szCs w:val="56"/>
+          </w:rPr>
+          <w:t>Charte de projet</w:t>
+        </w:r>
+      </w:fldSimple>
       <w:r>
         <w:rPr>
           <w:rStyle w:val="StyleTitreLatin36ptCar"/>
@@ -466,24 +452,14 @@
       <w:r>
         <w:t xml:space="preserve">Version </w:t>
       </w:r>
-      <w:r>
-        <w:fldChar w:fldCharType="begin"/>
-      </w:r>
-      <w:r>
-        <w:instrText xml:space="preserve"> DOCPROPERTY  Version  \* MERGEFORMAT </w:instrText>
-      </w:r>
-      <w:r>
-        <w:fldChar w:fldCharType="separate"/>
-      </w:r>
-      <w:r>
-        <w:t>1.</w:t>
-      </w:r>
-      <w:r>
-        <w:t>4</w:t>
-      </w:r>
-      <w:r>
-        <w:fldChar w:fldCharType="end"/>
-      </w:r>
+      <w:fldSimple w:instr=" DOCPROPERTY  Version  \* MERGEFORMAT ">
+        <w:r>
+          <w:t>1.</w:t>
+        </w:r>
+        <w:r>
+          <w:t>4</w:t>
+        </w:r>
+      </w:fldSimple>
     </w:p>
     <w:p>
       <w:pPr>
@@ -3055,8 +3031,6 @@
         </w:rPr>
         <w:t>4</w:t>
       </w:r>
-      <w:bookmarkStart w:id="6" w:name="_GoBack"/>
-      <w:bookmarkEnd w:id="6"/>
       <w:r>
         <w:rPr>
           <w:rStyle w:val="Lienhypertexte"/>
@@ -3201,11 +3175,11 @@
       <w:pPr>
         <w:pStyle w:val="Titre2"/>
       </w:pPr>
-      <w:bookmarkStart w:id="7" w:name="_Toc415583638"/>
+      <w:bookmarkStart w:id="6" w:name="_Toc415583638"/>
       <w:r>
         <w:t>Planification initiale</w:t>
       </w:r>
-      <w:bookmarkEnd w:id="7"/>
+      <w:bookmarkEnd w:id="6"/>
     </w:p>
     <w:p/>
     <w:p>
@@ -3291,7 +3265,6 @@
         <w:t>complétion des fonctions manquantes et réglages des bugs.</w:t>
       </w:r>
     </w:p>
-    <w:p/>
     <w:p>
       <w:pPr>
         <w:rPr>
@@ -3306,11 +3279,11 @@
       <w:pPr>
         <w:pStyle w:val="Titre2"/>
       </w:pPr>
-      <w:bookmarkStart w:id="8" w:name="_Toc415583639"/>
+      <w:bookmarkStart w:id="7" w:name="_Toc415583639"/>
       <w:r>
         <w:t>Gestion du reporting</w:t>
       </w:r>
-      <w:bookmarkEnd w:id="8"/>
+      <w:bookmarkEnd w:id="7"/>
     </w:p>
     <w:p/>
     <w:p>
@@ -3547,7 +3520,7 @@
           <w:szCs w:val="26"/>
         </w:rPr>
       </w:pPr>
-      <w:bookmarkStart w:id="9" w:name="_Toc415583640"/>
+      <w:bookmarkStart w:id="8" w:name="_Toc415583640"/>
       <w:r>
         <w:rPr>
           <w:rStyle w:val="Titre3Car"/>
@@ -3566,7 +3539,7 @@
         </w:rPr>
         <w:t>avec les parties prenantes</w:t>
       </w:r>
-      <w:bookmarkEnd w:id="9"/>
+      <w:bookmarkEnd w:id="8"/>
     </w:p>
     <w:p>
       <w:pPr>
@@ -3807,7 +3780,7 @@
           <w:bCs w:val="0"/>
         </w:rPr>
       </w:pPr>
-      <w:bookmarkStart w:id="10" w:name="_Toc415583641"/>
+      <w:bookmarkStart w:id="9" w:name="_Toc415583641"/>
     </w:p>
     <w:p>
       <w:pPr>
@@ -3823,58 +3796,52 @@
         </w:rPr>
         <w:t>Gestion de la documentation</w:t>
       </w:r>
+      <w:bookmarkEnd w:id="9"/>
+    </w:p>
+    <w:p/>
+    <w:p>
+      <w:r>
+        <w:t xml:space="preserve">Les fichiers </w:t>
+      </w:r>
+      <w:r>
+        <w:t xml:space="preserve">concernant la documentation avant-projet </w:t>
+      </w:r>
+      <w:r>
+        <w:t xml:space="preserve">seront stockés </w:t>
+      </w:r>
+      <w:r>
+        <w:t xml:space="preserve">dans la branche documents </w:t>
+      </w:r>
+      <w:r>
+        <w:t xml:space="preserve">et partagés sur GitHub. </w:t>
+      </w:r>
+      <w:r>
+        <w:t>Par la suite lorsque nous serons sur notre projet en terme</w:t>
+      </w:r>
+      <w:r>
+        <w:t xml:space="preserve">s </w:t>
+      </w:r>
+      <w:r>
+        <w:t>de code, nos travaux sauront envoyés sur GitHub afin que tous les membres de l’équipe puissent récupérer les codes de chacun. Pour l’organisation des branches concernant le code, nous aurons une branche principale contenant la version valide et des branches contenant</w:t>
+      </w:r>
+      <w:bookmarkStart w:id="10" w:name="_GoBack"/>
       <w:bookmarkEnd w:id="10"/>
-    </w:p>
-    <w:p/>
-    <w:p>
-      <w:r>
-        <w:t xml:space="preserve">Les fichiers </w:t>
-      </w:r>
-      <w:r>
-        <w:t xml:space="preserve">concernant la documentation avant-projet </w:t>
-      </w:r>
-      <w:r>
-        <w:t xml:space="preserve">seront stockés </w:t>
-      </w:r>
-      <w:r>
-        <w:t xml:space="preserve">dans la branche documents </w:t>
-      </w:r>
-      <w:r>
-        <w:t xml:space="preserve">et partagés sur GitHub. </w:t>
-      </w:r>
-      <w:r>
-        <w:t>Par la suite lorsque nous serons sur notre projet en terme</w:t>
-      </w:r>
-      <w:r>
-        <w:t xml:space="preserve">s </w:t>
-      </w:r>
-      <w:r>
-        <w:t>de code, nos travaux sauront envoyés sur GitHub afin que tous les membres de l’équipe puissent récupérer les codes de chacun. Pour l’organisation des branches concernant le code, nous aurons une branche principale contenant la version valide et des branches contenant les versions de chacun.</w:t>
+      <w:r>
+        <w:t xml:space="preserve"> les versions de chacun.</w:t>
       </w:r>
     </w:p>
     <w:p>
       <w:r>
         <w:t xml:space="preserve">L’adresse du dépôt est la suivante : </w:t>
       </w:r>
-      <w:r>
-        <w:t>https://github.com/HistoryTreasure/HistoryTreasures.git</w:t>
-      </w:r>
-    </w:p>
-    <w:p>
-      <w:r>
-        <w:lastRenderedPageBreak/>
-        <w:t>Nous mettrons une archive sur Hugo afin de ne pas perdre le travail.</w:t>
-      </w:r>
-      <w:r>
-        <w:br/>
-        <w:t>L’équipe travaillera sur les versions présentes sur GitHub.</w:t>
-      </w:r>
-    </w:p>
-    <w:p/>
-    <w:p>
-      <w:r>
-        <w:t xml:space="preserve">Voici une image de l’architecture : </w:t>
-      </w:r>
+      <w:hyperlink r:id="rId20" w:history="1">
+        <w:r>
+          <w:rPr>
+            <w:rStyle w:val="Lienhypertexte"/>
+          </w:rPr>
+          <w:t>https://github.com/HistoryTreasure/HistoryTreasures.git</w:t>
+        </w:r>
+      </w:hyperlink>
     </w:p>
     <w:p>
       <w:r>
@@ -3882,11 +3849,12 @@
           <w:noProof/>
           <w:lang w:eastAsia="fr-FR"/>
         </w:rPr>
+        <w:lastRenderedPageBreak/>
         <w:drawing>
           <wp:inline distT="0" distB="0" distL="0" distR="0">
-            <wp:extent cx="5048955" cy="1533739"/>
+            <wp:extent cx="3057952" cy="4429743"/>
             <wp:effectExtent l="0" t="0" r="0" b="0"/>
-            <wp:docPr id="8" name="Image 8"/>
+            <wp:docPr id="4" name="Image 4"/>
             <wp:cNvGraphicFramePr>
               <a:graphicFrameLocks xmlns:a="http://schemas.openxmlformats.org/drawingml/2006/main" noChangeAspect="1"/>
             </wp:cNvGraphicFramePr>
@@ -3894,11 +3862,11 @@
               <a:graphicData uri="http://schemas.openxmlformats.org/drawingml/2006/picture">
                 <pic:pic xmlns:pic="http://schemas.openxmlformats.org/drawingml/2006/picture">
                   <pic:nvPicPr>
-                    <pic:cNvPr id="8" name="organisation.png"/>
+                    <pic:cNvPr id="4" name="schemaGit.png"/>
                     <pic:cNvPicPr/>
                   </pic:nvPicPr>
                   <pic:blipFill>
-                    <a:blip r:embed="rId20">
+                    <a:blip r:embed="rId21">
                       <a:extLst>
                         <a:ext uri="{28A0092B-C50C-407E-A947-70E740481C1C}">
                           <a14:useLocalDpi xmlns:a14="http://schemas.microsoft.com/office/drawing/2010/main" val="0"/>
@@ -3912,7 +3880,7 @@
                   <pic:spPr>
                     <a:xfrm>
                       <a:off x="0" y="0"/>
-                      <a:ext cx="5048955" cy="1533739"/>
+                      <a:ext cx="3057952" cy="4429743"/>
                     </a:xfrm>
                     <a:prstGeom prst="rect">
                       <a:avLst/>
@@ -3925,63 +3893,6 @@
         </w:drawing>
       </w:r>
     </w:p>
-    <w:p>
-      <w:r>
-        <w:t>Le chemin du dossier sur Hugo sera :</w:t>
-      </w:r>
-    </w:p>
-    <w:p>
-      <w:pPr>
-        <w:rPr>
-          <w:lang w:val="en-US"/>
-        </w:rPr>
-      </w:pPr>
-      <w:hyperlink r:id="rId21" w:history="1">
-        <w:r>
-          <w:rPr>
-            <w:rStyle w:val="Lienhypertexte"/>
-            <w:lang w:val="en-US"/>
-          </w:rPr>
-          <w:t>\\hugo\PI\2016M\S3\History_Treasure</w:t>
-        </w:r>
-      </w:hyperlink>
-      <w:r>
-        <w:rPr>
-          <w:rStyle w:val="Lienhypertexte"/>
-          <w:lang w:val="en-US"/>
-        </w:rPr>
-        <w:t>s</w:t>
-      </w:r>
-    </w:p>
-    <w:p>
-      <w:r>
-        <w:t>Les dossiers auront les mêmes noms que sur notre dépôt GitHub. Cela nous servira à sauvegarder les différentes étapes de notre projet (au cas où un problème surviendrait).</w:t>
-      </w:r>
-    </w:p>
-    <w:p>
-      <w:r>
-        <w:t xml:space="preserve">Après validation par l’équipe et le chef de projet, puis par le suiveur, les </w:t>
-      </w:r>
-      <w:r>
-        <w:t>différents éléments du dossier GitHub</w:t>
-      </w:r>
-      <w:r>
-        <w:t xml:space="preserve"> seront sauvegardés sur Hugo</w:t>
-      </w:r>
-      <w:r>
-        <w:t xml:space="preserve"> afin de garder </w:t>
-      </w:r>
-      <w:r>
-        <w:t>les versions antérieures</w:t>
-      </w:r>
-      <w:r>
-        <w:t xml:space="preserve"> par précaution</w:t>
-      </w:r>
-      <w:r>
-        <w:t>.</w:t>
-      </w:r>
-    </w:p>
-    <w:p/>
     <w:p/>
     <w:p>
       <w:pPr>
@@ -4143,7 +4054,7 @@
       <w:rPr>
         <w:noProof/>
       </w:rPr>
-      <w:t>5</w:t>
+      <w:t>8</w:t>
     </w:r>
     <w:r>
       <w:rPr>
@@ -4154,27 +4065,14 @@
     <w:r>
       <w:t>/</w:t>
     </w:r>
-    <w:r>
-      <w:fldChar w:fldCharType="begin"/>
-    </w:r>
-    <w:r>
-      <w:instrText xml:space="preserve"> NUMPAGES  \* Arabic  \* MERGEFORMAT </w:instrText>
-    </w:r>
-    <w:r>
-      <w:fldChar w:fldCharType="separate"/>
-    </w:r>
-    <w:r>
-      <w:rPr>
-        <w:noProof/>
-      </w:rPr>
-      <w:t>8</w:t>
-    </w:r>
-    <w:r>
-      <w:rPr>
-        <w:noProof/>
-      </w:rPr>
-      <w:fldChar w:fldCharType="end"/>
-    </w:r>
+    <w:fldSimple w:instr=" NUMPAGES  \* Arabic  \* MERGEFORMAT ">
+      <w:r>
+        <w:rPr>
+          <w:noProof/>
+        </w:rPr>
+        <w:t>8</w:t>
+      </w:r>
+    </w:fldSimple>
   </w:p>
 </w:ftr>
 </file>
@@ -7635,7 +7533,7 @@
 </file>
 
 <file path=customXml/itemProps1.xml><?xml version="1.0" encoding="utf-8"?>
-<ds:datastoreItem xmlns:ds="http://schemas.openxmlformats.org/officeDocument/2006/customXml" ds:itemID="{EFFF277A-AC85-4F5C-92E1-E5BDE2A87CEE}">
+<ds:datastoreItem xmlns:ds="http://schemas.openxmlformats.org/officeDocument/2006/customXml" ds:itemID="{312604FB-3AE5-4FFC-8E8E-DA30FFB9DA34}">
   <ds:schemaRefs>
     <ds:schemaRef ds:uri="http://schemas.openxmlformats.org/officeDocument/2006/bibliography"/>
   </ds:schemaRefs>

</xml_diff>

<commit_message>
Update charte de projet
Delete picture trello.png
Add picture trello2.png
</commit_message>
<xml_diff>
--- a/Avant-Projet/Charte de projet History Treasures.docx
+++ b/Avant-Projet/Charte de projet History Treasures.docx
@@ -421,29 +421,15 @@
           <w:szCs w:val="56"/>
         </w:rPr>
       </w:pPr>
-      <w:r>
-        <w:fldChar w:fldCharType="begin"/>
-      </w:r>
-      <w:r>
-        <w:instrText xml:space="preserve"> DOCPROPERTY  Title  \* MERGEFORMAT </w:instrText>
-      </w:r>
-      <w:r>
-        <w:fldChar w:fldCharType="separate"/>
-      </w:r>
-      <w:r>
-        <w:rPr>
-          <w:rStyle w:val="TitreProjetCar"/>
-          <w:szCs w:val="56"/>
-        </w:rPr>
-        <w:t>Charte de projet</w:t>
-      </w:r>
-      <w:r>
-        <w:rPr>
-          <w:rStyle w:val="TitreProjetCar"/>
-          <w:szCs w:val="56"/>
-        </w:rPr>
-        <w:fldChar w:fldCharType="end"/>
-      </w:r>
+      <w:fldSimple w:instr=" DOCPROPERTY  Title  \* MERGEFORMAT ">
+        <w:r>
+          <w:rPr>
+            <w:rStyle w:val="TitreProjetCar"/>
+            <w:szCs w:val="56"/>
+          </w:rPr>
+          <w:t>Charte de projet</w:t>
+        </w:r>
+      </w:fldSimple>
       <w:r>
         <w:rPr>
           <w:rStyle w:val="StyleTitreLatin36ptCar"/>
@@ -466,24 +452,14 @@
       <w:r>
         <w:t xml:space="preserve">Version </w:t>
       </w:r>
-      <w:r>
-        <w:fldChar w:fldCharType="begin"/>
-      </w:r>
-      <w:r>
-        <w:instrText xml:space="preserve"> DOCPROPERTY  Version  \* MERGEFORMAT </w:instrText>
-      </w:r>
-      <w:r>
-        <w:fldChar w:fldCharType="separate"/>
-      </w:r>
-      <w:r>
-        <w:t>1.</w:t>
-      </w:r>
-      <w:r>
-        <w:t>4</w:t>
-      </w:r>
-      <w:r>
-        <w:fldChar w:fldCharType="end"/>
-      </w:r>
+      <w:fldSimple w:instr=" DOCPROPERTY  Version  \* MERGEFORMAT ">
+        <w:r>
+          <w:t>1.</w:t>
+        </w:r>
+        <w:r>
+          <w:t>5</w:t>
+        </w:r>
+      </w:fldSimple>
     </w:p>
     <w:p>
       <w:pPr>
@@ -513,7 +489,7 @@
         <w:t>1</w:t>
       </w:r>
       <w:r>
-        <w:t>2</w:t>
+        <w:t>4</w:t>
       </w:r>
       <w:r>
         <w:t>/04/2016</w:t>
@@ -1265,6 +1241,123 @@
           </w:p>
         </w:tc>
       </w:tr>
+      <w:tr>
+        <w:trPr>
+          <w:trHeight w:val="368"/>
+        </w:trPr>
+        <w:tc>
+          <w:tcPr>
+            <w:tcW w:w="2322" w:type="dxa"/>
+            <w:tcBorders>
+              <w:top w:val="single" w:sz="6" w:space="0" w:color="auto"/>
+              <w:left w:val="single" w:sz="6" w:space="0" w:color="auto"/>
+              <w:bottom w:val="single" w:sz="6" w:space="0" w:color="auto"/>
+              <w:right w:val="single" w:sz="6" w:space="0" w:color="auto"/>
+            </w:tcBorders>
+          </w:tcPr>
+          <w:p>
+            <w:pPr>
+              <w:pStyle w:val="Tabletext"/>
+              <w:jc w:val="center"/>
+              <w:rPr>
+                <w:rFonts w:ascii="Arial" w:hAnsi="Arial" w:cs="Arial"/>
+                <w:lang w:val="fr-FR"/>
+              </w:rPr>
+            </w:pPr>
+            <w:r>
+              <w:rPr>
+                <w:rFonts w:ascii="Arial" w:hAnsi="Arial" w:cs="Arial"/>
+                <w:lang w:val="fr-FR"/>
+              </w:rPr>
+              <w:t>14/04/2016</w:t>
+            </w:r>
+          </w:p>
+        </w:tc>
+        <w:tc>
+          <w:tcPr>
+            <w:tcW w:w="1161" w:type="dxa"/>
+            <w:tcBorders>
+              <w:top w:val="single" w:sz="6" w:space="0" w:color="auto"/>
+              <w:left w:val="single" w:sz="6" w:space="0" w:color="auto"/>
+              <w:bottom w:val="single" w:sz="6" w:space="0" w:color="auto"/>
+              <w:right w:val="single" w:sz="6" w:space="0" w:color="auto"/>
+            </w:tcBorders>
+          </w:tcPr>
+          <w:p>
+            <w:pPr>
+              <w:pStyle w:val="Tabletext"/>
+              <w:jc w:val="center"/>
+              <w:rPr>
+                <w:rFonts w:ascii="Arial" w:hAnsi="Arial" w:cs="Arial"/>
+                <w:lang w:val="fr-FR"/>
+              </w:rPr>
+            </w:pPr>
+            <w:r>
+              <w:rPr>
+                <w:rFonts w:ascii="Arial" w:hAnsi="Arial" w:cs="Arial"/>
+                <w:lang w:val="fr-FR"/>
+              </w:rPr>
+              <w:t>1.5</w:t>
+            </w:r>
+          </w:p>
+        </w:tc>
+        <w:tc>
+          <w:tcPr>
+            <w:tcW w:w="3773" w:type="dxa"/>
+            <w:tcBorders>
+              <w:top w:val="single" w:sz="6" w:space="0" w:color="auto"/>
+              <w:left w:val="single" w:sz="6" w:space="0" w:color="auto"/>
+              <w:bottom w:val="single" w:sz="6" w:space="0" w:color="auto"/>
+              <w:right w:val="single" w:sz="6" w:space="0" w:color="auto"/>
+            </w:tcBorders>
+          </w:tcPr>
+          <w:p>
+            <w:pPr>
+              <w:pStyle w:val="Tabletext"/>
+              <w:jc w:val="center"/>
+              <w:rPr>
+                <w:rFonts w:ascii="Arial" w:hAnsi="Arial" w:cs="Arial"/>
+                <w:lang w:val="fr-FR"/>
+              </w:rPr>
+            </w:pPr>
+            <w:r>
+              <w:rPr>
+                <w:rFonts w:ascii="Arial" w:hAnsi="Arial" w:cs="Arial"/>
+                <w:lang w:val="fr-FR"/>
+              </w:rPr>
+              <w:t>Apport de modification</w:t>
+            </w:r>
+          </w:p>
+        </w:tc>
+        <w:tc>
+          <w:tcPr>
+            <w:tcW w:w="2322" w:type="dxa"/>
+            <w:tcBorders>
+              <w:top w:val="single" w:sz="6" w:space="0" w:color="auto"/>
+              <w:left w:val="single" w:sz="6" w:space="0" w:color="auto"/>
+              <w:bottom w:val="single" w:sz="6" w:space="0" w:color="auto"/>
+              <w:right w:val="single" w:sz="6" w:space="0" w:color="auto"/>
+            </w:tcBorders>
+          </w:tcPr>
+          <w:p>
+            <w:pPr>
+              <w:pStyle w:val="Tabletext"/>
+              <w:jc w:val="center"/>
+              <w:rPr>
+                <w:rFonts w:ascii="Arial" w:hAnsi="Arial" w:cs="Arial"/>
+                <w:lang w:val="fr-FR"/>
+              </w:rPr>
+            </w:pPr>
+            <w:r>
+              <w:rPr>
+                <w:rFonts w:ascii="Arial" w:hAnsi="Arial" w:cs="Arial"/>
+                <w:lang w:val="fr-FR"/>
+              </w:rPr>
+              <w:t>Julie</w:t>
+            </w:r>
+          </w:p>
+        </w:tc>
+      </w:tr>
     </w:tbl>
     <w:p>
       <w:pPr>
@@ -3231,13 +3324,31 @@
         <w:t>*</w:t>
       </w:r>
       <w:r>
-        <w:t>. Nous n’aurons pas réalisé un générateur de carte, ni de graphismes ou de sons.</w:t>
-      </w:r>
-      <w:r>
-        <w:t xml:space="preserve"> Le joueur devra pouvoir </w:t>
-      </w:r>
-      <w:r>
-        <w:t>déplacer le personnage sur le plateau de jeu.</w:t>
+        <w:t>.</w:t>
+      </w:r>
+      <w:r>
+        <w:t xml:space="preserve"> Nous </w:t>
+      </w:r>
+      <w:r>
+        <w:t>a</w:t>
+      </w:r>
+      <w:r>
+        <w:t xml:space="preserve">urons réalisé un </w:t>
+      </w:r>
+      <w:r>
+        <w:t>premier plateau de jeu qui ne sera pas complet mais qui permettra d’effectuer les premières manœuvres</w:t>
+      </w:r>
+      <w:r>
+        <w:t>, ni de graphismes ou de sons.</w:t>
+      </w:r>
+      <w:r>
+        <w:t xml:space="preserve"> On va réaliser un début de système de </w:t>
+      </w:r>
+      <w:r>
+        <w:t>collision</w:t>
+      </w:r>
+      <w:r>
+        <w:t xml:space="preserve"> qui ne sera pas complet. </w:t>
       </w:r>
     </w:p>
     <w:p>
@@ -3247,16 +3358,25 @@
         </w:tabs>
       </w:pPr>
       <w:r>
-        <w:t>(</w:t>
-      </w:r>
-      <w:r>
-        <w:t>Le</w:t>
-      </w:r>
-      <w:r>
-        <w:t xml:space="preserve"> terme gameplay sera expliqué dans les Spécifications)</w:t>
-      </w:r>
-      <w:r>
-        <w:t>.</w:t>
+        <w:t xml:space="preserve">Le joueur </w:t>
+      </w:r>
+      <w:r>
+        <w:t>pourra</w:t>
+      </w:r>
+      <w:r>
+        <w:t xml:space="preserve"> </w:t>
+      </w:r>
+      <w:r>
+        <w:t xml:space="preserve">déplacer le personnage </w:t>
+      </w:r>
+      <w:r>
+        <w:t xml:space="preserve">à l’aide des touches directionnelles </w:t>
+      </w:r>
+      <w:r>
+        <w:t>sur le plateau de jeu.</w:t>
+      </w:r>
+      <w:r>
+        <w:t xml:space="preserve"> </w:t>
       </w:r>
     </w:p>
     <w:p>
@@ -3267,7 +3387,79 @@
       </w:pPr>
       <w:r>
         <w:lastRenderedPageBreak/>
-        <w:t>En fin d’Itération 2, le générateur de carte sera présent ainsi que les graphismes et peut-être les sons, une partie du premier niveau sera jouable.</w:t>
+        <w:t>(</w:t>
+      </w:r>
+      <w:r>
+        <w:t>Le</w:t>
+      </w:r>
+      <w:r>
+        <w:t xml:space="preserve"> terme gameplay sera expliqué dans les Spécifications)</w:t>
+      </w:r>
+      <w:r>
+        <w:t>.</w:t>
+      </w:r>
+    </w:p>
+    <w:p>
+      <w:pPr>
+        <w:tabs>
+          <w:tab w:val="left" w:pos="1230"/>
+        </w:tabs>
+      </w:pPr>
+      <w:r>
+        <w:t xml:space="preserve">En fin d’Itération 2, une carte </w:t>
+      </w:r>
+      <w:r>
+        <w:t xml:space="preserve">avec toutes </w:t>
+      </w:r>
+      <w:r>
+        <w:t>les interactions nécessaires</w:t>
+      </w:r>
+      <w:r>
+        <w:t xml:space="preserve"> pour avancer dans le jeu </w:t>
+      </w:r>
+      <w:r>
+        <w:t>sera présent</w:t>
+      </w:r>
+      <w:r>
+        <w:t>e</w:t>
+      </w:r>
+      <w:r>
+        <w:t xml:space="preserve"> ainsi que les graphismes et peut-être les sons, une partie du premier niveau sera jouable.</w:t>
+      </w:r>
+      <w:r>
+        <w:t xml:space="preserve"> </w:t>
+      </w:r>
+    </w:p>
+    <w:p>
+      <w:pPr>
+        <w:tabs>
+          <w:tab w:val="left" w:pos="1230"/>
+        </w:tabs>
+      </w:pPr>
+      <w:r>
+        <w:t>Le joueur pourra collecter les énigmes ainsi que récup</w:t>
+      </w:r>
+      <w:r>
+        <w:t>é</w:t>
+      </w:r>
+      <w:r>
+        <w:t>re</w:t>
+      </w:r>
+      <w:r>
+        <w:t>r</w:t>
+      </w:r>
+      <w:r>
+        <w:t xml:space="preserve"> les différents coffres sur la carte grâce au système de collision.</w:t>
+      </w:r>
+    </w:p>
+    <w:p>
+      <w:pPr>
+        <w:tabs>
+          <w:tab w:val="left" w:pos="1230"/>
+        </w:tabs>
+      </w:pPr>
+      <w:r>
+        <w:t>Le joueur pourra discuter avec des PNJ au sein d’une carte afin de collecter des indices.</w:t>
       </w:r>
     </w:p>
     <w:p>
@@ -3322,26 +3514,26 @@
           <w:lang w:eastAsia="fr-FR"/>
         </w:rPr>
         <w:drawing>
-          <wp:anchor distT="0" distB="0" distL="114300" distR="114300" simplePos="0" relativeHeight="251663360" behindDoc="1" locked="0" layoutInCell="1" allowOverlap="1" wp14:anchorId="3F4B085A" wp14:editId="3C8C467A">
+          <wp:anchor distT="0" distB="0" distL="114300" distR="114300" simplePos="0" relativeHeight="251661312" behindDoc="1" locked="0" layoutInCell="1" allowOverlap="1" wp14:anchorId="5278522C" wp14:editId="6CF53EAB">
             <wp:simplePos x="0" y="0"/>
             <wp:positionH relativeFrom="column">
-              <wp:posOffset>-737870</wp:posOffset>
+              <wp:posOffset>-499745</wp:posOffset>
             </wp:positionH>
             <wp:positionV relativeFrom="paragraph">
-              <wp:posOffset>979170</wp:posOffset>
+              <wp:posOffset>630555</wp:posOffset>
             </wp:positionV>
-            <wp:extent cx="7258050" cy="1905000"/>
+            <wp:extent cx="6753225" cy="2172970"/>
             <wp:effectExtent l="0" t="0" r="0" b="0"/>
             <wp:wrapTight wrapText="bothSides">
               <wp:wrapPolygon edited="0">
                 <wp:start x="0" y="0"/>
-                <wp:lineTo x="0" y="21384"/>
-                <wp:lineTo x="21543" y="21384"/>
-                <wp:lineTo x="21543" y="0"/>
+                <wp:lineTo x="0" y="21398"/>
+                <wp:lineTo x="21570" y="21398"/>
+                <wp:lineTo x="21570" y="0"/>
                 <wp:lineTo x="0" y="0"/>
               </wp:wrapPolygon>
             </wp:wrapTight>
-            <wp:docPr id="5" name="Image 5"/>
+            <wp:docPr id="6" name="Image 6"/>
             <wp:cNvGraphicFramePr>
               <a:graphicFrameLocks xmlns:a="http://schemas.openxmlformats.org/drawingml/2006/main" noChangeAspect="1"/>
             </wp:cNvGraphicFramePr>
@@ -3349,7 +3541,7 @@
               <a:graphicData uri="http://schemas.openxmlformats.org/drawingml/2006/picture">
                 <pic:pic xmlns:pic="http://schemas.openxmlformats.org/drawingml/2006/picture">
                   <pic:nvPicPr>
-                    <pic:cNvPr id="5" name="trello.png"/>
+                    <pic:cNvPr id="6" name="trello2.png"/>
                     <pic:cNvPicPr/>
                   </pic:nvPicPr>
                   <pic:blipFill>
@@ -3367,7 +3559,7 @@
                   <pic:spPr>
                     <a:xfrm>
                       <a:off x="0" y="0"/>
-                      <a:ext cx="7258050" cy="1905000"/>
+                      <a:ext cx="6753225" cy="2172970"/>
                     </a:xfrm>
                     <a:prstGeom prst="rect">
                       <a:avLst/>
@@ -3391,6 +3583,8 @@
       <w:r>
         <w:t xml:space="preserve">une fois par jour lors des séances de Projet </w:t>
       </w:r>
+      <w:bookmarkStart w:id="8" w:name="_GoBack"/>
+      <w:bookmarkEnd w:id="8"/>
       <w:r>
         <w:t>i</w:t>
       </w:r>
@@ -3398,7 +3592,7 @@
         <w:t>nformatique</w:t>
       </w:r>
       <w:r>
-        <w:t>. Son contenu sera composé du nom de la tâche, de la durée, du début ainsi que de la fin de la tâche ainsi que des prédécesseurs (éléments qui dépendent des autres) ainsi que du ou des nom(s) de la personne de l’équipe l’ayant réalisée.</w:t>
+        <w:t xml:space="preserve">. </w:t>
       </w:r>
     </w:p>
     <w:p>
@@ -3429,8 +3623,33 @@
       <w:r>
         <w:t xml:space="preserve">t, en tant qu’invité peut observer l’avancement des tâches ainsi que donner son opinion. </w:t>
       </w:r>
-      <w:bookmarkStart w:id="8" w:name="_GoBack"/>
-      <w:bookmarkEnd w:id="8"/>
+      <w:r>
+        <w:t>Chaque carte contiendra une ou plusieurs checklists qui permettr</w:t>
+      </w:r>
+      <w:r>
+        <w:t>ont</w:t>
+      </w:r>
+      <w:r>
+        <w:t xml:space="preserve"> de voir l’avancée de la tâche. Ces tâches seront assignées à un ou plusieurs membres de l’</w:t>
+      </w:r>
+      <w:r>
+        <w:t>équipe.</w:t>
+      </w:r>
+      <w:r>
+        <w:t xml:space="preserve"> Des couleurs seront </w:t>
+      </w:r>
+      <w:r>
+        <w:t>présente</w:t>
+      </w:r>
+      <w:r>
+        <w:t xml:space="preserve">s </w:t>
+      </w:r>
+      <w:r>
+        <w:t>afin de désigner les différentes</w:t>
+      </w:r>
+      <w:r>
+        <w:t xml:space="preserve"> tâches lorsque nous arriverons sur le code.</w:t>
+      </w:r>
     </w:p>
     <w:p>
       <w:pPr>
@@ -3439,12 +3658,29 @@
         </w:tabs>
       </w:pPr>
       <w:r>
+        <w:t>Pour voir les différents éléments composant notre board agile (</w:t>
+      </w:r>
+      <w:r>
+        <w:t>cf.</w:t>
+      </w:r>
+      <w:r>
+        <w:t xml:space="preserve"> Gestion du board agile page 5).</w:t>
+      </w:r>
+    </w:p>
+    <w:p>
+      <w:pPr>
+        <w:tabs>
+          <w:tab w:val="left" w:pos="1230"/>
+        </w:tabs>
+      </w:pPr>
+      <w:r>
         <w:t xml:space="preserve">Nous précisons que les différents membres de l’équipe feront un reporting à chaque début de séance avec le chef de projet afin que celui-ci indique sur le planning les différentes tâches réalisées par les différents membres et donc synthétiser ce qu’il s’est passé. </w:t>
       </w:r>
     </w:p>
     <w:p>
       <w:bookmarkStart w:id="9" w:name="_Toc415583640"/>
     </w:p>
+    <w:p/>
     <w:p>
       <w:pPr>
         <w:rPr>
@@ -3457,6 +3693,7 @@
         <w:rPr>
           <w:rStyle w:val="Titre3Car"/>
         </w:rPr>
+        <w:lastRenderedPageBreak/>
         <w:t>Gestion des relations</w:t>
       </w:r>
       <w:r>
@@ -3553,7 +3790,6 @@
           <w:b w:val="0"/>
           <w:color w:val="000000" w:themeColor="text1"/>
         </w:rPr>
-        <w:lastRenderedPageBreak/>
         <w:t>La communication avec les suiveurs se fera également au travers de réunion physique et directe tout au long du projet et en cas d’indisponibilité la communication se fera par mail.</w:t>
       </w:r>
     </w:p>
@@ -3693,7 +3929,25 @@
           <w:b w:val="0"/>
           <w:color w:val="000000" w:themeColor="text1"/>
         </w:rPr>
-        <w:t xml:space="preserve"> l’équipe à des interrogations ou des problèmes urgent à régler nous pou</w:t>
+        <w:t xml:space="preserve"> l’équipe à des interrogations ou des problèmes urgent</w:t>
+      </w:r>
+      <w:r>
+        <w:rPr>
+          <w:rStyle w:val="Titre3Car"/>
+          <w:rFonts w:asciiTheme="minorHAnsi" w:hAnsiTheme="minorHAnsi"/>
+          <w:b w:val="0"/>
+          <w:color w:val="000000" w:themeColor="text1"/>
+        </w:rPr>
+        <w:t xml:space="preserve">s </w:t>
+      </w:r>
+      <w:r>
+        <w:rPr>
+          <w:rStyle w:val="Titre3Car"/>
+          <w:rFonts w:asciiTheme="minorHAnsi" w:hAnsiTheme="minorHAnsi"/>
+          <w:b w:val="0"/>
+          <w:color w:val="000000" w:themeColor="text1"/>
+        </w:rPr>
+        <w:t>à régler nous pou</w:t>
       </w:r>
       <w:r>
         <w:rPr>
@@ -4010,7 +4264,7 @@
       <w:rPr>
         <w:noProof/>
       </w:rPr>
-      <w:t>7</w:t>
+      <w:t>6</w:t>
     </w:r>
     <w:r>
       <w:rPr>
@@ -4021,27 +4275,14 @@
     <w:r>
       <w:t>/</w:t>
     </w:r>
-    <w:r>
-      <w:fldChar w:fldCharType="begin"/>
-    </w:r>
-    <w:r>
-      <w:instrText xml:space="preserve"> NUMPAGES  \* Arabic  \* MERGEFORMAT </w:instrText>
-    </w:r>
-    <w:r>
-      <w:fldChar w:fldCharType="separate"/>
-    </w:r>
-    <w:r>
-      <w:rPr>
-        <w:noProof/>
-      </w:rPr>
-      <w:t>8</w:t>
-    </w:r>
-    <w:r>
-      <w:rPr>
-        <w:noProof/>
-      </w:rPr>
-      <w:fldChar w:fldCharType="end"/>
-    </w:r>
+    <w:fldSimple w:instr=" NUMPAGES  \* Arabic  \* MERGEFORMAT ">
+      <w:r>
+        <w:rPr>
+          <w:noProof/>
+        </w:rPr>
+        <w:t>8</w:t>
+      </w:r>
+    </w:fldSimple>
   </w:p>
 </w:ftr>
 </file>
@@ -7502,7 +7743,7 @@
 </file>
 
 <file path=customXml/itemProps1.xml><?xml version="1.0" encoding="utf-8"?>
-<ds:datastoreItem xmlns:ds="http://schemas.openxmlformats.org/officeDocument/2006/customXml" ds:itemID="{80CE9C68-419D-471D-9ED3-F79BFC71EAD0}">
+<ds:datastoreItem xmlns:ds="http://schemas.openxmlformats.org/officeDocument/2006/customXml" ds:itemID="{91C950C2-AAE4-4F1A-8FE1-7FEAB2387C67}">
   <ds:schemaRefs>
     <ds:schemaRef ds:uri="http://schemas.openxmlformats.org/officeDocument/2006/bibliography"/>
   </ds:schemaRefs>

</xml_diff>

<commit_message>
Update Charte with a new picture of git architecture and a new picture of trello
</commit_message>
<xml_diff>
--- a/Avant-Projet/Charte de projet History Treasures.docx
+++ b/Avant-Projet/Charte de projet History Treasures.docx
@@ -479,7 +479,7 @@
         <w:t>1.</w:t>
       </w:r>
       <w:r>
-        <w:t>5</w:t>
+        <w:t>6</w:t>
       </w:r>
       <w:r>
         <w:fldChar w:fldCharType="end"/>
@@ -513,7 +513,7 @@
         <w:t>1</w:t>
       </w:r>
       <w:r>
-        <w:t>4</w:t>
+        <w:t>9</w:t>
       </w:r>
       <w:r>
         <w:t>/04/2016</w:t>
@@ -3736,26 +3736,26 @@
           <w:lang w:eastAsia="fr-FR"/>
         </w:rPr>
         <w:drawing>
-          <wp:anchor distT="0" distB="0" distL="114300" distR="114300" simplePos="0" relativeHeight="251661312" behindDoc="1" locked="0" layoutInCell="1" allowOverlap="1" wp14:anchorId="5278522C" wp14:editId="6CF53EAB">
+          <wp:anchor distT="0" distB="0" distL="114300" distR="114300" simplePos="0" relativeHeight="251658240" behindDoc="1" locked="0" layoutInCell="1" allowOverlap="1" wp14:anchorId="505FEDA5" wp14:editId="0B2CA032">
             <wp:simplePos x="0" y="0"/>
             <wp:positionH relativeFrom="column">
-              <wp:posOffset>-499745</wp:posOffset>
+              <wp:posOffset>-557530</wp:posOffset>
             </wp:positionH>
             <wp:positionV relativeFrom="paragraph">
-              <wp:posOffset>630555</wp:posOffset>
+              <wp:posOffset>634365</wp:posOffset>
             </wp:positionV>
-            <wp:extent cx="6753225" cy="2172970"/>
+            <wp:extent cx="6867525" cy="2520950"/>
             <wp:effectExtent l="0" t="0" r="0" b="0"/>
             <wp:wrapTight wrapText="bothSides">
               <wp:wrapPolygon edited="0">
                 <wp:start x="0" y="0"/>
-                <wp:lineTo x="0" y="21398"/>
-                <wp:lineTo x="21570" y="21398"/>
+                <wp:lineTo x="0" y="21382"/>
+                <wp:lineTo x="21570" y="21382"/>
                 <wp:lineTo x="21570" y="0"/>
                 <wp:lineTo x="0" y="0"/>
               </wp:wrapPolygon>
             </wp:wrapTight>
-            <wp:docPr id="6" name="Image 6"/>
+            <wp:docPr id="7" name="Image 7"/>
             <wp:cNvGraphicFramePr>
               <a:graphicFrameLocks xmlns:a="http://schemas.openxmlformats.org/drawingml/2006/main" noChangeAspect="1"/>
             </wp:cNvGraphicFramePr>
@@ -3763,7 +3763,7 @@
               <a:graphicData uri="http://schemas.openxmlformats.org/drawingml/2006/picture">
                 <pic:pic xmlns:pic="http://schemas.openxmlformats.org/drawingml/2006/picture">
                   <pic:nvPicPr>
-                    <pic:cNvPr id="6" name="trello2.png"/>
+                    <pic:cNvPr id="7" name="trello3.png"/>
                     <pic:cNvPicPr/>
                   </pic:nvPicPr>
                   <pic:blipFill>
@@ -3781,7 +3781,7 @@
                   <pic:spPr>
                     <a:xfrm>
                       <a:off x="0" y="0"/>
-                      <a:ext cx="6753225" cy="2172970"/>
+                      <a:ext cx="6867525" cy="2520950"/>
                     </a:xfrm>
                     <a:prstGeom prst="rect">
                       <a:avLst/>
@@ -3908,23 +3908,28 @@
       <w:r>
         <w:t xml:space="preserve">Nous précisons que les différents membres de l’équipe feront un reporting à chaque début de séance avec le chef de projet afin que celui-ci indique sur le planning les différentes tâches réalisées par les différents membres et donc synthétiser ce qu’il s’est passé. </w:t>
       </w:r>
-    </w:p>
-    <w:p>
       <w:bookmarkStart w:id="8" w:name="_Toc415583640"/>
     </w:p>
-    <w:p/>
-    <w:p>
-      <w:pPr>
+    <w:p>
+      <w:pPr>
+        <w:tabs>
+          <w:tab w:val="left" w:pos="1230"/>
+        </w:tabs>
         <w:rPr>
           <w:rStyle w:val="Titre3Car"/>
-          <w:sz w:val="26"/>
-          <w:szCs w:val="26"/>
-        </w:rPr>
-      </w:pPr>
+          <w:rFonts w:asciiTheme="minorHAnsi" w:eastAsiaTheme="minorHAnsi" w:hAnsiTheme="minorHAnsi" w:cstheme="minorBidi"/>
+          <w:b w:val="0"/>
+          <w:bCs w:val="0"/>
+          <w:color w:val="auto"/>
+        </w:rPr>
+      </w:pPr>
+      <w:bookmarkStart w:id="9" w:name="_GoBack"/>
+      <w:bookmarkEnd w:id="9"/>
       <w:r>
         <w:rPr>
           <w:rStyle w:val="Titre3Car"/>
         </w:rPr>
+        <w:lastRenderedPageBreak/>
         <w:t>Gestion des relations</w:t>
       </w:r>
       <w:r>
@@ -4162,7 +4167,7 @@
           <w:bCs w:val="0"/>
         </w:rPr>
       </w:pPr>
-      <w:bookmarkStart w:id="9" w:name="_Toc415583641"/>
+      <w:bookmarkStart w:id="10" w:name="_Toc415583641"/>
     </w:p>
     <w:p>
       <w:pPr>
@@ -4178,7 +4183,7 @@
         </w:rPr>
         <w:t>Gestion de la documentation</w:t>
       </w:r>
-      <w:bookmarkEnd w:id="9"/>
+      <w:bookmarkEnd w:id="10"/>
     </w:p>
     <w:p/>
     <w:p>
@@ -4218,18 +4223,19 @@
         <w:t>a</w:t>
       </w:r>
       <w:r>
-        <w:t xml:space="preserve">ses. Notre branche develop sera tiré de notre branche master et contient donc la version en cours de développement de notre projet. Pour chaque fonctionnalités </w:t>
+        <w:t>ses. Notre branche develop sera tiré</w:t>
+      </w:r>
+      <w:r>
+        <w:t>e</w:t>
+      </w:r>
+      <w:r>
+        <w:t xml:space="preserve"> de notre branche master et contient donc la version en cours de développement de notre projet. Pour chaque fonctionnalités </w:t>
       </w:r>
       <w:r>
         <w:t>(</w:t>
       </w:r>
       <w:r>
-        <w:t>une par fonctionnalité) (features) on va tirer une bra</w:t>
-      </w:r>
-      <w:bookmarkStart w:id="10" w:name="_GoBack"/>
-      <w:bookmarkEnd w:id="10"/>
-      <w:r>
-        <w:t>nche de develop et une fois cette fonctionnalité terminée elle sera mergé dans develop.</w:t>
+        <w:t>une par fonctionnalité) (features) on va tirer une branche de develop et une fois cette fonctionnalité terminée elle sera mergé dans develop.</w:t>
       </w:r>
     </w:p>
     <w:p>
@@ -4254,9 +4260,9 @@
         <w:lastRenderedPageBreak/>
         <w:drawing>
           <wp:inline distT="0" distB="0" distL="0" distR="0">
-            <wp:extent cx="3448531" cy="4020111"/>
+            <wp:extent cx="3296110" cy="4020111"/>
             <wp:effectExtent l="0" t="0" r="0" b="0"/>
-            <wp:docPr id="5" name="Image 5"/>
+            <wp:docPr id="4" name="Image 4"/>
             <wp:cNvGraphicFramePr>
               <a:graphicFrameLocks xmlns:a="http://schemas.openxmlformats.org/drawingml/2006/main" noChangeAspect="1"/>
             </wp:cNvGraphicFramePr>
@@ -4264,7 +4270,7 @@
               <a:graphicData uri="http://schemas.openxmlformats.org/drawingml/2006/picture">
                 <pic:pic xmlns:pic="http://schemas.openxmlformats.org/drawingml/2006/picture">
                   <pic:nvPicPr>
-                    <pic:cNvPr id="5" name="schèmagit.png"/>
+                    <pic:cNvPr id="4" name="schemagitfinale.png"/>
                     <pic:cNvPicPr/>
                   </pic:nvPicPr>
                   <pic:blipFill>
@@ -4282,7 +4288,7 @@
                   <pic:spPr>
                     <a:xfrm>
                       <a:off x="0" y="0"/>
-                      <a:ext cx="3448531" cy="4020111"/>
+                      <a:ext cx="3296110" cy="4020111"/>
                     </a:xfrm>
                     <a:prstGeom prst="rect">
                       <a:avLst/>
@@ -4462,7 +4468,7 @@
       <w:rPr>
         <w:noProof/>
       </w:rPr>
-      <w:t>8</w:t>
+      <w:t>7</w:t>
     </w:r>
     <w:r>
       <w:rPr>
@@ -4477,7 +4483,10 @@
       <w:fldChar w:fldCharType="begin"/>
     </w:r>
     <w:r>
-      <w:instrText xml:space="preserve"> NUMPAGES  \* Arabic  \* MERGEFORMAT </w:instrText>
+      <w:instrText xml:space="preserve"> NUM</w:instrText>
+    </w:r>
+    <w:r>
+      <w:instrText xml:space="preserve">PAGES  \* Arabic  \* MERGEFORMAT </w:instrText>
     </w:r>
     <w:r>
       <w:fldChar w:fldCharType="separate"/>
@@ -7954,7 +7963,7 @@
 </file>
 
 <file path=customXml/itemProps1.xml><?xml version="1.0" encoding="utf-8"?>
-<ds:datastoreItem xmlns:ds="http://schemas.openxmlformats.org/officeDocument/2006/customXml" ds:itemID="{B83E687D-829E-4642-A5EC-6838D31606F4}">
+<ds:datastoreItem xmlns:ds="http://schemas.openxmlformats.org/officeDocument/2006/customXml" ds:itemID="{8D454C65-BB0D-43EC-B8FB-DFA4F681B8E9}">
   <ds:schemaRefs>
     <ds:schemaRef ds:uri="http://schemas.openxmlformats.org/officeDocument/2006/bibliography"/>
   </ds:schemaRefs>

</xml_diff>

<commit_message>
modification of charte de projet
</commit_message>
<xml_diff>
--- a/Avant-Projet/Charte de projet History Treasures.docx
+++ b/Avant-Projet/Charte de projet History Treasures.docx
@@ -1,6 +1,6 @@
 
 <file path=word/document.xml><?xml version="1.0" encoding="utf-8"?>
-<w:document xmlns:wpc="http://schemas.microsoft.com/office/word/2010/wordprocessingCanvas" xmlns:cx="http://schemas.microsoft.com/office/drawing/2014/chartex" xmlns:cx1="http://schemas.microsoft.com/office/drawing/2015/9/8/chartex" xmlns:mc="http://schemas.openxmlformats.org/markup-compatibility/2006" xmlns:o="urn:schemas-microsoft-com:office:office" xmlns:r="http://schemas.openxmlformats.org/officeDocument/2006/relationships" xmlns:m="http://schemas.openxmlformats.org/officeDocument/2006/math" xmlns:v="urn:schemas-microsoft-com:vml" xmlns:wp14="http://schemas.microsoft.com/office/word/2010/wordprocessingDrawing" xmlns:wp="http://schemas.openxmlformats.org/drawingml/2006/wordprocessingDrawing" xmlns:w10="urn:schemas-microsoft-com:office:word" xmlns:w="http://schemas.openxmlformats.org/wordprocessingml/2006/main" xmlns:w14="http://schemas.microsoft.com/office/word/2010/wordml" xmlns:w15="http://schemas.microsoft.com/office/word/2012/wordml" xmlns:w16se="http://schemas.microsoft.com/office/word/2015/wordml/symex" xmlns:wpg="http://schemas.microsoft.com/office/word/2010/wordprocessingGroup" xmlns:wpi="http://schemas.microsoft.com/office/word/2010/wordprocessingInk" xmlns:wne="http://schemas.microsoft.com/office/word/2006/wordml" xmlns:wps="http://schemas.microsoft.com/office/word/2010/wordprocessingShape" mc:Ignorable="w14 w15 w16se wp14">
+<w:document xmlns:wpc="http://schemas.microsoft.com/office/word/2010/wordprocessingCanvas" xmlns:cx="http://schemas.microsoft.com/office/drawing/2014/chartex" xmlns:mc="http://schemas.openxmlformats.org/markup-compatibility/2006" xmlns:o="urn:schemas-microsoft-com:office:office" xmlns:r="http://schemas.openxmlformats.org/officeDocument/2006/relationships" xmlns:m="http://schemas.openxmlformats.org/officeDocument/2006/math" xmlns:v="urn:schemas-microsoft-com:vml" xmlns:wp14="http://schemas.microsoft.com/office/word/2010/wordprocessingDrawing" xmlns:wp="http://schemas.openxmlformats.org/drawingml/2006/wordprocessingDrawing" xmlns:w10="urn:schemas-microsoft-com:office:word" xmlns:w="http://schemas.openxmlformats.org/wordprocessingml/2006/main" xmlns:w14="http://schemas.microsoft.com/office/word/2010/wordml" xmlns:w15="http://schemas.microsoft.com/office/word/2012/wordml" xmlns:w16se="http://schemas.microsoft.com/office/word/2015/wordml/symex" xmlns:wpg="http://schemas.microsoft.com/office/word/2010/wordprocessingGroup" xmlns:wpi="http://schemas.microsoft.com/office/word/2010/wordprocessingInk" xmlns:wne="http://schemas.microsoft.com/office/word/2006/wordml" xmlns:wps="http://schemas.microsoft.com/office/word/2010/wordprocessingShape" mc:Ignorable="w14 w15 w16se wp14">
   <w:body>
     <w:p>
       <w:pPr>
@@ -421,29 +421,15 @@
           <w:szCs w:val="56"/>
         </w:rPr>
       </w:pPr>
-      <w:r>
-        <w:fldChar w:fldCharType="begin"/>
-      </w:r>
-      <w:r>
-        <w:instrText xml:space="preserve"> DOCPROPERTY  Title  \* MERGEFORMAT </w:instrText>
-      </w:r>
-      <w:r>
-        <w:fldChar w:fldCharType="separate"/>
-      </w:r>
-      <w:r>
-        <w:rPr>
-          <w:rStyle w:val="TitreProjetCar"/>
-          <w:szCs w:val="56"/>
-        </w:rPr>
-        <w:t>Charte de projet</w:t>
-      </w:r>
-      <w:r>
-        <w:rPr>
-          <w:rStyle w:val="TitreProjetCar"/>
-          <w:szCs w:val="56"/>
-        </w:rPr>
-        <w:fldChar w:fldCharType="end"/>
-      </w:r>
+      <w:fldSimple w:instr=" DOCPROPERTY  Title  \* MERGEFORMAT ">
+        <w:r>
+          <w:rPr>
+            <w:rStyle w:val="TitreProjetCar"/>
+            <w:szCs w:val="56"/>
+          </w:rPr>
+          <w:t>Charte de projet</w:t>
+        </w:r>
+      </w:fldSimple>
       <w:r>
         <w:rPr>
           <w:rStyle w:val="StyleTitreLatin36ptCar"/>
@@ -466,24 +452,14 @@
       <w:r>
         <w:t xml:space="preserve">Version </w:t>
       </w:r>
-      <w:r>
-        <w:fldChar w:fldCharType="begin"/>
-      </w:r>
-      <w:r>
-        <w:instrText xml:space="preserve"> DOCPROPERTY  Version  \* MERGEFORMAT </w:instrText>
-      </w:r>
-      <w:r>
-        <w:fldChar w:fldCharType="separate"/>
-      </w:r>
-      <w:r>
-        <w:t>1.</w:t>
-      </w:r>
-      <w:r>
-        <w:t>6</w:t>
-      </w:r>
-      <w:r>
-        <w:fldChar w:fldCharType="end"/>
-      </w:r>
+      <w:fldSimple w:instr=" DOCPROPERTY  Version  \* MERGEFORMAT ">
+        <w:r>
+          <w:t>1.</w:t>
+        </w:r>
+        <w:r>
+          <w:t>6</w:t>
+        </w:r>
+      </w:fldSimple>
     </w:p>
     <w:p>
       <w:pPr>
@@ -1499,6 +1475,132 @@
           </w:p>
         </w:tc>
       </w:tr>
+      <w:tr>
+        <w:trPr>
+          <w:trHeight w:val="368"/>
+        </w:trPr>
+        <w:tc>
+          <w:tcPr>
+            <w:tcW w:w="2322" w:type="dxa"/>
+            <w:tcBorders>
+              <w:top w:val="single" w:sz="6" w:space="0" w:color="auto"/>
+              <w:left w:val="single" w:sz="6" w:space="0" w:color="auto"/>
+              <w:bottom w:val="single" w:sz="6" w:space="0" w:color="auto"/>
+              <w:right w:val="single" w:sz="6" w:space="0" w:color="auto"/>
+            </w:tcBorders>
+          </w:tcPr>
+          <w:p>
+            <w:pPr>
+              <w:pStyle w:val="Tabletext"/>
+              <w:jc w:val="center"/>
+              <w:rPr>
+                <w:rFonts w:ascii="Arial" w:hAnsi="Arial" w:cs="Arial"/>
+                <w:lang w:val="fr-FR"/>
+              </w:rPr>
+            </w:pPr>
+            <w:r>
+              <w:rPr>
+                <w:rFonts w:ascii="Arial" w:hAnsi="Arial" w:cs="Arial"/>
+                <w:lang w:val="fr-FR"/>
+              </w:rPr>
+              <w:t>22/04/2016</w:t>
+            </w:r>
+          </w:p>
+        </w:tc>
+        <w:tc>
+          <w:tcPr>
+            <w:tcW w:w="1161" w:type="dxa"/>
+            <w:tcBorders>
+              <w:top w:val="single" w:sz="6" w:space="0" w:color="auto"/>
+              <w:left w:val="single" w:sz="6" w:space="0" w:color="auto"/>
+              <w:bottom w:val="single" w:sz="6" w:space="0" w:color="auto"/>
+              <w:right w:val="single" w:sz="6" w:space="0" w:color="auto"/>
+            </w:tcBorders>
+          </w:tcPr>
+          <w:p>
+            <w:pPr>
+              <w:pStyle w:val="Tabletext"/>
+              <w:jc w:val="center"/>
+              <w:rPr>
+                <w:rFonts w:ascii="Arial" w:hAnsi="Arial" w:cs="Arial"/>
+                <w:lang w:val="fr-FR"/>
+              </w:rPr>
+            </w:pPr>
+            <w:r>
+              <w:rPr>
+                <w:rFonts w:ascii="Arial" w:hAnsi="Arial" w:cs="Arial"/>
+                <w:lang w:val="fr-FR"/>
+              </w:rPr>
+              <w:t>1.7</w:t>
+            </w:r>
+          </w:p>
+        </w:tc>
+        <w:tc>
+          <w:tcPr>
+            <w:tcW w:w="3773" w:type="dxa"/>
+            <w:tcBorders>
+              <w:top w:val="single" w:sz="6" w:space="0" w:color="auto"/>
+              <w:left w:val="single" w:sz="6" w:space="0" w:color="auto"/>
+              <w:bottom w:val="single" w:sz="6" w:space="0" w:color="auto"/>
+              <w:right w:val="single" w:sz="6" w:space="0" w:color="auto"/>
+            </w:tcBorders>
+          </w:tcPr>
+          <w:p>
+            <w:pPr>
+              <w:pStyle w:val="Tabletext"/>
+              <w:jc w:val="center"/>
+              <w:rPr>
+                <w:rFonts w:ascii="Arial" w:hAnsi="Arial" w:cs="Arial"/>
+                <w:lang w:val="fr-FR"/>
+              </w:rPr>
+            </w:pPr>
+            <w:r>
+              <w:rPr>
+                <w:rFonts w:ascii="Arial" w:hAnsi="Arial" w:cs="Arial"/>
+                <w:lang w:val="fr-FR"/>
+              </w:rPr>
+              <w:t>Relecture</w:t>
+            </w:r>
+            <w:r>
+              <w:rPr>
+                <w:rFonts w:ascii="Arial" w:hAnsi="Arial" w:cs="Arial"/>
+                <w:lang w:val="fr-FR"/>
+              </w:rPr>
+              <w:t xml:space="preserve"> et modification</w:t>
+            </w:r>
+            <w:bookmarkStart w:id="0" w:name="_GoBack"/>
+            <w:bookmarkEnd w:id="0"/>
+          </w:p>
+        </w:tc>
+        <w:tc>
+          <w:tcPr>
+            <w:tcW w:w="2322" w:type="dxa"/>
+            <w:tcBorders>
+              <w:top w:val="single" w:sz="6" w:space="0" w:color="auto"/>
+              <w:left w:val="single" w:sz="6" w:space="0" w:color="auto"/>
+              <w:bottom w:val="single" w:sz="6" w:space="0" w:color="auto"/>
+              <w:right w:val="single" w:sz="6" w:space="0" w:color="auto"/>
+            </w:tcBorders>
+          </w:tcPr>
+          <w:p>
+            <w:pPr>
+              <w:pStyle w:val="Tabletext"/>
+              <w:jc w:val="center"/>
+              <w:rPr>
+                <w:rFonts w:ascii="Arial" w:hAnsi="Arial" w:cs="Arial"/>
+                <w:lang w:val="fr-FR"/>
+              </w:rPr>
+            </w:pPr>
+            <w:r>
+              <w:rPr>
+                <w:rFonts w:ascii="Arial" w:hAnsi="Arial" w:cs="Arial"/>
+                <w:lang w:val="fr-FR"/>
+              </w:rPr>
+              <w:t>Sandya</w:t>
+            </w:r>
+          </w:p>
+        </w:tc>
+      </w:tr>
     </w:tbl>
     <w:p>
       <w:pPr>
@@ -2216,7 +2318,7 @@
             <w:noProof/>
             <w:webHidden/>
           </w:rPr>
-          <w:t>8</w:t>
+          <w:t>7</w:t>
         </w:r>
         <w:r>
           <w:rPr>
@@ -2386,12 +2488,12 @@
       <w:pPr>
         <w:pStyle w:val="Titre1"/>
       </w:pPr>
-      <w:bookmarkStart w:id="0" w:name="_Toc415583632"/>
+      <w:bookmarkStart w:id="1" w:name="_Toc415583632"/>
       <w:r>
         <w:lastRenderedPageBreak/>
         <w:t>Rôles et responsabilités</w:t>
       </w:r>
-      <w:bookmarkEnd w:id="0"/>
+      <w:bookmarkEnd w:id="1"/>
     </w:p>
     <w:tbl>
       <w:tblPr>
@@ -2430,7 +2532,7 @@
             <w:pPr>
               <w:jc w:val="center"/>
             </w:pPr>
-            <w:bookmarkStart w:id="1" w:name="_Toc415583633"/>
+            <w:bookmarkStart w:id="2" w:name="_Toc415583633"/>
             <w:r>
               <w:t>Nom, Prénom</w:t>
             </w:r>
@@ -2898,7 +3000,7 @@
       <w:r>
         <w:t>Parties prenantes, rôles et coordonnées</w:t>
       </w:r>
-      <w:bookmarkEnd w:id="1"/>
+      <w:bookmarkEnd w:id="2"/>
     </w:p>
     <w:p/>
     <w:p/>
@@ -2906,11 +3008,11 @@
       <w:pPr>
         <w:pStyle w:val="Titre2"/>
       </w:pPr>
-      <w:bookmarkStart w:id="2" w:name="_Toc415583634"/>
+      <w:bookmarkStart w:id="3" w:name="_Toc415583634"/>
       <w:r>
         <w:t>Organigramme de synthèse</w:t>
       </w:r>
-      <w:bookmarkEnd w:id="2"/>
+      <w:bookmarkEnd w:id="3"/>
     </w:p>
     <w:p/>
     <w:p>
@@ -2998,7 +3100,7 @@
       <w:pPr>
         <w:pStyle w:val="Titre1"/>
       </w:pPr>
-      <w:bookmarkStart w:id="3" w:name="_Toc415583635"/>
+      <w:bookmarkStart w:id="4" w:name="_Toc415583635"/>
       <w:r>
         <w:lastRenderedPageBreak/>
         <w:t>Modalités</w:t>
@@ -3006,7 +3108,7 @@
       <w:r>
         <w:t xml:space="preserve"> de déroulement du projet</w:t>
       </w:r>
-      <w:bookmarkEnd w:id="3"/>
+      <w:bookmarkEnd w:id="4"/>
       <w:r>
         <w:t xml:space="preserve"> </w:t>
       </w:r>
@@ -3015,14 +3117,14 @@
       <w:pPr>
         <w:pStyle w:val="Titre2"/>
       </w:pPr>
-      <w:bookmarkStart w:id="4" w:name="_Toc415583636"/>
+      <w:bookmarkStart w:id="5" w:name="_Toc415583636"/>
       <w:r>
         <w:t xml:space="preserve">Gestion du </w:t>
       </w:r>
       <w:r>
         <w:t>board agile</w:t>
       </w:r>
-      <w:bookmarkEnd w:id="4"/>
+      <w:bookmarkEnd w:id="5"/>
     </w:p>
     <w:p/>
     <w:p>
@@ -3150,7 +3252,13 @@
         <w:t>To validate</w:t>
       </w:r>
       <w:r>
-        <w:t xml:space="preserve"> (tâches à valider)</w:t>
+        <w:t xml:space="preserve"> (t</w:t>
+      </w:r>
+      <w:r>
+        <w:t>âch</w:t>
+      </w:r>
+      <w:r>
+        <w:t>es à valider)</w:t>
       </w:r>
     </w:p>
     <w:p>
@@ -3277,14 +3385,14 @@
       <w:pPr>
         <w:pStyle w:val="Titre2"/>
       </w:pPr>
-      <w:bookmarkStart w:id="5" w:name="_Toc415583637"/>
+      <w:bookmarkStart w:id="6" w:name="_Toc415583637"/>
       <w:r>
         <w:t>É</w:t>
       </w:r>
       <w:r>
         <w:t>valuation des charges et calendrier cible</w:t>
       </w:r>
-      <w:bookmarkEnd w:id="5"/>
+      <w:bookmarkEnd w:id="6"/>
     </w:p>
     <w:p/>
     <w:p>
@@ -3463,11 +3571,11 @@
       <w:pPr>
         <w:pStyle w:val="Titre2"/>
       </w:pPr>
-      <w:bookmarkStart w:id="6" w:name="_Toc415583638"/>
+      <w:bookmarkStart w:id="7" w:name="_Toc415583638"/>
       <w:r>
         <w:t>Planification initiale</w:t>
       </w:r>
-      <w:bookmarkEnd w:id="6"/>
+      <w:bookmarkEnd w:id="7"/>
     </w:p>
     <w:p/>
     <w:p>
@@ -3717,11 +3825,11 @@
       <w:pPr>
         <w:pStyle w:val="Titre2"/>
       </w:pPr>
-      <w:bookmarkStart w:id="7" w:name="_Toc415583639"/>
+      <w:bookmarkStart w:id="8" w:name="_Toc415583639"/>
       <w:r>
         <w:t>Gestion du reporting</w:t>
       </w:r>
-      <w:bookmarkEnd w:id="7"/>
+      <w:bookmarkEnd w:id="8"/>
     </w:p>
     <w:p/>
     <w:p>
@@ -3908,7 +4016,7 @@
       <w:r>
         <w:t xml:space="preserve">Nous précisons que les différents membres de l’équipe feront un reporting à chaque début de séance avec le chef de projet afin que celui-ci indique sur le planning les différentes tâches réalisées par les différents membres et donc synthétiser ce qu’il s’est passé. </w:t>
       </w:r>
-      <w:bookmarkStart w:id="8" w:name="_Toc415583640"/>
+      <w:bookmarkStart w:id="9" w:name="_Toc415583640"/>
     </w:p>
     <w:p>
       <w:pPr>
@@ -3923,8 +4031,6 @@
           <w:color w:val="auto"/>
         </w:rPr>
       </w:pPr>
-      <w:bookmarkStart w:id="9" w:name="_GoBack"/>
-      <w:bookmarkEnd w:id="9"/>
       <w:r>
         <w:rPr>
           <w:rStyle w:val="Titre3Car"/>
@@ -3944,7 +4050,7 @@
         </w:rPr>
         <w:t>avec les parties prenantes</w:t>
       </w:r>
-      <w:bookmarkEnd w:id="8"/>
+      <w:bookmarkEnd w:id="9"/>
     </w:p>
     <w:p>
       <w:pPr>
@@ -4110,7 +4216,7 @@
           <w:b w:val="0"/>
           <w:color w:val="000000" w:themeColor="text1"/>
         </w:rPr>
-        <w:t>Pour chaque itération nous aurons également un rendez-vous avec le suiveur afin de valider les objectifs que nous aurons préalablement défini</w:t>
+        <w:t xml:space="preserve">Pour chaque itération nous aurons également un rendez-vous avec le suiveur afin </w:t>
       </w:r>
       <w:r>
         <w:rPr>
@@ -4119,17 +4225,18 @@
           <w:b w:val="0"/>
           <w:color w:val="000000" w:themeColor="text1"/>
         </w:rPr>
-        <w:t xml:space="preserve">s </w:t>
-      </w:r>
-      <w:r>
+        <w:t xml:space="preserve">de voir l’avancement de projet. </w:t>
+      </w:r>
+    </w:p>
+    <w:p>
+      <w:pPr>
         <w:rPr>
           <w:rStyle w:val="Titre3Car"/>
           <w:rFonts w:asciiTheme="minorHAnsi" w:hAnsiTheme="minorHAnsi"/>
           <w:b w:val="0"/>
           <w:color w:val="000000" w:themeColor="text1"/>
         </w:rPr>
-        <w:t>avec lui.</w:t>
-      </w:r>
+      </w:pPr>
       <w:r>
         <w:rPr>
           <w:rStyle w:val="Titre3Car"/>
@@ -4137,25 +4244,6 @@
           <w:b w:val="0"/>
           <w:color w:val="000000" w:themeColor="text1"/>
         </w:rPr>
-        <w:t xml:space="preserve"> </w:t>
-      </w:r>
-    </w:p>
-    <w:p>
-      <w:pPr>
-        <w:rPr>
-          <w:rStyle w:val="Titre3Car"/>
-          <w:rFonts w:asciiTheme="minorHAnsi" w:hAnsiTheme="minorHAnsi"/>
-          <w:b w:val="0"/>
-          <w:color w:val="000000" w:themeColor="text1"/>
-        </w:rPr>
-      </w:pPr>
-      <w:r>
-        <w:rPr>
-          <w:rStyle w:val="Titre3Car"/>
-          <w:rFonts w:asciiTheme="minorHAnsi" w:hAnsiTheme="minorHAnsi"/>
-          <w:b w:val="0"/>
-          <w:color w:val="000000" w:themeColor="text1"/>
-        </w:rPr>
         <w:t>Les rôles de chacun au sein des réunions seront décidés avant celle-ci.</w:t>
       </w:r>
     </w:p>
@@ -4229,13 +4317,19 @@
         <w:t>e</w:t>
       </w:r>
       <w:r>
-        <w:t xml:space="preserve"> de notre branche master et contient donc la version en cours de développement de notre projet. Pour chaque fonctionnalités </w:t>
+        <w:t xml:space="preserve"> de notre branche master et contient donc la version en cours de développement de notre projet. Pour chaque fonctionnalité </w:t>
       </w:r>
       <w:r>
         <w:t>(</w:t>
       </w:r>
       <w:r>
-        <w:t>une par fonctionnalité) (features) on va tirer une branche de develop et une fois cette fonctionnalité terminée elle sera mergé dans develop.</w:t>
+        <w:t>une par fonctionnalité) (features) on va tirer une branche de develop et une fois cette fonctionnalité terminée elle sera m</w:t>
+      </w:r>
+      <w:r>
+        <w:t>argée</w:t>
+      </w:r>
+      <w:r>
+        <w:t xml:space="preserve"> dans develop.</w:t>
       </w:r>
     </w:p>
     <w:p>
@@ -4393,7 +4487,7 @@
 </file>
 
 <file path=word/endnotes.xml><?xml version="1.0" encoding="utf-8"?>
-<w:endnotes xmlns:wpc="http://schemas.microsoft.com/office/word/2010/wordprocessingCanvas" xmlns:cx="http://schemas.microsoft.com/office/drawing/2014/chartex" xmlns:cx1="http://schemas.microsoft.com/office/drawing/2015/9/8/chartex" xmlns:mc="http://schemas.openxmlformats.org/markup-compatibility/2006" xmlns:o="urn:schemas-microsoft-com:office:office" xmlns:r="http://schemas.openxmlformats.org/officeDocument/2006/relationships" xmlns:m="http://schemas.openxmlformats.org/officeDocument/2006/math" xmlns:v="urn:schemas-microsoft-com:vml" xmlns:wp14="http://schemas.microsoft.com/office/word/2010/wordprocessingDrawing" xmlns:wp="http://schemas.openxmlformats.org/drawingml/2006/wordprocessingDrawing" xmlns:w10="urn:schemas-microsoft-com:office:word" xmlns:w="http://schemas.openxmlformats.org/wordprocessingml/2006/main" xmlns:w14="http://schemas.microsoft.com/office/word/2010/wordml" xmlns:w15="http://schemas.microsoft.com/office/word/2012/wordml" xmlns:w16se="http://schemas.microsoft.com/office/word/2015/wordml/symex" xmlns:wpg="http://schemas.microsoft.com/office/word/2010/wordprocessingGroup" xmlns:wpi="http://schemas.microsoft.com/office/word/2010/wordprocessingInk" xmlns:wne="http://schemas.microsoft.com/office/word/2006/wordml" xmlns:wps="http://schemas.microsoft.com/office/word/2010/wordprocessingShape" mc:Ignorable="w14 w15 w16se wp14">
+<w:endnotes xmlns:wpc="http://schemas.microsoft.com/office/word/2010/wordprocessingCanvas" xmlns:cx="http://schemas.microsoft.com/office/drawing/2014/chartex" xmlns:mc="http://schemas.openxmlformats.org/markup-compatibility/2006" xmlns:o="urn:schemas-microsoft-com:office:office" xmlns:r="http://schemas.openxmlformats.org/officeDocument/2006/relationships" xmlns:m="http://schemas.openxmlformats.org/officeDocument/2006/math" xmlns:v="urn:schemas-microsoft-com:vml" xmlns:wp14="http://schemas.microsoft.com/office/word/2010/wordprocessingDrawing" xmlns:wp="http://schemas.openxmlformats.org/drawingml/2006/wordprocessingDrawing" xmlns:w10="urn:schemas-microsoft-com:office:word" xmlns:w="http://schemas.openxmlformats.org/wordprocessingml/2006/main" xmlns:w14="http://schemas.microsoft.com/office/word/2010/wordml" xmlns:w15="http://schemas.microsoft.com/office/word/2012/wordml" xmlns:w16se="http://schemas.microsoft.com/office/word/2015/wordml/symex" xmlns:wpg="http://schemas.microsoft.com/office/word/2010/wordprocessingGroup" xmlns:wpi="http://schemas.microsoft.com/office/word/2010/wordprocessingInk" xmlns:wne="http://schemas.microsoft.com/office/word/2006/wordml" xmlns:wps="http://schemas.microsoft.com/office/word/2010/wordprocessingShape" mc:Ignorable="w14 w15 w16se wp14">
   <w:endnote w:type="separator" w:id="-1">
     <w:p>
       <w:pPr>
@@ -4418,7 +4512,7 @@
 </file>
 
 <file path=word/footer1.xml><?xml version="1.0" encoding="utf-8"?>
-<w:ftr xmlns:wpc="http://schemas.microsoft.com/office/word/2010/wordprocessingCanvas" xmlns:cx="http://schemas.microsoft.com/office/drawing/2014/chartex" xmlns:cx1="http://schemas.microsoft.com/office/drawing/2015/9/8/chartex" xmlns:mc="http://schemas.openxmlformats.org/markup-compatibility/2006" xmlns:o="urn:schemas-microsoft-com:office:office" xmlns:r="http://schemas.openxmlformats.org/officeDocument/2006/relationships" xmlns:m="http://schemas.openxmlformats.org/officeDocument/2006/math" xmlns:v="urn:schemas-microsoft-com:vml" xmlns:wp14="http://schemas.microsoft.com/office/word/2010/wordprocessingDrawing" xmlns:wp="http://schemas.openxmlformats.org/drawingml/2006/wordprocessingDrawing" xmlns:w10="urn:schemas-microsoft-com:office:word" xmlns:w="http://schemas.openxmlformats.org/wordprocessingml/2006/main" xmlns:w14="http://schemas.microsoft.com/office/word/2010/wordml" xmlns:w15="http://schemas.microsoft.com/office/word/2012/wordml" xmlns:w16se="http://schemas.microsoft.com/office/word/2015/wordml/symex" xmlns:wpg="http://schemas.microsoft.com/office/word/2010/wordprocessingGroup" xmlns:wpi="http://schemas.microsoft.com/office/word/2010/wordprocessingInk" xmlns:wne="http://schemas.microsoft.com/office/word/2006/wordml" xmlns:wps="http://schemas.microsoft.com/office/word/2010/wordprocessingShape" mc:Ignorable="w14 w15 w16se wp14">
+<w:ftr xmlns:wpc="http://schemas.microsoft.com/office/word/2010/wordprocessingCanvas" xmlns:cx="http://schemas.microsoft.com/office/drawing/2014/chartex" xmlns:mc="http://schemas.openxmlformats.org/markup-compatibility/2006" xmlns:o="urn:schemas-microsoft-com:office:office" xmlns:r="http://schemas.openxmlformats.org/officeDocument/2006/relationships" xmlns:m="http://schemas.openxmlformats.org/officeDocument/2006/math" xmlns:v="urn:schemas-microsoft-com:vml" xmlns:wp14="http://schemas.microsoft.com/office/word/2010/wordprocessingDrawing" xmlns:wp="http://schemas.openxmlformats.org/drawingml/2006/wordprocessingDrawing" xmlns:w10="urn:schemas-microsoft-com:office:word" xmlns:w="http://schemas.openxmlformats.org/wordprocessingml/2006/main" xmlns:w14="http://schemas.microsoft.com/office/word/2010/wordml" xmlns:w15="http://schemas.microsoft.com/office/word/2012/wordml" xmlns:w16se="http://schemas.microsoft.com/office/word/2015/wordml/symex" xmlns:wpg="http://schemas.microsoft.com/office/word/2010/wordprocessingGroup" xmlns:wpi="http://schemas.microsoft.com/office/word/2010/wordprocessingInk" xmlns:wne="http://schemas.microsoft.com/office/word/2006/wordml" xmlns:wps="http://schemas.microsoft.com/office/word/2010/wordprocessingShape" mc:Ignorable="w14 w15 w16se wp14">
   <w:p>
     <w:pPr>
       <w:pStyle w:val="Pieddepage"/>
@@ -4428,7 +4522,7 @@
 </file>
 
 <file path=word/footer2.xml><?xml version="1.0" encoding="utf-8"?>
-<w:ftr xmlns:wpc="http://schemas.microsoft.com/office/word/2010/wordprocessingCanvas" xmlns:cx="http://schemas.microsoft.com/office/drawing/2014/chartex" xmlns:cx1="http://schemas.microsoft.com/office/drawing/2015/9/8/chartex" xmlns:mc="http://schemas.openxmlformats.org/markup-compatibility/2006" xmlns:o="urn:schemas-microsoft-com:office:office" xmlns:r="http://schemas.openxmlformats.org/officeDocument/2006/relationships" xmlns:m="http://schemas.openxmlformats.org/officeDocument/2006/math" xmlns:v="urn:schemas-microsoft-com:vml" xmlns:wp14="http://schemas.microsoft.com/office/word/2010/wordprocessingDrawing" xmlns:wp="http://schemas.openxmlformats.org/drawingml/2006/wordprocessingDrawing" xmlns:w10="urn:schemas-microsoft-com:office:word" xmlns:w="http://schemas.openxmlformats.org/wordprocessingml/2006/main" xmlns:w14="http://schemas.microsoft.com/office/word/2010/wordml" xmlns:w15="http://schemas.microsoft.com/office/word/2012/wordml" xmlns:w16se="http://schemas.microsoft.com/office/word/2015/wordml/symex" xmlns:wpg="http://schemas.microsoft.com/office/word/2010/wordprocessingGroup" xmlns:wpi="http://schemas.microsoft.com/office/word/2010/wordprocessingInk" xmlns:wne="http://schemas.microsoft.com/office/word/2006/wordml" xmlns:wps="http://schemas.microsoft.com/office/word/2010/wordprocessingShape" mc:Ignorable="w14 w15 w16se wp14">
+<w:ftr xmlns:wpc="http://schemas.microsoft.com/office/word/2010/wordprocessingCanvas" xmlns:cx="http://schemas.microsoft.com/office/drawing/2014/chartex" xmlns:mc="http://schemas.openxmlformats.org/markup-compatibility/2006" xmlns:o="urn:schemas-microsoft-com:office:office" xmlns:r="http://schemas.openxmlformats.org/officeDocument/2006/relationships" xmlns:m="http://schemas.openxmlformats.org/officeDocument/2006/math" xmlns:v="urn:schemas-microsoft-com:vml" xmlns:wp14="http://schemas.microsoft.com/office/word/2010/wordprocessingDrawing" xmlns:wp="http://schemas.openxmlformats.org/drawingml/2006/wordprocessingDrawing" xmlns:w10="urn:schemas-microsoft-com:office:word" xmlns:w="http://schemas.openxmlformats.org/wordprocessingml/2006/main" xmlns:w14="http://schemas.microsoft.com/office/word/2010/wordml" xmlns:w15="http://schemas.microsoft.com/office/word/2012/wordml" xmlns:w16se="http://schemas.microsoft.com/office/word/2015/wordml/symex" xmlns:wpg="http://schemas.microsoft.com/office/word/2010/wordprocessingGroup" xmlns:wpi="http://schemas.microsoft.com/office/word/2010/wordprocessingInk" xmlns:wne="http://schemas.microsoft.com/office/word/2006/wordml" xmlns:wps="http://schemas.microsoft.com/office/word/2010/wordprocessingShape" mc:Ignorable="w14 w15 w16se wp14">
   <w:p>
     <w:pPr>
       <w:pStyle w:val="Pieddepage"/>
@@ -4439,7 +4533,7 @@
 </file>
 
 <file path=word/footer3.xml><?xml version="1.0" encoding="utf-8"?>
-<w:ftr xmlns:wpc="http://schemas.microsoft.com/office/word/2010/wordprocessingCanvas" xmlns:cx="http://schemas.microsoft.com/office/drawing/2014/chartex" xmlns:cx1="http://schemas.microsoft.com/office/drawing/2015/9/8/chartex" xmlns:mc="http://schemas.openxmlformats.org/markup-compatibility/2006" xmlns:o="urn:schemas-microsoft-com:office:office" xmlns:r="http://schemas.openxmlformats.org/officeDocument/2006/relationships" xmlns:m="http://schemas.openxmlformats.org/officeDocument/2006/math" xmlns:v="urn:schemas-microsoft-com:vml" xmlns:wp14="http://schemas.microsoft.com/office/word/2010/wordprocessingDrawing" xmlns:wp="http://schemas.openxmlformats.org/drawingml/2006/wordprocessingDrawing" xmlns:w10="urn:schemas-microsoft-com:office:word" xmlns:w="http://schemas.openxmlformats.org/wordprocessingml/2006/main" xmlns:w14="http://schemas.microsoft.com/office/word/2010/wordml" xmlns:w15="http://schemas.microsoft.com/office/word/2012/wordml" xmlns:w16se="http://schemas.microsoft.com/office/word/2015/wordml/symex" xmlns:wpg="http://schemas.microsoft.com/office/word/2010/wordprocessingGroup" xmlns:wpi="http://schemas.microsoft.com/office/word/2010/wordprocessingInk" xmlns:wne="http://schemas.microsoft.com/office/word/2006/wordml" xmlns:wps="http://schemas.microsoft.com/office/word/2010/wordprocessingShape" mc:Ignorable="w14 w15 w16se wp14">
+<w:ftr xmlns:wpc="http://schemas.microsoft.com/office/word/2010/wordprocessingCanvas" xmlns:cx="http://schemas.microsoft.com/office/drawing/2014/chartex" xmlns:mc="http://schemas.openxmlformats.org/markup-compatibility/2006" xmlns:o="urn:schemas-microsoft-com:office:office" xmlns:r="http://schemas.openxmlformats.org/officeDocument/2006/relationships" xmlns:m="http://schemas.openxmlformats.org/officeDocument/2006/math" xmlns:v="urn:schemas-microsoft-com:vml" xmlns:wp14="http://schemas.microsoft.com/office/word/2010/wordprocessingDrawing" xmlns:wp="http://schemas.openxmlformats.org/drawingml/2006/wordprocessingDrawing" xmlns:w10="urn:schemas-microsoft-com:office:word" xmlns:w="http://schemas.openxmlformats.org/wordprocessingml/2006/main" xmlns:w14="http://schemas.microsoft.com/office/word/2010/wordml" xmlns:w15="http://schemas.microsoft.com/office/word/2012/wordml" xmlns:w16se="http://schemas.microsoft.com/office/word/2015/wordml/symex" xmlns:wpg="http://schemas.microsoft.com/office/word/2010/wordprocessingGroup" xmlns:wpi="http://schemas.microsoft.com/office/word/2010/wordprocessingInk" xmlns:wne="http://schemas.microsoft.com/office/word/2006/wordml" xmlns:wps="http://schemas.microsoft.com/office/word/2010/wordprocessingShape" mc:Ignorable="w14 w15 w16se wp14">
   <w:p>
     <w:pPr>
       <w:pStyle w:val="Pieddepage"/>
@@ -4449,7 +4543,7 @@
 </file>
 
 <file path=word/footer4.xml><?xml version="1.0" encoding="utf-8"?>
-<w:ftr xmlns:wpc="http://schemas.microsoft.com/office/word/2010/wordprocessingCanvas" xmlns:cx="http://schemas.microsoft.com/office/drawing/2014/chartex" xmlns:cx1="http://schemas.microsoft.com/office/drawing/2015/9/8/chartex" xmlns:mc="http://schemas.openxmlformats.org/markup-compatibility/2006" xmlns:o="urn:schemas-microsoft-com:office:office" xmlns:r="http://schemas.openxmlformats.org/officeDocument/2006/relationships" xmlns:m="http://schemas.openxmlformats.org/officeDocument/2006/math" xmlns:v="urn:schemas-microsoft-com:vml" xmlns:wp14="http://schemas.microsoft.com/office/word/2010/wordprocessingDrawing" xmlns:wp="http://schemas.openxmlformats.org/drawingml/2006/wordprocessingDrawing" xmlns:w10="urn:schemas-microsoft-com:office:word" xmlns:w="http://schemas.openxmlformats.org/wordprocessingml/2006/main" xmlns:w14="http://schemas.microsoft.com/office/word/2010/wordml" xmlns:w15="http://schemas.microsoft.com/office/word/2012/wordml" xmlns:w16se="http://schemas.microsoft.com/office/word/2015/wordml/symex" xmlns:wpg="http://schemas.microsoft.com/office/word/2010/wordprocessingGroup" xmlns:wpi="http://schemas.microsoft.com/office/word/2010/wordprocessingInk" xmlns:wne="http://schemas.microsoft.com/office/word/2006/wordml" xmlns:wps="http://schemas.microsoft.com/office/word/2010/wordprocessingShape" mc:Ignorable="w14 w15 w16se wp14">
+<w:ftr xmlns:wpc="http://schemas.microsoft.com/office/word/2010/wordprocessingCanvas" xmlns:cx="http://schemas.microsoft.com/office/drawing/2014/chartex" xmlns:mc="http://schemas.openxmlformats.org/markup-compatibility/2006" xmlns:o="urn:schemas-microsoft-com:office:office" xmlns:r="http://schemas.openxmlformats.org/officeDocument/2006/relationships" xmlns:m="http://schemas.openxmlformats.org/officeDocument/2006/math" xmlns:v="urn:schemas-microsoft-com:vml" xmlns:wp14="http://schemas.microsoft.com/office/word/2010/wordprocessingDrawing" xmlns:wp="http://schemas.openxmlformats.org/drawingml/2006/wordprocessingDrawing" xmlns:w10="urn:schemas-microsoft-com:office:word" xmlns:w="http://schemas.openxmlformats.org/wordprocessingml/2006/main" xmlns:w14="http://schemas.microsoft.com/office/word/2010/wordml" xmlns:w15="http://schemas.microsoft.com/office/word/2012/wordml" xmlns:w16se="http://schemas.microsoft.com/office/word/2015/wordml/symex" xmlns:wpg="http://schemas.microsoft.com/office/word/2010/wordprocessingGroup" xmlns:wpi="http://schemas.microsoft.com/office/word/2010/wordprocessingInk" xmlns:wne="http://schemas.microsoft.com/office/word/2006/wordml" xmlns:wps="http://schemas.microsoft.com/office/word/2010/wordprocessingShape" mc:Ignorable="w14 w15 w16se wp14">
   <w:p>
     <w:pPr>
       <w:pStyle w:val="Pieddepage"/>
@@ -4468,7 +4562,7 @@
       <w:rPr>
         <w:noProof/>
       </w:rPr>
-      <w:t>7</w:t>
+      <w:t>8</w:t>
     </w:r>
     <w:r>
       <w:rPr>
@@ -4479,36 +4573,20 @@
     <w:r>
       <w:t>/</w:t>
     </w:r>
-    <w:r>
-      <w:fldChar w:fldCharType="begin"/>
-    </w:r>
-    <w:r>
-      <w:instrText xml:space="preserve"> NUM</w:instrText>
-    </w:r>
-    <w:r>
-      <w:instrText xml:space="preserve">PAGES  \* Arabic  \* MERGEFORMAT </w:instrText>
-    </w:r>
-    <w:r>
-      <w:fldChar w:fldCharType="separate"/>
-    </w:r>
-    <w:r>
-      <w:rPr>
-        <w:noProof/>
-      </w:rPr>
-      <w:t>8</w:t>
-    </w:r>
-    <w:r>
-      <w:rPr>
-        <w:noProof/>
-      </w:rPr>
-      <w:fldChar w:fldCharType="end"/>
-    </w:r>
+    <w:fldSimple w:instr=" NUMPAGES  \* Arabic  \* MERGEFORMAT ">
+      <w:r>
+        <w:rPr>
+          <w:noProof/>
+        </w:rPr>
+        <w:t>8</w:t>
+      </w:r>
+    </w:fldSimple>
   </w:p>
 </w:ftr>
 </file>
 
 <file path=word/footnotes.xml><?xml version="1.0" encoding="utf-8"?>
-<w:footnotes xmlns:wpc="http://schemas.microsoft.com/office/word/2010/wordprocessingCanvas" xmlns:cx="http://schemas.microsoft.com/office/drawing/2014/chartex" xmlns:cx1="http://schemas.microsoft.com/office/drawing/2015/9/8/chartex" xmlns:mc="http://schemas.openxmlformats.org/markup-compatibility/2006" xmlns:o="urn:schemas-microsoft-com:office:office" xmlns:r="http://schemas.openxmlformats.org/officeDocument/2006/relationships" xmlns:m="http://schemas.openxmlformats.org/officeDocument/2006/math" xmlns:v="urn:schemas-microsoft-com:vml" xmlns:wp14="http://schemas.microsoft.com/office/word/2010/wordprocessingDrawing" xmlns:wp="http://schemas.openxmlformats.org/drawingml/2006/wordprocessingDrawing" xmlns:w10="urn:schemas-microsoft-com:office:word" xmlns:w="http://schemas.openxmlformats.org/wordprocessingml/2006/main" xmlns:w14="http://schemas.microsoft.com/office/word/2010/wordml" xmlns:w15="http://schemas.microsoft.com/office/word/2012/wordml" xmlns:w16se="http://schemas.microsoft.com/office/word/2015/wordml/symex" xmlns:wpg="http://schemas.microsoft.com/office/word/2010/wordprocessingGroup" xmlns:wpi="http://schemas.microsoft.com/office/word/2010/wordprocessingInk" xmlns:wne="http://schemas.microsoft.com/office/word/2006/wordml" xmlns:wps="http://schemas.microsoft.com/office/word/2010/wordprocessingShape" mc:Ignorable="w14 w15 w16se wp14">
+<w:footnotes xmlns:wpc="http://schemas.microsoft.com/office/word/2010/wordprocessingCanvas" xmlns:cx="http://schemas.microsoft.com/office/drawing/2014/chartex" xmlns:mc="http://schemas.openxmlformats.org/markup-compatibility/2006" xmlns:o="urn:schemas-microsoft-com:office:office" xmlns:r="http://schemas.openxmlformats.org/officeDocument/2006/relationships" xmlns:m="http://schemas.openxmlformats.org/officeDocument/2006/math" xmlns:v="urn:schemas-microsoft-com:vml" xmlns:wp14="http://schemas.microsoft.com/office/word/2010/wordprocessingDrawing" xmlns:wp="http://schemas.openxmlformats.org/drawingml/2006/wordprocessingDrawing" xmlns:w10="urn:schemas-microsoft-com:office:word" xmlns:w="http://schemas.openxmlformats.org/wordprocessingml/2006/main" xmlns:w14="http://schemas.microsoft.com/office/word/2010/wordml" xmlns:w15="http://schemas.microsoft.com/office/word/2012/wordml" xmlns:w16se="http://schemas.microsoft.com/office/word/2015/wordml/symex" xmlns:wpg="http://schemas.microsoft.com/office/word/2010/wordprocessingGroup" xmlns:wpi="http://schemas.microsoft.com/office/word/2010/wordprocessingInk" xmlns:wne="http://schemas.microsoft.com/office/word/2006/wordml" xmlns:wps="http://schemas.microsoft.com/office/word/2010/wordprocessingShape" mc:Ignorable="w14 w15 w16se wp14">
   <w:footnote w:type="separator" w:id="-1">
     <w:p>
       <w:pPr>
@@ -4533,7 +4611,7 @@
 </file>
 
 <file path=word/header1.xml><?xml version="1.0" encoding="utf-8"?>
-<w:hdr xmlns:wpc="http://schemas.microsoft.com/office/word/2010/wordprocessingCanvas" xmlns:cx="http://schemas.microsoft.com/office/drawing/2014/chartex" xmlns:cx1="http://schemas.microsoft.com/office/drawing/2015/9/8/chartex" xmlns:mc="http://schemas.openxmlformats.org/markup-compatibility/2006" xmlns:o="urn:schemas-microsoft-com:office:office" xmlns:r="http://schemas.openxmlformats.org/officeDocument/2006/relationships" xmlns:m="http://schemas.openxmlformats.org/officeDocument/2006/math" xmlns:v="urn:schemas-microsoft-com:vml" xmlns:wp14="http://schemas.microsoft.com/office/word/2010/wordprocessingDrawing" xmlns:wp="http://schemas.openxmlformats.org/drawingml/2006/wordprocessingDrawing" xmlns:w10="urn:schemas-microsoft-com:office:word" xmlns:w="http://schemas.openxmlformats.org/wordprocessingml/2006/main" xmlns:w14="http://schemas.microsoft.com/office/word/2010/wordml" xmlns:w15="http://schemas.microsoft.com/office/word/2012/wordml" xmlns:w16se="http://schemas.microsoft.com/office/word/2015/wordml/symex" xmlns:wpg="http://schemas.microsoft.com/office/word/2010/wordprocessingGroup" xmlns:wpi="http://schemas.microsoft.com/office/word/2010/wordprocessingInk" xmlns:wne="http://schemas.microsoft.com/office/word/2006/wordml" xmlns:wps="http://schemas.microsoft.com/office/word/2010/wordprocessingShape" mc:Ignorable="w14 w15 w16se wp14">
+<w:hdr xmlns:wpc="http://schemas.microsoft.com/office/word/2010/wordprocessingCanvas" xmlns:cx="http://schemas.microsoft.com/office/drawing/2014/chartex" xmlns:mc="http://schemas.openxmlformats.org/markup-compatibility/2006" xmlns:o="urn:schemas-microsoft-com:office:office" xmlns:r="http://schemas.openxmlformats.org/officeDocument/2006/relationships" xmlns:m="http://schemas.openxmlformats.org/officeDocument/2006/math" xmlns:v="urn:schemas-microsoft-com:vml" xmlns:wp14="http://schemas.microsoft.com/office/word/2010/wordprocessingDrawing" xmlns:wp="http://schemas.openxmlformats.org/drawingml/2006/wordprocessingDrawing" xmlns:w10="urn:schemas-microsoft-com:office:word" xmlns:w="http://schemas.openxmlformats.org/wordprocessingml/2006/main" xmlns:w14="http://schemas.microsoft.com/office/word/2010/wordml" xmlns:w15="http://schemas.microsoft.com/office/word/2012/wordml" xmlns:w16se="http://schemas.microsoft.com/office/word/2015/wordml/symex" xmlns:wpg="http://schemas.microsoft.com/office/word/2010/wordprocessingGroup" xmlns:wpi="http://schemas.microsoft.com/office/word/2010/wordprocessingInk" xmlns:wne="http://schemas.microsoft.com/office/word/2006/wordml" xmlns:wps="http://schemas.microsoft.com/office/word/2010/wordprocessingShape" mc:Ignorable="w14 w15 w16se wp14">
   <w:p>
     <w:pPr>
       <w:pStyle w:val="En-tte"/>
@@ -4543,7 +4621,7 @@
 </file>
 
 <file path=word/header2.xml><?xml version="1.0" encoding="utf-8"?>
-<w:hdr xmlns:wpc="http://schemas.microsoft.com/office/word/2010/wordprocessingCanvas" xmlns:cx="http://schemas.microsoft.com/office/drawing/2014/chartex" xmlns:cx1="http://schemas.microsoft.com/office/drawing/2015/9/8/chartex" xmlns:mc="http://schemas.openxmlformats.org/markup-compatibility/2006" xmlns:o="urn:schemas-microsoft-com:office:office" xmlns:r="http://schemas.openxmlformats.org/officeDocument/2006/relationships" xmlns:m="http://schemas.openxmlformats.org/officeDocument/2006/math" xmlns:v="urn:schemas-microsoft-com:vml" xmlns:wp14="http://schemas.microsoft.com/office/word/2010/wordprocessingDrawing" xmlns:wp="http://schemas.openxmlformats.org/drawingml/2006/wordprocessingDrawing" xmlns:w10="urn:schemas-microsoft-com:office:word" xmlns:w="http://schemas.openxmlformats.org/wordprocessingml/2006/main" xmlns:w14="http://schemas.microsoft.com/office/word/2010/wordml" xmlns:w15="http://schemas.microsoft.com/office/word/2012/wordml" xmlns:w16se="http://schemas.microsoft.com/office/word/2015/wordml/symex" xmlns:wpg="http://schemas.microsoft.com/office/word/2010/wordprocessingGroup" xmlns:wpi="http://schemas.microsoft.com/office/word/2010/wordprocessingInk" xmlns:wne="http://schemas.microsoft.com/office/word/2006/wordml" xmlns:wps="http://schemas.microsoft.com/office/word/2010/wordprocessingShape" mc:Ignorable="w14 w15 w16se wp14">
+<w:hdr xmlns:wpc="http://schemas.microsoft.com/office/word/2010/wordprocessingCanvas" xmlns:cx="http://schemas.microsoft.com/office/drawing/2014/chartex" xmlns:mc="http://schemas.openxmlformats.org/markup-compatibility/2006" xmlns:o="urn:schemas-microsoft-com:office:office" xmlns:r="http://schemas.openxmlformats.org/officeDocument/2006/relationships" xmlns:m="http://schemas.openxmlformats.org/officeDocument/2006/math" xmlns:v="urn:schemas-microsoft-com:vml" xmlns:wp14="http://schemas.microsoft.com/office/word/2010/wordprocessingDrawing" xmlns:wp="http://schemas.openxmlformats.org/drawingml/2006/wordprocessingDrawing" xmlns:w10="urn:schemas-microsoft-com:office:word" xmlns:w="http://schemas.openxmlformats.org/wordprocessingml/2006/main" xmlns:w14="http://schemas.microsoft.com/office/word/2010/wordml" xmlns:w15="http://schemas.microsoft.com/office/word/2012/wordml" xmlns:w16se="http://schemas.microsoft.com/office/word/2015/wordml/symex" xmlns:wpg="http://schemas.microsoft.com/office/word/2010/wordprocessingGroup" xmlns:wpi="http://schemas.microsoft.com/office/word/2010/wordprocessingInk" xmlns:wne="http://schemas.microsoft.com/office/word/2006/wordml" xmlns:wps="http://schemas.microsoft.com/office/word/2010/wordprocessingShape" mc:Ignorable="w14 w15 w16se wp14">
   <w:p>
     <w:pPr>
       <w:pStyle w:val="En-tte"/>
@@ -4553,7 +4631,7 @@
 </file>
 
 <file path=word/header3.xml><?xml version="1.0" encoding="utf-8"?>
-<w:hdr xmlns:wpc="http://schemas.microsoft.com/office/word/2010/wordprocessingCanvas" xmlns:cx="http://schemas.microsoft.com/office/drawing/2014/chartex" xmlns:cx1="http://schemas.microsoft.com/office/drawing/2015/9/8/chartex" xmlns:mc="http://schemas.openxmlformats.org/markup-compatibility/2006" xmlns:o="urn:schemas-microsoft-com:office:office" xmlns:r="http://schemas.openxmlformats.org/officeDocument/2006/relationships" xmlns:m="http://schemas.openxmlformats.org/officeDocument/2006/math" xmlns:v="urn:schemas-microsoft-com:vml" xmlns:wp14="http://schemas.microsoft.com/office/word/2010/wordprocessingDrawing" xmlns:wp="http://schemas.openxmlformats.org/drawingml/2006/wordprocessingDrawing" xmlns:w10="urn:schemas-microsoft-com:office:word" xmlns:w="http://schemas.openxmlformats.org/wordprocessingml/2006/main" xmlns:w14="http://schemas.microsoft.com/office/word/2010/wordml" xmlns:w15="http://schemas.microsoft.com/office/word/2012/wordml" xmlns:w16se="http://schemas.microsoft.com/office/word/2015/wordml/symex" xmlns:wpg="http://schemas.microsoft.com/office/word/2010/wordprocessingGroup" xmlns:wpi="http://schemas.microsoft.com/office/word/2010/wordprocessingInk" xmlns:wne="http://schemas.microsoft.com/office/word/2006/wordml" xmlns:wps="http://schemas.microsoft.com/office/word/2010/wordprocessingShape" mc:Ignorable="w14 w15 w16se wp14">
+<w:hdr xmlns:wpc="http://schemas.microsoft.com/office/word/2010/wordprocessingCanvas" xmlns:cx="http://schemas.microsoft.com/office/drawing/2014/chartex" xmlns:mc="http://schemas.openxmlformats.org/markup-compatibility/2006" xmlns:o="urn:schemas-microsoft-com:office:office" xmlns:r="http://schemas.openxmlformats.org/officeDocument/2006/relationships" xmlns:m="http://schemas.openxmlformats.org/officeDocument/2006/math" xmlns:v="urn:schemas-microsoft-com:vml" xmlns:wp14="http://schemas.microsoft.com/office/word/2010/wordprocessingDrawing" xmlns:wp="http://schemas.openxmlformats.org/drawingml/2006/wordprocessingDrawing" xmlns:w10="urn:schemas-microsoft-com:office:word" xmlns:w="http://schemas.openxmlformats.org/wordprocessingml/2006/main" xmlns:w14="http://schemas.microsoft.com/office/word/2010/wordml" xmlns:w15="http://schemas.microsoft.com/office/word/2012/wordml" xmlns:w16se="http://schemas.microsoft.com/office/word/2015/wordml/symex" xmlns:wpg="http://schemas.microsoft.com/office/word/2010/wordprocessingGroup" xmlns:wpi="http://schemas.microsoft.com/office/word/2010/wordprocessingInk" xmlns:wne="http://schemas.microsoft.com/office/word/2006/wordml" xmlns:wps="http://schemas.microsoft.com/office/word/2010/wordprocessingShape" mc:Ignorable="w14 w15 w16se wp14">
   <w:p>
     <w:pPr>
       <w:pStyle w:val="En-tte"/>
@@ -4563,7 +4641,7 @@
 </file>
 
 <file path=word/numbering.xml><?xml version="1.0" encoding="utf-8"?>
-<w:numbering xmlns:wpc="http://schemas.microsoft.com/office/word/2010/wordprocessingCanvas" xmlns:cx="http://schemas.microsoft.com/office/drawing/2014/chartex" xmlns:cx1="http://schemas.microsoft.com/office/drawing/2015/9/8/chartex" xmlns:mc="http://schemas.openxmlformats.org/markup-compatibility/2006" xmlns:o="urn:schemas-microsoft-com:office:office" xmlns:r="http://schemas.openxmlformats.org/officeDocument/2006/relationships" xmlns:m="http://schemas.openxmlformats.org/officeDocument/2006/math" xmlns:v="urn:schemas-microsoft-com:vml" xmlns:wp14="http://schemas.microsoft.com/office/word/2010/wordprocessingDrawing" xmlns:wp="http://schemas.openxmlformats.org/drawingml/2006/wordprocessingDrawing" xmlns:w10="urn:schemas-microsoft-com:office:word" xmlns:w="http://schemas.openxmlformats.org/wordprocessingml/2006/main" xmlns:w14="http://schemas.microsoft.com/office/word/2010/wordml" xmlns:w15="http://schemas.microsoft.com/office/word/2012/wordml" xmlns:w16se="http://schemas.microsoft.com/office/word/2015/wordml/symex" xmlns:wpg="http://schemas.microsoft.com/office/word/2010/wordprocessingGroup" xmlns:wpi="http://schemas.microsoft.com/office/word/2010/wordprocessingInk" xmlns:wne="http://schemas.microsoft.com/office/word/2006/wordml" xmlns:wps="http://schemas.microsoft.com/office/word/2010/wordprocessingShape" mc:Ignorable="w14 w15 w16se wp14">
+<w:numbering xmlns:wpc="http://schemas.microsoft.com/office/word/2010/wordprocessingCanvas" xmlns:cx="http://schemas.microsoft.com/office/drawing/2014/chartex" xmlns:mc="http://schemas.openxmlformats.org/markup-compatibility/2006" xmlns:o="urn:schemas-microsoft-com:office:office" xmlns:r="http://schemas.openxmlformats.org/officeDocument/2006/relationships" xmlns:m="http://schemas.openxmlformats.org/officeDocument/2006/math" xmlns:v="urn:schemas-microsoft-com:vml" xmlns:wp14="http://schemas.microsoft.com/office/word/2010/wordprocessingDrawing" xmlns:wp="http://schemas.openxmlformats.org/drawingml/2006/wordprocessingDrawing" xmlns:w10="urn:schemas-microsoft-com:office:word" xmlns:w="http://schemas.openxmlformats.org/wordprocessingml/2006/main" xmlns:w14="http://schemas.microsoft.com/office/word/2010/wordml" xmlns:w15="http://schemas.microsoft.com/office/word/2012/wordml" xmlns:w16se="http://schemas.microsoft.com/office/word/2015/wordml/symex" xmlns:wpg="http://schemas.microsoft.com/office/word/2010/wordprocessingGroup" xmlns:wpi="http://schemas.microsoft.com/office/word/2010/wordprocessingInk" xmlns:wne="http://schemas.microsoft.com/office/word/2006/wordml" xmlns:wps="http://schemas.microsoft.com/office/word/2010/wordprocessingShape" mc:Ignorable="w14 w15 w16se wp14">
   <w:abstractNum w:abstractNumId="0" w15:restartNumberingAfterBreak="0">
     <w:nsid w:val="064B1C73"/>
     <w:multiLevelType w:val="hybridMultilevel"/>
@@ -7963,7 +8041,7 @@
 </file>
 
 <file path=customXml/itemProps1.xml><?xml version="1.0" encoding="utf-8"?>
-<ds:datastoreItem xmlns:ds="http://schemas.openxmlformats.org/officeDocument/2006/customXml" ds:itemID="{8D454C65-BB0D-43EC-B8FB-DFA4F681B8E9}">
+<ds:datastoreItem xmlns:ds="http://schemas.openxmlformats.org/officeDocument/2006/customXml" ds:itemID="{FF8AB710-5385-471A-BFE2-20B755589ED9}">
   <ds:schemaRefs>
     <ds:schemaRef ds:uri="http://schemas.openxmlformats.org/officeDocument/2006/bibliography"/>
   </ds:schemaRefs>

</xml_diff>

<commit_message>
Just changed date of version
</commit_message>
<xml_diff>
--- a/Avant-Projet/Charte de projet History Treasures.docx
+++ b/Avant-Projet/Charte de projet History Treasures.docx
@@ -1,6 +1,6 @@
 
 <file path=word/document.xml><?xml version="1.0" encoding="utf-8"?>
-<w:document xmlns:wpc="http://schemas.microsoft.com/office/word/2010/wordprocessingCanvas" xmlns:cx="http://schemas.microsoft.com/office/drawing/2014/chartex" xmlns:mc="http://schemas.openxmlformats.org/markup-compatibility/2006" xmlns:o="urn:schemas-microsoft-com:office:office" xmlns:r="http://schemas.openxmlformats.org/officeDocument/2006/relationships" xmlns:m="http://schemas.openxmlformats.org/officeDocument/2006/math" xmlns:v="urn:schemas-microsoft-com:vml" xmlns:wp14="http://schemas.microsoft.com/office/word/2010/wordprocessingDrawing" xmlns:wp="http://schemas.openxmlformats.org/drawingml/2006/wordprocessingDrawing" xmlns:w10="urn:schemas-microsoft-com:office:word" xmlns:w="http://schemas.openxmlformats.org/wordprocessingml/2006/main" xmlns:w14="http://schemas.microsoft.com/office/word/2010/wordml" xmlns:w15="http://schemas.microsoft.com/office/word/2012/wordml" xmlns:w16se="http://schemas.microsoft.com/office/word/2015/wordml/symex" xmlns:wpg="http://schemas.microsoft.com/office/word/2010/wordprocessingGroup" xmlns:wpi="http://schemas.microsoft.com/office/word/2010/wordprocessingInk" xmlns:wne="http://schemas.microsoft.com/office/word/2006/wordml" xmlns:wps="http://schemas.microsoft.com/office/word/2010/wordprocessingShape" mc:Ignorable="w14 w15 w16se wp14">
+<w:document xmlns:wpc="http://schemas.microsoft.com/office/word/2010/wordprocessingCanvas" xmlns:cx="http://schemas.microsoft.com/office/drawing/2014/chartex" xmlns:cx1="http://schemas.microsoft.com/office/drawing/2015/9/8/chartex" xmlns:mc="http://schemas.openxmlformats.org/markup-compatibility/2006" xmlns:o="urn:schemas-microsoft-com:office:office" xmlns:r="http://schemas.openxmlformats.org/officeDocument/2006/relationships" xmlns:m="http://schemas.openxmlformats.org/officeDocument/2006/math" xmlns:v="urn:schemas-microsoft-com:vml" xmlns:wp14="http://schemas.microsoft.com/office/word/2010/wordprocessingDrawing" xmlns:wp="http://schemas.openxmlformats.org/drawingml/2006/wordprocessingDrawing" xmlns:w10="urn:schemas-microsoft-com:office:word" xmlns:w="http://schemas.openxmlformats.org/wordprocessingml/2006/main" xmlns:w14="http://schemas.microsoft.com/office/word/2010/wordml" xmlns:w15="http://schemas.microsoft.com/office/word/2012/wordml" xmlns:w16se="http://schemas.microsoft.com/office/word/2015/wordml/symex" xmlns:wpg="http://schemas.microsoft.com/office/word/2010/wordprocessingGroup" xmlns:wpi="http://schemas.microsoft.com/office/word/2010/wordprocessingInk" xmlns:wne="http://schemas.microsoft.com/office/word/2006/wordml" xmlns:wps="http://schemas.microsoft.com/office/word/2010/wordprocessingShape" mc:Ignorable="w14 w15 w16se wp14">
   <w:body>
     <w:p>
       <w:pPr>
@@ -421,15 +421,29 @@
           <w:szCs w:val="56"/>
         </w:rPr>
       </w:pPr>
-      <w:fldSimple w:instr=" DOCPROPERTY  Title  \* MERGEFORMAT ">
-        <w:r>
-          <w:rPr>
-            <w:rStyle w:val="TitreProjetCar"/>
-            <w:szCs w:val="56"/>
-          </w:rPr>
-          <w:t>Charte de projet</w:t>
-        </w:r>
-      </w:fldSimple>
+      <w:r>
+        <w:fldChar w:fldCharType="begin"/>
+      </w:r>
+      <w:r>
+        <w:instrText xml:space="preserve"> DOCPROPERTY  Title  \* MERGEFORMAT </w:instrText>
+      </w:r>
+      <w:r>
+        <w:fldChar w:fldCharType="separate"/>
+      </w:r>
+      <w:r>
+        <w:rPr>
+          <w:rStyle w:val="TitreProjetCar"/>
+          <w:szCs w:val="56"/>
+        </w:rPr>
+        <w:t>Charte de projet</w:t>
+      </w:r>
+      <w:r>
+        <w:rPr>
+          <w:rStyle w:val="TitreProjetCar"/>
+          <w:szCs w:val="56"/>
+        </w:rPr>
+        <w:fldChar w:fldCharType="end"/>
+      </w:r>
       <w:r>
         <w:rPr>
           <w:rStyle w:val="StyleTitreLatin36ptCar"/>
@@ -452,14 +466,24 @@
       <w:r>
         <w:t xml:space="preserve">Version </w:t>
       </w:r>
-      <w:fldSimple w:instr=" DOCPROPERTY  Version  \* MERGEFORMAT ">
-        <w:r>
-          <w:t>1.</w:t>
-        </w:r>
-        <w:r>
-          <w:t>6</w:t>
-        </w:r>
-      </w:fldSimple>
+      <w:r>
+        <w:fldChar w:fldCharType="begin"/>
+      </w:r>
+      <w:r>
+        <w:instrText xml:space="preserve"> DOCPROPERTY  Version  \* MERGEFORMAT </w:instrText>
+      </w:r>
+      <w:r>
+        <w:fldChar w:fldCharType="separate"/>
+      </w:r>
+      <w:r>
+        <w:t>1.</w:t>
+      </w:r>
+      <w:r>
+        <w:t>7</w:t>
+      </w:r>
+      <w:r>
+        <w:fldChar w:fldCharType="end"/>
+      </w:r>
     </w:p>
     <w:p>
       <w:pPr>
@@ -486,11 +510,10 @@
         </w:sectPr>
       </w:pPr>
       <w:r>
-        <w:t>1</w:t>
-      </w:r>
-      <w:r>
-        <w:t>9</w:t>
-      </w:r>
+        <w:t>22</w:t>
+      </w:r>
+      <w:bookmarkStart w:id="0" w:name="_GoBack"/>
+      <w:bookmarkEnd w:id="0"/>
       <w:r>
         <w:t>/04/2016</w:t>
       </w:r>
@@ -1568,8 +1591,6 @@
               </w:rPr>
               <w:t xml:space="preserve"> et modification</w:t>
             </w:r>
-            <w:bookmarkStart w:id="0" w:name="_GoBack"/>
-            <w:bookmarkEnd w:id="0"/>
           </w:p>
         </w:tc>
         <w:tc>
@@ -4487,7 +4508,7 @@
 </file>
 
 <file path=word/endnotes.xml><?xml version="1.0" encoding="utf-8"?>
-<w:endnotes xmlns:wpc="http://schemas.microsoft.com/office/word/2010/wordprocessingCanvas" xmlns:cx="http://schemas.microsoft.com/office/drawing/2014/chartex" xmlns:mc="http://schemas.openxmlformats.org/markup-compatibility/2006" xmlns:o="urn:schemas-microsoft-com:office:office" xmlns:r="http://schemas.openxmlformats.org/officeDocument/2006/relationships" xmlns:m="http://schemas.openxmlformats.org/officeDocument/2006/math" xmlns:v="urn:schemas-microsoft-com:vml" xmlns:wp14="http://schemas.microsoft.com/office/word/2010/wordprocessingDrawing" xmlns:wp="http://schemas.openxmlformats.org/drawingml/2006/wordprocessingDrawing" xmlns:w10="urn:schemas-microsoft-com:office:word" xmlns:w="http://schemas.openxmlformats.org/wordprocessingml/2006/main" xmlns:w14="http://schemas.microsoft.com/office/word/2010/wordml" xmlns:w15="http://schemas.microsoft.com/office/word/2012/wordml" xmlns:w16se="http://schemas.microsoft.com/office/word/2015/wordml/symex" xmlns:wpg="http://schemas.microsoft.com/office/word/2010/wordprocessingGroup" xmlns:wpi="http://schemas.microsoft.com/office/word/2010/wordprocessingInk" xmlns:wne="http://schemas.microsoft.com/office/word/2006/wordml" xmlns:wps="http://schemas.microsoft.com/office/word/2010/wordprocessingShape" mc:Ignorable="w14 w15 w16se wp14">
+<w:endnotes xmlns:wpc="http://schemas.microsoft.com/office/word/2010/wordprocessingCanvas" xmlns:cx="http://schemas.microsoft.com/office/drawing/2014/chartex" xmlns:cx1="http://schemas.microsoft.com/office/drawing/2015/9/8/chartex" xmlns:mc="http://schemas.openxmlformats.org/markup-compatibility/2006" xmlns:o="urn:schemas-microsoft-com:office:office" xmlns:r="http://schemas.openxmlformats.org/officeDocument/2006/relationships" xmlns:m="http://schemas.openxmlformats.org/officeDocument/2006/math" xmlns:v="urn:schemas-microsoft-com:vml" xmlns:wp14="http://schemas.microsoft.com/office/word/2010/wordprocessingDrawing" xmlns:wp="http://schemas.openxmlformats.org/drawingml/2006/wordprocessingDrawing" xmlns:w10="urn:schemas-microsoft-com:office:word" xmlns:w="http://schemas.openxmlformats.org/wordprocessingml/2006/main" xmlns:w14="http://schemas.microsoft.com/office/word/2010/wordml" xmlns:w15="http://schemas.microsoft.com/office/word/2012/wordml" xmlns:w16se="http://schemas.microsoft.com/office/word/2015/wordml/symex" xmlns:wpg="http://schemas.microsoft.com/office/word/2010/wordprocessingGroup" xmlns:wpi="http://schemas.microsoft.com/office/word/2010/wordprocessingInk" xmlns:wne="http://schemas.microsoft.com/office/word/2006/wordml" xmlns:wps="http://schemas.microsoft.com/office/word/2010/wordprocessingShape" mc:Ignorable="w14 w15 w16se wp14">
   <w:endnote w:type="separator" w:id="-1">
     <w:p>
       <w:pPr>
@@ -4512,7 +4533,7 @@
 </file>
 
 <file path=word/footer1.xml><?xml version="1.0" encoding="utf-8"?>
-<w:ftr xmlns:wpc="http://schemas.microsoft.com/office/word/2010/wordprocessingCanvas" xmlns:cx="http://schemas.microsoft.com/office/drawing/2014/chartex" xmlns:mc="http://schemas.openxmlformats.org/markup-compatibility/2006" xmlns:o="urn:schemas-microsoft-com:office:office" xmlns:r="http://schemas.openxmlformats.org/officeDocument/2006/relationships" xmlns:m="http://schemas.openxmlformats.org/officeDocument/2006/math" xmlns:v="urn:schemas-microsoft-com:vml" xmlns:wp14="http://schemas.microsoft.com/office/word/2010/wordprocessingDrawing" xmlns:wp="http://schemas.openxmlformats.org/drawingml/2006/wordprocessingDrawing" xmlns:w10="urn:schemas-microsoft-com:office:word" xmlns:w="http://schemas.openxmlformats.org/wordprocessingml/2006/main" xmlns:w14="http://schemas.microsoft.com/office/word/2010/wordml" xmlns:w15="http://schemas.microsoft.com/office/word/2012/wordml" xmlns:w16se="http://schemas.microsoft.com/office/word/2015/wordml/symex" xmlns:wpg="http://schemas.microsoft.com/office/word/2010/wordprocessingGroup" xmlns:wpi="http://schemas.microsoft.com/office/word/2010/wordprocessingInk" xmlns:wne="http://schemas.microsoft.com/office/word/2006/wordml" xmlns:wps="http://schemas.microsoft.com/office/word/2010/wordprocessingShape" mc:Ignorable="w14 w15 w16se wp14">
+<w:ftr xmlns:wpc="http://schemas.microsoft.com/office/word/2010/wordprocessingCanvas" xmlns:cx="http://schemas.microsoft.com/office/drawing/2014/chartex" xmlns:cx1="http://schemas.microsoft.com/office/drawing/2015/9/8/chartex" xmlns:mc="http://schemas.openxmlformats.org/markup-compatibility/2006" xmlns:o="urn:schemas-microsoft-com:office:office" xmlns:r="http://schemas.openxmlformats.org/officeDocument/2006/relationships" xmlns:m="http://schemas.openxmlformats.org/officeDocument/2006/math" xmlns:v="urn:schemas-microsoft-com:vml" xmlns:wp14="http://schemas.microsoft.com/office/word/2010/wordprocessingDrawing" xmlns:wp="http://schemas.openxmlformats.org/drawingml/2006/wordprocessingDrawing" xmlns:w10="urn:schemas-microsoft-com:office:word" xmlns:w="http://schemas.openxmlformats.org/wordprocessingml/2006/main" xmlns:w14="http://schemas.microsoft.com/office/word/2010/wordml" xmlns:w15="http://schemas.microsoft.com/office/word/2012/wordml" xmlns:w16se="http://schemas.microsoft.com/office/word/2015/wordml/symex" xmlns:wpg="http://schemas.microsoft.com/office/word/2010/wordprocessingGroup" xmlns:wpi="http://schemas.microsoft.com/office/word/2010/wordprocessingInk" xmlns:wne="http://schemas.microsoft.com/office/word/2006/wordml" xmlns:wps="http://schemas.microsoft.com/office/word/2010/wordprocessingShape" mc:Ignorable="w14 w15 w16se wp14">
   <w:p>
     <w:pPr>
       <w:pStyle w:val="Pieddepage"/>
@@ -4522,7 +4543,7 @@
 </file>
 
 <file path=word/footer2.xml><?xml version="1.0" encoding="utf-8"?>
-<w:ftr xmlns:wpc="http://schemas.microsoft.com/office/word/2010/wordprocessingCanvas" xmlns:cx="http://schemas.microsoft.com/office/drawing/2014/chartex" xmlns:mc="http://schemas.openxmlformats.org/markup-compatibility/2006" xmlns:o="urn:schemas-microsoft-com:office:office" xmlns:r="http://schemas.openxmlformats.org/officeDocument/2006/relationships" xmlns:m="http://schemas.openxmlformats.org/officeDocument/2006/math" xmlns:v="urn:schemas-microsoft-com:vml" xmlns:wp14="http://schemas.microsoft.com/office/word/2010/wordprocessingDrawing" xmlns:wp="http://schemas.openxmlformats.org/drawingml/2006/wordprocessingDrawing" xmlns:w10="urn:schemas-microsoft-com:office:word" xmlns:w="http://schemas.openxmlformats.org/wordprocessingml/2006/main" xmlns:w14="http://schemas.microsoft.com/office/word/2010/wordml" xmlns:w15="http://schemas.microsoft.com/office/word/2012/wordml" xmlns:w16se="http://schemas.microsoft.com/office/word/2015/wordml/symex" xmlns:wpg="http://schemas.microsoft.com/office/word/2010/wordprocessingGroup" xmlns:wpi="http://schemas.microsoft.com/office/word/2010/wordprocessingInk" xmlns:wne="http://schemas.microsoft.com/office/word/2006/wordml" xmlns:wps="http://schemas.microsoft.com/office/word/2010/wordprocessingShape" mc:Ignorable="w14 w15 w16se wp14">
+<w:ftr xmlns:wpc="http://schemas.microsoft.com/office/word/2010/wordprocessingCanvas" xmlns:cx="http://schemas.microsoft.com/office/drawing/2014/chartex" xmlns:cx1="http://schemas.microsoft.com/office/drawing/2015/9/8/chartex" xmlns:mc="http://schemas.openxmlformats.org/markup-compatibility/2006" xmlns:o="urn:schemas-microsoft-com:office:office" xmlns:r="http://schemas.openxmlformats.org/officeDocument/2006/relationships" xmlns:m="http://schemas.openxmlformats.org/officeDocument/2006/math" xmlns:v="urn:schemas-microsoft-com:vml" xmlns:wp14="http://schemas.microsoft.com/office/word/2010/wordprocessingDrawing" xmlns:wp="http://schemas.openxmlformats.org/drawingml/2006/wordprocessingDrawing" xmlns:w10="urn:schemas-microsoft-com:office:word" xmlns:w="http://schemas.openxmlformats.org/wordprocessingml/2006/main" xmlns:w14="http://schemas.microsoft.com/office/word/2010/wordml" xmlns:w15="http://schemas.microsoft.com/office/word/2012/wordml" xmlns:w16se="http://schemas.microsoft.com/office/word/2015/wordml/symex" xmlns:wpg="http://schemas.microsoft.com/office/word/2010/wordprocessingGroup" xmlns:wpi="http://schemas.microsoft.com/office/word/2010/wordprocessingInk" xmlns:wne="http://schemas.microsoft.com/office/word/2006/wordml" xmlns:wps="http://schemas.microsoft.com/office/word/2010/wordprocessingShape" mc:Ignorable="w14 w15 w16se wp14">
   <w:p>
     <w:pPr>
       <w:pStyle w:val="Pieddepage"/>
@@ -4533,7 +4554,7 @@
 </file>
 
 <file path=word/footer3.xml><?xml version="1.0" encoding="utf-8"?>
-<w:ftr xmlns:wpc="http://schemas.microsoft.com/office/word/2010/wordprocessingCanvas" xmlns:cx="http://schemas.microsoft.com/office/drawing/2014/chartex" xmlns:mc="http://schemas.openxmlformats.org/markup-compatibility/2006" xmlns:o="urn:schemas-microsoft-com:office:office" xmlns:r="http://schemas.openxmlformats.org/officeDocument/2006/relationships" xmlns:m="http://schemas.openxmlformats.org/officeDocument/2006/math" xmlns:v="urn:schemas-microsoft-com:vml" xmlns:wp14="http://schemas.microsoft.com/office/word/2010/wordprocessingDrawing" xmlns:wp="http://schemas.openxmlformats.org/drawingml/2006/wordprocessingDrawing" xmlns:w10="urn:schemas-microsoft-com:office:word" xmlns:w="http://schemas.openxmlformats.org/wordprocessingml/2006/main" xmlns:w14="http://schemas.microsoft.com/office/word/2010/wordml" xmlns:w15="http://schemas.microsoft.com/office/word/2012/wordml" xmlns:w16se="http://schemas.microsoft.com/office/word/2015/wordml/symex" xmlns:wpg="http://schemas.microsoft.com/office/word/2010/wordprocessingGroup" xmlns:wpi="http://schemas.microsoft.com/office/word/2010/wordprocessingInk" xmlns:wne="http://schemas.microsoft.com/office/word/2006/wordml" xmlns:wps="http://schemas.microsoft.com/office/word/2010/wordprocessingShape" mc:Ignorable="w14 w15 w16se wp14">
+<w:ftr xmlns:wpc="http://schemas.microsoft.com/office/word/2010/wordprocessingCanvas" xmlns:cx="http://schemas.microsoft.com/office/drawing/2014/chartex" xmlns:cx1="http://schemas.microsoft.com/office/drawing/2015/9/8/chartex" xmlns:mc="http://schemas.openxmlformats.org/markup-compatibility/2006" xmlns:o="urn:schemas-microsoft-com:office:office" xmlns:r="http://schemas.openxmlformats.org/officeDocument/2006/relationships" xmlns:m="http://schemas.openxmlformats.org/officeDocument/2006/math" xmlns:v="urn:schemas-microsoft-com:vml" xmlns:wp14="http://schemas.microsoft.com/office/word/2010/wordprocessingDrawing" xmlns:wp="http://schemas.openxmlformats.org/drawingml/2006/wordprocessingDrawing" xmlns:w10="urn:schemas-microsoft-com:office:word" xmlns:w="http://schemas.openxmlformats.org/wordprocessingml/2006/main" xmlns:w14="http://schemas.microsoft.com/office/word/2010/wordml" xmlns:w15="http://schemas.microsoft.com/office/word/2012/wordml" xmlns:w16se="http://schemas.microsoft.com/office/word/2015/wordml/symex" xmlns:wpg="http://schemas.microsoft.com/office/word/2010/wordprocessingGroup" xmlns:wpi="http://schemas.microsoft.com/office/word/2010/wordprocessingInk" xmlns:wne="http://schemas.microsoft.com/office/word/2006/wordml" xmlns:wps="http://schemas.microsoft.com/office/word/2010/wordprocessingShape" mc:Ignorable="w14 w15 w16se wp14">
   <w:p>
     <w:pPr>
       <w:pStyle w:val="Pieddepage"/>
@@ -4543,7 +4564,7 @@
 </file>
 
 <file path=word/footer4.xml><?xml version="1.0" encoding="utf-8"?>
-<w:ftr xmlns:wpc="http://schemas.microsoft.com/office/word/2010/wordprocessingCanvas" xmlns:cx="http://schemas.microsoft.com/office/drawing/2014/chartex" xmlns:mc="http://schemas.openxmlformats.org/markup-compatibility/2006" xmlns:o="urn:schemas-microsoft-com:office:office" xmlns:r="http://schemas.openxmlformats.org/officeDocument/2006/relationships" xmlns:m="http://schemas.openxmlformats.org/officeDocument/2006/math" xmlns:v="urn:schemas-microsoft-com:vml" xmlns:wp14="http://schemas.microsoft.com/office/word/2010/wordprocessingDrawing" xmlns:wp="http://schemas.openxmlformats.org/drawingml/2006/wordprocessingDrawing" xmlns:w10="urn:schemas-microsoft-com:office:word" xmlns:w="http://schemas.openxmlformats.org/wordprocessingml/2006/main" xmlns:w14="http://schemas.microsoft.com/office/word/2010/wordml" xmlns:w15="http://schemas.microsoft.com/office/word/2012/wordml" xmlns:w16se="http://schemas.microsoft.com/office/word/2015/wordml/symex" xmlns:wpg="http://schemas.microsoft.com/office/word/2010/wordprocessingGroup" xmlns:wpi="http://schemas.microsoft.com/office/word/2010/wordprocessingInk" xmlns:wne="http://schemas.microsoft.com/office/word/2006/wordml" xmlns:wps="http://schemas.microsoft.com/office/word/2010/wordprocessingShape" mc:Ignorable="w14 w15 w16se wp14">
+<w:ftr xmlns:wpc="http://schemas.microsoft.com/office/word/2010/wordprocessingCanvas" xmlns:cx="http://schemas.microsoft.com/office/drawing/2014/chartex" xmlns:cx1="http://schemas.microsoft.com/office/drawing/2015/9/8/chartex" xmlns:mc="http://schemas.openxmlformats.org/markup-compatibility/2006" xmlns:o="urn:schemas-microsoft-com:office:office" xmlns:r="http://schemas.openxmlformats.org/officeDocument/2006/relationships" xmlns:m="http://schemas.openxmlformats.org/officeDocument/2006/math" xmlns:v="urn:schemas-microsoft-com:vml" xmlns:wp14="http://schemas.microsoft.com/office/word/2010/wordprocessingDrawing" xmlns:wp="http://schemas.openxmlformats.org/drawingml/2006/wordprocessingDrawing" xmlns:w10="urn:schemas-microsoft-com:office:word" xmlns:w="http://schemas.openxmlformats.org/wordprocessingml/2006/main" xmlns:w14="http://schemas.microsoft.com/office/word/2010/wordml" xmlns:w15="http://schemas.microsoft.com/office/word/2012/wordml" xmlns:w16se="http://schemas.microsoft.com/office/word/2015/wordml/symex" xmlns:wpg="http://schemas.microsoft.com/office/word/2010/wordprocessingGroup" xmlns:wpi="http://schemas.microsoft.com/office/word/2010/wordprocessingInk" xmlns:wne="http://schemas.microsoft.com/office/word/2006/wordml" xmlns:wps="http://schemas.microsoft.com/office/word/2010/wordprocessingShape" mc:Ignorable="w14 w15 w16se wp14">
   <w:p>
     <w:pPr>
       <w:pStyle w:val="Pieddepage"/>
@@ -4573,20 +4594,33 @@
     <w:r>
       <w:t>/</w:t>
     </w:r>
-    <w:fldSimple w:instr=" NUMPAGES  \* Arabic  \* MERGEFORMAT ">
-      <w:r>
-        <w:rPr>
-          <w:noProof/>
-        </w:rPr>
-        <w:t>8</w:t>
-      </w:r>
-    </w:fldSimple>
+    <w:r>
+      <w:fldChar w:fldCharType="begin"/>
+    </w:r>
+    <w:r>
+      <w:instrText xml:space="preserve"> NUMPAGES  \* Arabic  \* MERGEFORMAT </w:instrText>
+    </w:r>
+    <w:r>
+      <w:fldChar w:fldCharType="separate"/>
+    </w:r>
+    <w:r>
+      <w:rPr>
+        <w:noProof/>
+      </w:rPr>
+      <w:t>8</w:t>
+    </w:r>
+    <w:r>
+      <w:rPr>
+        <w:noProof/>
+      </w:rPr>
+      <w:fldChar w:fldCharType="end"/>
+    </w:r>
   </w:p>
 </w:ftr>
 </file>
 
 <file path=word/footnotes.xml><?xml version="1.0" encoding="utf-8"?>
-<w:footnotes xmlns:wpc="http://schemas.microsoft.com/office/word/2010/wordprocessingCanvas" xmlns:cx="http://schemas.microsoft.com/office/drawing/2014/chartex" xmlns:mc="http://schemas.openxmlformats.org/markup-compatibility/2006" xmlns:o="urn:schemas-microsoft-com:office:office" xmlns:r="http://schemas.openxmlformats.org/officeDocument/2006/relationships" xmlns:m="http://schemas.openxmlformats.org/officeDocument/2006/math" xmlns:v="urn:schemas-microsoft-com:vml" xmlns:wp14="http://schemas.microsoft.com/office/word/2010/wordprocessingDrawing" xmlns:wp="http://schemas.openxmlformats.org/drawingml/2006/wordprocessingDrawing" xmlns:w10="urn:schemas-microsoft-com:office:word" xmlns:w="http://schemas.openxmlformats.org/wordprocessingml/2006/main" xmlns:w14="http://schemas.microsoft.com/office/word/2010/wordml" xmlns:w15="http://schemas.microsoft.com/office/word/2012/wordml" xmlns:w16se="http://schemas.microsoft.com/office/word/2015/wordml/symex" xmlns:wpg="http://schemas.microsoft.com/office/word/2010/wordprocessingGroup" xmlns:wpi="http://schemas.microsoft.com/office/word/2010/wordprocessingInk" xmlns:wne="http://schemas.microsoft.com/office/word/2006/wordml" xmlns:wps="http://schemas.microsoft.com/office/word/2010/wordprocessingShape" mc:Ignorable="w14 w15 w16se wp14">
+<w:footnotes xmlns:wpc="http://schemas.microsoft.com/office/word/2010/wordprocessingCanvas" xmlns:cx="http://schemas.microsoft.com/office/drawing/2014/chartex" xmlns:cx1="http://schemas.microsoft.com/office/drawing/2015/9/8/chartex" xmlns:mc="http://schemas.openxmlformats.org/markup-compatibility/2006" xmlns:o="urn:schemas-microsoft-com:office:office" xmlns:r="http://schemas.openxmlformats.org/officeDocument/2006/relationships" xmlns:m="http://schemas.openxmlformats.org/officeDocument/2006/math" xmlns:v="urn:schemas-microsoft-com:vml" xmlns:wp14="http://schemas.microsoft.com/office/word/2010/wordprocessingDrawing" xmlns:wp="http://schemas.openxmlformats.org/drawingml/2006/wordprocessingDrawing" xmlns:w10="urn:schemas-microsoft-com:office:word" xmlns:w="http://schemas.openxmlformats.org/wordprocessingml/2006/main" xmlns:w14="http://schemas.microsoft.com/office/word/2010/wordml" xmlns:w15="http://schemas.microsoft.com/office/word/2012/wordml" xmlns:w16se="http://schemas.microsoft.com/office/word/2015/wordml/symex" xmlns:wpg="http://schemas.microsoft.com/office/word/2010/wordprocessingGroup" xmlns:wpi="http://schemas.microsoft.com/office/word/2010/wordprocessingInk" xmlns:wne="http://schemas.microsoft.com/office/word/2006/wordml" xmlns:wps="http://schemas.microsoft.com/office/word/2010/wordprocessingShape" mc:Ignorable="w14 w15 w16se wp14">
   <w:footnote w:type="separator" w:id="-1">
     <w:p>
       <w:pPr>
@@ -4611,7 +4645,7 @@
 </file>
 
 <file path=word/header1.xml><?xml version="1.0" encoding="utf-8"?>
-<w:hdr xmlns:wpc="http://schemas.microsoft.com/office/word/2010/wordprocessingCanvas" xmlns:cx="http://schemas.microsoft.com/office/drawing/2014/chartex" xmlns:mc="http://schemas.openxmlformats.org/markup-compatibility/2006" xmlns:o="urn:schemas-microsoft-com:office:office" xmlns:r="http://schemas.openxmlformats.org/officeDocument/2006/relationships" xmlns:m="http://schemas.openxmlformats.org/officeDocument/2006/math" xmlns:v="urn:schemas-microsoft-com:vml" xmlns:wp14="http://schemas.microsoft.com/office/word/2010/wordprocessingDrawing" xmlns:wp="http://schemas.openxmlformats.org/drawingml/2006/wordprocessingDrawing" xmlns:w10="urn:schemas-microsoft-com:office:word" xmlns:w="http://schemas.openxmlformats.org/wordprocessingml/2006/main" xmlns:w14="http://schemas.microsoft.com/office/word/2010/wordml" xmlns:w15="http://schemas.microsoft.com/office/word/2012/wordml" xmlns:w16se="http://schemas.microsoft.com/office/word/2015/wordml/symex" xmlns:wpg="http://schemas.microsoft.com/office/word/2010/wordprocessingGroup" xmlns:wpi="http://schemas.microsoft.com/office/word/2010/wordprocessingInk" xmlns:wne="http://schemas.microsoft.com/office/word/2006/wordml" xmlns:wps="http://schemas.microsoft.com/office/word/2010/wordprocessingShape" mc:Ignorable="w14 w15 w16se wp14">
+<w:hdr xmlns:wpc="http://schemas.microsoft.com/office/word/2010/wordprocessingCanvas" xmlns:cx="http://schemas.microsoft.com/office/drawing/2014/chartex" xmlns:cx1="http://schemas.microsoft.com/office/drawing/2015/9/8/chartex" xmlns:mc="http://schemas.openxmlformats.org/markup-compatibility/2006" xmlns:o="urn:schemas-microsoft-com:office:office" xmlns:r="http://schemas.openxmlformats.org/officeDocument/2006/relationships" xmlns:m="http://schemas.openxmlformats.org/officeDocument/2006/math" xmlns:v="urn:schemas-microsoft-com:vml" xmlns:wp14="http://schemas.microsoft.com/office/word/2010/wordprocessingDrawing" xmlns:wp="http://schemas.openxmlformats.org/drawingml/2006/wordprocessingDrawing" xmlns:w10="urn:schemas-microsoft-com:office:word" xmlns:w="http://schemas.openxmlformats.org/wordprocessingml/2006/main" xmlns:w14="http://schemas.microsoft.com/office/word/2010/wordml" xmlns:w15="http://schemas.microsoft.com/office/word/2012/wordml" xmlns:w16se="http://schemas.microsoft.com/office/word/2015/wordml/symex" xmlns:wpg="http://schemas.microsoft.com/office/word/2010/wordprocessingGroup" xmlns:wpi="http://schemas.microsoft.com/office/word/2010/wordprocessingInk" xmlns:wne="http://schemas.microsoft.com/office/word/2006/wordml" xmlns:wps="http://schemas.microsoft.com/office/word/2010/wordprocessingShape" mc:Ignorable="w14 w15 w16se wp14">
   <w:p>
     <w:pPr>
       <w:pStyle w:val="En-tte"/>
@@ -4621,7 +4655,7 @@
 </file>
 
 <file path=word/header2.xml><?xml version="1.0" encoding="utf-8"?>
-<w:hdr xmlns:wpc="http://schemas.microsoft.com/office/word/2010/wordprocessingCanvas" xmlns:cx="http://schemas.microsoft.com/office/drawing/2014/chartex" xmlns:mc="http://schemas.openxmlformats.org/markup-compatibility/2006" xmlns:o="urn:schemas-microsoft-com:office:office" xmlns:r="http://schemas.openxmlformats.org/officeDocument/2006/relationships" xmlns:m="http://schemas.openxmlformats.org/officeDocument/2006/math" xmlns:v="urn:schemas-microsoft-com:vml" xmlns:wp14="http://schemas.microsoft.com/office/word/2010/wordprocessingDrawing" xmlns:wp="http://schemas.openxmlformats.org/drawingml/2006/wordprocessingDrawing" xmlns:w10="urn:schemas-microsoft-com:office:word" xmlns:w="http://schemas.openxmlformats.org/wordprocessingml/2006/main" xmlns:w14="http://schemas.microsoft.com/office/word/2010/wordml" xmlns:w15="http://schemas.microsoft.com/office/word/2012/wordml" xmlns:w16se="http://schemas.microsoft.com/office/word/2015/wordml/symex" xmlns:wpg="http://schemas.microsoft.com/office/word/2010/wordprocessingGroup" xmlns:wpi="http://schemas.microsoft.com/office/word/2010/wordprocessingInk" xmlns:wne="http://schemas.microsoft.com/office/word/2006/wordml" xmlns:wps="http://schemas.microsoft.com/office/word/2010/wordprocessingShape" mc:Ignorable="w14 w15 w16se wp14">
+<w:hdr xmlns:wpc="http://schemas.microsoft.com/office/word/2010/wordprocessingCanvas" xmlns:cx="http://schemas.microsoft.com/office/drawing/2014/chartex" xmlns:cx1="http://schemas.microsoft.com/office/drawing/2015/9/8/chartex" xmlns:mc="http://schemas.openxmlformats.org/markup-compatibility/2006" xmlns:o="urn:schemas-microsoft-com:office:office" xmlns:r="http://schemas.openxmlformats.org/officeDocument/2006/relationships" xmlns:m="http://schemas.openxmlformats.org/officeDocument/2006/math" xmlns:v="urn:schemas-microsoft-com:vml" xmlns:wp14="http://schemas.microsoft.com/office/word/2010/wordprocessingDrawing" xmlns:wp="http://schemas.openxmlformats.org/drawingml/2006/wordprocessingDrawing" xmlns:w10="urn:schemas-microsoft-com:office:word" xmlns:w="http://schemas.openxmlformats.org/wordprocessingml/2006/main" xmlns:w14="http://schemas.microsoft.com/office/word/2010/wordml" xmlns:w15="http://schemas.microsoft.com/office/word/2012/wordml" xmlns:w16se="http://schemas.microsoft.com/office/word/2015/wordml/symex" xmlns:wpg="http://schemas.microsoft.com/office/word/2010/wordprocessingGroup" xmlns:wpi="http://schemas.microsoft.com/office/word/2010/wordprocessingInk" xmlns:wne="http://schemas.microsoft.com/office/word/2006/wordml" xmlns:wps="http://schemas.microsoft.com/office/word/2010/wordprocessingShape" mc:Ignorable="w14 w15 w16se wp14">
   <w:p>
     <w:pPr>
       <w:pStyle w:val="En-tte"/>
@@ -4631,7 +4665,7 @@
 </file>
 
 <file path=word/header3.xml><?xml version="1.0" encoding="utf-8"?>
-<w:hdr xmlns:wpc="http://schemas.microsoft.com/office/word/2010/wordprocessingCanvas" xmlns:cx="http://schemas.microsoft.com/office/drawing/2014/chartex" xmlns:mc="http://schemas.openxmlformats.org/markup-compatibility/2006" xmlns:o="urn:schemas-microsoft-com:office:office" xmlns:r="http://schemas.openxmlformats.org/officeDocument/2006/relationships" xmlns:m="http://schemas.openxmlformats.org/officeDocument/2006/math" xmlns:v="urn:schemas-microsoft-com:vml" xmlns:wp14="http://schemas.microsoft.com/office/word/2010/wordprocessingDrawing" xmlns:wp="http://schemas.openxmlformats.org/drawingml/2006/wordprocessingDrawing" xmlns:w10="urn:schemas-microsoft-com:office:word" xmlns:w="http://schemas.openxmlformats.org/wordprocessingml/2006/main" xmlns:w14="http://schemas.microsoft.com/office/word/2010/wordml" xmlns:w15="http://schemas.microsoft.com/office/word/2012/wordml" xmlns:w16se="http://schemas.microsoft.com/office/word/2015/wordml/symex" xmlns:wpg="http://schemas.microsoft.com/office/word/2010/wordprocessingGroup" xmlns:wpi="http://schemas.microsoft.com/office/word/2010/wordprocessingInk" xmlns:wne="http://schemas.microsoft.com/office/word/2006/wordml" xmlns:wps="http://schemas.microsoft.com/office/word/2010/wordprocessingShape" mc:Ignorable="w14 w15 w16se wp14">
+<w:hdr xmlns:wpc="http://schemas.microsoft.com/office/word/2010/wordprocessingCanvas" xmlns:cx="http://schemas.microsoft.com/office/drawing/2014/chartex" xmlns:cx1="http://schemas.microsoft.com/office/drawing/2015/9/8/chartex" xmlns:mc="http://schemas.openxmlformats.org/markup-compatibility/2006" xmlns:o="urn:schemas-microsoft-com:office:office" xmlns:r="http://schemas.openxmlformats.org/officeDocument/2006/relationships" xmlns:m="http://schemas.openxmlformats.org/officeDocument/2006/math" xmlns:v="urn:schemas-microsoft-com:vml" xmlns:wp14="http://schemas.microsoft.com/office/word/2010/wordprocessingDrawing" xmlns:wp="http://schemas.openxmlformats.org/drawingml/2006/wordprocessingDrawing" xmlns:w10="urn:schemas-microsoft-com:office:word" xmlns:w="http://schemas.openxmlformats.org/wordprocessingml/2006/main" xmlns:w14="http://schemas.microsoft.com/office/word/2010/wordml" xmlns:w15="http://schemas.microsoft.com/office/word/2012/wordml" xmlns:w16se="http://schemas.microsoft.com/office/word/2015/wordml/symex" xmlns:wpg="http://schemas.microsoft.com/office/word/2010/wordprocessingGroup" xmlns:wpi="http://schemas.microsoft.com/office/word/2010/wordprocessingInk" xmlns:wne="http://schemas.microsoft.com/office/word/2006/wordml" xmlns:wps="http://schemas.microsoft.com/office/word/2010/wordprocessingShape" mc:Ignorable="w14 w15 w16se wp14">
   <w:p>
     <w:pPr>
       <w:pStyle w:val="En-tte"/>
@@ -4641,7 +4675,7 @@
 </file>
 
 <file path=word/numbering.xml><?xml version="1.0" encoding="utf-8"?>
-<w:numbering xmlns:wpc="http://schemas.microsoft.com/office/word/2010/wordprocessingCanvas" xmlns:cx="http://schemas.microsoft.com/office/drawing/2014/chartex" xmlns:mc="http://schemas.openxmlformats.org/markup-compatibility/2006" xmlns:o="urn:schemas-microsoft-com:office:office" xmlns:r="http://schemas.openxmlformats.org/officeDocument/2006/relationships" xmlns:m="http://schemas.openxmlformats.org/officeDocument/2006/math" xmlns:v="urn:schemas-microsoft-com:vml" xmlns:wp14="http://schemas.microsoft.com/office/word/2010/wordprocessingDrawing" xmlns:wp="http://schemas.openxmlformats.org/drawingml/2006/wordprocessingDrawing" xmlns:w10="urn:schemas-microsoft-com:office:word" xmlns:w="http://schemas.openxmlformats.org/wordprocessingml/2006/main" xmlns:w14="http://schemas.microsoft.com/office/word/2010/wordml" xmlns:w15="http://schemas.microsoft.com/office/word/2012/wordml" xmlns:w16se="http://schemas.microsoft.com/office/word/2015/wordml/symex" xmlns:wpg="http://schemas.microsoft.com/office/word/2010/wordprocessingGroup" xmlns:wpi="http://schemas.microsoft.com/office/word/2010/wordprocessingInk" xmlns:wne="http://schemas.microsoft.com/office/word/2006/wordml" xmlns:wps="http://schemas.microsoft.com/office/word/2010/wordprocessingShape" mc:Ignorable="w14 w15 w16se wp14">
+<w:numbering xmlns:wpc="http://schemas.microsoft.com/office/word/2010/wordprocessingCanvas" xmlns:cx="http://schemas.microsoft.com/office/drawing/2014/chartex" xmlns:cx1="http://schemas.microsoft.com/office/drawing/2015/9/8/chartex" xmlns:mc="http://schemas.openxmlformats.org/markup-compatibility/2006" xmlns:o="urn:schemas-microsoft-com:office:office" xmlns:r="http://schemas.openxmlformats.org/officeDocument/2006/relationships" xmlns:m="http://schemas.openxmlformats.org/officeDocument/2006/math" xmlns:v="urn:schemas-microsoft-com:vml" xmlns:wp14="http://schemas.microsoft.com/office/word/2010/wordprocessingDrawing" xmlns:wp="http://schemas.openxmlformats.org/drawingml/2006/wordprocessingDrawing" xmlns:w10="urn:schemas-microsoft-com:office:word" xmlns:w="http://schemas.openxmlformats.org/wordprocessingml/2006/main" xmlns:w14="http://schemas.microsoft.com/office/word/2010/wordml" xmlns:w15="http://schemas.microsoft.com/office/word/2012/wordml" xmlns:w16se="http://schemas.microsoft.com/office/word/2015/wordml/symex" xmlns:wpg="http://schemas.microsoft.com/office/word/2010/wordprocessingGroup" xmlns:wpi="http://schemas.microsoft.com/office/word/2010/wordprocessingInk" xmlns:wne="http://schemas.microsoft.com/office/word/2006/wordml" xmlns:wps="http://schemas.microsoft.com/office/word/2010/wordprocessingShape" mc:Ignorable="w14 w15 w16se wp14">
   <w:abstractNum w:abstractNumId="0" w15:restartNumberingAfterBreak="0">
     <w:nsid w:val="064B1C73"/>
     <w:multiLevelType w:val="hybridMultilevel"/>
@@ -8041,7 +8075,7 @@
 </file>
 
 <file path=customXml/itemProps1.xml><?xml version="1.0" encoding="utf-8"?>
-<ds:datastoreItem xmlns:ds="http://schemas.openxmlformats.org/officeDocument/2006/customXml" ds:itemID="{FF8AB710-5385-471A-BFE2-20B755589ED9}">
+<ds:datastoreItem xmlns:ds="http://schemas.openxmlformats.org/officeDocument/2006/customXml" ds:itemID="{E6243AC0-B696-4628-8351-716ECB9F8098}">
   <ds:schemaRefs>
     <ds:schemaRef ds:uri="http://schemas.openxmlformats.org/officeDocument/2006/bibliography"/>
   </ds:schemaRefs>

</xml_diff>

<commit_message>
Made some corrections in charte --> nothing important
</commit_message>
<xml_diff>
--- a/Avant-Projet/Charte de projet History Treasures.docx
+++ b/Avant-Projet/Charte de projet History Treasures.docx
@@ -421,29 +421,15 @@
           <w:szCs w:val="56"/>
         </w:rPr>
       </w:pPr>
-      <w:r>
-        <w:fldChar w:fldCharType="begin"/>
-      </w:r>
-      <w:r>
-        <w:instrText xml:space="preserve"> DOCPROPERTY  Title  \* MERGEFORMAT </w:instrText>
-      </w:r>
-      <w:r>
-        <w:fldChar w:fldCharType="separate"/>
-      </w:r>
-      <w:r>
-        <w:rPr>
-          <w:rStyle w:val="TitreProjetCar"/>
-          <w:szCs w:val="56"/>
-        </w:rPr>
-        <w:t>Charte de projet</w:t>
-      </w:r>
-      <w:r>
-        <w:rPr>
-          <w:rStyle w:val="TitreProjetCar"/>
-          <w:szCs w:val="56"/>
-        </w:rPr>
-        <w:fldChar w:fldCharType="end"/>
-      </w:r>
+      <w:fldSimple w:instr=" DOCPROPERTY  Title  \* MERGEFORMAT ">
+        <w:r>
+          <w:rPr>
+            <w:rStyle w:val="TitreProjetCar"/>
+            <w:szCs w:val="56"/>
+          </w:rPr>
+          <w:t>Charte de projet</w:t>
+        </w:r>
+      </w:fldSimple>
       <w:r>
         <w:rPr>
           <w:rStyle w:val="StyleTitreLatin36ptCar"/>
@@ -466,24 +452,14 @@
       <w:r>
         <w:t xml:space="preserve">Version </w:t>
       </w:r>
-      <w:r>
-        <w:fldChar w:fldCharType="begin"/>
-      </w:r>
-      <w:r>
-        <w:instrText xml:space="preserve"> DOCPROPERTY  Version  \* MERGEFORMAT </w:instrText>
-      </w:r>
-      <w:r>
-        <w:fldChar w:fldCharType="separate"/>
-      </w:r>
-      <w:r>
-        <w:t>1.</w:t>
-      </w:r>
-      <w:r>
-        <w:t>7</w:t>
-      </w:r>
-      <w:r>
-        <w:fldChar w:fldCharType="end"/>
-      </w:r>
+      <w:fldSimple w:instr=" DOCPROPERTY  Version  \* MERGEFORMAT ">
+        <w:r>
+          <w:t>1.</w:t>
+        </w:r>
+        <w:r>
+          <w:t>7</w:t>
+        </w:r>
+      </w:fldSimple>
     </w:p>
     <w:p>
       <w:pPr>
@@ -512,8 +488,6 @@
       <w:r>
         <w:t>22</w:t>
       </w:r>
-      <w:bookmarkStart w:id="0" w:name="_GoBack"/>
-      <w:bookmarkEnd w:id="0"/>
       <w:r>
         <w:t>/04/2016</w:t>
       </w:r>
@@ -2509,12 +2483,12 @@
       <w:pPr>
         <w:pStyle w:val="Titre1"/>
       </w:pPr>
-      <w:bookmarkStart w:id="1" w:name="_Toc415583632"/>
+      <w:bookmarkStart w:id="0" w:name="_Toc415583632"/>
       <w:r>
         <w:lastRenderedPageBreak/>
         <w:t>Rôles et responsabilités</w:t>
       </w:r>
-      <w:bookmarkEnd w:id="1"/>
+      <w:bookmarkEnd w:id="0"/>
     </w:p>
     <w:tbl>
       <w:tblPr>
@@ -2553,7 +2527,7 @@
             <w:pPr>
               <w:jc w:val="center"/>
             </w:pPr>
-            <w:bookmarkStart w:id="2" w:name="_Toc415583633"/>
+            <w:bookmarkStart w:id="1" w:name="_Toc415583633"/>
             <w:r>
               <w:t>Nom, Prénom</w:t>
             </w:r>
@@ -2973,10 +2947,13 @@
           </w:tcPr>
           <w:p>
             <w:pPr>
+              <w:jc w:val="center"/>
               <w:cnfStyle w:val="000000000000" w:firstRow="0" w:lastRow="0" w:firstColumn="0" w:lastColumn="0" w:oddVBand="0" w:evenVBand="0" w:oddHBand="0" w:evenHBand="0" w:firstRowFirstColumn="0" w:firstRowLastColumn="0" w:lastRowFirstColumn="0" w:lastRowLastColumn="0"/>
             </w:pPr>
+            <w:bookmarkStart w:id="2" w:name="_GoBack"/>
+            <w:bookmarkEnd w:id="2"/>
             <w:r>
-              <w:t>xxxxxxxxxxxxxxxxxxxxxxxxxxxxxx</w:t>
+              <w:t>X</w:t>
             </w:r>
           </w:p>
         </w:tc>
@@ -3021,7 +2998,7 @@
       <w:r>
         <w:t>Parties prenantes, rôles et coordonnées</w:t>
       </w:r>
-      <w:bookmarkEnd w:id="2"/>
+      <w:bookmarkEnd w:id="1"/>
     </w:p>
     <w:p/>
     <w:p/>
@@ -4583,7 +4560,7 @@
       <w:rPr>
         <w:noProof/>
       </w:rPr>
-      <w:t>8</w:t>
+      <w:t>4</w:t>
     </w:r>
     <w:r>
       <w:rPr>
@@ -4594,27 +4571,14 @@
     <w:r>
       <w:t>/</w:t>
     </w:r>
-    <w:r>
-      <w:fldChar w:fldCharType="begin"/>
-    </w:r>
-    <w:r>
-      <w:instrText xml:space="preserve"> NUMPAGES  \* Arabic  \* MERGEFORMAT </w:instrText>
-    </w:r>
-    <w:r>
-      <w:fldChar w:fldCharType="separate"/>
-    </w:r>
-    <w:r>
-      <w:rPr>
-        <w:noProof/>
-      </w:rPr>
-      <w:t>8</w:t>
-    </w:r>
-    <w:r>
-      <w:rPr>
-        <w:noProof/>
-      </w:rPr>
-      <w:fldChar w:fldCharType="end"/>
-    </w:r>
+    <w:fldSimple w:instr=" NUMPAGES  \* Arabic  \* MERGEFORMAT ">
+      <w:r>
+        <w:rPr>
+          <w:noProof/>
+        </w:rPr>
+        <w:t>8</w:t>
+      </w:r>
+    </w:fldSimple>
   </w:p>
 </w:ftr>
 </file>
@@ -8075,7 +8039,7 @@
 </file>
 
 <file path=customXml/itemProps1.xml><?xml version="1.0" encoding="utf-8"?>
-<ds:datastoreItem xmlns:ds="http://schemas.openxmlformats.org/officeDocument/2006/customXml" ds:itemID="{E6243AC0-B696-4628-8351-716ECB9F8098}">
+<ds:datastoreItem xmlns:ds="http://schemas.openxmlformats.org/officeDocument/2006/customXml" ds:itemID="{45B49094-8CD0-47E7-93E4-81C01FABD910}">
   <ds:schemaRefs>
     <ds:schemaRef ds:uri="http://schemas.openxmlformats.org/officeDocument/2006/bibliography"/>
   </ds:schemaRefs>

</xml_diff>